<commit_message>
Worked on the GUI system feature
</commit_message>
<xml_diff>
--- a/srs.docx
+++ b/srs.docx
@@ -1,6 +1,6 @@
 
 <file path=word/document.xml><?xml version="1.0" encoding="utf-8"?>
-<w:document xmlns:wpc="http://schemas.microsoft.com/office/word/2010/wordprocessingCanvas" xmlns:cx="http://schemas.microsoft.com/office/drawing/2014/chartex" xmlns:cx1="http://schemas.microsoft.com/office/drawing/2015/9/8/chartex" xmlns:cx2="http://schemas.microsoft.com/office/drawing/2015/10/21/chartex" xmlns:cx3="http://schemas.microsoft.com/office/drawing/2016/5/9/chartex" xmlns:cx4="http://schemas.microsoft.com/office/drawing/2016/5/10/chartex" xmlns:cx5="http://schemas.microsoft.com/office/drawing/2016/5/11/chartex" xmlns:cx6="http://schemas.microsoft.com/office/drawing/2016/5/12/chartex" xmlns:cx7="http://schemas.microsoft.com/office/drawing/2016/5/13/chartex" xmlns:cx8="http://schemas.microsoft.com/office/drawing/2016/5/14/chartex" xmlns:mc="http://schemas.openxmlformats.org/markup-compatibility/2006" xmlns:aink="http://schemas.microsoft.com/office/drawing/2016/ink" xmlns:am3d="http://schemas.microsoft.com/office/drawing/2017/model3d" xmlns:o="urn:schemas-microsoft-com:office:office" xmlns:r="http://schemas.openxmlformats.org/officeDocument/2006/relationships" xmlns:m="http://schemas.openxmlformats.org/officeDocument/2006/math" xmlns:v="urn:schemas-microsoft-com:vml" xmlns:wp14="http://schemas.microsoft.com/office/word/2010/wordprocessingDrawing" xmlns:wp="http://schemas.openxmlformats.org/drawingml/2006/wordprocessingDrawing" xmlns:w10="urn:schemas-microsoft-com:office:word" xmlns:w="http://schemas.openxmlformats.org/wordprocessingml/2006/main" xmlns:w14="http://schemas.microsoft.com/office/word/2010/wordml" xmlns:w15="http://schemas.microsoft.com/office/word/2012/wordml" xmlns:w16cid="http://schemas.microsoft.com/office/word/2016/wordml/cid" xmlns:w16se="http://schemas.microsoft.com/office/word/2015/wordml/symex" xmlns:wpg="http://schemas.microsoft.com/office/word/2010/wordprocessingGroup" xmlns:wpi="http://schemas.microsoft.com/office/word/2010/wordprocessingInk" xmlns:wne="http://schemas.microsoft.com/office/word/2006/wordml" xmlns:wps="http://schemas.microsoft.com/office/word/2010/wordprocessingShape" mc:Ignorable="w14 w15 w16se w16cid wp14">
+<w:document xmlns:wpc="http://schemas.microsoft.com/office/word/2010/wordprocessingCanvas" xmlns:mc="http://schemas.openxmlformats.org/markup-compatibility/2006" xmlns:o="urn:schemas-microsoft-com:office:office" xmlns:r="http://schemas.openxmlformats.org/officeDocument/2006/relationships" xmlns:m="http://schemas.openxmlformats.org/officeDocument/2006/math" xmlns:v="urn:schemas-microsoft-com:vml" xmlns:wp14="http://schemas.microsoft.com/office/word/2010/wordprocessingDrawing" xmlns:wp="http://schemas.openxmlformats.org/drawingml/2006/wordprocessingDrawing" xmlns:w10="urn:schemas-microsoft-com:office:word" xmlns:w="http://schemas.openxmlformats.org/wordprocessingml/2006/main" xmlns:w14="http://schemas.microsoft.com/office/word/2010/wordml" xmlns:wpg="http://schemas.microsoft.com/office/word/2010/wordprocessingGroup" xmlns:wpi="http://schemas.microsoft.com/office/word/2010/wordprocessingInk" xmlns:wne="http://schemas.microsoft.com/office/word/2006/wordml" xmlns:wps="http://schemas.microsoft.com/office/word/2010/wordprocessingShape" mc:Ignorable="w14 wp14">
   <w:body>
     <w:p>
       <w:pPr>
@@ -53,29 +53,8 @@
         <w:pStyle w:val="ByLine"/>
       </w:pPr>
       <w:r>
-        <w:t xml:space="preserve">Prepared by Madison Kuyawa, William </w:t>
-      </w:r>
-      <w:proofErr w:type="spellStart"/>
-      <w:r>
-        <w:t>Widmer</w:t>
-      </w:r>
-      <w:proofErr w:type="spellEnd"/>
-      <w:r>
-        <w:t xml:space="preserve">, </w:t>
-      </w:r>
-      <w:proofErr w:type="spellStart"/>
-      <w:r>
-        <w:t>Bunrith</w:t>
-      </w:r>
-      <w:proofErr w:type="spellEnd"/>
-      <w:r>
-        <w:t xml:space="preserve"> Seng, Robert (James) Castleberry, Scott </w:t>
-      </w:r>
-      <w:proofErr w:type="spellStart"/>
-      <w:r>
-        <w:t>Flolid</w:t>
-      </w:r>
-      <w:proofErr w:type="spellEnd"/>
+        <w:t>Prepared by Madison Kuyawa, William Widmer, Bunrith Seng, Robert (James) Castleberry, Scott Flolid</w:t>
+      </w:r>
     </w:p>
     <w:p>
       <w:pPr>
@@ -100,7 +79,7 @@
           <w:sz w:val="32"/>
         </w:rPr>
         <w:sectPr>
-          <w:footerReference w:type="default" r:id="rId7"/>
+          <w:footerReference w:type="default" r:id="rId8"/>
           <w:pgSz w:w="12240" w:h="15840" w:code="1"/>
           <w:pgMar w:top="1440" w:right="1440" w:bottom="1440" w:left="1440" w:header="720" w:footer="720" w:gutter="0"/>
           <w:pgNumType w:fmt="lowerRoman" w:start="1"/>
@@ -2083,23 +2062,7 @@
                 <w:b/>
                 <w:bCs/>
               </w:rPr>
-              <w:t xml:space="preserve">Reason </w:t>
-            </w:r>
-            <w:proofErr w:type="gramStart"/>
-            <w:r>
-              <w:rPr>
-                <w:b/>
-                <w:bCs/>
-              </w:rPr>
-              <w:t>For</w:t>
-            </w:r>
-            <w:proofErr w:type="gramEnd"/>
-            <w:r>
-              <w:rPr>
-                <w:b/>
-                <w:bCs/>
-              </w:rPr>
-              <w:t xml:space="preserve"> Changes</w:t>
+              <w:t>Reason For Changes</w:t>
             </w:r>
           </w:p>
         </w:tc>
@@ -2249,8 +2212,8 @@
     <w:p>
       <w:pPr>
         <w:sectPr>
-          <w:headerReference w:type="default" r:id="rId8"/>
-          <w:footerReference w:type="default" r:id="rId9"/>
+          <w:headerReference w:type="default" r:id="rId9"/>
+          <w:footerReference w:type="default" r:id="rId10"/>
           <w:pgSz w:w="12240" w:h="15840" w:code="1"/>
           <w:pgMar w:top="1440" w:right="1440" w:bottom="1440" w:left="1440" w:header="720" w:footer="720" w:gutter="0"/>
           <w:pgNumType w:fmt="lowerRoman"/>
@@ -2265,7 +2228,6 @@
       <w:bookmarkStart w:id="7" w:name="_Toc439994665"/>
       <w:bookmarkStart w:id="8" w:name="_Toc441230972"/>
       <w:r>
-        <w:lastRenderedPageBreak/>
         <w:t>Introduction</w:t>
       </w:r>
       <w:bookmarkEnd w:id="7"/>
@@ -2314,21 +2276,7 @@
         <w:rPr>
           <w:color w:val="FF0000"/>
         </w:rPr>
-        <w:t xml:space="preserve">&lt;Describe any standards or typographical conventions that were followed when writing this SRS, such as fonts or highlighting that have special significance. For example, state whether </w:t>
-      </w:r>
-      <w:proofErr w:type="gramStart"/>
-      <w:r>
-        <w:rPr>
-          <w:color w:val="FF0000"/>
-        </w:rPr>
-        <w:t>priorities  for</w:t>
-      </w:r>
-      <w:proofErr w:type="gramEnd"/>
-      <w:r>
-        <w:rPr>
-          <w:color w:val="FF0000"/>
-        </w:rPr>
-        <w:t xml:space="preserve"> higher-level requirements are assumed to be inherited by detailed requirements, or whether every requirement statement is to have its own priority.&gt;</w:t>
+        <w:t>&lt;Describe any standards or typographical conventions that were followed when writing this SRS, such as fonts or highlighting that have special significance. For example, state whether priorities  for higher-level requirements are assumed to be inherited by detailed requirements, or whether every requirement statement is to have its own priority.&gt;</w:t>
       </w:r>
     </w:p>
     <w:p>
@@ -2427,21 +2375,7 @@
         <w:rPr>
           <w:i w:val="0"/>
         </w:rPr>
-        <w:t xml:space="preserve"> ed. Karl E. </w:t>
-      </w:r>
-      <w:proofErr w:type="spellStart"/>
-      <w:r>
-        <w:rPr>
-          <w:i w:val="0"/>
-        </w:rPr>
-        <w:t>Wiegers</w:t>
-      </w:r>
-      <w:proofErr w:type="spellEnd"/>
-      <w:r>
-        <w:rPr>
-          <w:i w:val="0"/>
-        </w:rPr>
-        <w:t>, 1999, p. 6.</w:t>
+        <w:t xml:space="preserve"> ed. Karl E. Wiegers, 1999, p. 6.</w:t>
       </w:r>
     </w:p>
     <w:p>
@@ -2517,7 +2451,6 @@
       <w:bookmarkStart w:id="23" w:name="_Toc439994675"/>
       <w:bookmarkStart w:id="24" w:name="_Toc441230980"/>
       <w:r>
-        <w:lastRenderedPageBreak/>
         <w:t>Product Functions</w:t>
       </w:r>
       <w:bookmarkEnd w:id="23"/>
@@ -2823,14 +2756,12 @@
           <w:szCs w:val="22"/>
         </w:rPr>
       </w:pPr>
-      <w:proofErr w:type="spellStart"/>
       <w:r>
         <w:rPr>
           <w:i w:val="0"/>
         </w:rPr>
         <w:t>MacOS</w:t>
       </w:r>
-      <w:proofErr w:type="spellEnd"/>
     </w:p>
     <w:p>
       <w:pPr>
@@ -2897,35 +2828,7 @@
         <w:rPr>
           <w:i w:val="0"/>
         </w:rPr>
-        <w:t xml:space="preserve">Our chess game shall be developed using java graphical user interfaces and such libraries. To help design and implement the GUI certain graphical prototyping and </w:t>
-      </w:r>
-      <w:proofErr w:type="spellStart"/>
-      <w:r>
-        <w:rPr>
-          <w:i w:val="0"/>
-        </w:rPr>
-        <w:t>fxml</w:t>
-      </w:r>
-      <w:proofErr w:type="spellEnd"/>
-      <w:r>
-        <w:rPr>
-          <w:i w:val="0"/>
-        </w:rPr>
-        <w:t xml:space="preserve"> tools may be used such as scene builder in </w:t>
-      </w:r>
-      <w:proofErr w:type="spellStart"/>
-      <w:r>
-        <w:rPr>
-          <w:i w:val="0"/>
-        </w:rPr>
-        <w:t>javafx</w:t>
-      </w:r>
-      <w:proofErr w:type="spellEnd"/>
-      <w:r>
-        <w:rPr>
-          <w:i w:val="0"/>
-        </w:rPr>
-        <w:t>.</w:t>
+        <w:t>Our chess game shall be developed using java graphical user interfaces and such libraries. To help design and implement the GUI certain graphical prototyping and fxml tools may be used such as scene builder in javafx.</w:t>
       </w:r>
     </w:p>
     <w:p>
@@ -2961,7 +2864,6 @@
       <w:bookmarkStart w:id="33" w:name="_Toc439994680"/>
       <w:bookmarkStart w:id="34" w:name="_Toc441230985"/>
       <w:r>
-        <w:lastRenderedPageBreak/>
         <w:t>Assumptions and Dependencies</w:t>
       </w:r>
       <w:bookmarkEnd w:id="33"/>
@@ -3112,21 +3014,7 @@
         <w:rPr>
           <w:i w:val="0"/>
         </w:rPr>
-        <w:t xml:space="preserve">board panel and be used as the player </w:t>
-      </w:r>
-      <w:proofErr w:type="gramStart"/>
-      <w:r>
-        <w:rPr>
-          <w:i w:val="0"/>
-        </w:rPr>
-        <w:t>panels(</w:t>
-      </w:r>
-      <w:proofErr w:type="gramEnd"/>
-      <w:r>
-        <w:rPr>
-          <w:i w:val="0"/>
-        </w:rPr>
-        <w:t>One for white and one for black). These panels will also keep track of the corresponding players pieces as they become captured by the opponent.</w:t>
+        <w:t>board panel and be used as the player panels(One for white and one for black). These panels will also keep track of the corresponding players pieces as they become captured by the opponent.</w:t>
       </w:r>
       <w:r>
         <w:rPr>
@@ -3154,7 +3042,7 @@
                     <pic:cNvPicPr/>
                   </pic:nvPicPr>
                   <pic:blipFill>
-                    <a:blip r:embed="rId10">
+                    <a:blip r:embed="rId11">
                       <a:extLst>
                         <a:ext uri="{28A0092B-C50C-407E-A947-70E740481C1C}">
                           <a14:useLocalDpi xmlns:a14="http://schemas.microsoft.com/office/drawing/2010/main" val="0"/>
@@ -3220,7 +3108,6 @@
       <w:bookmarkStart w:id="40" w:name="_Toc439994685"/>
       <w:bookmarkStart w:id="41" w:name="_Toc441230989"/>
       <w:r>
-        <w:lastRenderedPageBreak/>
         <w:t>Software Interfaces</w:t>
       </w:r>
       <w:bookmarkEnd w:id="40"/>
@@ -3267,21 +3154,7 @@
         <w:rPr>
           <w:i w:val="0"/>
         </w:rPr>
-        <w:t xml:space="preserve">Out software shall be compatible with java </w:t>
-      </w:r>
-      <w:proofErr w:type="spellStart"/>
-      <w:r>
-        <w:rPr>
-          <w:i w:val="0"/>
-        </w:rPr>
-        <w:t>fxml</w:t>
-      </w:r>
-      <w:proofErr w:type="spellEnd"/>
-      <w:r>
-        <w:rPr>
-          <w:i w:val="0"/>
-        </w:rPr>
-        <w:t xml:space="preserve"> </w:t>
+        <w:t xml:space="preserve">Out software shall be compatible with java fxml </w:t>
       </w:r>
     </w:p>
     <w:p>
@@ -3309,8 +3182,6 @@
           <w:szCs w:val="22"/>
         </w:rPr>
       </w:pPr>
-      <w:bookmarkStart w:id="44" w:name="_GoBack"/>
-      <w:bookmarkEnd w:id="44"/>
       <w:r>
         <w:rPr>
           <w:i w:val="0"/>
@@ -3463,13 +3334,9 @@
       <w:pPr>
         <w:pStyle w:val="Heading2"/>
       </w:pPr>
-      <w:bookmarkStart w:id="45" w:name="_Toc439994688"/>
-      <w:bookmarkStart w:id="46" w:name="_Toc441230992"/>
-      <w:r>
-        <w:t>System Feature 1</w:t>
-      </w:r>
-      <w:bookmarkEnd w:id="45"/>
-      <w:bookmarkEnd w:id="46"/>
+      <w:r>
+        <w:t>Graphical User Interface</w:t>
+      </w:r>
     </w:p>
     <w:p>
       <w:pPr>
@@ -3503,7 +3370,9 @@
           <w:color w:val="FF0000"/>
         </w:rPr>
         <w:tab/>
-        <w:t>Description and Priority</w:t>
+      </w:r>
+      <w:r>
+        <w:t>Graphical User Interface</w:t>
       </w:r>
     </w:p>
     <w:p>
@@ -3522,7 +3391,59 @@
     </w:p>
     <w:p>
       <w:pPr>
+        <w:pStyle w:val="level3text"/>
+        <w:rPr>
+          <w:color w:val="FF0000"/>
+        </w:rPr>
+      </w:pPr>
+    </w:p>
+    <w:p>
+      <w:pPr>
+        <w:pStyle w:val="level3text"/>
+        <w:rPr>
+          <w:i w:val="0"/>
+        </w:rPr>
+      </w:pPr>
+      <w:r>
+        <w:rPr>
+          <w:i w:val="0"/>
+        </w:rPr>
+        <w:t>This system feature is a high priroty as it will be the central interface that will put everything together and make it interactable for the use</w:t>
+      </w:r>
+      <w:r>
+        <w:rPr>
+          <w:i w:val="0"/>
+        </w:rPr>
+        <w:t>r. A 10 on the priority scale because</w:t>
+      </w:r>
+      <w:r>
+        <w:rPr>
+          <w:i w:val="0"/>
+        </w:rPr>
+        <w:t xml:space="preserve"> without it we would have no game.</w:t>
+      </w:r>
+    </w:p>
+    <w:p>
+      <w:pPr>
         <w:pStyle w:val="level4"/>
+      </w:pPr>
+      <w:r>
+        <w:t>4.1.2</w:t>
+      </w:r>
+      <w:r>
+        <w:tab/>
+        <w:t xml:space="preserve">Stimulus/Response </w:t>
+      </w:r>
+      <w:r>
+        <w:t>Sequences</w:t>
+      </w:r>
+      <w:r>
+        <w:t xml:space="preserve"> for GUI</w:t>
+      </w:r>
+    </w:p>
+    <w:p>
+      <w:pPr>
+        <w:pStyle w:val="level3text"/>
         <w:rPr>
           <w:color w:val="FF0000"/>
         </w:rPr>
@@ -3531,29 +3452,195 @@
         <w:rPr>
           <w:color w:val="FF0000"/>
         </w:rPr>
-        <w:t>4.1.2</w:t>
-      </w:r>
-      <w:r>
+        <w:t>&lt;List the sequences of user actions and system responses that stimulate the behavior defined for this feature. These will correspond to the dialog elements associated with use cases.&gt;</w:t>
+      </w:r>
+    </w:p>
+    <w:p>
+      <w:pPr>
+        <w:pStyle w:val="level3text"/>
         <w:rPr>
           <w:color w:val="FF0000"/>
         </w:rPr>
-        <w:tab/>
-        <w:t>Stimulus/Response Sequences</w:t>
-      </w:r>
+      </w:pPr>
     </w:p>
     <w:p>
       <w:pPr>
         <w:pStyle w:val="level3text"/>
         <w:rPr>
-          <w:color w:val="FF0000"/>
-        </w:rPr>
-      </w:pPr>
-      <w:r>
-        <w:rPr>
-          <w:color w:val="FF0000"/>
-        </w:rPr>
-        <w:t>&lt;List the sequences of user actions and system responses that stimulate the behavior defined for this feature. These will correspond to the dialog elements associated with use cases.&gt;</w:t>
-      </w:r>
+          <w:i w:val="0"/>
+        </w:rPr>
+      </w:pPr>
+      <w:r>
+        <w:rPr>
+          <w:i w:val="0"/>
+        </w:rPr>
+        <w:t>The list of sequences for this system will include the following input form the player:</w:t>
+      </w:r>
+    </w:p>
+    <w:p>
+      <w:pPr>
+        <w:pStyle w:val="level3text"/>
+        <w:numPr>
+          <w:ilvl w:val="0"/>
+          <w:numId w:val="11"/>
+        </w:numPr>
+        <w:spacing w:before="240"/>
+        <w:rPr>
+          <w:i w:val="0"/>
+        </w:rPr>
+      </w:pPr>
+      <w:r>
+        <w:rPr>
+          <w:i w:val="0"/>
+        </w:rPr>
+        <w:t>User</w:t>
+      </w:r>
+      <w:r>
+        <w:rPr>
+          <w:i w:val="0"/>
+        </w:rPr>
+        <w:t xml:space="preserve"> clicks the start </w:t>
+      </w:r>
+      <w:r>
+        <w:rPr>
+          <w:i w:val="0"/>
+        </w:rPr>
+        <w:t>button - This sequence shall allow for the game to begin and will switch the settings pane into a play history pane that will track moves made.</w:t>
+      </w:r>
+    </w:p>
+    <w:p>
+      <w:pPr>
+        <w:pStyle w:val="level3text"/>
+        <w:numPr>
+          <w:ilvl w:val="0"/>
+          <w:numId w:val="11"/>
+        </w:numPr>
+        <w:spacing w:before="240"/>
+        <w:rPr>
+          <w:i w:val="0"/>
+        </w:rPr>
+      </w:pPr>
+      <w:r>
+        <w:rPr>
+          <w:i w:val="0"/>
+        </w:rPr>
+        <w:t>User selects either Player vs Player or Player vs AI radio buttons – This shall toggle the game mode that will be played once the player clicks the start button</w:t>
+      </w:r>
+    </w:p>
+    <w:p>
+      <w:pPr>
+        <w:pStyle w:val="level3text"/>
+        <w:numPr>
+          <w:ilvl w:val="0"/>
+          <w:numId w:val="11"/>
+        </w:numPr>
+        <w:spacing w:before="240"/>
+        <w:rPr>
+          <w:i w:val="0"/>
+        </w:rPr>
+      </w:pPr>
+      <w:r>
+        <w:rPr>
+          <w:i w:val="0"/>
+        </w:rPr>
+        <w:t>User selects help menu item- This shall display a text window that will display a user manual for the Graphical User Interface and also a section for the rules of chess that our game will be implementing.</w:t>
+      </w:r>
+    </w:p>
+    <w:p>
+      <w:pPr>
+        <w:pStyle w:val="level3text"/>
+        <w:numPr>
+          <w:ilvl w:val="0"/>
+          <w:numId w:val="11"/>
+        </w:numPr>
+        <w:spacing w:before="240"/>
+        <w:rPr>
+          <w:i w:val="0"/>
+        </w:rPr>
+      </w:pPr>
+      <w:r>
+        <w:rPr>
+          <w:i w:val="0"/>
+        </w:rPr>
+        <w:t>User chooses either easy or hard AI difficulty button – This shall toggle the difficulty of the AI if the Player vs AI radio button is selected.</w:t>
+      </w:r>
+    </w:p>
+    <w:p>
+      <w:pPr>
+        <w:pStyle w:val="level3text"/>
+        <w:numPr>
+          <w:ilvl w:val="0"/>
+          <w:numId w:val="11"/>
+        </w:numPr>
+        <w:spacing w:before="240"/>
+        <w:rPr>
+          <w:i w:val="0"/>
+        </w:rPr>
+      </w:pPr>
+      <w:r>
+        <w:rPr>
+          <w:i w:val="0"/>
+        </w:rPr>
+        <w:t>Player selects a piece of their own color – This sequence shall cause the board to highlight all possible tiles that are available for that piece to move to.</w:t>
+      </w:r>
+    </w:p>
+    <w:p>
+      <w:pPr>
+        <w:pStyle w:val="level3text"/>
+        <w:numPr>
+          <w:ilvl w:val="0"/>
+          <w:numId w:val="11"/>
+        </w:numPr>
+        <w:spacing w:before="240"/>
+        <w:rPr>
+          <w:i w:val="0"/>
+        </w:rPr>
+      </w:pPr>
+      <w:r>
+        <w:rPr>
+          <w:i w:val="0"/>
+        </w:rPr>
+        <w:t>Player selects a highlighted space after selecting one of their own pieces- This sequence shall cause for the selected piece to now occupy the selected tile. Then the turn will be passed to either the next user player or AI player.</w:t>
+      </w:r>
+    </w:p>
+    <w:p>
+      <w:pPr>
+        <w:pStyle w:val="level3text"/>
+        <w:numPr>
+          <w:ilvl w:val="0"/>
+          <w:numId w:val="11"/>
+        </w:numPr>
+        <w:spacing w:before="240"/>
+        <w:rPr>
+          <w:i w:val="0"/>
+        </w:rPr>
+      </w:pPr>
+      <w:r>
+        <w:rPr>
+          <w:i w:val="0"/>
+        </w:rPr>
+        <w:t>User selects a new game button once the current game has concluded- This shall reload the setting pane over the move history pane so that a player can then choose setting for another game.</w:t>
+      </w:r>
+      <w:bookmarkStart w:id="44" w:name="_GoBack"/>
+      <w:bookmarkEnd w:id="44"/>
+    </w:p>
+    <w:p>
+      <w:pPr>
+        <w:pStyle w:val="level3text"/>
+        <w:ind w:left="1354" w:firstLine="0"/>
+        <w:rPr>
+          <w:i w:val="0"/>
+        </w:rPr>
+      </w:pPr>
+    </w:p>
+    <w:p>
+      <w:pPr>
+        <w:pStyle w:val="level3text"/>
+        <w:ind w:left="994" w:firstLine="0"/>
+        <w:rPr>
+          <w:i w:val="0"/>
+        </w:rPr>
+      </w:pPr>
     </w:p>
     <w:p>
       <w:pPr>
@@ -3615,7 +3702,6 @@
         <w:rPr>
           <w:color w:val="FF0000"/>
         </w:rPr>
-        <w:lastRenderedPageBreak/>
         <w:t>&lt;Each requirement should be uniquely identified with a sequence number or a meaningful tag of some kind.&gt;</w:t>
       </w:r>
     </w:p>
@@ -3671,22 +3757,61 @@
       <w:pPr>
         <w:pStyle w:val="Heading2"/>
       </w:pPr>
-      <w:bookmarkStart w:id="47" w:name="_Toc439994689"/>
-      <w:bookmarkStart w:id="48" w:name="_Toc441230993"/>
+      <w:bookmarkStart w:id="45" w:name="_Toc439994689"/>
+      <w:bookmarkStart w:id="46" w:name="_Toc441230993"/>
       <w:r>
         <w:t>System Feature 2 (and so on)</w:t>
+      </w:r>
+      <w:bookmarkEnd w:id="45"/>
+      <w:bookmarkEnd w:id="46"/>
+    </w:p>
+    <w:p>
+      <w:pPr>
+        <w:pStyle w:val="Heading1"/>
+      </w:pPr>
+      <w:bookmarkStart w:id="47" w:name="_Toc439994695"/>
+      <w:bookmarkStart w:id="48" w:name="_Toc441231000"/>
+      <w:r>
+        <w:t>Other Requirements</w:t>
       </w:r>
       <w:bookmarkEnd w:id="47"/>
       <w:bookmarkEnd w:id="48"/>
     </w:p>
     <w:p>
       <w:pPr>
-        <w:pStyle w:val="Heading1"/>
-      </w:pPr>
-      <w:bookmarkStart w:id="49" w:name="_Toc439994695"/>
-      <w:bookmarkStart w:id="50" w:name="_Toc441231000"/>
-      <w:r>
-        <w:t>Other Requirements</w:t>
+        <w:pStyle w:val="template"/>
+      </w:pPr>
+      <w:r>
+        <w:t>&lt;Define any other requirements not covered elsewhere in the SRS. This might include database requirements, internationalization requirements, legal requirements, reuse objectives for the project, and so on. Add any new sections that are pertinent to the project.&gt;</w:t>
+      </w:r>
+    </w:p>
+    <w:p>
+      <w:pPr>
+        <w:pStyle w:val="template"/>
+        <w:rPr>
+          <w:color w:val="FF0000"/>
+        </w:rPr>
+      </w:pPr>
+      <w:r>
+        <w:rPr>
+          <w:color w:val="FF0000"/>
+        </w:rPr>
+        <w:t>I think we can cut out this section</w:t>
+      </w:r>
+    </w:p>
+    <w:p>
+      <w:pPr>
+        <w:pStyle w:val="template"/>
+      </w:pPr>
+    </w:p>
+    <w:p>
+      <w:pPr>
+        <w:pStyle w:val="TOCEntry"/>
+      </w:pPr>
+      <w:bookmarkStart w:id="49" w:name="_Toc439994696"/>
+      <w:bookmarkStart w:id="50" w:name="_Toc441231001"/>
+      <w:r>
+        <w:t>Appendix A: Glossary</w:t>
       </w:r>
       <w:bookmarkEnd w:id="49"/>
       <w:bookmarkEnd w:id="50"/>
@@ -3696,36 +3821,17 @@
         <w:pStyle w:val="template"/>
       </w:pPr>
       <w:r>
-        <w:t>&lt;Define any other requirements not covered elsewhere in the SRS. This might include database requirements, internationalization requirements, legal requirements, reuse objectives for the project, and so on. Add any new sections that are pertinent to the project.&gt;</w:t>
-      </w:r>
-    </w:p>
-    <w:p>
-      <w:pPr>
-        <w:pStyle w:val="template"/>
-        <w:rPr>
-          <w:color w:val="FF0000"/>
-        </w:rPr>
-      </w:pPr>
-      <w:r>
-        <w:rPr>
-          <w:color w:val="FF0000"/>
-        </w:rPr>
-        <w:t>I think we can cut out this section</w:t>
-      </w:r>
-    </w:p>
-    <w:p>
-      <w:pPr>
-        <w:pStyle w:val="template"/>
-      </w:pPr>
+        <w:t>&lt;Define all the terms necessary to properly interpret the SRS, including acronyms and abbreviations. You may wish to build a separate glossary that spans multiple projects or the entire organization, and just include terms specific to a single project in each SRS.&gt;</w:t>
+      </w:r>
     </w:p>
     <w:p>
       <w:pPr>
         <w:pStyle w:val="TOCEntry"/>
       </w:pPr>
-      <w:bookmarkStart w:id="51" w:name="_Toc439994696"/>
-      <w:bookmarkStart w:id="52" w:name="_Toc441231001"/>
-      <w:r>
-        <w:t>Appendix A: Glossary</w:t>
+      <w:bookmarkStart w:id="51" w:name="_Toc439994697"/>
+      <w:bookmarkStart w:id="52" w:name="_Toc441231002"/>
+      <w:r>
+        <w:t>Appendix B: Analysis Models</w:t>
       </w:r>
       <w:bookmarkEnd w:id="51"/>
       <w:bookmarkEnd w:id="52"/>
@@ -3733,19 +3839,28 @@
     <w:p>
       <w:pPr>
         <w:pStyle w:val="template"/>
-      </w:pPr>
-      <w:r>
-        <w:t>&lt;Define all the terms necessary to properly interpret the SRS, including acronyms and abbreviations. You may wish to build a separate glossary that spans multiple projects or the entire organization, and just include terms specific to a single project in each SRS.&gt;</w:t>
+        <w:rPr>
+          <w:i w:val="0"/>
+        </w:rPr>
+      </w:pPr>
+      <w:r>
+        <w:t>&lt;Optionally, include any pertinent analysis models, such as data flow diagrams, class diagrams, state-transition diagrams, or entity-relationship diagrams</w:t>
+      </w:r>
+      <w:r>
+        <w:rPr>
+          <w:i w:val="0"/>
+        </w:rPr>
+        <w:t>.&gt;</w:t>
       </w:r>
     </w:p>
     <w:p>
       <w:pPr>
         <w:pStyle w:val="TOCEntry"/>
       </w:pPr>
-      <w:bookmarkStart w:id="53" w:name="_Toc439994697"/>
-      <w:bookmarkStart w:id="54" w:name="_Toc441231002"/>
-      <w:r>
-        <w:t>Appendix B: Analysis Models</w:t>
+      <w:bookmarkStart w:id="53" w:name="_Toc439994698"/>
+      <w:bookmarkStart w:id="54" w:name="_Toc441231003"/>
+      <w:r>
+        <w:t>Appendix C: To Be Determined List</w:t>
       </w:r>
       <w:bookmarkEnd w:id="53"/>
       <w:bookmarkEnd w:id="54"/>
@@ -3753,50 +3868,13 @@
     <w:p>
       <w:pPr>
         <w:pStyle w:val="template"/>
-        <w:rPr>
-          <w:i w:val="0"/>
-        </w:rPr>
-      </w:pPr>
-      <w:r>
-        <w:t>&lt;Optionally, include any pertinent analysis models, such as data flow diagrams, class diagrams, state-transition diagrams, or entity-relationship diagrams</w:t>
-      </w:r>
-      <w:r>
-        <w:rPr>
-          <w:i w:val="0"/>
-        </w:rPr>
-        <w:t>.&gt;</w:t>
-      </w:r>
-    </w:p>
-    <w:p>
-      <w:pPr>
-        <w:pStyle w:val="TOCEntry"/>
-      </w:pPr>
-      <w:bookmarkStart w:id="55" w:name="_Toc439994698"/>
-      <w:bookmarkStart w:id="56" w:name="_Toc441231003"/>
-      <w:r>
-        <w:t>Appendix C: To Be Determined List</w:t>
-      </w:r>
-      <w:bookmarkEnd w:id="55"/>
-      <w:bookmarkEnd w:id="56"/>
-    </w:p>
-    <w:p>
-      <w:pPr>
-        <w:pStyle w:val="template"/>
-      </w:pPr>
-      <w:r>
-        <w:t xml:space="preserve">&lt;Collect a numbered list of the TBD (to be determined) references that remain in the </w:t>
-      </w:r>
-      <w:proofErr w:type="gramStart"/>
-      <w:r>
-        <w:t>SRS</w:t>
-      </w:r>
-      <w:proofErr w:type="gramEnd"/>
-      <w:r>
-        <w:t xml:space="preserve"> so they can be tracked to closure.&gt;</w:t>
+      </w:pPr>
+      <w:r>
+        <w:t>&lt;Collect a numbered list of the TBD (to be determined) references that remain in the SRS so they can be tracked to closure.&gt;</w:t>
       </w:r>
     </w:p>
     <w:sectPr>
-      <w:headerReference w:type="default" r:id="rId11"/>
+      <w:headerReference w:type="default" r:id="rId12"/>
       <w:pgSz w:w="12240" w:h="15840" w:code="1"/>
       <w:pgMar w:top="1440" w:right="1296" w:bottom="1440" w:left="1296" w:header="720" w:footer="720" w:gutter="0"/>
       <w:pgNumType w:start="1"/>
@@ -3808,7 +3886,7 @@
 </file>
 
 <file path=word/endnotes.xml><?xml version="1.0" encoding="utf-8"?>
-<w:endnotes xmlns:wpc="http://schemas.microsoft.com/office/word/2010/wordprocessingCanvas" xmlns:cx="http://schemas.microsoft.com/office/drawing/2014/chartex" xmlns:cx1="http://schemas.microsoft.com/office/drawing/2015/9/8/chartex" xmlns:cx2="http://schemas.microsoft.com/office/drawing/2015/10/21/chartex" xmlns:cx3="http://schemas.microsoft.com/office/drawing/2016/5/9/chartex" xmlns:cx4="http://schemas.microsoft.com/office/drawing/2016/5/10/chartex" xmlns:cx5="http://schemas.microsoft.com/office/drawing/2016/5/11/chartex" xmlns:cx6="http://schemas.microsoft.com/office/drawing/2016/5/12/chartex" xmlns:cx7="http://schemas.microsoft.com/office/drawing/2016/5/13/chartex" xmlns:cx8="http://schemas.microsoft.com/office/drawing/2016/5/14/chartex" xmlns:mc="http://schemas.openxmlformats.org/markup-compatibility/2006" xmlns:aink="http://schemas.microsoft.com/office/drawing/2016/ink" xmlns:am3d="http://schemas.microsoft.com/office/drawing/2017/model3d" xmlns:o="urn:schemas-microsoft-com:office:office" xmlns:r="http://schemas.openxmlformats.org/officeDocument/2006/relationships" xmlns:m="http://schemas.openxmlformats.org/officeDocument/2006/math" xmlns:v="urn:schemas-microsoft-com:vml" xmlns:wp14="http://schemas.microsoft.com/office/word/2010/wordprocessingDrawing" xmlns:wp="http://schemas.openxmlformats.org/drawingml/2006/wordprocessingDrawing" xmlns:w10="urn:schemas-microsoft-com:office:word" xmlns:w="http://schemas.openxmlformats.org/wordprocessingml/2006/main" xmlns:w14="http://schemas.microsoft.com/office/word/2010/wordml" xmlns:w15="http://schemas.microsoft.com/office/word/2012/wordml" xmlns:w16cid="http://schemas.microsoft.com/office/word/2016/wordml/cid" xmlns:w16se="http://schemas.microsoft.com/office/word/2015/wordml/symex" xmlns:wpg="http://schemas.microsoft.com/office/word/2010/wordprocessingGroup" xmlns:wpi="http://schemas.microsoft.com/office/word/2010/wordprocessingInk" xmlns:wne="http://schemas.microsoft.com/office/word/2006/wordml" xmlns:wps="http://schemas.microsoft.com/office/word/2010/wordprocessingShape" mc:Ignorable="w14 w15 w16se w16cid wp14">
+<w:endnotes xmlns:wpc="http://schemas.microsoft.com/office/word/2010/wordprocessingCanvas" xmlns:mc="http://schemas.openxmlformats.org/markup-compatibility/2006" xmlns:o="urn:schemas-microsoft-com:office:office" xmlns:r="http://schemas.openxmlformats.org/officeDocument/2006/relationships" xmlns:m="http://schemas.openxmlformats.org/officeDocument/2006/math" xmlns:v="urn:schemas-microsoft-com:vml" xmlns:wp14="http://schemas.microsoft.com/office/word/2010/wordprocessingDrawing" xmlns:wp="http://schemas.openxmlformats.org/drawingml/2006/wordprocessingDrawing" xmlns:w10="urn:schemas-microsoft-com:office:word" xmlns:w="http://schemas.openxmlformats.org/wordprocessingml/2006/main" xmlns:w14="http://schemas.microsoft.com/office/word/2010/wordml" xmlns:wpg="http://schemas.microsoft.com/office/word/2010/wordprocessingGroup" xmlns:wpi="http://schemas.microsoft.com/office/word/2010/wordprocessingInk" xmlns:wne="http://schemas.microsoft.com/office/word/2006/wordml" xmlns:wps="http://schemas.microsoft.com/office/word/2010/wordprocessingShape" mc:Ignorable="w14 wp14">
   <w:endnote w:type="separator" w:id="-1">
     <w:p>
       <w:r>
@@ -3827,7 +3905,7 @@
 </file>
 
 <file path=word/footer1.xml><?xml version="1.0" encoding="utf-8"?>
-<w:ftr xmlns:wpc="http://schemas.microsoft.com/office/word/2010/wordprocessingCanvas" xmlns:cx="http://schemas.microsoft.com/office/drawing/2014/chartex" xmlns:cx1="http://schemas.microsoft.com/office/drawing/2015/9/8/chartex" xmlns:cx2="http://schemas.microsoft.com/office/drawing/2015/10/21/chartex" xmlns:cx3="http://schemas.microsoft.com/office/drawing/2016/5/9/chartex" xmlns:cx4="http://schemas.microsoft.com/office/drawing/2016/5/10/chartex" xmlns:cx5="http://schemas.microsoft.com/office/drawing/2016/5/11/chartex" xmlns:cx6="http://schemas.microsoft.com/office/drawing/2016/5/12/chartex" xmlns:cx7="http://schemas.microsoft.com/office/drawing/2016/5/13/chartex" xmlns:cx8="http://schemas.microsoft.com/office/drawing/2016/5/14/chartex" xmlns:mc="http://schemas.openxmlformats.org/markup-compatibility/2006" xmlns:aink="http://schemas.microsoft.com/office/drawing/2016/ink" xmlns:am3d="http://schemas.microsoft.com/office/drawing/2017/model3d" xmlns:o="urn:schemas-microsoft-com:office:office" xmlns:r="http://schemas.openxmlformats.org/officeDocument/2006/relationships" xmlns:m="http://schemas.openxmlformats.org/officeDocument/2006/math" xmlns:v="urn:schemas-microsoft-com:vml" xmlns:wp14="http://schemas.microsoft.com/office/word/2010/wordprocessingDrawing" xmlns:wp="http://schemas.openxmlformats.org/drawingml/2006/wordprocessingDrawing" xmlns:w10="urn:schemas-microsoft-com:office:word" xmlns:w="http://schemas.openxmlformats.org/wordprocessingml/2006/main" xmlns:w14="http://schemas.microsoft.com/office/word/2010/wordml" xmlns:w15="http://schemas.microsoft.com/office/word/2012/wordml" xmlns:w16cid="http://schemas.microsoft.com/office/word/2016/wordml/cid" xmlns:w16se="http://schemas.microsoft.com/office/word/2015/wordml/symex" xmlns:wpg="http://schemas.microsoft.com/office/word/2010/wordprocessingGroup" xmlns:wpi="http://schemas.microsoft.com/office/word/2010/wordprocessingInk" xmlns:wne="http://schemas.microsoft.com/office/word/2006/wordml" xmlns:wps="http://schemas.microsoft.com/office/word/2010/wordprocessingShape" mc:Ignorable="w14 w15 w16se w16cid wp14">
+<w:ftr xmlns:wpc="http://schemas.microsoft.com/office/word/2010/wordprocessingCanvas" xmlns:mc="http://schemas.openxmlformats.org/markup-compatibility/2006" xmlns:o="urn:schemas-microsoft-com:office:office" xmlns:r="http://schemas.openxmlformats.org/officeDocument/2006/relationships" xmlns:m="http://schemas.openxmlformats.org/officeDocument/2006/math" xmlns:v="urn:schemas-microsoft-com:vml" xmlns:wp14="http://schemas.microsoft.com/office/word/2010/wordprocessingDrawing" xmlns:wp="http://schemas.openxmlformats.org/drawingml/2006/wordprocessingDrawing" xmlns:w10="urn:schemas-microsoft-com:office:word" xmlns:w="http://schemas.openxmlformats.org/wordprocessingml/2006/main" xmlns:w14="http://schemas.microsoft.com/office/word/2010/wordml" xmlns:wpg="http://schemas.microsoft.com/office/word/2010/wordprocessingGroup" xmlns:wpi="http://schemas.microsoft.com/office/word/2010/wordprocessingInk" xmlns:wne="http://schemas.microsoft.com/office/word/2006/wordml" xmlns:wps="http://schemas.microsoft.com/office/word/2010/wordprocessingShape" mc:Ignorable="w14 wp14">
   <w:p>
     <w:pPr>
       <w:pStyle w:val="Footer"/>
@@ -3838,7 +3916,7 @@
 </file>
 
 <file path=word/footer2.xml><?xml version="1.0" encoding="utf-8"?>
-<w:ftr xmlns:wpc="http://schemas.microsoft.com/office/word/2010/wordprocessingCanvas" xmlns:cx="http://schemas.microsoft.com/office/drawing/2014/chartex" xmlns:cx1="http://schemas.microsoft.com/office/drawing/2015/9/8/chartex" xmlns:cx2="http://schemas.microsoft.com/office/drawing/2015/10/21/chartex" xmlns:cx3="http://schemas.microsoft.com/office/drawing/2016/5/9/chartex" xmlns:cx4="http://schemas.microsoft.com/office/drawing/2016/5/10/chartex" xmlns:cx5="http://schemas.microsoft.com/office/drawing/2016/5/11/chartex" xmlns:cx6="http://schemas.microsoft.com/office/drawing/2016/5/12/chartex" xmlns:cx7="http://schemas.microsoft.com/office/drawing/2016/5/13/chartex" xmlns:cx8="http://schemas.microsoft.com/office/drawing/2016/5/14/chartex" xmlns:mc="http://schemas.openxmlformats.org/markup-compatibility/2006" xmlns:aink="http://schemas.microsoft.com/office/drawing/2016/ink" xmlns:am3d="http://schemas.microsoft.com/office/drawing/2017/model3d" xmlns:o="urn:schemas-microsoft-com:office:office" xmlns:r="http://schemas.openxmlformats.org/officeDocument/2006/relationships" xmlns:m="http://schemas.openxmlformats.org/officeDocument/2006/math" xmlns:v="urn:schemas-microsoft-com:vml" xmlns:wp14="http://schemas.microsoft.com/office/word/2010/wordprocessingDrawing" xmlns:wp="http://schemas.openxmlformats.org/drawingml/2006/wordprocessingDrawing" xmlns:w10="urn:schemas-microsoft-com:office:word" xmlns:w="http://schemas.openxmlformats.org/wordprocessingml/2006/main" xmlns:w14="http://schemas.microsoft.com/office/word/2010/wordml" xmlns:w15="http://schemas.microsoft.com/office/word/2012/wordml" xmlns:w16cid="http://schemas.microsoft.com/office/word/2016/wordml/cid" xmlns:w16se="http://schemas.microsoft.com/office/word/2015/wordml/symex" xmlns:wpg="http://schemas.microsoft.com/office/word/2010/wordprocessingGroup" xmlns:wpi="http://schemas.microsoft.com/office/word/2010/wordprocessingInk" xmlns:wne="http://schemas.microsoft.com/office/word/2006/wordml" xmlns:wps="http://schemas.microsoft.com/office/word/2010/wordprocessingShape" mc:Ignorable="w14 w15 w16se w16cid wp14">
+<w:ftr xmlns:wpc="http://schemas.microsoft.com/office/word/2010/wordprocessingCanvas" xmlns:mc="http://schemas.openxmlformats.org/markup-compatibility/2006" xmlns:o="urn:schemas-microsoft-com:office:office" xmlns:r="http://schemas.openxmlformats.org/officeDocument/2006/relationships" xmlns:m="http://schemas.openxmlformats.org/officeDocument/2006/math" xmlns:v="urn:schemas-microsoft-com:vml" xmlns:wp14="http://schemas.microsoft.com/office/word/2010/wordprocessingDrawing" xmlns:wp="http://schemas.openxmlformats.org/drawingml/2006/wordprocessingDrawing" xmlns:w10="urn:schemas-microsoft-com:office:word" xmlns:w="http://schemas.openxmlformats.org/wordprocessingml/2006/main" xmlns:w14="http://schemas.microsoft.com/office/word/2010/wordml" xmlns:wpg="http://schemas.microsoft.com/office/word/2010/wordprocessingGroup" xmlns:wpi="http://schemas.microsoft.com/office/word/2010/wordprocessingInk" xmlns:wne="http://schemas.microsoft.com/office/word/2006/wordml" xmlns:wps="http://schemas.microsoft.com/office/word/2010/wordprocessingShape" mc:Ignorable="w14 wp14">
   <w:p>
     <w:pPr>
       <w:pStyle w:val="Footer"/>
@@ -3848,7 +3926,7 @@
 </file>
 
 <file path=word/footnotes.xml><?xml version="1.0" encoding="utf-8"?>
-<w:footnotes xmlns:wpc="http://schemas.microsoft.com/office/word/2010/wordprocessingCanvas" xmlns:cx="http://schemas.microsoft.com/office/drawing/2014/chartex" xmlns:cx1="http://schemas.microsoft.com/office/drawing/2015/9/8/chartex" xmlns:cx2="http://schemas.microsoft.com/office/drawing/2015/10/21/chartex" xmlns:cx3="http://schemas.microsoft.com/office/drawing/2016/5/9/chartex" xmlns:cx4="http://schemas.microsoft.com/office/drawing/2016/5/10/chartex" xmlns:cx5="http://schemas.microsoft.com/office/drawing/2016/5/11/chartex" xmlns:cx6="http://schemas.microsoft.com/office/drawing/2016/5/12/chartex" xmlns:cx7="http://schemas.microsoft.com/office/drawing/2016/5/13/chartex" xmlns:cx8="http://schemas.microsoft.com/office/drawing/2016/5/14/chartex" xmlns:mc="http://schemas.openxmlformats.org/markup-compatibility/2006" xmlns:aink="http://schemas.microsoft.com/office/drawing/2016/ink" xmlns:am3d="http://schemas.microsoft.com/office/drawing/2017/model3d" xmlns:o="urn:schemas-microsoft-com:office:office" xmlns:r="http://schemas.openxmlformats.org/officeDocument/2006/relationships" xmlns:m="http://schemas.openxmlformats.org/officeDocument/2006/math" xmlns:v="urn:schemas-microsoft-com:vml" xmlns:wp14="http://schemas.microsoft.com/office/word/2010/wordprocessingDrawing" xmlns:wp="http://schemas.openxmlformats.org/drawingml/2006/wordprocessingDrawing" xmlns:w10="urn:schemas-microsoft-com:office:word" xmlns:w="http://schemas.openxmlformats.org/wordprocessingml/2006/main" xmlns:w14="http://schemas.microsoft.com/office/word/2010/wordml" xmlns:w15="http://schemas.microsoft.com/office/word/2012/wordml" xmlns:w16cid="http://schemas.microsoft.com/office/word/2016/wordml/cid" xmlns:w16se="http://schemas.microsoft.com/office/word/2015/wordml/symex" xmlns:wpg="http://schemas.microsoft.com/office/word/2010/wordprocessingGroup" xmlns:wpi="http://schemas.microsoft.com/office/word/2010/wordprocessingInk" xmlns:wne="http://schemas.microsoft.com/office/word/2006/wordml" xmlns:wps="http://schemas.microsoft.com/office/word/2010/wordprocessingShape" mc:Ignorable="w14 w15 w16se w16cid wp14">
+<w:footnotes xmlns:wpc="http://schemas.microsoft.com/office/word/2010/wordprocessingCanvas" xmlns:mc="http://schemas.openxmlformats.org/markup-compatibility/2006" xmlns:o="urn:schemas-microsoft-com:office:office" xmlns:r="http://schemas.openxmlformats.org/officeDocument/2006/relationships" xmlns:m="http://schemas.openxmlformats.org/officeDocument/2006/math" xmlns:v="urn:schemas-microsoft-com:vml" xmlns:wp14="http://schemas.microsoft.com/office/word/2010/wordprocessingDrawing" xmlns:wp="http://schemas.openxmlformats.org/drawingml/2006/wordprocessingDrawing" xmlns:w10="urn:schemas-microsoft-com:office:word" xmlns:w="http://schemas.openxmlformats.org/wordprocessingml/2006/main" xmlns:w14="http://schemas.microsoft.com/office/word/2010/wordml" xmlns:wpg="http://schemas.microsoft.com/office/word/2010/wordprocessingGroup" xmlns:wpi="http://schemas.microsoft.com/office/word/2010/wordprocessingInk" xmlns:wne="http://schemas.microsoft.com/office/word/2006/wordml" xmlns:wps="http://schemas.microsoft.com/office/word/2010/wordprocessingShape" mc:Ignorable="w14 wp14">
   <w:footnote w:type="separator" w:id="-1">
     <w:p>
       <w:r>
@@ -3867,7 +3945,7 @@
 </file>
 
 <file path=word/header1.xml><?xml version="1.0" encoding="utf-8"?>
-<w:hdr xmlns:wpc="http://schemas.microsoft.com/office/word/2010/wordprocessingCanvas" xmlns:cx="http://schemas.microsoft.com/office/drawing/2014/chartex" xmlns:cx1="http://schemas.microsoft.com/office/drawing/2015/9/8/chartex" xmlns:cx2="http://schemas.microsoft.com/office/drawing/2015/10/21/chartex" xmlns:cx3="http://schemas.microsoft.com/office/drawing/2016/5/9/chartex" xmlns:cx4="http://schemas.microsoft.com/office/drawing/2016/5/10/chartex" xmlns:cx5="http://schemas.microsoft.com/office/drawing/2016/5/11/chartex" xmlns:cx6="http://schemas.microsoft.com/office/drawing/2016/5/12/chartex" xmlns:cx7="http://schemas.microsoft.com/office/drawing/2016/5/13/chartex" xmlns:cx8="http://schemas.microsoft.com/office/drawing/2016/5/14/chartex" xmlns:mc="http://schemas.openxmlformats.org/markup-compatibility/2006" xmlns:aink="http://schemas.microsoft.com/office/drawing/2016/ink" xmlns:am3d="http://schemas.microsoft.com/office/drawing/2017/model3d" xmlns:o="urn:schemas-microsoft-com:office:office" xmlns:r="http://schemas.openxmlformats.org/officeDocument/2006/relationships" xmlns:m="http://schemas.openxmlformats.org/officeDocument/2006/math" xmlns:v="urn:schemas-microsoft-com:vml" xmlns:wp14="http://schemas.microsoft.com/office/word/2010/wordprocessingDrawing" xmlns:wp="http://schemas.openxmlformats.org/drawingml/2006/wordprocessingDrawing" xmlns:w10="urn:schemas-microsoft-com:office:word" xmlns:w="http://schemas.openxmlformats.org/wordprocessingml/2006/main" xmlns:w14="http://schemas.microsoft.com/office/word/2010/wordml" xmlns:w15="http://schemas.microsoft.com/office/word/2012/wordml" xmlns:w16cid="http://schemas.microsoft.com/office/word/2016/wordml/cid" xmlns:w16se="http://schemas.microsoft.com/office/word/2015/wordml/symex" xmlns:wpg="http://schemas.microsoft.com/office/word/2010/wordprocessingGroup" xmlns:wpi="http://schemas.microsoft.com/office/word/2010/wordprocessingInk" xmlns:wne="http://schemas.microsoft.com/office/word/2006/wordml" xmlns:wps="http://schemas.microsoft.com/office/word/2010/wordprocessingShape" mc:Ignorable="w14 w15 w16se w16cid wp14">
+<w:hdr xmlns:wpc="http://schemas.microsoft.com/office/word/2010/wordprocessingCanvas" xmlns:mc="http://schemas.openxmlformats.org/markup-compatibility/2006" xmlns:o="urn:schemas-microsoft-com:office:office" xmlns:r="http://schemas.openxmlformats.org/officeDocument/2006/relationships" xmlns:m="http://schemas.openxmlformats.org/officeDocument/2006/math" xmlns:v="urn:schemas-microsoft-com:vml" xmlns:wp14="http://schemas.microsoft.com/office/word/2010/wordprocessingDrawing" xmlns:wp="http://schemas.openxmlformats.org/drawingml/2006/wordprocessingDrawing" xmlns:w10="urn:schemas-microsoft-com:office:word" xmlns:w="http://schemas.openxmlformats.org/wordprocessingml/2006/main" xmlns:w14="http://schemas.microsoft.com/office/word/2010/wordml" xmlns:wpg="http://schemas.microsoft.com/office/word/2010/wordprocessingGroup" xmlns:wpi="http://schemas.microsoft.com/office/word/2010/wordprocessingInk" xmlns:wne="http://schemas.microsoft.com/office/word/2006/wordml" xmlns:wps="http://schemas.microsoft.com/office/word/2010/wordprocessingShape" mc:Ignorable="w14 wp14">
   <w:p>
     <w:pPr>
       <w:pStyle w:val="Header"/>
@@ -3887,15 +3965,11 @@
     </w:r>
     <w:r>
       <w:tab/>
-    </w:r>
-    <w:proofErr w:type="spellStart"/>
-    <w:r>
       <w:t>Game</w:t>
     </w:r>
     <w:r>
       <w:t>Page</w:t>
     </w:r>
-    <w:proofErr w:type="spellEnd"/>
     <w:r>
       <w:t xml:space="preserve"> </w:t>
     </w:r>
@@ -3928,7 +4002,7 @@
 </file>
 
 <file path=word/header2.xml><?xml version="1.0" encoding="utf-8"?>
-<w:hdr xmlns:wpc="http://schemas.microsoft.com/office/word/2010/wordprocessingCanvas" xmlns:cx="http://schemas.microsoft.com/office/drawing/2014/chartex" xmlns:cx1="http://schemas.microsoft.com/office/drawing/2015/9/8/chartex" xmlns:cx2="http://schemas.microsoft.com/office/drawing/2015/10/21/chartex" xmlns:cx3="http://schemas.microsoft.com/office/drawing/2016/5/9/chartex" xmlns:cx4="http://schemas.microsoft.com/office/drawing/2016/5/10/chartex" xmlns:cx5="http://schemas.microsoft.com/office/drawing/2016/5/11/chartex" xmlns:cx6="http://schemas.microsoft.com/office/drawing/2016/5/12/chartex" xmlns:cx7="http://schemas.microsoft.com/office/drawing/2016/5/13/chartex" xmlns:cx8="http://schemas.microsoft.com/office/drawing/2016/5/14/chartex" xmlns:mc="http://schemas.openxmlformats.org/markup-compatibility/2006" xmlns:aink="http://schemas.microsoft.com/office/drawing/2016/ink" xmlns:am3d="http://schemas.microsoft.com/office/drawing/2017/model3d" xmlns:o="urn:schemas-microsoft-com:office:office" xmlns:r="http://schemas.openxmlformats.org/officeDocument/2006/relationships" xmlns:m="http://schemas.openxmlformats.org/officeDocument/2006/math" xmlns:v="urn:schemas-microsoft-com:vml" xmlns:wp14="http://schemas.microsoft.com/office/word/2010/wordprocessingDrawing" xmlns:wp="http://schemas.openxmlformats.org/drawingml/2006/wordprocessingDrawing" xmlns:w10="urn:schemas-microsoft-com:office:word" xmlns:w="http://schemas.openxmlformats.org/wordprocessingml/2006/main" xmlns:w14="http://schemas.microsoft.com/office/word/2010/wordml" xmlns:w15="http://schemas.microsoft.com/office/word/2012/wordml" xmlns:w16cid="http://schemas.microsoft.com/office/word/2016/wordml/cid" xmlns:w16se="http://schemas.microsoft.com/office/word/2015/wordml/symex" xmlns:wpg="http://schemas.microsoft.com/office/word/2010/wordprocessingGroup" xmlns:wpi="http://schemas.microsoft.com/office/word/2010/wordprocessingInk" xmlns:wne="http://schemas.microsoft.com/office/word/2006/wordml" xmlns:wps="http://schemas.microsoft.com/office/word/2010/wordprocessingShape" mc:Ignorable="w14 w15 w16se w16cid wp14">
+<w:hdr xmlns:wpc="http://schemas.microsoft.com/office/word/2010/wordprocessingCanvas" xmlns:mc="http://schemas.openxmlformats.org/markup-compatibility/2006" xmlns:o="urn:schemas-microsoft-com:office:office" xmlns:r="http://schemas.openxmlformats.org/officeDocument/2006/relationships" xmlns:m="http://schemas.openxmlformats.org/officeDocument/2006/math" xmlns:v="urn:schemas-microsoft-com:vml" xmlns:wp14="http://schemas.microsoft.com/office/word/2010/wordprocessingDrawing" xmlns:wp="http://schemas.openxmlformats.org/drawingml/2006/wordprocessingDrawing" xmlns:w10="urn:schemas-microsoft-com:office:word" xmlns:w="http://schemas.openxmlformats.org/wordprocessingml/2006/main" xmlns:w14="http://schemas.microsoft.com/office/word/2010/wordml" xmlns:wpg="http://schemas.microsoft.com/office/word/2010/wordprocessingGroup" xmlns:wpi="http://schemas.microsoft.com/office/word/2010/wordprocessingInk" xmlns:wne="http://schemas.microsoft.com/office/word/2006/wordml" xmlns:wps="http://schemas.microsoft.com/office/word/2010/wordprocessingShape" mc:Ignorable="w14 wp14">
   <w:p>
     <w:pPr>
       <w:pStyle w:val="Header"/>
@@ -3952,15 +4026,11 @@
     </w:r>
     <w:r>
       <w:tab/>
-    </w:r>
-    <w:proofErr w:type="spellStart"/>
-    <w:r>
       <w:t>Game</w:t>
     </w:r>
     <w:r>
       <w:t>Page</w:t>
     </w:r>
-    <w:proofErr w:type="spellEnd"/>
     <w:r>
       <w:t xml:space="preserve"> </w:t>
     </w:r>
@@ -3993,8 +4063,8 @@
 </file>
 
 <file path=word/numbering.xml><?xml version="1.0" encoding="utf-8"?>
-<w:numbering xmlns:wpc="http://schemas.microsoft.com/office/word/2010/wordprocessingCanvas" xmlns:cx="http://schemas.microsoft.com/office/drawing/2014/chartex" xmlns:cx1="http://schemas.microsoft.com/office/drawing/2015/9/8/chartex" xmlns:cx2="http://schemas.microsoft.com/office/drawing/2015/10/21/chartex" xmlns:cx3="http://schemas.microsoft.com/office/drawing/2016/5/9/chartex" xmlns:cx4="http://schemas.microsoft.com/office/drawing/2016/5/10/chartex" xmlns:cx5="http://schemas.microsoft.com/office/drawing/2016/5/11/chartex" xmlns:cx6="http://schemas.microsoft.com/office/drawing/2016/5/12/chartex" xmlns:cx7="http://schemas.microsoft.com/office/drawing/2016/5/13/chartex" xmlns:cx8="http://schemas.microsoft.com/office/drawing/2016/5/14/chartex" xmlns:mc="http://schemas.openxmlformats.org/markup-compatibility/2006" xmlns:aink="http://schemas.microsoft.com/office/drawing/2016/ink" xmlns:am3d="http://schemas.microsoft.com/office/drawing/2017/model3d" xmlns:o="urn:schemas-microsoft-com:office:office" xmlns:r="http://schemas.openxmlformats.org/officeDocument/2006/relationships" xmlns:m="http://schemas.openxmlformats.org/officeDocument/2006/math" xmlns:v="urn:schemas-microsoft-com:vml" xmlns:wp14="http://schemas.microsoft.com/office/word/2010/wordprocessingDrawing" xmlns:wp="http://schemas.openxmlformats.org/drawingml/2006/wordprocessingDrawing" xmlns:w10="urn:schemas-microsoft-com:office:word" xmlns:w="http://schemas.openxmlformats.org/wordprocessingml/2006/main" xmlns:w14="http://schemas.microsoft.com/office/word/2010/wordml" xmlns:w15="http://schemas.microsoft.com/office/word/2012/wordml" xmlns:w16cid="http://schemas.microsoft.com/office/word/2016/wordml/cid" xmlns:w16se="http://schemas.microsoft.com/office/word/2015/wordml/symex" xmlns:wpg="http://schemas.microsoft.com/office/word/2010/wordprocessingGroup" xmlns:wpi="http://schemas.microsoft.com/office/word/2010/wordprocessingInk" xmlns:wne="http://schemas.microsoft.com/office/word/2006/wordml" xmlns:wps="http://schemas.microsoft.com/office/word/2010/wordprocessingShape" mc:Ignorable="w14 w15 w16se w16cid wp14">
-  <w:abstractNum w:abstractNumId="0" w15:restartNumberingAfterBreak="0">
+<w:numbering xmlns:wpc="http://schemas.microsoft.com/office/word/2010/wordprocessingCanvas" xmlns:mc="http://schemas.openxmlformats.org/markup-compatibility/2006" xmlns:o="urn:schemas-microsoft-com:office:office" xmlns:r="http://schemas.openxmlformats.org/officeDocument/2006/relationships" xmlns:m="http://schemas.openxmlformats.org/officeDocument/2006/math" xmlns:v="urn:schemas-microsoft-com:vml" xmlns:wp14="http://schemas.microsoft.com/office/word/2010/wordprocessingDrawing" xmlns:wp="http://schemas.openxmlformats.org/drawingml/2006/wordprocessingDrawing" xmlns:w10="urn:schemas-microsoft-com:office:word" xmlns:w="http://schemas.openxmlformats.org/wordprocessingml/2006/main" xmlns:w14="http://schemas.microsoft.com/office/word/2010/wordml" xmlns:wpg="http://schemas.microsoft.com/office/word/2010/wordprocessingGroup" xmlns:wpi="http://schemas.microsoft.com/office/word/2010/wordprocessingInk" xmlns:wne="http://schemas.microsoft.com/office/word/2006/wordml" xmlns:wps="http://schemas.microsoft.com/office/word/2010/wordprocessingShape" mc:Ignorable="w14 wp14">
+  <w:abstractNum w:abstractNumId="0">
     <w:nsid w:val="FFFFFFFB"/>
     <w:multiLevelType w:val="multilevel"/>
     <w:tmpl w:val="D8BC5BE2"/>
@@ -4071,7 +4141,7 @@
       <w:lvlJc w:val="left"/>
     </w:lvl>
   </w:abstractNum>
-  <w:abstractNum w:abstractNumId="1" w15:restartNumberingAfterBreak="0">
+  <w:abstractNum w:abstractNumId="1">
     <w:nsid w:val="05B40A0C"/>
     <w:multiLevelType w:val="hybridMultilevel"/>
     <w:tmpl w:val="2C2AB62C"/>
@@ -4157,7 +4227,7 @@
       </w:pPr>
     </w:lvl>
   </w:abstractNum>
-  <w:abstractNum w:abstractNumId="2" w15:restartNumberingAfterBreak="0">
+  <w:abstractNum w:abstractNumId="2">
     <w:nsid w:val="191E49F4"/>
     <w:multiLevelType w:val="hybridMultilevel"/>
     <w:tmpl w:val="A7340144"/>
@@ -4270,7 +4340,7 @@
       </w:rPr>
     </w:lvl>
   </w:abstractNum>
-  <w:abstractNum w:abstractNumId="3" w15:restartNumberingAfterBreak="0">
+  <w:abstractNum w:abstractNumId="3">
     <w:nsid w:val="1C040BA6"/>
     <w:multiLevelType w:val="hybridMultilevel"/>
     <w:tmpl w:val="FC0AB154"/>
@@ -4383,7 +4453,7 @@
       </w:rPr>
     </w:lvl>
   </w:abstractNum>
-  <w:abstractNum w:abstractNumId="4" w15:restartNumberingAfterBreak="0">
+  <w:abstractNum w:abstractNumId="4">
     <w:nsid w:val="1D52114E"/>
     <w:multiLevelType w:val="hybridMultilevel"/>
     <w:tmpl w:val="1BAAABDA"/>
@@ -4496,7 +4566,7 @@
       </w:rPr>
     </w:lvl>
   </w:abstractNum>
-  <w:abstractNum w:abstractNumId="5" w15:restartNumberingAfterBreak="0">
+  <w:abstractNum w:abstractNumId="5">
     <w:nsid w:val="2FCC5DCB"/>
     <w:multiLevelType w:val="hybridMultilevel"/>
     <w:tmpl w:val="22C42AEE"/>
@@ -4609,7 +4679,7 @@
       </w:rPr>
     </w:lvl>
   </w:abstractNum>
-  <w:abstractNum w:abstractNumId="6" w15:restartNumberingAfterBreak="0">
+  <w:abstractNum w:abstractNumId="6">
     <w:nsid w:val="4D753918"/>
     <w:multiLevelType w:val="hybridMultilevel"/>
     <w:tmpl w:val="1868CD7C"/>
@@ -4722,7 +4792,7 @@
       </w:rPr>
     </w:lvl>
   </w:abstractNum>
-  <w:abstractNum w:abstractNumId="7" w15:restartNumberingAfterBreak="0">
+  <w:abstractNum w:abstractNumId="7">
     <w:nsid w:val="662E41C6"/>
     <w:multiLevelType w:val="hybridMultilevel"/>
     <w:tmpl w:val="07A0D278"/>
@@ -4835,7 +4905,233 @@
       </w:rPr>
     </w:lvl>
   </w:abstractNum>
-  <w:abstractNum w:abstractNumId="8" w15:restartNumberingAfterBreak="0">
+  <w:abstractNum w:abstractNumId="8">
+    <w:nsid w:val="67FE3D89"/>
+    <w:multiLevelType w:val="hybridMultilevel"/>
+    <w:tmpl w:val="E0328C4C"/>
+    <w:lvl w:ilvl="0" w:tplc="04090001">
+      <w:start w:val="1"/>
+      <w:numFmt w:val="bullet"/>
+      <w:lvlText w:val=""/>
+      <w:lvlJc w:val="left"/>
+      <w:pPr>
+        <w:ind w:left="1354" w:hanging="360"/>
+      </w:pPr>
+      <w:rPr>
+        <w:rFonts w:ascii="Symbol" w:hAnsi="Symbol" w:hint="default"/>
+      </w:rPr>
+    </w:lvl>
+    <w:lvl w:ilvl="1" w:tplc="04090003" w:tentative="1">
+      <w:start w:val="1"/>
+      <w:numFmt w:val="bullet"/>
+      <w:lvlText w:val="o"/>
+      <w:lvlJc w:val="left"/>
+      <w:pPr>
+        <w:ind w:left="2074" w:hanging="360"/>
+      </w:pPr>
+      <w:rPr>
+        <w:rFonts w:ascii="Courier New" w:hAnsi="Courier New" w:cs="Courier New" w:hint="default"/>
+      </w:rPr>
+    </w:lvl>
+    <w:lvl w:ilvl="2" w:tplc="04090005" w:tentative="1">
+      <w:start w:val="1"/>
+      <w:numFmt w:val="bullet"/>
+      <w:lvlText w:val=""/>
+      <w:lvlJc w:val="left"/>
+      <w:pPr>
+        <w:ind w:left="2794" w:hanging="360"/>
+      </w:pPr>
+      <w:rPr>
+        <w:rFonts w:ascii="Wingdings" w:hAnsi="Wingdings" w:hint="default"/>
+      </w:rPr>
+    </w:lvl>
+    <w:lvl w:ilvl="3" w:tplc="04090001" w:tentative="1">
+      <w:start w:val="1"/>
+      <w:numFmt w:val="bullet"/>
+      <w:lvlText w:val=""/>
+      <w:lvlJc w:val="left"/>
+      <w:pPr>
+        <w:ind w:left="3514" w:hanging="360"/>
+      </w:pPr>
+      <w:rPr>
+        <w:rFonts w:ascii="Symbol" w:hAnsi="Symbol" w:hint="default"/>
+      </w:rPr>
+    </w:lvl>
+    <w:lvl w:ilvl="4" w:tplc="04090003" w:tentative="1">
+      <w:start w:val="1"/>
+      <w:numFmt w:val="bullet"/>
+      <w:lvlText w:val="o"/>
+      <w:lvlJc w:val="left"/>
+      <w:pPr>
+        <w:ind w:left="4234" w:hanging="360"/>
+      </w:pPr>
+      <w:rPr>
+        <w:rFonts w:ascii="Courier New" w:hAnsi="Courier New" w:cs="Courier New" w:hint="default"/>
+      </w:rPr>
+    </w:lvl>
+    <w:lvl w:ilvl="5" w:tplc="04090005" w:tentative="1">
+      <w:start w:val="1"/>
+      <w:numFmt w:val="bullet"/>
+      <w:lvlText w:val=""/>
+      <w:lvlJc w:val="left"/>
+      <w:pPr>
+        <w:ind w:left="4954" w:hanging="360"/>
+      </w:pPr>
+      <w:rPr>
+        <w:rFonts w:ascii="Wingdings" w:hAnsi="Wingdings" w:hint="default"/>
+      </w:rPr>
+    </w:lvl>
+    <w:lvl w:ilvl="6" w:tplc="04090001" w:tentative="1">
+      <w:start w:val="1"/>
+      <w:numFmt w:val="bullet"/>
+      <w:lvlText w:val=""/>
+      <w:lvlJc w:val="left"/>
+      <w:pPr>
+        <w:ind w:left="5674" w:hanging="360"/>
+      </w:pPr>
+      <w:rPr>
+        <w:rFonts w:ascii="Symbol" w:hAnsi="Symbol" w:hint="default"/>
+      </w:rPr>
+    </w:lvl>
+    <w:lvl w:ilvl="7" w:tplc="04090003" w:tentative="1">
+      <w:start w:val="1"/>
+      <w:numFmt w:val="bullet"/>
+      <w:lvlText w:val="o"/>
+      <w:lvlJc w:val="left"/>
+      <w:pPr>
+        <w:ind w:left="6394" w:hanging="360"/>
+      </w:pPr>
+      <w:rPr>
+        <w:rFonts w:ascii="Courier New" w:hAnsi="Courier New" w:cs="Courier New" w:hint="default"/>
+      </w:rPr>
+    </w:lvl>
+    <w:lvl w:ilvl="8" w:tplc="04090005" w:tentative="1">
+      <w:start w:val="1"/>
+      <w:numFmt w:val="bullet"/>
+      <w:lvlText w:val=""/>
+      <w:lvlJc w:val="left"/>
+      <w:pPr>
+        <w:ind w:left="7114" w:hanging="360"/>
+      </w:pPr>
+      <w:rPr>
+        <w:rFonts w:ascii="Wingdings" w:hAnsi="Wingdings" w:hint="default"/>
+      </w:rPr>
+    </w:lvl>
+  </w:abstractNum>
+  <w:abstractNum w:abstractNumId="9">
+    <w:nsid w:val="6EAF743E"/>
+    <w:multiLevelType w:val="hybridMultilevel"/>
+    <w:tmpl w:val="7458F732"/>
+    <w:lvl w:ilvl="0" w:tplc="04090001">
+      <w:start w:val="1"/>
+      <w:numFmt w:val="bullet"/>
+      <w:lvlText w:val=""/>
+      <w:lvlJc w:val="left"/>
+      <w:pPr>
+        <w:ind w:left="2076" w:hanging="360"/>
+      </w:pPr>
+      <w:rPr>
+        <w:rFonts w:ascii="Symbol" w:hAnsi="Symbol" w:hint="default"/>
+      </w:rPr>
+    </w:lvl>
+    <w:lvl w:ilvl="1" w:tplc="04090003" w:tentative="1">
+      <w:start w:val="1"/>
+      <w:numFmt w:val="bullet"/>
+      <w:lvlText w:val="o"/>
+      <w:lvlJc w:val="left"/>
+      <w:pPr>
+        <w:ind w:left="2796" w:hanging="360"/>
+      </w:pPr>
+      <w:rPr>
+        <w:rFonts w:ascii="Courier New" w:hAnsi="Courier New" w:cs="Courier New" w:hint="default"/>
+      </w:rPr>
+    </w:lvl>
+    <w:lvl w:ilvl="2" w:tplc="04090005" w:tentative="1">
+      <w:start w:val="1"/>
+      <w:numFmt w:val="bullet"/>
+      <w:lvlText w:val=""/>
+      <w:lvlJc w:val="left"/>
+      <w:pPr>
+        <w:ind w:left="3516" w:hanging="360"/>
+      </w:pPr>
+      <w:rPr>
+        <w:rFonts w:ascii="Wingdings" w:hAnsi="Wingdings" w:hint="default"/>
+      </w:rPr>
+    </w:lvl>
+    <w:lvl w:ilvl="3" w:tplc="04090001" w:tentative="1">
+      <w:start w:val="1"/>
+      <w:numFmt w:val="bullet"/>
+      <w:lvlText w:val=""/>
+      <w:lvlJc w:val="left"/>
+      <w:pPr>
+        <w:ind w:left="4236" w:hanging="360"/>
+      </w:pPr>
+      <w:rPr>
+        <w:rFonts w:ascii="Symbol" w:hAnsi="Symbol" w:hint="default"/>
+      </w:rPr>
+    </w:lvl>
+    <w:lvl w:ilvl="4" w:tplc="04090003" w:tentative="1">
+      <w:start w:val="1"/>
+      <w:numFmt w:val="bullet"/>
+      <w:lvlText w:val="o"/>
+      <w:lvlJc w:val="left"/>
+      <w:pPr>
+        <w:ind w:left="4956" w:hanging="360"/>
+      </w:pPr>
+      <w:rPr>
+        <w:rFonts w:ascii="Courier New" w:hAnsi="Courier New" w:cs="Courier New" w:hint="default"/>
+      </w:rPr>
+    </w:lvl>
+    <w:lvl w:ilvl="5" w:tplc="04090005" w:tentative="1">
+      <w:start w:val="1"/>
+      <w:numFmt w:val="bullet"/>
+      <w:lvlText w:val=""/>
+      <w:lvlJc w:val="left"/>
+      <w:pPr>
+        <w:ind w:left="5676" w:hanging="360"/>
+      </w:pPr>
+      <w:rPr>
+        <w:rFonts w:ascii="Wingdings" w:hAnsi="Wingdings" w:hint="default"/>
+      </w:rPr>
+    </w:lvl>
+    <w:lvl w:ilvl="6" w:tplc="04090001" w:tentative="1">
+      <w:start w:val="1"/>
+      <w:numFmt w:val="bullet"/>
+      <w:lvlText w:val=""/>
+      <w:lvlJc w:val="left"/>
+      <w:pPr>
+        <w:ind w:left="6396" w:hanging="360"/>
+      </w:pPr>
+      <w:rPr>
+        <w:rFonts w:ascii="Symbol" w:hAnsi="Symbol" w:hint="default"/>
+      </w:rPr>
+    </w:lvl>
+    <w:lvl w:ilvl="7" w:tplc="04090003" w:tentative="1">
+      <w:start w:val="1"/>
+      <w:numFmt w:val="bullet"/>
+      <w:lvlText w:val="o"/>
+      <w:lvlJc w:val="left"/>
+      <w:pPr>
+        <w:ind w:left="7116" w:hanging="360"/>
+      </w:pPr>
+      <w:rPr>
+        <w:rFonts w:ascii="Courier New" w:hAnsi="Courier New" w:cs="Courier New" w:hint="default"/>
+      </w:rPr>
+    </w:lvl>
+    <w:lvl w:ilvl="8" w:tplc="04090005" w:tentative="1">
+      <w:start w:val="1"/>
+      <w:numFmt w:val="bullet"/>
+      <w:lvlText w:val=""/>
+      <w:lvlJc w:val="left"/>
+      <w:pPr>
+        <w:ind w:left="7836" w:hanging="360"/>
+      </w:pPr>
+      <w:rPr>
+        <w:rFonts w:ascii="Wingdings" w:hAnsi="Wingdings" w:hint="default"/>
+      </w:rPr>
+    </w:lvl>
+  </w:abstractNum>
+  <w:abstractNum w:abstractNumId="10">
     <w:nsid w:val="76172D7D"/>
     <w:multiLevelType w:val="hybridMultilevel"/>
     <w:tmpl w:val="9FEA7C48"/>
@@ -4958,7 +5254,7 @@
     <w:abstractNumId w:val="3"/>
   </w:num>
   <w:num w:numId="4">
-    <w:abstractNumId w:val="8"/>
+    <w:abstractNumId w:val="10"/>
   </w:num>
   <w:num w:numId="5">
     <w:abstractNumId w:val="0"/>
@@ -4975,11 +5271,17 @@
   <w:num w:numId="9">
     <w:abstractNumId w:val="5"/>
   </w:num>
+  <w:num w:numId="10">
+    <w:abstractNumId w:val="9"/>
+  </w:num>
+  <w:num w:numId="11">
+    <w:abstractNumId w:val="8"/>
+  </w:num>
 </w:numbering>
 </file>
 
 <file path=word/styles.xml><?xml version="1.0" encoding="utf-8"?>
-<w:styles xmlns:mc="http://schemas.openxmlformats.org/markup-compatibility/2006" xmlns:r="http://schemas.openxmlformats.org/officeDocument/2006/relationships" xmlns:w="http://schemas.openxmlformats.org/wordprocessingml/2006/main" xmlns:w14="http://schemas.microsoft.com/office/word/2010/wordml" xmlns:w15="http://schemas.microsoft.com/office/word/2012/wordml" xmlns:w16cid="http://schemas.microsoft.com/office/word/2016/wordml/cid" xmlns:w16se="http://schemas.microsoft.com/office/word/2015/wordml/symex" mc:Ignorable="w14 w15 w16se w16cid">
+<w:styles xmlns:mc="http://schemas.openxmlformats.org/markup-compatibility/2006" xmlns:r="http://schemas.openxmlformats.org/officeDocument/2006/relationships" xmlns:w="http://schemas.openxmlformats.org/wordprocessingml/2006/main" xmlns:w14="http://schemas.microsoft.com/office/word/2010/wordml" mc:Ignorable="w14">
   <w:docDefaults>
     <w:rPrDefault>
       <w:rPr>
@@ -4989,7 +5291,7 @@
     </w:rPrDefault>
     <w:pPrDefault/>
   </w:docDefaults>
-  <w:latentStyles w:defLockedState="0" w:defUIPriority="0" w:defSemiHidden="0" w:defUnhideWhenUsed="0" w:defQFormat="0" w:count="375">
+  <w:latentStyles w:defLockedState="0" w:defUIPriority="0" w:defSemiHidden="0" w:defUnhideWhenUsed="0" w:defQFormat="0" w:count="267">
     <w:lsdException w:name="Normal" w:qFormat="1"/>
     <w:lsdException w:name="heading 1" w:qFormat="1"/>
     <w:lsdException w:name="heading 2" w:qFormat="1"/>
@@ -5162,114 +5464,6 @@
     <w:lsdException w:name="Book Title" w:uiPriority="33" w:qFormat="1"/>
     <w:lsdException w:name="Bibliography" w:semiHidden="1" w:uiPriority="37" w:unhideWhenUsed="1"/>
     <w:lsdException w:name="TOC Heading" w:semiHidden="1" w:uiPriority="39" w:unhideWhenUsed="1" w:qFormat="1"/>
-    <w:lsdException w:name="Plain Table 1" w:uiPriority="41"/>
-    <w:lsdException w:name="Plain Table 2" w:uiPriority="42"/>
-    <w:lsdException w:name="Plain Table 3" w:uiPriority="43"/>
-    <w:lsdException w:name="Plain Table 4" w:uiPriority="44"/>
-    <w:lsdException w:name="Plain Table 5" w:uiPriority="45"/>
-    <w:lsdException w:name="Grid Table Light" w:uiPriority="40"/>
-    <w:lsdException w:name="Grid Table 1 Light" w:uiPriority="46"/>
-    <w:lsdException w:name="Grid Table 2" w:uiPriority="47"/>
-    <w:lsdException w:name="Grid Table 3" w:uiPriority="48"/>
-    <w:lsdException w:name="Grid Table 4" w:uiPriority="49"/>
-    <w:lsdException w:name="Grid Table 5 Dark" w:uiPriority="50"/>
-    <w:lsdException w:name="Grid Table 6 Colorful" w:uiPriority="51"/>
-    <w:lsdException w:name="Grid Table 7 Colorful" w:uiPriority="52"/>
-    <w:lsdException w:name="Grid Table 1 Light Accent 1" w:uiPriority="46"/>
-    <w:lsdException w:name="Grid Table 2 Accent 1" w:uiPriority="47"/>
-    <w:lsdException w:name="Grid Table 3 Accent 1" w:uiPriority="48"/>
-    <w:lsdException w:name="Grid Table 4 Accent 1" w:uiPriority="49"/>
-    <w:lsdException w:name="Grid Table 5 Dark Accent 1" w:uiPriority="50"/>
-    <w:lsdException w:name="Grid Table 6 Colorful Accent 1" w:uiPriority="51"/>
-    <w:lsdException w:name="Grid Table 7 Colorful Accent 1" w:uiPriority="52"/>
-    <w:lsdException w:name="Grid Table 1 Light Accent 2" w:uiPriority="46"/>
-    <w:lsdException w:name="Grid Table 2 Accent 2" w:uiPriority="47"/>
-    <w:lsdException w:name="Grid Table 3 Accent 2" w:uiPriority="48"/>
-    <w:lsdException w:name="Grid Table 4 Accent 2" w:uiPriority="49"/>
-    <w:lsdException w:name="Grid Table 5 Dark Accent 2" w:uiPriority="50"/>
-    <w:lsdException w:name="Grid Table 6 Colorful Accent 2" w:uiPriority="51"/>
-    <w:lsdException w:name="Grid Table 7 Colorful Accent 2" w:uiPriority="52"/>
-    <w:lsdException w:name="Grid Table 1 Light Accent 3" w:uiPriority="46"/>
-    <w:lsdException w:name="Grid Table 2 Accent 3" w:uiPriority="47"/>
-    <w:lsdException w:name="Grid Table 3 Accent 3" w:uiPriority="48"/>
-    <w:lsdException w:name="Grid Table 4 Accent 3" w:uiPriority="49"/>
-    <w:lsdException w:name="Grid Table 5 Dark Accent 3" w:uiPriority="50"/>
-    <w:lsdException w:name="Grid Table 6 Colorful Accent 3" w:uiPriority="51"/>
-    <w:lsdException w:name="Grid Table 7 Colorful Accent 3" w:uiPriority="52"/>
-    <w:lsdException w:name="Grid Table 1 Light Accent 4" w:uiPriority="46"/>
-    <w:lsdException w:name="Grid Table 2 Accent 4" w:uiPriority="47"/>
-    <w:lsdException w:name="Grid Table 3 Accent 4" w:uiPriority="48"/>
-    <w:lsdException w:name="Grid Table 4 Accent 4" w:uiPriority="49"/>
-    <w:lsdException w:name="Grid Table 5 Dark Accent 4" w:uiPriority="50"/>
-    <w:lsdException w:name="Grid Table 6 Colorful Accent 4" w:uiPriority="51"/>
-    <w:lsdException w:name="Grid Table 7 Colorful Accent 4" w:uiPriority="52"/>
-    <w:lsdException w:name="Grid Table 1 Light Accent 5" w:uiPriority="46"/>
-    <w:lsdException w:name="Grid Table 2 Accent 5" w:uiPriority="47"/>
-    <w:lsdException w:name="Grid Table 3 Accent 5" w:uiPriority="48"/>
-    <w:lsdException w:name="Grid Table 4 Accent 5" w:uiPriority="49"/>
-    <w:lsdException w:name="Grid Table 5 Dark Accent 5" w:uiPriority="50"/>
-    <w:lsdException w:name="Grid Table 6 Colorful Accent 5" w:uiPriority="51"/>
-    <w:lsdException w:name="Grid Table 7 Colorful Accent 5" w:uiPriority="52"/>
-    <w:lsdException w:name="Grid Table 1 Light Accent 6" w:uiPriority="46"/>
-    <w:lsdException w:name="Grid Table 2 Accent 6" w:uiPriority="47"/>
-    <w:lsdException w:name="Grid Table 3 Accent 6" w:uiPriority="48"/>
-    <w:lsdException w:name="Grid Table 4 Accent 6" w:uiPriority="49"/>
-    <w:lsdException w:name="Grid Table 5 Dark Accent 6" w:uiPriority="50"/>
-    <w:lsdException w:name="Grid Table 6 Colorful Accent 6" w:uiPriority="51"/>
-    <w:lsdException w:name="Grid Table 7 Colorful Accent 6" w:uiPriority="52"/>
-    <w:lsdException w:name="List Table 1 Light" w:uiPriority="46"/>
-    <w:lsdException w:name="List Table 2" w:uiPriority="47"/>
-    <w:lsdException w:name="List Table 3" w:uiPriority="48"/>
-    <w:lsdException w:name="List Table 4" w:uiPriority="49"/>
-    <w:lsdException w:name="List Table 5 Dark" w:uiPriority="50"/>
-    <w:lsdException w:name="List Table 6 Colorful" w:uiPriority="51"/>
-    <w:lsdException w:name="List Table 7 Colorful" w:uiPriority="52"/>
-    <w:lsdException w:name="List Table 1 Light Accent 1" w:uiPriority="46"/>
-    <w:lsdException w:name="List Table 2 Accent 1" w:uiPriority="47"/>
-    <w:lsdException w:name="List Table 3 Accent 1" w:uiPriority="48"/>
-    <w:lsdException w:name="List Table 4 Accent 1" w:uiPriority="49"/>
-    <w:lsdException w:name="List Table 5 Dark Accent 1" w:uiPriority="50"/>
-    <w:lsdException w:name="List Table 6 Colorful Accent 1" w:uiPriority="51"/>
-    <w:lsdException w:name="List Table 7 Colorful Accent 1" w:uiPriority="52"/>
-    <w:lsdException w:name="List Table 1 Light Accent 2" w:uiPriority="46"/>
-    <w:lsdException w:name="List Table 2 Accent 2" w:uiPriority="47"/>
-    <w:lsdException w:name="List Table 3 Accent 2" w:uiPriority="48"/>
-    <w:lsdException w:name="List Table 4 Accent 2" w:uiPriority="49"/>
-    <w:lsdException w:name="List Table 5 Dark Accent 2" w:uiPriority="50"/>
-    <w:lsdException w:name="List Table 6 Colorful Accent 2" w:uiPriority="51"/>
-    <w:lsdException w:name="List Table 7 Colorful Accent 2" w:uiPriority="52"/>
-    <w:lsdException w:name="List Table 1 Light Accent 3" w:uiPriority="46"/>
-    <w:lsdException w:name="List Table 2 Accent 3" w:uiPriority="47"/>
-    <w:lsdException w:name="List Table 3 Accent 3" w:uiPriority="48"/>
-    <w:lsdException w:name="List Table 4 Accent 3" w:uiPriority="49"/>
-    <w:lsdException w:name="List Table 5 Dark Accent 3" w:uiPriority="50"/>
-    <w:lsdException w:name="List Table 6 Colorful Accent 3" w:uiPriority="51"/>
-    <w:lsdException w:name="List Table 7 Colorful Accent 3" w:uiPriority="52"/>
-    <w:lsdException w:name="List Table 1 Light Accent 4" w:uiPriority="46"/>
-    <w:lsdException w:name="List Table 2 Accent 4" w:uiPriority="47"/>
-    <w:lsdException w:name="List Table 3 Accent 4" w:uiPriority="48"/>
-    <w:lsdException w:name="List Table 4 Accent 4" w:uiPriority="49"/>
-    <w:lsdException w:name="List Table 5 Dark Accent 4" w:uiPriority="50"/>
-    <w:lsdException w:name="List Table 6 Colorful Accent 4" w:uiPriority="51"/>
-    <w:lsdException w:name="List Table 7 Colorful Accent 4" w:uiPriority="52"/>
-    <w:lsdException w:name="List Table 1 Light Accent 5" w:uiPriority="46"/>
-    <w:lsdException w:name="List Table 2 Accent 5" w:uiPriority="47"/>
-    <w:lsdException w:name="List Table 3 Accent 5" w:uiPriority="48"/>
-    <w:lsdException w:name="List Table 4 Accent 5" w:uiPriority="49"/>
-    <w:lsdException w:name="List Table 5 Dark Accent 5" w:uiPriority="50"/>
-    <w:lsdException w:name="List Table 6 Colorful Accent 5" w:uiPriority="51"/>
-    <w:lsdException w:name="List Table 7 Colorful Accent 5" w:uiPriority="52"/>
-    <w:lsdException w:name="List Table 1 Light Accent 6" w:uiPriority="46"/>
-    <w:lsdException w:name="List Table 2 Accent 6" w:uiPriority="47"/>
-    <w:lsdException w:name="List Table 3 Accent 6" w:uiPriority="48"/>
-    <w:lsdException w:name="List Table 4 Accent 6" w:uiPriority="49"/>
-    <w:lsdException w:name="List Table 5 Dark Accent 6" w:uiPriority="50"/>
-    <w:lsdException w:name="List Table 6 Colorful Accent 6" w:uiPriority="51"/>
-    <w:lsdException w:name="List Table 7 Colorful Accent 6" w:uiPriority="52"/>
-    <w:lsdException w:name="Mention" w:semiHidden="1" w:uiPriority="99" w:unhideWhenUsed="1"/>
-    <w:lsdException w:name="Smart Hyperlink" w:semiHidden="1" w:uiPriority="99" w:unhideWhenUsed="1"/>
-    <w:lsdException w:name="Hashtag" w:semiHidden="1" w:uiPriority="99" w:unhideWhenUsed="1"/>
-    <w:lsdException w:name="Unresolved Mention" w:semiHidden="1" w:uiPriority="99" w:unhideWhenUsed="1"/>
   </w:latentStyles>
   <w:style w:type="paragraph" w:default="1" w:styleId="Normal">
     <w:name w:val="Normal"/>
@@ -5791,6 +5985,768 @@
     </w:pPr>
     <w:rPr>
       <w:sz w:val="40"/>
+    </w:rPr>
+  </w:style>
+  <w:style w:type="paragraph" w:styleId="BalloonText">
+    <w:name w:val="Balloon Text"/>
+    <w:basedOn w:val="Normal"/>
+    <w:link w:val="BalloonTextChar"/>
+    <w:rsid w:val="000D71C8"/>
+    <w:pPr>
+      <w:spacing w:line="240" w:lineRule="auto"/>
+    </w:pPr>
+    <w:rPr>
+      <w:rFonts w:ascii="Tahoma" w:hAnsi="Tahoma" w:cs="Tahoma"/>
+      <w:sz w:val="16"/>
+      <w:szCs w:val="16"/>
+    </w:rPr>
+  </w:style>
+  <w:style w:type="character" w:customStyle="1" w:styleId="BalloonTextChar">
+    <w:name w:val="Balloon Text Char"/>
+    <w:basedOn w:val="DefaultParagraphFont"/>
+    <w:link w:val="BalloonText"/>
+    <w:rsid w:val="000D71C8"/>
+    <w:rPr>
+      <w:rFonts w:ascii="Tahoma" w:hAnsi="Tahoma" w:cs="Tahoma"/>
+      <w:sz w:val="16"/>
+      <w:szCs w:val="16"/>
+      <w:lang w:eastAsia="en-US"/>
+    </w:rPr>
+  </w:style>
+</w:styles>
+</file>
+
+<file path=word/stylesWithEffects.xml><?xml version="1.0" encoding="utf-8"?>
+<w:styles xmlns:wpc="http://schemas.microsoft.com/office/word/2010/wordprocessingCanvas" xmlns:mc="http://schemas.openxmlformats.org/markup-compatibility/2006" xmlns:o="urn:schemas-microsoft-com:office:office" xmlns:r="http://schemas.openxmlformats.org/officeDocument/2006/relationships" xmlns:m="http://schemas.openxmlformats.org/officeDocument/2006/math" xmlns:v="urn:schemas-microsoft-com:vml" xmlns:wp14="http://schemas.microsoft.com/office/word/2010/wordprocessingDrawing" xmlns:wp="http://schemas.openxmlformats.org/drawingml/2006/wordprocessingDrawing" xmlns:w10="urn:schemas-microsoft-com:office:word" xmlns:w="http://schemas.openxmlformats.org/wordprocessingml/2006/main" xmlns:w14="http://schemas.microsoft.com/office/word/2010/wordml" xmlns:wpg="http://schemas.microsoft.com/office/word/2010/wordprocessingGroup" xmlns:wpi="http://schemas.microsoft.com/office/word/2010/wordprocessingInk" xmlns:wne="http://schemas.microsoft.com/office/word/2006/wordml" xmlns:wps="http://schemas.microsoft.com/office/word/2010/wordprocessingShape" mc:Ignorable="w14 wp14">
+  <w:docDefaults>
+    <w:rPrDefault>
+      <w:rPr>
+        <w:rFonts w:ascii="Times New Roman" w:eastAsia="Times New Roman" w:hAnsi="Times New Roman" w:cs="Times New Roman"/>
+        <w:lang w:val="en-US" w:eastAsia="ja-JP" w:bidi="ar-SA"/>
+      </w:rPr>
+    </w:rPrDefault>
+    <w:pPrDefault/>
+  </w:docDefaults>
+  <w:latentStyles w:defLockedState="0" w:defUIPriority="0" w:defSemiHidden="0" w:defUnhideWhenUsed="0" w:defQFormat="0" w:count="267">
+    <w:lsdException w:name="Normal" w:qFormat="1"/>
+    <w:lsdException w:name="heading 1" w:qFormat="1"/>
+    <w:lsdException w:name="heading 2" w:qFormat="1"/>
+    <w:lsdException w:name="heading 3" w:qFormat="1"/>
+    <w:lsdException w:name="heading 4" w:qFormat="1"/>
+    <w:lsdException w:name="heading 5" w:qFormat="1"/>
+    <w:lsdException w:name="heading 6" w:qFormat="1"/>
+    <w:lsdException w:name="heading 7" w:qFormat="1"/>
+    <w:lsdException w:name="heading 8" w:qFormat="1"/>
+    <w:lsdException w:name="heading 9" w:qFormat="1"/>
+    <w:lsdException w:name="caption" w:semiHidden="1" w:unhideWhenUsed="1" w:qFormat="1"/>
+    <w:lsdException w:name="Title" w:qFormat="1"/>
+    <w:lsdException w:name="Subtitle" w:qFormat="1"/>
+    <w:lsdException w:name="Strong" w:qFormat="1"/>
+    <w:lsdException w:name="Emphasis" w:qFormat="1"/>
+    <w:lsdException w:name="HTML Preformatted" w:semiHidden="1" w:unhideWhenUsed="1"/>
+    <w:lsdException w:name="No List" w:semiHidden="1" w:unhideWhenUsed="1"/>
+    <w:lsdException w:name="Outline List 1" w:semiHidden="1" w:unhideWhenUsed="1"/>
+    <w:lsdException w:name="Outline List 2" w:semiHidden="1" w:unhideWhenUsed="1"/>
+    <w:lsdException w:name="Outline List 3" w:semiHidden="1" w:unhideWhenUsed="1"/>
+    <w:lsdException w:name="Table Simple 1" w:semiHidden="1" w:unhideWhenUsed="1"/>
+    <w:lsdException w:name="Table Simple 2" w:semiHidden="1" w:unhideWhenUsed="1"/>
+    <w:lsdException w:name="Table Simple 3" w:semiHidden="1" w:unhideWhenUsed="1"/>
+    <w:lsdException w:name="Table Classic 1" w:semiHidden="1" w:unhideWhenUsed="1"/>
+    <w:lsdException w:name="Table Classic 2" w:semiHidden="1" w:unhideWhenUsed="1"/>
+    <w:lsdException w:name="Table Classic 3" w:semiHidden="1" w:unhideWhenUsed="1"/>
+    <w:lsdException w:name="Table Classic 4" w:semiHidden="1" w:unhideWhenUsed="1"/>
+    <w:lsdException w:name="Table Colorful 1" w:semiHidden="1" w:unhideWhenUsed="1"/>
+    <w:lsdException w:name="Table Colorful 2" w:semiHidden="1" w:unhideWhenUsed="1"/>
+    <w:lsdException w:name="Table Colorful 3" w:semiHidden="1" w:unhideWhenUsed="1"/>
+    <w:lsdException w:name="Table Columns 1" w:semiHidden="1" w:unhideWhenUsed="1"/>
+    <w:lsdException w:name="Table Columns 2" w:semiHidden="1" w:unhideWhenUsed="1"/>
+    <w:lsdException w:name="Table Columns 3" w:semiHidden="1" w:unhideWhenUsed="1"/>
+    <w:lsdException w:name="Table Columns 4" w:semiHidden="1" w:unhideWhenUsed="1"/>
+    <w:lsdException w:name="Table Columns 5" w:semiHidden="1" w:unhideWhenUsed="1"/>
+    <w:lsdException w:name="Table Grid 1" w:semiHidden="1" w:unhideWhenUsed="1"/>
+    <w:lsdException w:name="Table Grid 2" w:semiHidden="1" w:unhideWhenUsed="1"/>
+    <w:lsdException w:name="Table Grid 3" w:semiHidden="1" w:unhideWhenUsed="1"/>
+    <w:lsdException w:name="Table Grid 4" w:semiHidden="1" w:unhideWhenUsed="1"/>
+    <w:lsdException w:name="Table Grid 5" w:semiHidden="1" w:unhideWhenUsed="1"/>
+    <w:lsdException w:name="Table Grid 6" w:semiHidden="1" w:unhideWhenUsed="1"/>
+    <w:lsdException w:name="Table Grid 7" w:semiHidden="1" w:unhideWhenUsed="1"/>
+    <w:lsdException w:name="Table Grid 8" w:semiHidden="1" w:unhideWhenUsed="1"/>
+    <w:lsdException w:name="Table List 1" w:semiHidden="1" w:unhideWhenUsed="1"/>
+    <w:lsdException w:name="Table List 2" w:semiHidden="1" w:unhideWhenUsed="1"/>
+    <w:lsdException w:name="Table List 3" w:semiHidden="1" w:unhideWhenUsed="1"/>
+    <w:lsdException w:name="Table List 4" w:semiHidden="1" w:unhideWhenUsed="1"/>
+    <w:lsdException w:name="Table List 5" w:semiHidden="1" w:unhideWhenUsed="1"/>
+    <w:lsdException w:name="Table List 6" w:semiHidden="1" w:unhideWhenUsed="1"/>
+    <w:lsdException w:name="Table List 7" w:semiHidden="1" w:unhideWhenUsed="1"/>
+    <w:lsdException w:name="Table List 8" w:semiHidden="1" w:unhideWhenUsed="1"/>
+    <w:lsdException w:name="Table 3D effects 1" w:semiHidden="1" w:unhideWhenUsed="1"/>
+    <w:lsdException w:name="Table 3D effects 2" w:semiHidden="1" w:unhideWhenUsed="1"/>
+    <w:lsdException w:name="Table 3D effects 3" w:semiHidden="1" w:unhideWhenUsed="1"/>
+    <w:lsdException w:name="Table Contemporary" w:semiHidden="1" w:unhideWhenUsed="1"/>
+    <w:lsdException w:name="Table Elegant" w:semiHidden="1" w:unhideWhenUsed="1"/>
+    <w:lsdException w:name="Table Professional" w:semiHidden="1" w:unhideWhenUsed="1"/>
+    <w:lsdException w:name="Table Subtle 1" w:semiHidden="1" w:unhideWhenUsed="1"/>
+    <w:lsdException w:name="Table Web 1" w:semiHidden="1" w:unhideWhenUsed="1"/>
+    <w:lsdException w:name="Table Web 2" w:semiHidden="1" w:unhideWhenUsed="1"/>
+    <w:lsdException w:name="Table Theme" w:semiHidden="1" w:unhideWhenUsed="1"/>
+    <w:lsdException w:name="Placeholder Text" w:semiHidden="1" w:uiPriority="99"/>
+    <w:lsdException w:name="No Spacing" w:uiPriority="1" w:qFormat="1"/>
+    <w:lsdException w:name="Light Shading" w:uiPriority="60"/>
+    <w:lsdException w:name="Light List" w:uiPriority="61"/>
+    <w:lsdException w:name="Light Grid" w:uiPriority="62"/>
+    <w:lsdException w:name="Medium Shading 1" w:uiPriority="63"/>
+    <w:lsdException w:name="Medium Shading 2" w:uiPriority="64"/>
+    <w:lsdException w:name="Medium List 1" w:uiPriority="65"/>
+    <w:lsdException w:name="Medium List 2" w:uiPriority="66"/>
+    <w:lsdException w:name="Medium Grid 1" w:uiPriority="67"/>
+    <w:lsdException w:name="Medium Grid 2" w:uiPriority="68"/>
+    <w:lsdException w:name="Medium Grid 3" w:uiPriority="69"/>
+    <w:lsdException w:name="Dark List" w:uiPriority="70"/>
+    <w:lsdException w:name="Colorful Shading" w:uiPriority="71"/>
+    <w:lsdException w:name="Colorful List" w:uiPriority="72"/>
+    <w:lsdException w:name="Colorful Grid" w:uiPriority="73"/>
+    <w:lsdException w:name="Light Shading Accent 1" w:uiPriority="60"/>
+    <w:lsdException w:name="Light List Accent 1" w:uiPriority="61"/>
+    <w:lsdException w:name="Light Grid Accent 1" w:uiPriority="62"/>
+    <w:lsdException w:name="Medium Shading 1 Accent 1" w:uiPriority="63"/>
+    <w:lsdException w:name="Medium Shading 2 Accent 1" w:uiPriority="64"/>
+    <w:lsdException w:name="Medium List 1 Accent 1" w:uiPriority="65"/>
+    <w:lsdException w:name="Revision" w:semiHidden="1" w:uiPriority="99"/>
+    <w:lsdException w:name="List Paragraph" w:uiPriority="34" w:qFormat="1"/>
+    <w:lsdException w:name="Quote" w:uiPriority="29" w:qFormat="1"/>
+    <w:lsdException w:name="Intense Quote" w:uiPriority="30" w:qFormat="1"/>
+    <w:lsdException w:name="Medium List 2 Accent 1" w:uiPriority="66"/>
+    <w:lsdException w:name="Medium Grid 1 Accent 1" w:uiPriority="67"/>
+    <w:lsdException w:name="Medium Grid 2 Accent 1" w:uiPriority="68"/>
+    <w:lsdException w:name="Medium Grid 3 Accent 1" w:uiPriority="69"/>
+    <w:lsdException w:name="Dark List Accent 1" w:uiPriority="70"/>
+    <w:lsdException w:name="Colorful Shading Accent 1" w:uiPriority="71"/>
+    <w:lsdException w:name="Colorful List Accent 1" w:uiPriority="72"/>
+    <w:lsdException w:name="Colorful Grid Accent 1" w:uiPriority="73"/>
+    <w:lsdException w:name="Light Shading Accent 2" w:uiPriority="60"/>
+    <w:lsdException w:name="Light List Accent 2" w:uiPriority="61"/>
+    <w:lsdException w:name="Light Grid Accent 2" w:uiPriority="62"/>
+    <w:lsdException w:name="Medium Shading 1 Accent 2" w:uiPriority="63"/>
+    <w:lsdException w:name="Medium Shading 2 Accent 2" w:uiPriority="64"/>
+    <w:lsdException w:name="Medium List 1 Accent 2" w:uiPriority="65"/>
+    <w:lsdException w:name="Medium List 2 Accent 2" w:uiPriority="66"/>
+    <w:lsdException w:name="Medium Grid 1 Accent 2" w:uiPriority="67"/>
+    <w:lsdException w:name="Medium Grid 2 Accent 2" w:uiPriority="68"/>
+    <w:lsdException w:name="Medium Grid 3 Accent 2" w:uiPriority="69"/>
+    <w:lsdException w:name="Dark List Accent 2" w:uiPriority="70"/>
+    <w:lsdException w:name="Colorful Shading Accent 2" w:uiPriority="71"/>
+    <w:lsdException w:name="Colorful List Accent 2" w:uiPriority="72"/>
+    <w:lsdException w:name="Colorful Grid Accent 2" w:uiPriority="73"/>
+    <w:lsdException w:name="Light Shading Accent 3" w:uiPriority="60"/>
+    <w:lsdException w:name="Light List Accent 3" w:uiPriority="61"/>
+    <w:lsdException w:name="Light Grid Accent 3" w:uiPriority="62"/>
+    <w:lsdException w:name="Medium Shading 1 Accent 3" w:uiPriority="63"/>
+    <w:lsdException w:name="Medium Shading 2 Accent 3" w:uiPriority="64"/>
+    <w:lsdException w:name="Medium List 1 Accent 3" w:uiPriority="65"/>
+    <w:lsdException w:name="Medium List 2 Accent 3" w:uiPriority="66"/>
+    <w:lsdException w:name="Medium Grid 1 Accent 3" w:uiPriority="67"/>
+    <w:lsdException w:name="Medium Grid 2 Accent 3" w:uiPriority="68"/>
+    <w:lsdException w:name="Medium Grid 3 Accent 3" w:uiPriority="69"/>
+    <w:lsdException w:name="Dark List Accent 3" w:uiPriority="70"/>
+    <w:lsdException w:name="Colorful Shading Accent 3" w:uiPriority="71"/>
+    <w:lsdException w:name="Colorful List Accent 3" w:uiPriority="72"/>
+    <w:lsdException w:name="Colorful Grid Accent 3" w:uiPriority="73"/>
+    <w:lsdException w:name="Light Shading Accent 4" w:uiPriority="60"/>
+    <w:lsdException w:name="Light List Accent 4" w:uiPriority="61"/>
+    <w:lsdException w:name="Light Grid Accent 4" w:uiPriority="62"/>
+    <w:lsdException w:name="Medium Shading 1 Accent 4" w:uiPriority="63"/>
+    <w:lsdException w:name="Medium Shading 2 Accent 4" w:uiPriority="64"/>
+    <w:lsdException w:name="Medium List 1 Accent 4" w:uiPriority="65"/>
+    <w:lsdException w:name="Medium List 2 Accent 4" w:uiPriority="66"/>
+    <w:lsdException w:name="Medium Grid 1 Accent 4" w:uiPriority="67"/>
+    <w:lsdException w:name="Medium Grid 2 Accent 4" w:uiPriority="68"/>
+    <w:lsdException w:name="Medium Grid 3 Accent 4" w:uiPriority="69"/>
+    <w:lsdException w:name="Dark List Accent 4" w:uiPriority="70"/>
+    <w:lsdException w:name="Colorful Shading Accent 4" w:uiPriority="71"/>
+    <w:lsdException w:name="Colorful List Accent 4" w:uiPriority="72"/>
+    <w:lsdException w:name="Colorful Grid Accent 4" w:uiPriority="73"/>
+    <w:lsdException w:name="Light Shading Accent 5" w:uiPriority="60"/>
+    <w:lsdException w:name="Light List Accent 5" w:uiPriority="61"/>
+    <w:lsdException w:name="Light Grid Accent 5" w:uiPriority="62"/>
+    <w:lsdException w:name="Medium Shading 1 Accent 5" w:uiPriority="63"/>
+    <w:lsdException w:name="Medium Shading 2 Accent 5" w:uiPriority="64"/>
+    <w:lsdException w:name="Medium List 1 Accent 5" w:uiPriority="65"/>
+    <w:lsdException w:name="Medium List 2 Accent 5" w:uiPriority="66"/>
+    <w:lsdException w:name="Medium Grid 1 Accent 5" w:uiPriority="67"/>
+    <w:lsdException w:name="Medium Grid 2 Accent 5" w:uiPriority="68"/>
+    <w:lsdException w:name="Medium Grid 3 Accent 5" w:uiPriority="69"/>
+    <w:lsdException w:name="Dark List Accent 5" w:uiPriority="70"/>
+    <w:lsdException w:name="Colorful Shading Accent 5" w:uiPriority="71"/>
+    <w:lsdException w:name="Colorful List Accent 5" w:uiPriority="72"/>
+    <w:lsdException w:name="Colorful Grid Accent 5" w:uiPriority="73"/>
+    <w:lsdException w:name="Light Shading Accent 6" w:uiPriority="60"/>
+    <w:lsdException w:name="Light List Accent 6" w:uiPriority="61"/>
+    <w:lsdException w:name="Light Grid Accent 6" w:uiPriority="62"/>
+    <w:lsdException w:name="Medium Shading 1 Accent 6" w:uiPriority="63"/>
+    <w:lsdException w:name="Medium Shading 2 Accent 6" w:uiPriority="64"/>
+    <w:lsdException w:name="Medium List 1 Accent 6" w:uiPriority="65"/>
+    <w:lsdException w:name="Medium List 2 Accent 6" w:uiPriority="66"/>
+    <w:lsdException w:name="Medium Grid 1 Accent 6" w:uiPriority="67"/>
+    <w:lsdException w:name="Medium Grid 2 Accent 6" w:uiPriority="68"/>
+    <w:lsdException w:name="Medium Grid 3 Accent 6" w:uiPriority="69"/>
+    <w:lsdException w:name="Dark List Accent 6" w:uiPriority="70"/>
+    <w:lsdException w:name="Colorful Shading Accent 6" w:uiPriority="71"/>
+    <w:lsdException w:name="Colorful List Accent 6" w:uiPriority="72"/>
+    <w:lsdException w:name="Colorful Grid Accent 6" w:uiPriority="73"/>
+    <w:lsdException w:name="Subtle Emphasis" w:uiPriority="19" w:qFormat="1"/>
+    <w:lsdException w:name="Intense Emphasis" w:uiPriority="21" w:qFormat="1"/>
+    <w:lsdException w:name="Subtle Reference" w:uiPriority="31" w:qFormat="1"/>
+    <w:lsdException w:name="Intense Reference" w:uiPriority="32" w:qFormat="1"/>
+    <w:lsdException w:name="Book Title" w:uiPriority="33" w:qFormat="1"/>
+    <w:lsdException w:name="Bibliography" w:semiHidden="1" w:uiPriority="37" w:unhideWhenUsed="1"/>
+    <w:lsdException w:name="TOC Heading" w:semiHidden="1" w:uiPriority="39" w:unhideWhenUsed="1" w:qFormat="1"/>
+  </w:latentStyles>
+  <w:style w:type="paragraph" w:default="1" w:styleId="Normal">
+    <w:name w:val="Normal"/>
+    <w:qFormat/>
+    <w:pPr>
+      <w:spacing w:line="240" w:lineRule="exact"/>
+    </w:pPr>
+    <w:rPr>
+      <w:rFonts w:ascii="Times" w:hAnsi="Times"/>
+      <w:sz w:val="24"/>
+      <w:lang w:eastAsia="en-US"/>
+    </w:rPr>
+  </w:style>
+  <w:style w:type="paragraph" w:styleId="Heading1">
+    <w:name w:val="heading 1"/>
+    <w:basedOn w:val="Normal"/>
+    <w:next w:val="Normal"/>
+    <w:qFormat/>
+    <w:pPr>
+      <w:keepNext/>
+      <w:keepLines/>
+      <w:numPr>
+        <w:numId w:val="5"/>
+      </w:numPr>
+      <w:spacing w:before="480" w:after="240" w:line="240" w:lineRule="atLeast"/>
+      <w:outlineLvl w:val="0"/>
+    </w:pPr>
+    <w:rPr>
+      <w:b/>
+      <w:kern w:val="28"/>
+      <w:sz w:val="36"/>
+    </w:rPr>
+  </w:style>
+  <w:style w:type="paragraph" w:styleId="Heading2">
+    <w:name w:val="heading 2"/>
+    <w:basedOn w:val="Normal"/>
+    <w:next w:val="Normal"/>
+    <w:qFormat/>
+    <w:pPr>
+      <w:keepNext/>
+      <w:keepLines/>
+      <w:numPr>
+        <w:ilvl w:val="1"/>
+        <w:numId w:val="5"/>
+      </w:numPr>
+      <w:spacing w:before="280" w:after="280" w:line="240" w:lineRule="atLeast"/>
+      <w:outlineLvl w:val="1"/>
+    </w:pPr>
+    <w:rPr>
+      <w:b/>
+      <w:sz w:val="28"/>
+    </w:rPr>
+  </w:style>
+  <w:style w:type="paragraph" w:styleId="Heading3">
+    <w:name w:val="heading 3"/>
+    <w:basedOn w:val="Normal"/>
+    <w:next w:val="Normal"/>
+    <w:qFormat/>
+    <w:pPr>
+      <w:numPr>
+        <w:ilvl w:val="2"/>
+        <w:numId w:val="5"/>
+      </w:numPr>
+      <w:spacing w:before="240" w:after="240"/>
+      <w:outlineLvl w:val="2"/>
+    </w:pPr>
+    <w:rPr>
+      <w:b/>
+    </w:rPr>
+  </w:style>
+  <w:style w:type="paragraph" w:styleId="Heading4">
+    <w:name w:val="heading 4"/>
+    <w:basedOn w:val="Normal"/>
+    <w:next w:val="Normal"/>
+    <w:qFormat/>
+    <w:pPr>
+      <w:keepNext/>
+      <w:numPr>
+        <w:ilvl w:val="3"/>
+        <w:numId w:val="5"/>
+      </w:numPr>
+      <w:spacing w:before="240" w:after="60" w:line="220" w:lineRule="exact"/>
+      <w:jc w:val="both"/>
+      <w:outlineLvl w:val="3"/>
+    </w:pPr>
+    <w:rPr>
+      <w:rFonts w:ascii="Times New Roman" w:hAnsi="Times New Roman"/>
+      <w:b/>
+      <w:i/>
+      <w:sz w:val="22"/>
+    </w:rPr>
+  </w:style>
+  <w:style w:type="paragraph" w:styleId="Heading5">
+    <w:name w:val="heading 5"/>
+    <w:basedOn w:val="Normal"/>
+    <w:next w:val="Normal"/>
+    <w:qFormat/>
+    <w:pPr>
+      <w:numPr>
+        <w:ilvl w:val="4"/>
+        <w:numId w:val="5"/>
+      </w:numPr>
+      <w:spacing w:before="240" w:after="60" w:line="220" w:lineRule="exact"/>
+      <w:jc w:val="both"/>
+      <w:outlineLvl w:val="4"/>
+    </w:pPr>
+    <w:rPr>
+      <w:rFonts w:ascii="Arial" w:hAnsi="Arial"/>
+      <w:sz w:val="22"/>
+    </w:rPr>
+  </w:style>
+  <w:style w:type="paragraph" w:styleId="Heading6">
+    <w:name w:val="heading 6"/>
+    <w:basedOn w:val="Normal"/>
+    <w:next w:val="Normal"/>
+    <w:qFormat/>
+    <w:pPr>
+      <w:numPr>
+        <w:ilvl w:val="5"/>
+        <w:numId w:val="5"/>
+      </w:numPr>
+      <w:spacing w:before="240" w:after="60" w:line="220" w:lineRule="exact"/>
+      <w:jc w:val="both"/>
+      <w:outlineLvl w:val="5"/>
+    </w:pPr>
+    <w:rPr>
+      <w:rFonts w:ascii="Arial" w:hAnsi="Arial"/>
+      <w:i/>
+      <w:sz w:val="22"/>
+    </w:rPr>
+  </w:style>
+  <w:style w:type="paragraph" w:styleId="Heading7">
+    <w:name w:val="heading 7"/>
+    <w:basedOn w:val="Normal"/>
+    <w:next w:val="Normal"/>
+    <w:qFormat/>
+    <w:pPr>
+      <w:numPr>
+        <w:ilvl w:val="6"/>
+        <w:numId w:val="5"/>
+      </w:numPr>
+      <w:spacing w:before="240" w:after="60" w:line="220" w:lineRule="exact"/>
+      <w:jc w:val="both"/>
+      <w:outlineLvl w:val="6"/>
+    </w:pPr>
+    <w:rPr>
+      <w:rFonts w:ascii="Arial" w:hAnsi="Arial"/>
+      <w:sz w:val="20"/>
+    </w:rPr>
+  </w:style>
+  <w:style w:type="paragraph" w:styleId="Heading8">
+    <w:name w:val="heading 8"/>
+    <w:basedOn w:val="Normal"/>
+    <w:next w:val="Normal"/>
+    <w:qFormat/>
+    <w:pPr>
+      <w:numPr>
+        <w:ilvl w:val="7"/>
+        <w:numId w:val="5"/>
+      </w:numPr>
+      <w:spacing w:before="240" w:after="60" w:line="220" w:lineRule="exact"/>
+      <w:jc w:val="both"/>
+      <w:outlineLvl w:val="7"/>
+    </w:pPr>
+    <w:rPr>
+      <w:rFonts w:ascii="Arial" w:hAnsi="Arial"/>
+      <w:i/>
+      <w:sz w:val="20"/>
+    </w:rPr>
+  </w:style>
+  <w:style w:type="paragraph" w:styleId="Heading9">
+    <w:name w:val="heading 9"/>
+    <w:basedOn w:val="Normal"/>
+    <w:next w:val="Normal"/>
+    <w:qFormat/>
+    <w:pPr>
+      <w:numPr>
+        <w:ilvl w:val="8"/>
+        <w:numId w:val="5"/>
+      </w:numPr>
+      <w:spacing w:before="240" w:after="60" w:line="220" w:lineRule="exact"/>
+      <w:jc w:val="both"/>
+      <w:outlineLvl w:val="8"/>
+    </w:pPr>
+    <w:rPr>
+      <w:rFonts w:ascii="Arial" w:hAnsi="Arial"/>
+      <w:i/>
+      <w:sz w:val="18"/>
+    </w:rPr>
+  </w:style>
+  <w:style w:type="character" w:default="1" w:styleId="DefaultParagraphFont">
+    <w:name w:val="Default Paragraph Font"/>
+    <w:uiPriority w:val="1"/>
+    <w:semiHidden/>
+    <w:unhideWhenUsed/>
+  </w:style>
+  <w:style w:type="table" w:default="1" w:styleId="TableNormal">
+    <w:name w:val="Normal Table"/>
+    <w:uiPriority w:val="99"/>
+    <w:semiHidden/>
+    <w:unhideWhenUsed/>
+    <w:tblPr>
+      <w:tblInd w:w="0" w:type="dxa"/>
+      <w:tblCellMar>
+        <w:top w:w="0" w:type="dxa"/>
+        <w:left w:w="108" w:type="dxa"/>
+        <w:bottom w:w="0" w:type="dxa"/>
+        <w:right w:w="108" w:type="dxa"/>
+      </w:tblCellMar>
+    </w:tblPr>
+  </w:style>
+  <w:style w:type="numbering" w:default="1" w:styleId="NoList">
+    <w:name w:val="No List"/>
+    <w:uiPriority w:val="99"/>
+    <w:semiHidden/>
+    <w:unhideWhenUsed/>
+  </w:style>
+  <w:style w:type="paragraph" w:styleId="Footer">
+    <w:name w:val="footer"/>
+    <w:basedOn w:val="Normal"/>
+    <w:pPr>
+      <w:tabs>
+        <w:tab w:val="center" w:pos="4680"/>
+        <w:tab w:val="right" w:pos="9360"/>
+      </w:tabs>
+    </w:pPr>
+    <w:rPr>
+      <w:b/>
+      <w:i/>
+      <w:sz w:val="20"/>
+    </w:rPr>
+  </w:style>
+  <w:style w:type="paragraph" w:customStyle="1" w:styleId="bullet">
+    <w:name w:val="bullet"/>
+    <w:basedOn w:val="Normal"/>
+    <w:rPr>
+      <w:rFonts w:ascii="Arial" w:hAnsi="Arial"/>
+      <w:sz w:val="20"/>
+    </w:rPr>
+  </w:style>
+  <w:style w:type="paragraph" w:styleId="Header">
+    <w:name w:val="header"/>
+    <w:basedOn w:val="Normal"/>
+    <w:pPr>
+      <w:tabs>
+        <w:tab w:val="center" w:pos="4680"/>
+        <w:tab w:val="right" w:pos="9360"/>
+      </w:tabs>
+    </w:pPr>
+    <w:rPr>
+      <w:b/>
+      <w:i/>
+      <w:sz w:val="20"/>
+    </w:rPr>
+  </w:style>
+  <w:style w:type="paragraph" w:customStyle="1" w:styleId="heading10">
+    <w:name w:val="heading1"/>
+    <w:basedOn w:val="Normal"/>
+    <w:pPr>
+      <w:tabs>
+        <w:tab w:val="left" w:pos="450"/>
+        <w:tab w:val="left" w:pos="1080"/>
+        <w:tab w:val="left" w:pos="1800"/>
+        <w:tab w:val="left" w:pos="2610"/>
+      </w:tabs>
+    </w:pPr>
+  </w:style>
+  <w:style w:type="paragraph" w:styleId="TOC1">
+    <w:name w:val="toc 1"/>
+    <w:basedOn w:val="Normal"/>
+    <w:next w:val="Normal"/>
+    <w:semiHidden/>
+    <w:pPr>
+      <w:tabs>
+        <w:tab w:val="left" w:pos="360"/>
+        <w:tab w:val="right" w:leader="dot" w:pos="9360"/>
+      </w:tabs>
+      <w:spacing w:before="60" w:line="220" w:lineRule="exact"/>
+      <w:ind w:left="360" w:hanging="360"/>
+      <w:jc w:val="both"/>
+    </w:pPr>
+    <w:rPr>
+      <w:b/>
+      <w:noProof/>
+    </w:rPr>
+  </w:style>
+  <w:style w:type="paragraph" w:styleId="TOC2">
+    <w:name w:val="toc 2"/>
+    <w:basedOn w:val="Normal"/>
+    <w:next w:val="Normal"/>
+    <w:semiHidden/>
+    <w:pPr>
+      <w:tabs>
+        <w:tab w:val="right" w:leader="dot" w:pos="9360"/>
+      </w:tabs>
+      <w:spacing w:line="220" w:lineRule="exact"/>
+      <w:ind w:left="270"/>
+      <w:jc w:val="both"/>
+    </w:pPr>
+    <w:rPr>
+      <w:sz w:val="22"/>
+    </w:rPr>
+  </w:style>
+  <w:style w:type="paragraph" w:customStyle="1" w:styleId="level4">
+    <w:name w:val="level 4"/>
+    <w:basedOn w:val="Normal"/>
+    <w:pPr>
+      <w:spacing w:before="120" w:after="120"/>
+      <w:ind w:left="634"/>
+    </w:pPr>
+  </w:style>
+  <w:style w:type="paragraph" w:customStyle="1" w:styleId="level5">
+    <w:name w:val="level 5"/>
+    <w:basedOn w:val="Normal"/>
+    <w:pPr>
+      <w:tabs>
+        <w:tab w:val="left" w:pos="2520"/>
+      </w:tabs>
+      <w:ind w:left="1440"/>
+    </w:pPr>
+  </w:style>
+  <w:style w:type="paragraph" w:styleId="Title">
+    <w:name w:val="Title"/>
+    <w:basedOn w:val="Normal"/>
+    <w:qFormat/>
+    <w:pPr>
+      <w:spacing w:before="240" w:after="720" w:line="240" w:lineRule="auto"/>
+      <w:jc w:val="right"/>
+    </w:pPr>
+    <w:rPr>
+      <w:rFonts w:ascii="Arial" w:hAnsi="Arial"/>
+      <w:b/>
+      <w:kern w:val="28"/>
+      <w:sz w:val="64"/>
+    </w:rPr>
+  </w:style>
+  <w:style w:type="paragraph" w:customStyle="1" w:styleId="TOCEntry">
+    <w:name w:val="TOCEntry"/>
+    <w:basedOn w:val="Normal"/>
+    <w:pPr>
+      <w:keepNext/>
+      <w:keepLines/>
+      <w:spacing w:before="120" w:after="240" w:line="240" w:lineRule="atLeast"/>
+    </w:pPr>
+    <w:rPr>
+      <w:b/>
+      <w:sz w:val="36"/>
+    </w:rPr>
+  </w:style>
+  <w:style w:type="paragraph" w:styleId="TOC3">
+    <w:name w:val="toc 3"/>
+    <w:basedOn w:val="Normal"/>
+    <w:next w:val="Normal"/>
+    <w:semiHidden/>
+    <w:pPr>
+      <w:tabs>
+        <w:tab w:val="left" w:pos="1200"/>
+        <w:tab w:val="right" w:leader="dot" w:pos="9360"/>
+      </w:tabs>
+      <w:ind w:left="480"/>
+    </w:pPr>
+    <w:rPr>
+      <w:noProof/>
+      <w:sz w:val="22"/>
+    </w:rPr>
+  </w:style>
+  <w:style w:type="paragraph" w:styleId="TOC4">
+    <w:name w:val="toc 4"/>
+    <w:basedOn w:val="Normal"/>
+    <w:next w:val="Normal"/>
+    <w:semiHidden/>
+    <w:pPr>
+      <w:tabs>
+        <w:tab w:val="right" w:leader="dot" w:pos="9360"/>
+      </w:tabs>
+      <w:ind w:left="720"/>
+    </w:pPr>
+  </w:style>
+  <w:style w:type="paragraph" w:styleId="TOC5">
+    <w:name w:val="toc 5"/>
+    <w:basedOn w:val="Normal"/>
+    <w:next w:val="Normal"/>
+    <w:semiHidden/>
+    <w:pPr>
+      <w:tabs>
+        <w:tab w:val="right" w:leader="dot" w:pos="9360"/>
+      </w:tabs>
+      <w:ind w:left="960"/>
+    </w:pPr>
+  </w:style>
+  <w:style w:type="paragraph" w:styleId="TOC6">
+    <w:name w:val="toc 6"/>
+    <w:basedOn w:val="Normal"/>
+    <w:next w:val="Normal"/>
+    <w:semiHidden/>
+    <w:pPr>
+      <w:tabs>
+        <w:tab w:val="right" w:leader="dot" w:pos="9360"/>
+      </w:tabs>
+      <w:ind w:left="1200"/>
+    </w:pPr>
+  </w:style>
+  <w:style w:type="paragraph" w:styleId="TOC7">
+    <w:name w:val="toc 7"/>
+    <w:basedOn w:val="Normal"/>
+    <w:next w:val="Normal"/>
+    <w:semiHidden/>
+    <w:pPr>
+      <w:tabs>
+        <w:tab w:val="right" w:leader="dot" w:pos="9360"/>
+      </w:tabs>
+      <w:ind w:left="1440"/>
+    </w:pPr>
+  </w:style>
+  <w:style w:type="paragraph" w:styleId="TOC8">
+    <w:name w:val="toc 8"/>
+    <w:basedOn w:val="Normal"/>
+    <w:next w:val="Normal"/>
+    <w:semiHidden/>
+    <w:pPr>
+      <w:tabs>
+        <w:tab w:val="right" w:leader="dot" w:pos="9360"/>
+      </w:tabs>
+      <w:ind w:left="1680"/>
+    </w:pPr>
+  </w:style>
+  <w:style w:type="paragraph" w:styleId="TOC9">
+    <w:name w:val="toc 9"/>
+    <w:basedOn w:val="Normal"/>
+    <w:next w:val="Normal"/>
+    <w:semiHidden/>
+    <w:pPr>
+      <w:tabs>
+        <w:tab w:val="right" w:leader="dot" w:pos="9360"/>
+      </w:tabs>
+      <w:ind w:left="1920"/>
+    </w:pPr>
+  </w:style>
+  <w:style w:type="paragraph" w:customStyle="1" w:styleId="template">
+    <w:name w:val="template"/>
+    <w:basedOn w:val="Normal"/>
+    <w:rPr>
+      <w:rFonts w:ascii="Arial" w:hAnsi="Arial"/>
+      <w:i/>
+      <w:sz w:val="22"/>
+    </w:rPr>
+  </w:style>
+  <w:style w:type="character" w:styleId="PageNumber">
+    <w:name w:val="page number"/>
+    <w:basedOn w:val="DefaultParagraphFont"/>
+  </w:style>
+  <w:style w:type="paragraph" w:customStyle="1" w:styleId="level3text">
+    <w:name w:val="level 3 text"/>
+    <w:basedOn w:val="Normal"/>
+    <w:pPr>
+      <w:spacing w:line="220" w:lineRule="exact"/>
+      <w:ind w:left="1350" w:hanging="716"/>
+    </w:pPr>
+    <w:rPr>
+      <w:rFonts w:ascii="Arial" w:hAnsi="Arial"/>
+      <w:i/>
+      <w:sz w:val="22"/>
+    </w:rPr>
+  </w:style>
+  <w:style w:type="paragraph" w:customStyle="1" w:styleId="requirement">
+    <w:name w:val="requirement"/>
+    <w:basedOn w:val="level4"/>
+    <w:pPr>
+      <w:spacing w:before="0" w:after="0"/>
+      <w:ind w:left="2348" w:hanging="994"/>
+    </w:pPr>
+    <w:rPr>
+      <w:rFonts w:ascii="Times New Roman" w:hAnsi="Times New Roman"/>
+    </w:rPr>
+  </w:style>
+  <w:style w:type="paragraph" w:customStyle="1" w:styleId="ByLine">
+    <w:name w:val="ByLine"/>
+    <w:basedOn w:val="Title"/>
+    <w:rPr>
+      <w:sz w:val="28"/>
+    </w:rPr>
+  </w:style>
+  <w:style w:type="paragraph" w:customStyle="1" w:styleId="ChangeHistoryTitle">
+    <w:name w:val="ChangeHistory Title"/>
+    <w:basedOn w:val="Normal"/>
+    <w:pPr>
+      <w:keepNext/>
+      <w:spacing w:before="60" w:after="60" w:line="240" w:lineRule="auto"/>
+      <w:jc w:val="center"/>
+    </w:pPr>
+    <w:rPr>
+      <w:rFonts w:ascii="Arial" w:hAnsi="Arial"/>
+      <w:b/>
+      <w:sz w:val="36"/>
+    </w:rPr>
+  </w:style>
+  <w:style w:type="paragraph" w:customStyle="1" w:styleId="SuperTitle">
+    <w:name w:val="SuperTitle"/>
+    <w:basedOn w:val="Title"/>
+    <w:next w:val="Normal"/>
+    <w:pPr>
+      <w:pBdr>
+        <w:top w:val="single" w:sz="48" w:space="1" w:color="auto"/>
+      </w:pBdr>
+      <w:spacing w:before="960" w:after="0"/>
+    </w:pPr>
+    <w:rPr>
+      <w:sz w:val="28"/>
+    </w:rPr>
+  </w:style>
+  <w:style w:type="paragraph" w:customStyle="1" w:styleId="line">
+    <w:name w:val="line"/>
+    <w:basedOn w:val="Title"/>
+    <w:pPr>
+      <w:pBdr>
+        <w:top w:val="single" w:sz="36" w:space="1" w:color="auto"/>
+      </w:pBdr>
+      <w:spacing w:after="0"/>
+    </w:pPr>
+    <w:rPr>
+      <w:sz w:val="40"/>
+    </w:rPr>
+  </w:style>
+  <w:style w:type="paragraph" w:styleId="BalloonText">
+    <w:name w:val="Balloon Text"/>
+    <w:basedOn w:val="Normal"/>
+    <w:link w:val="BalloonTextChar"/>
+    <w:rsid w:val="000D71C8"/>
+    <w:pPr>
+      <w:spacing w:line="240" w:lineRule="auto"/>
+    </w:pPr>
+    <w:rPr>
+      <w:rFonts w:ascii="Tahoma" w:hAnsi="Tahoma" w:cs="Tahoma"/>
+      <w:sz w:val="16"/>
+      <w:szCs w:val="16"/>
+    </w:rPr>
+  </w:style>
+  <w:style w:type="character" w:customStyle="1" w:styleId="BalloonTextChar">
+    <w:name w:val="Balloon Text Char"/>
+    <w:basedOn w:val="DefaultParagraphFont"/>
+    <w:link w:val="BalloonText"/>
+    <w:rsid w:val="000D71C8"/>
+    <w:rPr>
+      <w:rFonts w:ascii="Tahoma" w:hAnsi="Tahoma" w:cs="Tahoma"/>
+      <w:sz w:val="16"/>
+      <w:szCs w:val="16"/>
+      <w:lang w:eastAsia="en-US"/>
     </w:rPr>
   </w:style>
 </w:styles>
@@ -6085,7 +7041,7 @@
   <a:extraClrSchemeLst/>
   <a:extLst>
     <a:ext uri="{05A4C25C-085E-4340-85A3-A5531E510DB2}">
-      <thm15:themeFamily xmlns:thm15="http://schemas.microsoft.com/office/thememl/2012/main" name="Office Theme" id="{62F939B6-93AF-4DB8-9C6B-D6C7DFDC589F}" vid="{4A3C46E8-61CC-4603-A589-7422A47A8E4A}"/>
+      <thm15:themeFamily xmlns:thm15="http://schemas.microsoft.com/office/thememl/2012/main" xmlns="" name="Office Theme" id="{62F939B6-93AF-4DB8-9C6B-D6C7DFDC589F}" vid="{4A3C46E8-61CC-4603-A589-7422A47A8E4A}"/>
     </a:ext>
   </a:extLst>
 </a:theme>

</xml_diff>

<commit_message>
added an extra requirement that we discussed in our meeting
</commit_message>
<xml_diff>
--- a/srs.docx
+++ b/srs.docx
@@ -3482,9 +3482,9 @@
         <w:pStyle w:val="level3text"/>
         <w:numPr>
           <w:ilvl w:val="0"/>
-          <w:numId w:val="11"/>
+          <w:numId w:val="12"/>
         </w:numPr>
-        <w:spacing w:before="240"/>
+        <w:spacing w:before="240" w:line="240" w:lineRule="auto"/>
         <w:rPr>
           <w:i w:val="0"/>
         </w:rPr>
@@ -3513,9 +3513,9 @@
         <w:pStyle w:val="level3text"/>
         <w:numPr>
           <w:ilvl w:val="0"/>
-          <w:numId w:val="11"/>
+          <w:numId w:val="12"/>
         </w:numPr>
-        <w:spacing w:before="240"/>
+        <w:spacing w:before="240" w:line="240" w:lineRule="auto"/>
         <w:rPr>
           <w:i w:val="0"/>
         </w:rPr>
@@ -3532,9 +3532,9 @@
         <w:pStyle w:val="level3text"/>
         <w:numPr>
           <w:ilvl w:val="0"/>
-          <w:numId w:val="11"/>
+          <w:numId w:val="12"/>
         </w:numPr>
-        <w:spacing w:before="240"/>
+        <w:spacing w:before="240" w:line="240" w:lineRule="auto"/>
         <w:rPr>
           <w:i w:val="0"/>
         </w:rPr>
@@ -3551,9 +3551,9 @@
         <w:pStyle w:val="level3text"/>
         <w:numPr>
           <w:ilvl w:val="0"/>
-          <w:numId w:val="11"/>
+          <w:numId w:val="12"/>
         </w:numPr>
-        <w:spacing w:before="240"/>
+        <w:spacing w:before="240" w:line="240" w:lineRule="auto"/>
         <w:rPr>
           <w:i w:val="0"/>
         </w:rPr>
@@ -3570,9 +3570,9 @@
         <w:pStyle w:val="level3text"/>
         <w:numPr>
           <w:ilvl w:val="0"/>
-          <w:numId w:val="11"/>
+          <w:numId w:val="12"/>
         </w:numPr>
-        <w:spacing w:before="240"/>
+        <w:spacing w:before="240" w:line="240" w:lineRule="auto"/>
         <w:rPr>
           <w:i w:val="0"/>
         </w:rPr>
@@ -3589,9 +3589,9 @@
         <w:pStyle w:val="level3text"/>
         <w:numPr>
           <w:ilvl w:val="0"/>
-          <w:numId w:val="11"/>
+          <w:numId w:val="12"/>
         </w:numPr>
-        <w:spacing w:before="240"/>
+        <w:spacing w:before="240" w:line="240" w:lineRule="auto"/>
         <w:rPr>
           <w:i w:val="0"/>
         </w:rPr>
@@ -3608,9 +3608,9 @@
         <w:pStyle w:val="level3text"/>
         <w:numPr>
           <w:ilvl w:val="0"/>
-          <w:numId w:val="11"/>
+          <w:numId w:val="12"/>
         </w:numPr>
-        <w:spacing w:before="240"/>
+        <w:spacing w:before="240" w:line="240" w:lineRule="auto"/>
         <w:rPr>
           <w:i w:val="0"/>
         </w:rPr>
@@ -3621,8 +3621,6 @@
         </w:rPr>
         <w:t>User selects a new game button once the current game has concluded- This shall reload the setting pane over the move history pane so that a player can then choose setting for another game.</w:t>
       </w:r>
-      <w:bookmarkStart w:id="44" w:name="_GoBack"/>
-      <w:bookmarkEnd w:id="44"/>
     </w:p>
     <w:p>
       <w:pPr>
@@ -3722,31 +3720,18 @@
     <w:p>
       <w:pPr>
         <w:pStyle w:val="requirement"/>
-        <w:rPr>
-          <w:color w:val="FF0000"/>
-        </w:rPr>
-      </w:pPr>
-      <w:r>
-        <w:rPr>
-          <w:color w:val="FF0000"/>
-        </w:rPr>
+      </w:pPr>
+      <w:r>
         <w:t>REQ-1:</w:t>
       </w:r>
-      <w:r>
-        <w:rPr>
-          <w:color w:val="FF0000"/>
-        </w:rPr>
-        <w:tab/>
-      </w:r>
+      <w:bookmarkStart w:id="44" w:name="_GoBack"/>
+      <w:bookmarkEnd w:id="44"/>
     </w:p>
     <w:p>
       <w:pPr>
         <w:pStyle w:val="requirement"/>
       </w:pPr>
       <w:r>
-        <w:rPr>
-          <w:color w:val="FF0000"/>
-        </w:rPr>
         <w:t>REQ-2:</w:t>
       </w:r>
       <w:r>
@@ -4567,6 +4552,119 @@
     </w:lvl>
   </w:abstractNum>
   <w:abstractNum w:abstractNumId="5">
+    <w:nsid w:val="2B52356B"/>
+    <w:multiLevelType w:val="hybridMultilevel"/>
+    <w:tmpl w:val="096A9ED4"/>
+    <w:lvl w:ilvl="0" w:tplc="04090001">
+      <w:start w:val="1"/>
+      <w:numFmt w:val="bullet"/>
+      <w:lvlText w:val=""/>
+      <w:lvlJc w:val="left"/>
+      <w:pPr>
+        <w:ind w:left="1714" w:hanging="360"/>
+      </w:pPr>
+      <w:rPr>
+        <w:rFonts w:ascii="Symbol" w:hAnsi="Symbol" w:hint="default"/>
+      </w:rPr>
+    </w:lvl>
+    <w:lvl w:ilvl="1" w:tplc="04090003" w:tentative="1">
+      <w:start w:val="1"/>
+      <w:numFmt w:val="bullet"/>
+      <w:lvlText w:val="o"/>
+      <w:lvlJc w:val="left"/>
+      <w:pPr>
+        <w:ind w:left="2434" w:hanging="360"/>
+      </w:pPr>
+      <w:rPr>
+        <w:rFonts w:ascii="Courier New" w:hAnsi="Courier New" w:cs="Courier New" w:hint="default"/>
+      </w:rPr>
+    </w:lvl>
+    <w:lvl w:ilvl="2" w:tplc="04090005" w:tentative="1">
+      <w:start w:val="1"/>
+      <w:numFmt w:val="bullet"/>
+      <w:lvlText w:val=""/>
+      <w:lvlJc w:val="left"/>
+      <w:pPr>
+        <w:ind w:left="3154" w:hanging="360"/>
+      </w:pPr>
+      <w:rPr>
+        <w:rFonts w:ascii="Wingdings" w:hAnsi="Wingdings" w:hint="default"/>
+      </w:rPr>
+    </w:lvl>
+    <w:lvl w:ilvl="3" w:tplc="04090001" w:tentative="1">
+      <w:start w:val="1"/>
+      <w:numFmt w:val="bullet"/>
+      <w:lvlText w:val=""/>
+      <w:lvlJc w:val="left"/>
+      <w:pPr>
+        <w:ind w:left="3874" w:hanging="360"/>
+      </w:pPr>
+      <w:rPr>
+        <w:rFonts w:ascii="Symbol" w:hAnsi="Symbol" w:hint="default"/>
+      </w:rPr>
+    </w:lvl>
+    <w:lvl w:ilvl="4" w:tplc="04090003" w:tentative="1">
+      <w:start w:val="1"/>
+      <w:numFmt w:val="bullet"/>
+      <w:lvlText w:val="o"/>
+      <w:lvlJc w:val="left"/>
+      <w:pPr>
+        <w:ind w:left="4594" w:hanging="360"/>
+      </w:pPr>
+      <w:rPr>
+        <w:rFonts w:ascii="Courier New" w:hAnsi="Courier New" w:cs="Courier New" w:hint="default"/>
+      </w:rPr>
+    </w:lvl>
+    <w:lvl w:ilvl="5" w:tplc="04090005" w:tentative="1">
+      <w:start w:val="1"/>
+      <w:numFmt w:val="bullet"/>
+      <w:lvlText w:val=""/>
+      <w:lvlJc w:val="left"/>
+      <w:pPr>
+        <w:ind w:left="5314" w:hanging="360"/>
+      </w:pPr>
+      <w:rPr>
+        <w:rFonts w:ascii="Wingdings" w:hAnsi="Wingdings" w:hint="default"/>
+      </w:rPr>
+    </w:lvl>
+    <w:lvl w:ilvl="6" w:tplc="04090001" w:tentative="1">
+      <w:start w:val="1"/>
+      <w:numFmt w:val="bullet"/>
+      <w:lvlText w:val=""/>
+      <w:lvlJc w:val="left"/>
+      <w:pPr>
+        <w:ind w:left="6034" w:hanging="360"/>
+      </w:pPr>
+      <w:rPr>
+        <w:rFonts w:ascii="Symbol" w:hAnsi="Symbol" w:hint="default"/>
+      </w:rPr>
+    </w:lvl>
+    <w:lvl w:ilvl="7" w:tplc="04090003" w:tentative="1">
+      <w:start w:val="1"/>
+      <w:numFmt w:val="bullet"/>
+      <w:lvlText w:val="o"/>
+      <w:lvlJc w:val="left"/>
+      <w:pPr>
+        <w:ind w:left="6754" w:hanging="360"/>
+      </w:pPr>
+      <w:rPr>
+        <w:rFonts w:ascii="Courier New" w:hAnsi="Courier New" w:cs="Courier New" w:hint="default"/>
+      </w:rPr>
+    </w:lvl>
+    <w:lvl w:ilvl="8" w:tplc="04090005" w:tentative="1">
+      <w:start w:val="1"/>
+      <w:numFmt w:val="bullet"/>
+      <w:lvlText w:val=""/>
+      <w:lvlJc w:val="left"/>
+      <w:pPr>
+        <w:ind w:left="7474" w:hanging="360"/>
+      </w:pPr>
+      <w:rPr>
+        <w:rFonts w:ascii="Wingdings" w:hAnsi="Wingdings" w:hint="default"/>
+      </w:rPr>
+    </w:lvl>
+  </w:abstractNum>
+  <w:abstractNum w:abstractNumId="6">
     <w:nsid w:val="2FCC5DCB"/>
     <w:multiLevelType w:val="hybridMultilevel"/>
     <w:tmpl w:val="22C42AEE"/>
@@ -4679,7 +4777,7 @@
       </w:rPr>
     </w:lvl>
   </w:abstractNum>
-  <w:abstractNum w:abstractNumId="6">
+  <w:abstractNum w:abstractNumId="7">
     <w:nsid w:val="4D753918"/>
     <w:multiLevelType w:val="hybridMultilevel"/>
     <w:tmpl w:val="1868CD7C"/>
@@ -4792,7 +4890,7 @@
       </w:rPr>
     </w:lvl>
   </w:abstractNum>
-  <w:abstractNum w:abstractNumId="7">
+  <w:abstractNum w:abstractNumId="8">
     <w:nsid w:val="662E41C6"/>
     <w:multiLevelType w:val="hybridMultilevel"/>
     <w:tmpl w:val="07A0D278"/>
@@ -4905,7 +5003,7 @@
       </w:rPr>
     </w:lvl>
   </w:abstractNum>
-  <w:abstractNum w:abstractNumId="8">
+  <w:abstractNum w:abstractNumId="9">
     <w:nsid w:val="67FE3D89"/>
     <w:multiLevelType w:val="hybridMultilevel"/>
     <w:tmpl w:val="E0328C4C"/>
@@ -5018,7 +5116,7 @@
       </w:rPr>
     </w:lvl>
   </w:abstractNum>
-  <w:abstractNum w:abstractNumId="9">
+  <w:abstractNum w:abstractNumId="10">
     <w:nsid w:val="6EAF743E"/>
     <w:multiLevelType w:val="hybridMultilevel"/>
     <w:tmpl w:val="7458F732"/>
@@ -5131,7 +5229,7 @@
       </w:rPr>
     </w:lvl>
   </w:abstractNum>
-  <w:abstractNum w:abstractNumId="10">
+  <w:abstractNum w:abstractNumId="11">
     <w:nsid w:val="76172D7D"/>
     <w:multiLevelType w:val="hybridMultilevel"/>
     <w:tmpl w:val="9FEA7C48"/>
@@ -5254,7 +5352,7 @@
     <w:abstractNumId w:val="3"/>
   </w:num>
   <w:num w:numId="4">
-    <w:abstractNumId w:val="10"/>
+    <w:abstractNumId w:val="11"/>
   </w:num>
   <w:num w:numId="5">
     <w:abstractNumId w:val="0"/>
@@ -5263,19 +5361,22 @@
     <w:abstractNumId w:val="2"/>
   </w:num>
   <w:num w:numId="7">
+    <w:abstractNumId w:val="7"/>
+  </w:num>
+  <w:num w:numId="8">
+    <w:abstractNumId w:val="8"/>
+  </w:num>
+  <w:num w:numId="9">
     <w:abstractNumId w:val="6"/>
   </w:num>
-  <w:num w:numId="8">
-    <w:abstractNumId w:val="7"/>
+  <w:num w:numId="10">
+    <w:abstractNumId w:val="10"/>
   </w:num>
-  <w:num w:numId="9">
-    <w:abstractNumId w:val="5"/>
-  </w:num>
-  <w:num w:numId="10">
+  <w:num w:numId="11">
     <w:abstractNumId w:val="9"/>
   </w:num>
-  <w:num w:numId="11">
-    <w:abstractNumId w:val="8"/>
+  <w:num w:numId="12">
+    <w:abstractNumId w:val="5"/>
   </w:num>
 </w:numbering>
 </file>
@@ -7041,7 +7142,7 @@
   <a:extraClrSchemeLst/>
   <a:extLst>
     <a:ext uri="{05A4C25C-085E-4340-85A3-A5531E510DB2}">
-      <thm15:themeFamily xmlns:thm15="http://schemas.microsoft.com/office/thememl/2012/main" xmlns="" name="Office Theme" id="{62F939B6-93AF-4DB8-9C6B-D6C7DFDC589F}" vid="{4A3C46E8-61CC-4603-A589-7422A47A8E4A}"/>
+      <thm15:themeFamily xmlns="" xmlns:thm15="http://schemas.microsoft.com/office/thememl/2012/main" name="Office Theme" id="{62F939B6-93AF-4DB8-9C6B-D6C7DFDC589F}" vid="{4A3C46E8-61CC-4603-A589-7422A47A8E4A}"/>
     </a:ext>
   </a:extLst>
 </a:theme>

</xml_diff>

<commit_message>
Adding feature 5 and 7 (Madison)
</commit_message>
<xml_diff>
--- a/srs.docx
+++ b/srs.docx
@@ -1,6 +1,6 @@
 
 <file path=word/document.xml><?xml version="1.0" encoding="utf-8"?>
-<w:document xmlns:wpc="http://schemas.microsoft.com/office/word/2010/wordprocessingCanvas" xmlns:mc="http://schemas.openxmlformats.org/markup-compatibility/2006" xmlns:o="urn:schemas-microsoft-com:office:office" xmlns:r="http://schemas.openxmlformats.org/officeDocument/2006/relationships" xmlns:m="http://schemas.openxmlformats.org/officeDocument/2006/math" xmlns:v="urn:schemas-microsoft-com:vml" xmlns:wp14="http://schemas.microsoft.com/office/word/2010/wordprocessingDrawing" xmlns:wp="http://schemas.openxmlformats.org/drawingml/2006/wordprocessingDrawing" xmlns:w10="urn:schemas-microsoft-com:office:word" xmlns:w="http://schemas.openxmlformats.org/wordprocessingml/2006/main" xmlns:w14="http://schemas.microsoft.com/office/word/2010/wordml" xmlns:wpg="http://schemas.microsoft.com/office/word/2010/wordprocessingGroup" xmlns:wpi="http://schemas.microsoft.com/office/word/2010/wordprocessingInk" xmlns:wne="http://schemas.microsoft.com/office/word/2006/wordml" xmlns:wps="http://schemas.microsoft.com/office/word/2010/wordprocessingShape" mc:Ignorable="w14 wp14">
+<w:document xmlns:wpc="http://schemas.microsoft.com/office/word/2010/wordprocessingCanvas" xmlns:cx="http://schemas.microsoft.com/office/drawing/2014/chartex" xmlns:cx1="http://schemas.microsoft.com/office/drawing/2015/9/8/chartex" xmlns:cx2="http://schemas.microsoft.com/office/drawing/2015/10/21/chartex" xmlns:cx3="http://schemas.microsoft.com/office/drawing/2016/5/9/chartex" xmlns:cx4="http://schemas.microsoft.com/office/drawing/2016/5/10/chartex" xmlns:cx5="http://schemas.microsoft.com/office/drawing/2016/5/11/chartex" xmlns:cx6="http://schemas.microsoft.com/office/drawing/2016/5/12/chartex" xmlns:cx7="http://schemas.microsoft.com/office/drawing/2016/5/13/chartex" xmlns:cx8="http://schemas.microsoft.com/office/drawing/2016/5/14/chartex" xmlns:mc="http://schemas.openxmlformats.org/markup-compatibility/2006" xmlns:aink="http://schemas.microsoft.com/office/drawing/2016/ink" xmlns:am3d="http://schemas.microsoft.com/office/drawing/2017/model3d" xmlns:o="urn:schemas-microsoft-com:office:office" xmlns:r="http://schemas.openxmlformats.org/officeDocument/2006/relationships" xmlns:m="http://schemas.openxmlformats.org/officeDocument/2006/math" xmlns:v="urn:schemas-microsoft-com:vml" xmlns:wp14="http://schemas.microsoft.com/office/word/2010/wordprocessingDrawing" xmlns:wp="http://schemas.openxmlformats.org/drawingml/2006/wordprocessingDrawing" xmlns:w10="urn:schemas-microsoft-com:office:word" xmlns:w="http://schemas.openxmlformats.org/wordprocessingml/2006/main" xmlns:w14="http://schemas.microsoft.com/office/word/2010/wordml" xmlns:w15="http://schemas.microsoft.com/office/word/2012/wordml" xmlns:w16cid="http://schemas.microsoft.com/office/word/2016/wordml/cid" xmlns:w16se="http://schemas.microsoft.com/office/word/2015/wordml/symex" xmlns:wpg="http://schemas.microsoft.com/office/word/2010/wordprocessingGroup" xmlns:wpi="http://schemas.microsoft.com/office/word/2010/wordprocessingInk" xmlns:wne="http://schemas.microsoft.com/office/word/2006/wordml" xmlns:wps="http://schemas.microsoft.com/office/word/2010/wordprocessingShape" mc:Ignorable="w14 w15 w16se w16cid wp14">
   <w:body>
     <w:p>
       <w:pPr>
@@ -79,7 +79,7 @@
           <w:sz w:val="32"/>
         </w:rPr>
         <w:sectPr>
-          <w:footerReference w:type="default" r:id="rId8"/>
+          <w:footerReference w:type="default" r:id="rId7"/>
           <w:pgSz w:w="12240" w:h="15840" w:code="1"/>
           <w:pgMar w:top="1440" w:right="1440" w:bottom="1440" w:left="1440" w:header="720" w:footer="720" w:gutter="0"/>
           <w:pgNumType w:fmt="lowerRoman" w:start="1"/>
@@ -2212,8 +2212,8 @@
     <w:p>
       <w:pPr>
         <w:sectPr>
-          <w:headerReference w:type="default" r:id="rId9"/>
-          <w:footerReference w:type="default" r:id="rId10"/>
+          <w:headerReference w:type="default" r:id="rId8"/>
+          <w:footerReference w:type="default" r:id="rId9"/>
           <w:pgSz w:w="12240" w:h="15840" w:code="1"/>
           <w:pgMar w:top="1440" w:right="1440" w:bottom="1440" w:left="1440" w:header="720" w:footer="720" w:gutter="0"/>
           <w:pgNumType w:fmt="lowerRoman"/>
@@ -2228,6 +2228,7 @@
       <w:bookmarkStart w:id="7" w:name="_Toc439994665"/>
       <w:bookmarkStart w:id="8" w:name="_Toc441230972"/>
       <w:r>
+        <w:lastRenderedPageBreak/>
         <w:t>Introduction</w:t>
       </w:r>
       <w:bookmarkEnd w:id="7"/>
@@ -2295,6 +2296,56 @@
     </w:p>
     <w:p>
       <w:pPr>
+        <w:pStyle w:val="template"/>
+        <w:rPr>
+          <w:color w:val="FF0000"/>
+        </w:rPr>
+      </w:pPr>
+      <w:r>
+        <w:rPr>
+          <w:color w:val="FF0000"/>
+        </w:rPr>
+        <w:t>Abbreviations:</w:t>
+      </w:r>
+    </w:p>
+    <w:p>
+      <w:pPr>
+        <w:pStyle w:val="template"/>
+        <w:numPr>
+          <w:ilvl w:val="0"/>
+          <w:numId w:val="15"/>
+        </w:numPr>
+        <w:rPr>
+          <w:color w:val="FF0000"/>
+        </w:rPr>
+      </w:pPr>
+      <w:r>
+        <w:rPr>
+          <w:color w:val="FF0000"/>
+        </w:rPr>
+        <w:t>PVP: player versus player</w:t>
+      </w:r>
+    </w:p>
+    <w:p>
+      <w:pPr>
+        <w:pStyle w:val="template"/>
+        <w:numPr>
+          <w:ilvl w:val="0"/>
+          <w:numId w:val="15"/>
+        </w:numPr>
+        <w:rPr>
+          <w:color w:val="FF0000"/>
+        </w:rPr>
+      </w:pPr>
+      <w:r>
+        <w:rPr>
+          <w:color w:val="FF0000"/>
+        </w:rPr>
+        <w:t>AI</w:t>
+      </w:r>
+    </w:p>
+    <w:p>
+      <w:pPr>
         <w:pStyle w:val="Heading2"/>
       </w:pPr>
       <w:bookmarkStart w:id="13" w:name="_Toc439994669"/>
@@ -2441,7 +2492,14 @@
         <w:rPr>
           <w:color w:val="FF0000"/>
         </w:rPr>
-        <w:t>**&lt;Describe the context and origin of the product being specified in this SRS. For example, state whether this product is a follow-on member of a product family, a replacement for certain existing systems, or a new, self-contained product. If the SRS defines a component of a larger system, relate the requirements of the larger system to the functionality of this software and identify interfaces between the two. A simple diagram that shows the major components of the overall system, subsystem interconnections, and external interfaces can be helpful.&gt;</w:t>
+        <w:t xml:space="preserve">**&lt;Describe the context and origin of the product being specified in this SRS. For example, state whether this product is a follow-on member of a product family, a replacement for certain existing systems, or a new, self-contained product. If the SRS defines a component of a larger system, </w:t>
+      </w:r>
+      <w:r>
+        <w:rPr>
+          <w:color w:val="FF0000"/>
+        </w:rPr>
+        <w:lastRenderedPageBreak/>
+        <w:t>relate the requirements of the larger system to the functionality of this software and identify interfaces between the two. A simple diagram that shows the major components of the overall system, subsystem interconnections, and external interfaces can be helpful.&gt;</w:t>
       </w:r>
     </w:p>
     <w:p>
@@ -2864,6 +2922,7 @@
       <w:bookmarkStart w:id="33" w:name="_Toc439994680"/>
       <w:bookmarkStart w:id="34" w:name="_Toc441230985"/>
       <w:r>
+        <w:lastRenderedPageBreak/>
         <w:t>Assumptions and Dependencies</w:t>
       </w:r>
       <w:bookmarkEnd w:id="33"/>
@@ -3042,7 +3101,7 @@
                     <pic:cNvPicPr/>
                   </pic:nvPicPr>
                   <pic:blipFill>
-                    <a:blip r:embed="rId11">
+                    <a:blip r:embed="rId10">
                       <a:extLst>
                         <a:ext uri="{28A0092B-C50C-407E-A947-70E740481C1C}">
                           <a14:useLocalDpi xmlns:a14="http://schemas.microsoft.com/office/drawing/2010/main" val="0"/>
@@ -3108,6 +3167,7 @@
       <w:bookmarkStart w:id="40" w:name="_Toc439994685"/>
       <w:bookmarkStart w:id="41" w:name="_Toc441230989"/>
       <w:r>
+        <w:lastRenderedPageBreak/>
         <w:t>Software Interfaces</w:t>
       </w:r>
       <w:bookmarkEnd w:id="40"/>
@@ -3267,7 +3327,21 @@
           <w:i w:val="0"/>
           <w:color w:val="000000" w:themeColor="text1"/>
         </w:rPr>
-        <w:t xml:space="preserve">The game shall highlight legal moves for each piece once clicked. </w:t>
+        <w:t>The game shall highlight legal moves for each piece once clicked</w:t>
+      </w:r>
+      <w:r>
+        <w:rPr>
+          <w:i w:val="0"/>
+          <w:color w:val="000000" w:themeColor="text1"/>
+        </w:rPr>
+        <w:t xml:space="preserve"> (Highlight Legal Moves Feature)</w:t>
+      </w:r>
+      <w:r>
+        <w:rPr>
+          <w:i w:val="0"/>
+          <w:color w:val="000000" w:themeColor="text1"/>
+        </w:rPr>
+        <w:t xml:space="preserve">. </w:t>
       </w:r>
     </w:p>
     <w:p>
@@ -3287,7 +3361,23 @@
           <w:i w:val="0"/>
           <w:color w:val="000000" w:themeColor="text1"/>
         </w:rPr>
-        <w:t>The game shall allow for a player vs player format (PVP).</w:t>
+        <w:t>The game shall allow for a player vs player format (PVP</w:t>
+      </w:r>
+      <w:r>
+        <w:rPr>
+          <w:i w:val="0"/>
+          <w:color w:val="000000" w:themeColor="text1"/>
+        </w:rPr>
+        <w:t xml:space="preserve"> Feature</w:t>
+      </w:r>
+      <w:bookmarkStart w:id="44" w:name="_GoBack"/>
+      <w:bookmarkEnd w:id="44"/>
+      <w:r>
+        <w:rPr>
+          <w:i w:val="0"/>
+          <w:color w:val="000000" w:themeColor="text1"/>
+        </w:rPr>
+        <w:t>).</w:t>
       </w:r>
     </w:p>
     <w:p>
@@ -3307,7 +3397,21 @@
           <w:i w:val="0"/>
           <w:color w:val="000000" w:themeColor="text1"/>
         </w:rPr>
-        <w:t>The system shall keep track of which players turn it is using arrows to indicate which player is going.</w:t>
+        <w:t>The system shall keep track of which players turn it is using arrows to indicate which player is going</w:t>
+      </w:r>
+      <w:r>
+        <w:rPr>
+          <w:i w:val="0"/>
+          <w:color w:val="000000" w:themeColor="text1"/>
+        </w:rPr>
+        <w:t xml:space="preserve"> (Player Turn Indicator Feature)</w:t>
+      </w:r>
+      <w:r>
+        <w:rPr>
+          <w:i w:val="0"/>
+          <w:color w:val="000000" w:themeColor="text1"/>
+        </w:rPr>
+        <w:t>.</w:t>
       </w:r>
     </w:p>
     <w:p>
@@ -3482,9 +3586,9 @@
         <w:pStyle w:val="level3text"/>
         <w:numPr>
           <w:ilvl w:val="0"/>
-          <w:numId w:val="12"/>
+          <w:numId w:val="11"/>
         </w:numPr>
-        <w:spacing w:before="240" w:line="240" w:lineRule="auto"/>
+        <w:spacing w:before="240"/>
         <w:rPr>
           <w:i w:val="0"/>
         </w:rPr>
@@ -3513,17 +3617,18 @@
         <w:pStyle w:val="level3text"/>
         <w:numPr>
           <w:ilvl w:val="0"/>
-          <w:numId w:val="12"/>
+          <w:numId w:val="11"/>
         </w:numPr>
-        <w:spacing w:before="240" w:line="240" w:lineRule="auto"/>
-        <w:rPr>
-          <w:i w:val="0"/>
-        </w:rPr>
-      </w:pPr>
-      <w:r>
-        <w:rPr>
-          <w:i w:val="0"/>
-        </w:rPr>
+        <w:spacing w:before="240"/>
+        <w:rPr>
+          <w:i w:val="0"/>
+        </w:rPr>
+      </w:pPr>
+      <w:r>
+        <w:rPr>
+          <w:i w:val="0"/>
+        </w:rPr>
+        <w:lastRenderedPageBreak/>
         <w:t>User selects either Player vs Player or Player vs AI radio buttons – This shall toggle the game mode that will be played once the player clicks the start button</w:t>
       </w:r>
     </w:p>
@@ -3532,9 +3637,9 @@
         <w:pStyle w:val="level3text"/>
         <w:numPr>
           <w:ilvl w:val="0"/>
-          <w:numId w:val="12"/>
+          <w:numId w:val="11"/>
         </w:numPr>
-        <w:spacing w:before="240" w:line="240" w:lineRule="auto"/>
+        <w:spacing w:before="240"/>
         <w:rPr>
           <w:i w:val="0"/>
         </w:rPr>
@@ -3551,9 +3656,9 @@
         <w:pStyle w:val="level3text"/>
         <w:numPr>
           <w:ilvl w:val="0"/>
-          <w:numId w:val="12"/>
+          <w:numId w:val="11"/>
         </w:numPr>
-        <w:spacing w:before="240" w:line="240" w:lineRule="auto"/>
+        <w:spacing w:before="240"/>
         <w:rPr>
           <w:i w:val="0"/>
         </w:rPr>
@@ -3570,9 +3675,9 @@
         <w:pStyle w:val="level3text"/>
         <w:numPr>
           <w:ilvl w:val="0"/>
-          <w:numId w:val="12"/>
+          <w:numId w:val="11"/>
         </w:numPr>
-        <w:spacing w:before="240" w:line="240" w:lineRule="auto"/>
+        <w:spacing w:before="240"/>
         <w:rPr>
           <w:i w:val="0"/>
         </w:rPr>
@@ -3589,9 +3694,9 @@
         <w:pStyle w:val="level3text"/>
         <w:numPr>
           <w:ilvl w:val="0"/>
-          <w:numId w:val="12"/>
+          <w:numId w:val="11"/>
         </w:numPr>
-        <w:spacing w:before="240" w:line="240" w:lineRule="auto"/>
+        <w:spacing w:before="240"/>
         <w:rPr>
           <w:i w:val="0"/>
         </w:rPr>
@@ -3608,9 +3713,9 @@
         <w:pStyle w:val="level3text"/>
         <w:numPr>
           <w:ilvl w:val="0"/>
-          <w:numId w:val="12"/>
+          <w:numId w:val="11"/>
         </w:numPr>
-        <w:spacing w:before="240" w:line="240" w:lineRule="auto"/>
+        <w:spacing w:before="240"/>
         <w:rPr>
           <w:i w:val="0"/>
         </w:rPr>
@@ -3720,18 +3825,31 @@
     <w:p>
       <w:pPr>
         <w:pStyle w:val="requirement"/>
-      </w:pPr>
-      <w:r>
+        <w:rPr>
+          <w:color w:val="FF0000"/>
+        </w:rPr>
+      </w:pPr>
+      <w:r>
+        <w:rPr>
+          <w:color w:val="FF0000"/>
+        </w:rPr>
         <w:t>REQ-1:</w:t>
       </w:r>
-      <w:bookmarkStart w:id="44" w:name="_GoBack"/>
-      <w:bookmarkEnd w:id="44"/>
+      <w:r>
+        <w:rPr>
+          <w:color w:val="FF0000"/>
+        </w:rPr>
+        <w:tab/>
+      </w:r>
     </w:p>
     <w:p>
       <w:pPr>
         <w:pStyle w:val="requirement"/>
       </w:pPr>
       <w:r>
+        <w:rPr>
+          <w:color w:val="FF0000"/>
+        </w:rPr>
         <w:t>REQ-2:</w:t>
       </w:r>
       <w:r>
@@ -3752,6 +3870,961 @@
     </w:p>
     <w:p>
       <w:pPr>
+        <w:pStyle w:val="Heading2"/>
+        <w:numPr>
+          <w:ilvl w:val="1"/>
+          <w:numId w:val="12"/>
+        </w:numPr>
+      </w:pPr>
+      <w:r>
+        <w:t>Highlight Legal Moves Feature</w:t>
+      </w:r>
+    </w:p>
+    <w:p>
+      <w:pPr>
+        <w:pStyle w:val="level4"/>
+        <w:rPr>
+          <w:color w:val="FF0000"/>
+        </w:rPr>
+      </w:pPr>
+      <w:r>
+        <w:t>4.5</w:t>
+      </w:r>
+      <w:r>
+        <w:t>.1</w:t>
+      </w:r>
+      <w:r>
+        <w:rPr>
+          <w:color w:val="FF0000"/>
+        </w:rPr>
+        <w:tab/>
+      </w:r>
+      <w:r>
+        <w:t xml:space="preserve">Description and Priority of </w:t>
+      </w:r>
+      <w:r>
+        <w:t>Highlight Legal Moves Feature</w:t>
+      </w:r>
+    </w:p>
+    <w:p>
+      <w:pPr>
+        <w:pStyle w:val="level3text"/>
+        <w:rPr>
+          <w:i w:val="0"/>
+        </w:rPr>
+      </w:pPr>
+      <w:r>
+        <w:rPr>
+          <w:i w:val="0"/>
+        </w:rPr>
+        <w:t xml:space="preserve">This system feature is a </w:t>
+      </w:r>
+      <w:r>
+        <w:rPr>
+          <w:i w:val="0"/>
+        </w:rPr>
+        <w:t>low priority</w:t>
+      </w:r>
+      <w:r>
+        <w:rPr>
+          <w:i w:val="0"/>
+        </w:rPr>
+        <w:t xml:space="preserve"> as it</w:t>
+      </w:r>
+      <w:r>
+        <w:rPr>
+          <w:i w:val="0"/>
+        </w:rPr>
+        <w:t xml:space="preserve"> an extra feature to help the player view their possible moves in the game.</w:t>
+      </w:r>
+      <w:r>
+        <w:rPr>
+          <w:i w:val="0"/>
+        </w:rPr>
+        <w:t xml:space="preserve"> </w:t>
+      </w:r>
+      <w:r>
+        <w:rPr>
+          <w:i w:val="0"/>
+        </w:rPr>
+        <w:t>On the scale of 1-9, this feature receives a</w:t>
+      </w:r>
+      <w:r>
+        <w:rPr>
+          <w:i w:val="0"/>
+        </w:rPr>
+        <w:t xml:space="preserve"> </w:t>
+      </w:r>
+      <w:r>
+        <w:rPr>
+          <w:i w:val="0"/>
+        </w:rPr>
+        <w:t>2</w:t>
+      </w:r>
+      <w:r>
+        <w:rPr>
+          <w:i w:val="0"/>
+        </w:rPr>
+        <w:t xml:space="preserve"> because</w:t>
+      </w:r>
+      <w:r>
+        <w:rPr>
+          <w:i w:val="0"/>
+        </w:rPr>
+        <w:t xml:space="preserve"> without it</w:t>
+      </w:r>
+      <w:r>
+        <w:rPr>
+          <w:i w:val="0"/>
+        </w:rPr>
+        <w:t>, the game would still work.</w:t>
+      </w:r>
+      <w:r>
+        <w:rPr>
+          <w:i w:val="0"/>
+        </w:rPr>
+        <w:t xml:space="preserve"> </w:t>
+      </w:r>
+    </w:p>
+    <w:p>
+      <w:pPr>
+        <w:pStyle w:val="level4"/>
+      </w:pPr>
+      <w:r>
+        <w:t>4.5</w:t>
+      </w:r>
+      <w:r>
+        <w:t>.2</w:t>
+      </w:r>
+      <w:r>
+        <w:tab/>
+        <w:t xml:space="preserve">Stimulus/Response </w:t>
+      </w:r>
+      <w:r>
+        <w:t xml:space="preserve">Sequences for </w:t>
+      </w:r>
+      <w:r>
+        <w:t>Highlighted Legal Moves Feature</w:t>
+      </w:r>
+    </w:p>
+    <w:p>
+      <w:pPr>
+        <w:pStyle w:val="level3text"/>
+        <w:rPr>
+          <w:i w:val="0"/>
+        </w:rPr>
+      </w:pPr>
+      <w:r>
+        <w:rPr>
+          <w:i w:val="0"/>
+        </w:rPr>
+        <w:t xml:space="preserve">The list of sequences for this </w:t>
+      </w:r>
+      <w:r>
+        <w:rPr>
+          <w:i w:val="0"/>
+        </w:rPr>
+        <w:t>feature</w:t>
+      </w:r>
+      <w:r>
+        <w:rPr>
+          <w:i w:val="0"/>
+        </w:rPr>
+        <w:t xml:space="preserve"> </w:t>
+      </w:r>
+      <w:r>
+        <w:rPr>
+          <w:i w:val="0"/>
+        </w:rPr>
+        <w:t>are as follows</w:t>
+      </w:r>
+      <w:r>
+        <w:rPr>
+          <w:i w:val="0"/>
+        </w:rPr>
+        <w:t>:</w:t>
+      </w:r>
+    </w:p>
+    <w:p>
+      <w:pPr>
+        <w:pStyle w:val="level3text"/>
+        <w:numPr>
+          <w:ilvl w:val="0"/>
+          <w:numId w:val="11"/>
+        </w:numPr>
+        <w:spacing w:before="240"/>
+        <w:rPr>
+          <w:i w:val="0"/>
+        </w:rPr>
+      </w:pPr>
+      <w:r>
+        <w:rPr>
+          <w:i w:val="0"/>
+        </w:rPr>
+        <w:t xml:space="preserve">User clicks </w:t>
+      </w:r>
+      <w:r>
+        <w:rPr>
+          <w:i w:val="0"/>
+        </w:rPr>
+        <w:t>on the piece they wish to move.</w:t>
+      </w:r>
+      <w:r>
+        <w:rPr>
+          <w:i w:val="0"/>
+        </w:rPr>
+        <w:t xml:space="preserve"> There are six pieces the user may select to move: pawn, rook,</w:t>
+      </w:r>
+      <w:r>
+        <w:rPr>
+          <w:i w:val="0"/>
+        </w:rPr>
+        <w:t xml:space="preserve"> bishop,</w:t>
+      </w:r>
+      <w:r>
+        <w:rPr>
+          <w:i w:val="0"/>
+          <w:color w:val="FF0000"/>
+        </w:rPr>
+        <w:t xml:space="preserve"> </w:t>
+      </w:r>
+      <w:r>
+        <w:rPr>
+          <w:i w:val="0"/>
+        </w:rPr>
+        <w:t>knight, queen, and king</w:t>
+      </w:r>
+      <w:r>
+        <w:rPr>
+          <w:i w:val="0"/>
+        </w:rPr>
+        <w:t>.</w:t>
+      </w:r>
+      <w:r>
+        <w:rPr>
+          <w:i w:val="0"/>
+        </w:rPr>
+        <w:t xml:space="preserve"> </w:t>
+      </w:r>
+    </w:p>
+    <w:p>
+      <w:pPr>
+        <w:pStyle w:val="level3text"/>
+        <w:numPr>
+          <w:ilvl w:val="0"/>
+          <w:numId w:val="11"/>
+        </w:numPr>
+        <w:spacing w:before="240"/>
+        <w:rPr>
+          <w:i w:val="0"/>
+        </w:rPr>
+      </w:pPr>
+      <w:r>
+        <w:rPr>
+          <w:i w:val="0"/>
+        </w:rPr>
+        <w:lastRenderedPageBreak/>
+        <w:t>Once the user has selected a piece</w:t>
+      </w:r>
+      <w:r>
+        <w:rPr>
+          <w:i w:val="0"/>
+        </w:rPr>
+        <w:t>, certain squares will be highlighted, indicating where the user can move that piece.</w:t>
+      </w:r>
+      <w:r>
+        <w:rPr>
+          <w:i w:val="0"/>
+        </w:rPr>
+        <w:t xml:space="preserve"> Below are what will happen for each piece selected:</w:t>
+      </w:r>
+    </w:p>
+    <w:p>
+      <w:pPr>
+        <w:pStyle w:val="level3text"/>
+        <w:numPr>
+          <w:ilvl w:val="0"/>
+          <w:numId w:val="13"/>
+        </w:numPr>
+        <w:spacing w:before="240"/>
+        <w:rPr>
+          <w:i w:val="0"/>
+        </w:rPr>
+      </w:pPr>
+      <w:r>
+        <w:rPr>
+          <w:i w:val="0"/>
+        </w:rPr>
+        <w:t>Pawn</w:t>
+      </w:r>
+      <w:r>
+        <w:rPr>
+          <w:i w:val="0"/>
+        </w:rPr>
+        <w:t>:</w:t>
+      </w:r>
+    </w:p>
+    <w:p>
+      <w:pPr>
+        <w:pStyle w:val="level3text"/>
+        <w:numPr>
+          <w:ilvl w:val="0"/>
+          <w:numId w:val="13"/>
+        </w:numPr>
+        <w:spacing w:before="240"/>
+        <w:rPr>
+          <w:i w:val="0"/>
+        </w:rPr>
+      </w:pPr>
+      <w:r>
+        <w:rPr>
+          <w:i w:val="0"/>
+        </w:rPr>
+        <w:t>Rook</w:t>
+      </w:r>
+      <w:r>
+        <w:rPr>
+          <w:i w:val="0"/>
+        </w:rPr>
+        <w:t>:</w:t>
+      </w:r>
+    </w:p>
+    <w:p>
+      <w:pPr>
+        <w:pStyle w:val="level3text"/>
+        <w:numPr>
+          <w:ilvl w:val="0"/>
+          <w:numId w:val="13"/>
+        </w:numPr>
+        <w:spacing w:before="240"/>
+        <w:rPr>
+          <w:i w:val="0"/>
+        </w:rPr>
+      </w:pPr>
+      <w:r>
+        <w:rPr>
+          <w:i w:val="0"/>
+        </w:rPr>
+        <w:t>Bishop</w:t>
+      </w:r>
+      <w:r>
+        <w:rPr>
+          <w:i w:val="0"/>
+        </w:rPr>
+        <w:t>:</w:t>
+      </w:r>
+    </w:p>
+    <w:p>
+      <w:pPr>
+        <w:pStyle w:val="level3text"/>
+        <w:numPr>
+          <w:ilvl w:val="0"/>
+          <w:numId w:val="13"/>
+        </w:numPr>
+        <w:spacing w:before="240"/>
+        <w:rPr>
+          <w:i w:val="0"/>
+        </w:rPr>
+      </w:pPr>
+      <w:r>
+        <w:rPr>
+          <w:i w:val="0"/>
+        </w:rPr>
+        <w:t>Knight:</w:t>
+      </w:r>
+    </w:p>
+    <w:p>
+      <w:pPr>
+        <w:pStyle w:val="level3text"/>
+        <w:numPr>
+          <w:ilvl w:val="0"/>
+          <w:numId w:val="13"/>
+        </w:numPr>
+        <w:spacing w:before="240"/>
+        <w:rPr>
+          <w:i w:val="0"/>
+        </w:rPr>
+      </w:pPr>
+      <w:r>
+        <w:rPr>
+          <w:i w:val="0"/>
+        </w:rPr>
+        <w:t>Queen:</w:t>
+      </w:r>
+    </w:p>
+    <w:p>
+      <w:pPr>
+        <w:pStyle w:val="level3text"/>
+        <w:numPr>
+          <w:ilvl w:val="0"/>
+          <w:numId w:val="13"/>
+        </w:numPr>
+        <w:spacing w:before="240"/>
+        <w:rPr>
+          <w:i w:val="0"/>
+        </w:rPr>
+      </w:pPr>
+      <w:r>
+        <w:rPr>
+          <w:i w:val="0"/>
+        </w:rPr>
+        <w:t>King:</w:t>
+      </w:r>
+    </w:p>
+    <w:p>
+      <w:pPr>
+        <w:pStyle w:val="level3text"/>
+        <w:numPr>
+          <w:ilvl w:val="0"/>
+          <w:numId w:val="11"/>
+        </w:numPr>
+        <w:spacing w:before="240"/>
+        <w:rPr>
+          <w:i w:val="0"/>
+        </w:rPr>
+      </w:pPr>
+      <w:r>
+        <w:rPr>
+          <w:i w:val="0"/>
+        </w:rPr>
+        <w:t xml:space="preserve">Finally, the user may choose to either move their selected piece to one of the highlighted squares or they may choose to </w:t>
+      </w:r>
+      <w:r>
+        <w:rPr>
+          <w:i w:val="0"/>
+        </w:rPr>
+        <w:t>select</w:t>
+      </w:r>
+      <w:r>
+        <w:rPr>
+          <w:i w:val="0"/>
+        </w:rPr>
+        <w:t xml:space="preserve"> a</w:t>
+      </w:r>
+      <w:r>
+        <w:rPr>
+          <w:i w:val="0"/>
+        </w:rPr>
+        <w:t xml:space="preserve"> different </w:t>
+      </w:r>
+      <w:r>
+        <w:rPr>
+          <w:i w:val="0"/>
+        </w:rPr>
+        <w:t xml:space="preserve">piece </w:t>
+      </w:r>
+      <w:r>
+        <w:rPr>
+          <w:i w:val="0"/>
+        </w:rPr>
+        <w:t>to view other available options.</w:t>
+      </w:r>
+    </w:p>
+    <w:p>
+      <w:pPr>
+        <w:pStyle w:val="level3text"/>
+        <w:ind w:left="994" w:firstLine="0"/>
+        <w:rPr>
+          <w:i w:val="0"/>
+        </w:rPr>
+      </w:pPr>
+    </w:p>
+    <w:p>
+      <w:pPr>
+        <w:pStyle w:val="level4"/>
+        <w:rPr>
+          <w:color w:val="FF0000"/>
+        </w:rPr>
+      </w:pPr>
+      <w:r>
+        <w:rPr>
+          <w:color w:val="FF0000"/>
+        </w:rPr>
+        <w:t>4.5</w:t>
+      </w:r>
+      <w:r>
+        <w:rPr>
+          <w:color w:val="FF0000"/>
+        </w:rPr>
+        <w:t>.3</w:t>
+      </w:r>
+      <w:r>
+        <w:rPr>
+          <w:color w:val="FF0000"/>
+        </w:rPr>
+        <w:tab/>
+        <w:t>Functional Requirements</w:t>
+      </w:r>
+      <w:r>
+        <w:rPr>
+          <w:color w:val="FF0000"/>
+        </w:rPr>
+        <w:t xml:space="preserve"> for Highlighted Legal Moves Feature</w:t>
+      </w:r>
+    </w:p>
+    <w:p>
+      <w:pPr>
+        <w:pStyle w:val="level3text"/>
+        <w:rPr>
+          <w:rFonts w:ascii="Times New Roman" w:hAnsi="Times New Roman"/>
+          <w:color w:val="FF0000"/>
+        </w:rPr>
+      </w:pPr>
+      <w:r>
+        <w:rPr>
+          <w:color w:val="FF0000"/>
+        </w:rPr>
+        <w:t>&lt;Itemize the detailed functional requirements associated with this feature. These are the software capabilities that must be present in order for the user to carry out the services provided by the feature, or to execute the use case. Include how the product should respond to anticipated error conditions or invalid inputs. Requirements should be concise, complete, unambiguous, verifiable, and necessary. Use “TBD” as a placeholder to indicate when necessary information is not yet available.&gt;</w:t>
+      </w:r>
+    </w:p>
+    <w:p>
+      <w:pPr>
+        <w:pStyle w:val="level3text"/>
+        <w:numPr>
+          <w:ilvl w:val="12"/>
+          <w:numId w:val="0"/>
+        </w:numPr>
+        <w:ind w:left="1350" w:hanging="716"/>
+        <w:rPr>
+          <w:color w:val="FF0000"/>
+        </w:rPr>
+      </w:pPr>
+    </w:p>
+    <w:p>
+      <w:pPr>
+        <w:pStyle w:val="level3text"/>
+        <w:rPr>
+          <w:color w:val="FF0000"/>
+        </w:rPr>
+      </w:pPr>
+      <w:r>
+        <w:rPr>
+          <w:color w:val="FF0000"/>
+        </w:rPr>
+        <w:t>&lt;Each requirement should be uniquely identified with a sequence number or a meaningful tag of some kind.&gt;</w:t>
+      </w:r>
+    </w:p>
+    <w:p>
+      <w:pPr>
+        <w:pStyle w:val="level3text"/>
+        <w:numPr>
+          <w:ilvl w:val="12"/>
+          <w:numId w:val="0"/>
+        </w:numPr>
+        <w:ind w:left="1350" w:hanging="716"/>
+        <w:rPr>
+          <w:rFonts w:ascii="Times New Roman" w:hAnsi="Times New Roman"/>
+          <w:color w:val="FF0000"/>
+        </w:rPr>
+      </w:pPr>
+    </w:p>
+    <w:p>
+      <w:pPr>
+        <w:pStyle w:val="requirement"/>
+        <w:rPr>
+          <w:color w:val="FF0000"/>
+        </w:rPr>
+      </w:pPr>
+      <w:r>
+        <w:rPr>
+          <w:color w:val="FF0000"/>
+        </w:rPr>
+        <w:t>REQ-1:</w:t>
+      </w:r>
+      <w:r>
+        <w:rPr>
+          <w:color w:val="FF0000"/>
+        </w:rPr>
+        <w:tab/>
+      </w:r>
+    </w:p>
+    <w:p>
+      <w:pPr>
+        <w:ind w:left="634" w:firstLine="720"/>
+        <w:rPr>
+          <w:color w:val="FF0000"/>
+        </w:rPr>
+      </w:pPr>
+      <w:r>
+        <w:rPr>
+          <w:color w:val="FF0000"/>
+        </w:rPr>
+        <w:t>REQ-2:</w:t>
+      </w:r>
+    </w:p>
+    <w:p>
+      <w:pPr>
+        <w:rPr>
+          <w:color w:val="FF0000"/>
+        </w:rPr>
+      </w:pPr>
+    </w:p>
+    <w:p>
+      <w:pPr>
+        <w:pStyle w:val="Heading2"/>
+        <w:numPr>
+          <w:ilvl w:val="1"/>
+          <w:numId w:val="14"/>
+        </w:numPr>
+      </w:pPr>
+      <w:r>
+        <w:t>Player Turn Indicator</w:t>
+      </w:r>
+      <w:r>
+        <w:t xml:space="preserve"> Feature</w:t>
+      </w:r>
+    </w:p>
+    <w:p>
+      <w:pPr>
+        <w:pStyle w:val="level4"/>
+        <w:rPr>
+          <w:color w:val="FF0000"/>
+        </w:rPr>
+      </w:pPr>
+      <w:r>
+        <w:t>4</w:t>
+      </w:r>
+      <w:r>
+        <w:t>.7</w:t>
+      </w:r>
+      <w:r>
+        <w:t>.1</w:t>
+      </w:r>
+      <w:r>
+        <w:rPr>
+          <w:color w:val="FF0000"/>
+        </w:rPr>
+        <w:tab/>
+      </w:r>
+      <w:r>
+        <w:t xml:space="preserve">Description and Priority of </w:t>
+      </w:r>
+      <w:r>
+        <w:t>Player Turn Indicator</w:t>
+      </w:r>
+      <w:r>
+        <w:t xml:space="preserve"> Feature</w:t>
+      </w:r>
+    </w:p>
+    <w:p>
+      <w:pPr>
+        <w:pStyle w:val="level3text"/>
+        <w:rPr>
+          <w:i w:val="0"/>
+        </w:rPr>
+      </w:pPr>
+      <w:r>
+        <w:rPr>
+          <w:i w:val="0"/>
+        </w:rPr>
+        <w:t xml:space="preserve">This system feature is a </w:t>
+      </w:r>
+      <w:r>
+        <w:rPr>
+          <w:i w:val="0"/>
+        </w:rPr>
+        <w:t>low priority</w:t>
+      </w:r>
+      <w:r>
+        <w:rPr>
+          <w:i w:val="0"/>
+        </w:rPr>
+        <w:t xml:space="preserve"> as it</w:t>
+      </w:r>
+      <w:r>
+        <w:rPr>
+          <w:i w:val="0"/>
+        </w:rPr>
+        <w:t xml:space="preserve"> an extra feature to </w:t>
+      </w:r>
+      <w:r>
+        <w:rPr>
+          <w:i w:val="0"/>
+        </w:rPr>
+        <w:t>assist the user(s) in knowing who’s turn it is to move</w:t>
+      </w:r>
+      <w:r>
+        <w:rPr>
+          <w:i w:val="0"/>
+        </w:rPr>
+        <w:t>.</w:t>
+      </w:r>
+      <w:r>
+        <w:rPr>
+          <w:i w:val="0"/>
+        </w:rPr>
+        <w:t xml:space="preserve"> </w:t>
+      </w:r>
+      <w:r>
+        <w:rPr>
+          <w:i w:val="0"/>
+        </w:rPr>
+        <w:t xml:space="preserve">On the scale of 1-9, this feature receives a </w:t>
+      </w:r>
+      <w:r>
+        <w:rPr>
+          <w:i w:val="0"/>
+        </w:rPr>
+        <w:t>4</w:t>
+      </w:r>
+      <w:r>
+        <w:rPr>
+          <w:i w:val="0"/>
+        </w:rPr>
+        <w:t xml:space="preserve"> because</w:t>
+      </w:r>
+      <w:r>
+        <w:rPr>
+          <w:i w:val="0"/>
+        </w:rPr>
+        <w:t xml:space="preserve"> without it</w:t>
+      </w:r>
+      <w:r>
+        <w:rPr>
+          <w:i w:val="0"/>
+        </w:rPr>
+        <w:t xml:space="preserve">, </w:t>
+      </w:r>
+      <w:r>
+        <w:rPr>
+          <w:i w:val="0"/>
+        </w:rPr>
+        <w:t xml:space="preserve">although the player may be confused, </w:t>
+      </w:r>
+      <w:r>
+        <w:rPr>
+          <w:i w:val="0"/>
+        </w:rPr>
+        <w:t>the game would still work.</w:t>
+      </w:r>
+      <w:r>
+        <w:rPr>
+          <w:i w:val="0"/>
+        </w:rPr>
+        <w:t xml:space="preserve"> </w:t>
+      </w:r>
+    </w:p>
+    <w:p>
+      <w:pPr>
+        <w:pStyle w:val="level4"/>
+      </w:pPr>
+      <w:r>
+        <w:t>4.7</w:t>
+      </w:r>
+      <w:r>
+        <w:t>.2</w:t>
+      </w:r>
+      <w:r>
+        <w:tab/>
+        <w:t xml:space="preserve">Stimulus/Response </w:t>
+      </w:r>
+      <w:r>
+        <w:t xml:space="preserve">Sequences for </w:t>
+      </w:r>
+      <w:r>
+        <w:t>Player Turn Indicator</w:t>
+      </w:r>
+      <w:r>
+        <w:t xml:space="preserve"> Feature</w:t>
+      </w:r>
+    </w:p>
+    <w:p>
+      <w:pPr>
+        <w:pStyle w:val="level3text"/>
+        <w:rPr>
+          <w:i w:val="0"/>
+        </w:rPr>
+      </w:pPr>
+      <w:r>
+        <w:rPr>
+          <w:i w:val="0"/>
+        </w:rPr>
+        <w:t>The list of sequences for this feature are as follows:</w:t>
+      </w:r>
+    </w:p>
+    <w:p>
+      <w:pPr>
+        <w:pStyle w:val="level3text"/>
+        <w:numPr>
+          <w:ilvl w:val="0"/>
+          <w:numId w:val="11"/>
+        </w:numPr>
+        <w:spacing w:before="240"/>
+        <w:rPr>
+          <w:i w:val="0"/>
+        </w:rPr>
+      </w:pPr>
+      <w:r>
+        <w:rPr>
+          <w:i w:val="0"/>
+        </w:rPr>
+        <w:t>Once the game begins, an arrow will indicate which player’s turn it is. The options are: the user them self, the computer (AI), or the other human opponent (user 2 in PVP).</w:t>
+      </w:r>
+    </w:p>
+    <w:p>
+      <w:pPr>
+        <w:pStyle w:val="level3text"/>
+        <w:numPr>
+          <w:ilvl w:val="0"/>
+          <w:numId w:val="11"/>
+        </w:numPr>
+        <w:spacing w:before="240"/>
+        <w:rPr>
+          <w:i w:val="0"/>
+        </w:rPr>
+      </w:pPr>
+      <w:r>
+        <w:rPr>
+          <w:i w:val="0"/>
+        </w:rPr>
+        <w:t>After the first player has completed their turn, the arrow will indicate it is the opposite player’s turn. This pattern will continue until a player has won and the game has ended.</w:t>
+      </w:r>
+    </w:p>
+    <w:p>
+      <w:pPr>
+        <w:pStyle w:val="level3text"/>
+        <w:ind w:left="994" w:firstLine="0"/>
+        <w:rPr>
+          <w:i w:val="0"/>
+        </w:rPr>
+      </w:pPr>
+    </w:p>
+    <w:p>
+      <w:pPr>
+        <w:pStyle w:val="level4"/>
+        <w:rPr>
+          <w:color w:val="FF0000"/>
+        </w:rPr>
+      </w:pPr>
+      <w:r>
+        <w:rPr>
+          <w:color w:val="FF0000"/>
+        </w:rPr>
+        <w:lastRenderedPageBreak/>
+        <w:t>4.7</w:t>
+      </w:r>
+      <w:r>
+        <w:rPr>
+          <w:color w:val="FF0000"/>
+        </w:rPr>
+        <w:t>.3</w:t>
+      </w:r>
+      <w:r>
+        <w:rPr>
+          <w:color w:val="FF0000"/>
+        </w:rPr>
+        <w:tab/>
+        <w:t>Functional Requirements</w:t>
+      </w:r>
+      <w:r>
+        <w:rPr>
+          <w:color w:val="FF0000"/>
+        </w:rPr>
+        <w:t xml:space="preserve"> for </w:t>
+      </w:r>
+      <w:r>
+        <w:rPr>
+          <w:color w:val="FF0000"/>
+        </w:rPr>
+        <w:t>Player Turn Indicator</w:t>
+      </w:r>
+      <w:r>
+        <w:rPr>
+          <w:color w:val="FF0000"/>
+        </w:rPr>
+        <w:t xml:space="preserve"> Feature</w:t>
+      </w:r>
+    </w:p>
+    <w:p>
+      <w:pPr>
+        <w:pStyle w:val="level3text"/>
+        <w:rPr>
+          <w:rFonts w:ascii="Times New Roman" w:hAnsi="Times New Roman"/>
+          <w:color w:val="FF0000"/>
+        </w:rPr>
+      </w:pPr>
+      <w:r>
+        <w:rPr>
+          <w:color w:val="FF0000"/>
+        </w:rPr>
+        <w:t>&lt;Itemize the detailed functional requirements associated with this feature. These are the software capabilities that must be present in order for the user to carry out the services provided by the feature, or to execute the use case. Include how the product should respond to anticipated error conditions or invalid inputs. Requirements should be concise, complete, unambiguous, verifiable, and necessary. Use “TBD” as a placeholder to indicate when necessary information is not yet available.&gt;</w:t>
+      </w:r>
+    </w:p>
+    <w:p>
+      <w:pPr>
+        <w:pStyle w:val="level3text"/>
+        <w:numPr>
+          <w:ilvl w:val="12"/>
+          <w:numId w:val="0"/>
+        </w:numPr>
+        <w:ind w:left="1350" w:hanging="716"/>
+        <w:rPr>
+          <w:color w:val="FF0000"/>
+        </w:rPr>
+      </w:pPr>
+    </w:p>
+    <w:p>
+      <w:pPr>
+        <w:pStyle w:val="level3text"/>
+        <w:rPr>
+          <w:color w:val="FF0000"/>
+        </w:rPr>
+      </w:pPr>
+      <w:r>
+        <w:rPr>
+          <w:color w:val="FF0000"/>
+        </w:rPr>
+        <w:t>&lt;Each requirement should be uniquely identified with a sequence number or a meaningful tag of some kind.&gt;</w:t>
+      </w:r>
+    </w:p>
+    <w:p>
+      <w:pPr>
+        <w:pStyle w:val="level3text"/>
+        <w:numPr>
+          <w:ilvl w:val="12"/>
+          <w:numId w:val="0"/>
+        </w:numPr>
+        <w:ind w:left="1350" w:hanging="716"/>
+        <w:rPr>
+          <w:rFonts w:ascii="Times New Roman" w:hAnsi="Times New Roman"/>
+          <w:color w:val="FF0000"/>
+        </w:rPr>
+      </w:pPr>
+    </w:p>
+    <w:p>
+      <w:pPr>
+        <w:pStyle w:val="requirement"/>
+        <w:rPr>
+          <w:color w:val="FF0000"/>
+        </w:rPr>
+      </w:pPr>
+      <w:r>
+        <w:rPr>
+          <w:color w:val="FF0000"/>
+        </w:rPr>
+        <w:t>REQ-1:</w:t>
+      </w:r>
+      <w:r>
+        <w:rPr>
+          <w:color w:val="FF0000"/>
+        </w:rPr>
+        <w:tab/>
+      </w:r>
+    </w:p>
+    <w:p>
+      <w:pPr>
+        <w:ind w:left="634" w:firstLine="720"/>
+      </w:pPr>
+      <w:r>
+        <w:rPr>
+          <w:color w:val="FF0000"/>
+        </w:rPr>
+        <w:t>REQ-2:</w:t>
+      </w:r>
+    </w:p>
+    <w:p/>
+    <w:p>
+      <w:pPr>
         <w:pStyle w:val="Heading1"/>
       </w:pPr>
       <w:bookmarkStart w:id="47" w:name="_Toc439994695"/>
@@ -3859,7 +4932,7 @@
       </w:r>
     </w:p>
     <w:sectPr>
-      <w:headerReference w:type="default" r:id="rId12"/>
+      <w:headerReference w:type="default" r:id="rId11"/>
       <w:pgSz w:w="12240" w:h="15840" w:code="1"/>
       <w:pgMar w:top="1440" w:right="1296" w:bottom="1440" w:left="1296" w:header="720" w:footer="720" w:gutter="0"/>
       <w:pgNumType w:start="1"/>
@@ -3871,7 +4944,7 @@
 </file>
 
 <file path=word/endnotes.xml><?xml version="1.0" encoding="utf-8"?>
-<w:endnotes xmlns:wpc="http://schemas.microsoft.com/office/word/2010/wordprocessingCanvas" xmlns:mc="http://schemas.openxmlformats.org/markup-compatibility/2006" xmlns:o="urn:schemas-microsoft-com:office:office" xmlns:r="http://schemas.openxmlformats.org/officeDocument/2006/relationships" xmlns:m="http://schemas.openxmlformats.org/officeDocument/2006/math" xmlns:v="urn:schemas-microsoft-com:vml" xmlns:wp14="http://schemas.microsoft.com/office/word/2010/wordprocessingDrawing" xmlns:wp="http://schemas.openxmlformats.org/drawingml/2006/wordprocessingDrawing" xmlns:w10="urn:schemas-microsoft-com:office:word" xmlns:w="http://schemas.openxmlformats.org/wordprocessingml/2006/main" xmlns:w14="http://schemas.microsoft.com/office/word/2010/wordml" xmlns:wpg="http://schemas.microsoft.com/office/word/2010/wordprocessingGroup" xmlns:wpi="http://schemas.microsoft.com/office/word/2010/wordprocessingInk" xmlns:wne="http://schemas.microsoft.com/office/word/2006/wordml" xmlns:wps="http://schemas.microsoft.com/office/word/2010/wordprocessingShape" mc:Ignorable="w14 wp14">
+<w:endnotes xmlns:wpc="http://schemas.microsoft.com/office/word/2010/wordprocessingCanvas" xmlns:cx="http://schemas.microsoft.com/office/drawing/2014/chartex" xmlns:cx1="http://schemas.microsoft.com/office/drawing/2015/9/8/chartex" xmlns:cx2="http://schemas.microsoft.com/office/drawing/2015/10/21/chartex" xmlns:cx3="http://schemas.microsoft.com/office/drawing/2016/5/9/chartex" xmlns:cx4="http://schemas.microsoft.com/office/drawing/2016/5/10/chartex" xmlns:cx5="http://schemas.microsoft.com/office/drawing/2016/5/11/chartex" xmlns:cx6="http://schemas.microsoft.com/office/drawing/2016/5/12/chartex" xmlns:cx7="http://schemas.microsoft.com/office/drawing/2016/5/13/chartex" xmlns:cx8="http://schemas.microsoft.com/office/drawing/2016/5/14/chartex" xmlns:mc="http://schemas.openxmlformats.org/markup-compatibility/2006" xmlns:aink="http://schemas.microsoft.com/office/drawing/2016/ink" xmlns:am3d="http://schemas.microsoft.com/office/drawing/2017/model3d" xmlns:o="urn:schemas-microsoft-com:office:office" xmlns:r="http://schemas.openxmlformats.org/officeDocument/2006/relationships" xmlns:m="http://schemas.openxmlformats.org/officeDocument/2006/math" xmlns:v="urn:schemas-microsoft-com:vml" xmlns:wp14="http://schemas.microsoft.com/office/word/2010/wordprocessingDrawing" xmlns:wp="http://schemas.openxmlformats.org/drawingml/2006/wordprocessingDrawing" xmlns:w10="urn:schemas-microsoft-com:office:word" xmlns:w="http://schemas.openxmlformats.org/wordprocessingml/2006/main" xmlns:w14="http://schemas.microsoft.com/office/word/2010/wordml" xmlns:w15="http://schemas.microsoft.com/office/word/2012/wordml" xmlns:w16cid="http://schemas.microsoft.com/office/word/2016/wordml/cid" xmlns:w16se="http://schemas.microsoft.com/office/word/2015/wordml/symex" xmlns:wpg="http://schemas.microsoft.com/office/word/2010/wordprocessingGroup" xmlns:wpi="http://schemas.microsoft.com/office/word/2010/wordprocessingInk" xmlns:wne="http://schemas.microsoft.com/office/word/2006/wordml" xmlns:wps="http://schemas.microsoft.com/office/word/2010/wordprocessingShape" mc:Ignorable="w14 w15 w16se w16cid wp14">
   <w:endnote w:type="separator" w:id="-1">
     <w:p>
       <w:r>
@@ -3890,7 +4963,7 @@
 </file>
 
 <file path=word/footer1.xml><?xml version="1.0" encoding="utf-8"?>
-<w:ftr xmlns:wpc="http://schemas.microsoft.com/office/word/2010/wordprocessingCanvas" xmlns:mc="http://schemas.openxmlformats.org/markup-compatibility/2006" xmlns:o="urn:schemas-microsoft-com:office:office" xmlns:r="http://schemas.openxmlformats.org/officeDocument/2006/relationships" xmlns:m="http://schemas.openxmlformats.org/officeDocument/2006/math" xmlns:v="urn:schemas-microsoft-com:vml" xmlns:wp14="http://schemas.microsoft.com/office/word/2010/wordprocessingDrawing" xmlns:wp="http://schemas.openxmlformats.org/drawingml/2006/wordprocessingDrawing" xmlns:w10="urn:schemas-microsoft-com:office:word" xmlns:w="http://schemas.openxmlformats.org/wordprocessingml/2006/main" xmlns:w14="http://schemas.microsoft.com/office/word/2010/wordml" xmlns:wpg="http://schemas.microsoft.com/office/word/2010/wordprocessingGroup" xmlns:wpi="http://schemas.microsoft.com/office/word/2010/wordprocessingInk" xmlns:wne="http://schemas.microsoft.com/office/word/2006/wordml" xmlns:wps="http://schemas.microsoft.com/office/word/2010/wordprocessingShape" mc:Ignorable="w14 wp14">
+<w:ftr xmlns:wpc="http://schemas.microsoft.com/office/word/2010/wordprocessingCanvas" xmlns:cx="http://schemas.microsoft.com/office/drawing/2014/chartex" xmlns:cx1="http://schemas.microsoft.com/office/drawing/2015/9/8/chartex" xmlns:cx2="http://schemas.microsoft.com/office/drawing/2015/10/21/chartex" xmlns:cx3="http://schemas.microsoft.com/office/drawing/2016/5/9/chartex" xmlns:cx4="http://schemas.microsoft.com/office/drawing/2016/5/10/chartex" xmlns:cx5="http://schemas.microsoft.com/office/drawing/2016/5/11/chartex" xmlns:cx6="http://schemas.microsoft.com/office/drawing/2016/5/12/chartex" xmlns:cx7="http://schemas.microsoft.com/office/drawing/2016/5/13/chartex" xmlns:cx8="http://schemas.microsoft.com/office/drawing/2016/5/14/chartex" xmlns:mc="http://schemas.openxmlformats.org/markup-compatibility/2006" xmlns:aink="http://schemas.microsoft.com/office/drawing/2016/ink" xmlns:am3d="http://schemas.microsoft.com/office/drawing/2017/model3d" xmlns:o="urn:schemas-microsoft-com:office:office" xmlns:r="http://schemas.openxmlformats.org/officeDocument/2006/relationships" xmlns:m="http://schemas.openxmlformats.org/officeDocument/2006/math" xmlns:v="urn:schemas-microsoft-com:vml" xmlns:wp14="http://schemas.microsoft.com/office/word/2010/wordprocessingDrawing" xmlns:wp="http://schemas.openxmlformats.org/drawingml/2006/wordprocessingDrawing" xmlns:w10="urn:schemas-microsoft-com:office:word" xmlns:w="http://schemas.openxmlformats.org/wordprocessingml/2006/main" xmlns:w14="http://schemas.microsoft.com/office/word/2010/wordml" xmlns:w15="http://schemas.microsoft.com/office/word/2012/wordml" xmlns:w16cid="http://schemas.microsoft.com/office/word/2016/wordml/cid" xmlns:w16se="http://schemas.microsoft.com/office/word/2015/wordml/symex" xmlns:wpg="http://schemas.microsoft.com/office/word/2010/wordprocessingGroup" xmlns:wpi="http://schemas.microsoft.com/office/word/2010/wordprocessingInk" xmlns:wne="http://schemas.microsoft.com/office/word/2006/wordml" xmlns:wps="http://schemas.microsoft.com/office/word/2010/wordprocessingShape" mc:Ignorable="w14 w15 w16se w16cid wp14">
   <w:p>
     <w:pPr>
       <w:pStyle w:val="Footer"/>
@@ -3901,7 +4974,7 @@
 </file>
 
 <file path=word/footer2.xml><?xml version="1.0" encoding="utf-8"?>
-<w:ftr xmlns:wpc="http://schemas.microsoft.com/office/word/2010/wordprocessingCanvas" xmlns:mc="http://schemas.openxmlformats.org/markup-compatibility/2006" xmlns:o="urn:schemas-microsoft-com:office:office" xmlns:r="http://schemas.openxmlformats.org/officeDocument/2006/relationships" xmlns:m="http://schemas.openxmlformats.org/officeDocument/2006/math" xmlns:v="urn:schemas-microsoft-com:vml" xmlns:wp14="http://schemas.microsoft.com/office/word/2010/wordprocessingDrawing" xmlns:wp="http://schemas.openxmlformats.org/drawingml/2006/wordprocessingDrawing" xmlns:w10="urn:schemas-microsoft-com:office:word" xmlns:w="http://schemas.openxmlformats.org/wordprocessingml/2006/main" xmlns:w14="http://schemas.microsoft.com/office/word/2010/wordml" xmlns:wpg="http://schemas.microsoft.com/office/word/2010/wordprocessingGroup" xmlns:wpi="http://schemas.microsoft.com/office/word/2010/wordprocessingInk" xmlns:wne="http://schemas.microsoft.com/office/word/2006/wordml" xmlns:wps="http://schemas.microsoft.com/office/word/2010/wordprocessingShape" mc:Ignorable="w14 wp14">
+<w:ftr xmlns:wpc="http://schemas.microsoft.com/office/word/2010/wordprocessingCanvas" xmlns:cx="http://schemas.microsoft.com/office/drawing/2014/chartex" xmlns:cx1="http://schemas.microsoft.com/office/drawing/2015/9/8/chartex" xmlns:cx2="http://schemas.microsoft.com/office/drawing/2015/10/21/chartex" xmlns:cx3="http://schemas.microsoft.com/office/drawing/2016/5/9/chartex" xmlns:cx4="http://schemas.microsoft.com/office/drawing/2016/5/10/chartex" xmlns:cx5="http://schemas.microsoft.com/office/drawing/2016/5/11/chartex" xmlns:cx6="http://schemas.microsoft.com/office/drawing/2016/5/12/chartex" xmlns:cx7="http://schemas.microsoft.com/office/drawing/2016/5/13/chartex" xmlns:cx8="http://schemas.microsoft.com/office/drawing/2016/5/14/chartex" xmlns:mc="http://schemas.openxmlformats.org/markup-compatibility/2006" xmlns:aink="http://schemas.microsoft.com/office/drawing/2016/ink" xmlns:am3d="http://schemas.microsoft.com/office/drawing/2017/model3d" xmlns:o="urn:schemas-microsoft-com:office:office" xmlns:r="http://schemas.openxmlformats.org/officeDocument/2006/relationships" xmlns:m="http://schemas.openxmlformats.org/officeDocument/2006/math" xmlns:v="urn:schemas-microsoft-com:vml" xmlns:wp14="http://schemas.microsoft.com/office/word/2010/wordprocessingDrawing" xmlns:wp="http://schemas.openxmlformats.org/drawingml/2006/wordprocessingDrawing" xmlns:w10="urn:schemas-microsoft-com:office:word" xmlns:w="http://schemas.openxmlformats.org/wordprocessingml/2006/main" xmlns:w14="http://schemas.microsoft.com/office/word/2010/wordml" xmlns:w15="http://schemas.microsoft.com/office/word/2012/wordml" xmlns:w16cid="http://schemas.microsoft.com/office/word/2016/wordml/cid" xmlns:w16se="http://schemas.microsoft.com/office/word/2015/wordml/symex" xmlns:wpg="http://schemas.microsoft.com/office/word/2010/wordprocessingGroup" xmlns:wpi="http://schemas.microsoft.com/office/word/2010/wordprocessingInk" xmlns:wne="http://schemas.microsoft.com/office/word/2006/wordml" xmlns:wps="http://schemas.microsoft.com/office/word/2010/wordprocessingShape" mc:Ignorable="w14 w15 w16se w16cid wp14">
   <w:p>
     <w:pPr>
       <w:pStyle w:val="Footer"/>
@@ -3911,7 +4984,7 @@
 </file>
 
 <file path=word/footnotes.xml><?xml version="1.0" encoding="utf-8"?>
-<w:footnotes xmlns:wpc="http://schemas.microsoft.com/office/word/2010/wordprocessingCanvas" xmlns:mc="http://schemas.openxmlformats.org/markup-compatibility/2006" xmlns:o="urn:schemas-microsoft-com:office:office" xmlns:r="http://schemas.openxmlformats.org/officeDocument/2006/relationships" xmlns:m="http://schemas.openxmlformats.org/officeDocument/2006/math" xmlns:v="urn:schemas-microsoft-com:vml" xmlns:wp14="http://schemas.microsoft.com/office/word/2010/wordprocessingDrawing" xmlns:wp="http://schemas.openxmlformats.org/drawingml/2006/wordprocessingDrawing" xmlns:w10="urn:schemas-microsoft-com:office:word" xmlns:w="http://schemas.openxmlformats.org/wordprocessingml/2006/main" xmlns:w14="http://schemas.microsoft.com/office/word/2010/wordml" xmlns:wpg="http://schemas.microsoft.com/office/word/2010/wordprocessingGroup" xmlns:wpi="http://schemas.microsoft.com/office/word/2010/wordprocessingInk" xmlns:wne="http://schemas.microsoft.com/office/word/2006/wordml" xmlns:wps="http://schemas.microsoft.com/office/word/2010/wordprocessingShape" mc:Ignorable="w14 wp14">
+<w:footnotes xmlns:wpc="http://schemas.microsoft.com/office/word/2010/wordprocessingCanvas" xmlns:cx="http://schemas.microsoft.com/office/drawing/2014/chartex" xmlns:cx1="http://schemas.microsoft.com/office/drawing/2015/9/8/chartex" xmlns:cx2="http://schemas.microsoft.com/office/drawing/2015/10/21/chartex" xmlns:cx3="http://schemas.microsoft.com/office/drawing/2016/5/9/chartex" xmlns:cx4="http://schemas.microsoft.com/office/drawing/2016/5/10/chartex" xmlns:cx5="http://schemas.microsoft.com/office/drawing/2016/5/11/chartex" xmlns:cx6="http://schemas.microsoft.com/office/drawing/2016/5/12/chartex" xmlns:cx7="http://schemas.microsoft.com/office/drawing/2016/5/13/chartex" xmlns:cx8="http://schemas.microsoft.com/office/drawing/2016/5/14/chartex" xmlns:mc="http://schemas.openxmlformats.org/markup-compatibility/2006" xmlns:aink="http://schemas.microsoft.com/office/drawing/2016/ink" xmlns:am3d="http://schemas.microsoft.com/office/drawing/2017/model3d" xmlns:o="urn:schemas-microsoft-com:office:office" xmlns:r="http://schemas.openxmlformats.org/officeDocument/2006/relationships" xmlns:m="http://schemas.openxmlformats.org/officeDocument/2006/math" xmlns:v="urn:schemas-microsoft-com:vml" xmlns:wp14="http://schemas.microsoft.com/office/word/2010/wordprocessingDrawing" xmlns:wp="http://schemas.openxmlformats.org/drawingml/2006/wordprocessingDrawing" xmlns:w10="urn:schemas-microsoft-com:office:word" xmlns:w="http://schemas.openxmlformats.org/wordprocessingml/2006/main" xmlns:w14="http://schemas.microsoft.com/office/word/2010/wordml" xmlns:w15="http://schemas.microsoft.com/office/word/2012/wordml" xmlns:w16cid="http://schemas.microsoft.com/office/word/2016/wordml/cid" xmlns:w16se="http://schemas.microsoft.com/office/word/2015/wordml/symex" xmlns:wpg="http://schemas.microsoft.com/office/word/2010/wordprocessingGroup" xmlns:wpi="http://schemas.microsoft.com/office/word/2010/wordprocessingInk" xmlns:wne="http://schemas.microsoft.com/office/word/2006/wordml" xmlns:wps="http://schemas.microsoft.com/office/word/2010/wordprocessingShape" mc:Ignorable="w14 w15 w16se w16cid wp14">
   <w:footnote w:type="separator" w:id="-1">
     <w:p>
       <w:r>
@@ -3930,7 +5003,7 @@
 </file>
 
 <file path=word/header1.xml><?xml version="1.0" encoding="utf-8"?>
-<w:hdr xmlns:wpc="http://schemas.microsoft.com/office/word/2010/wordprocessingCanvas" xmlns:mc="http://schemas.openxmlformats.org/markup-compatibility/2006" xmlns:o="urn:schemas-microsoft-com:office:office" xmlns:r="http://schemas.openxmlformats.org/officeDocument/2006/relationships" xmlns:m="http://schemas.openxmlformats.org/officeDocument/2006/math" xmlns:v="urn:schemas-microsoft-com:vml" xmlns:wp14="http://schemas.microsoft.com/office/word/2010/wordprocessingDrawing" xmlns:wp="http://schemas.openxmlformats.org/drawingml/2006/wordprocessingDrawing" xmlns:w10="urn:schemas-microsoft-com:office:word" xmlns:w="http://schemas.openxmlformats.org/wordprocessingml/2006/main" xmlns:w14="http://schemas.microsoft.com/office/word/2010/wordml" xmlns:wpg="http://schemas.microsoft.com/office/word/2010/wordprocessingGroup" xmlns:wpi="http://schemas.microsoft.com/office/word/2010/wordprocessingInk" xmlns:wne="http://schemas.microsoft.com/office/word/2006/wordml" xmlns:wps="http://schemas.microsoft.com/office/word/2010/wordprocessingShape" mc:Ignorable="w14 wp14">
+<w:hdr xmlns:wpc="http://schemas.microsoft.com/office/word/2010/wordprocessingCanvas" xmlns:cx="http://schemas.microsoft.com/office/drawing/2014/chartex" xmlns:cx1="http://schemas.microsoft.com/office/drawing/2015/9/8/chartex" xmlns:cx2="http://schemas.microsoft.com/office/drawing/2015/10/21/chartex" xmlns:cx3="http://schemas.microsoft.com/office/drawing/2016/5/9/chartex" xmlns:cx4="http://schemas.microsoft.com/office/drawing/2016/5/10/chartex" xmlns:cx5="http://schemas.microsoft.com/office/drawing/2016/5/11/chartex" xmlns:cx6="http://schemas.microsoft.com/office/drawing/2016/5/12/chartex" xmlns:cx7="http://schemas.microsoft.com/office/drawing/2016/5/13/chartex" xmlns:cx8="http://schemas.microsoft.com/office/drawing/2016/5/14/chartex" xmlns:mc="http://schemas.openxmlformats.org/markup-compatibility/2006" xmlns:aink="http://schemas.microsoft.com/office/drawing/2016/ink" xmlns:am3d="http://schemas.microsoft.com/office/drawing/2017/model3d" xmlns:o="urn:schemas-microsoft-com:office:office" xmlns:r="http://schemas.openxmlformats.org/officeDocument/2006/relationships" xmlns:m="http://schemas.openxmlformats.org/officeDocument/2006/math" xmlns:v="urn:schemas-microsoft-com:vml" xmlns:wp14="http://schemas.microsoft.com/office/word/2010/wordprocessingDrawing" xmlns:wp="http://schemas.openxmlformats.org/drawingml/2006/wordprocessingDrawing" xmlns:w10="urn:schemas-microsoft-com:office:word" xmlns:w="http://schemas.openxmlformats.org/wordprocessingml/2006/main" xmlns:w14="http://schemas.microsoft.com/office/word/2010/wordml" xmlns:w15="http://schemas.microsoft.com/office/word/2012/wordml" xmlns:w16cid="http://schemas.microsoft.com/office/word/2016/wordml/cid" xmlns:w16se="http://schemas.microsoft.com/office/word/2015/wordml/symex" xmlns:wpg="http://schemas.microsoft.com/office/word/2010/wordprocessingGroup" xmlns:wpi="http://schemas.microsoft.com/office/word/2010/wordprocessingInk" xmlns:wne="http://schemas.microsoft.com/office/word/2006/wordml" xmlns:wps="http://schemas.microsoft.com/office/word/2010/wordprocessingShape" mc:Ignorable="w14 w15 w16se w16cid wp14">
   <w:p>
     <w:pPr>
       <w:pStyle w:val="Header"/>
@@ -3987,7 +5060,7 @@
 </file>
 
 <file path=word/header2.xml><?xml version="1.0" encoding="utf-8"?>
-<w:hdr xmlns:wpc="http://schemas.microsoft.com/office/word/2010/wordprocessingCanvas" xmlns:mc="http://schemas.openxmlformats.org/markup-compatibility/2006" xmlns:o="urn:schemas-microsoft-com:office:office" xmlns:r="http://schemas.openxmlformats.org/officeDocument/2006/relationships" xmlns:m="http://schemas.openxmlformats.org/officeDocument/2006/math" xmlns:v="urn:schemas-microsoft-com:vml" xmlns:wp14="http://schemas.microsoft.com/office/word/2010/wordprocessingDrawing" xmlns:wp="http://schemas.openxmlformats.org/drawingml/2006/wordprocessingDrawing" xmlns:w10="urn:schemas-microsoft-com:office:word" xmlns:w="http://schemas.openxmlformats.org/wordprocessingml/2006/main" xmlns:w14="http://schemas.microsoft.com/office/word/2010/wordml" xmlns:wpg="http://schemas.microsoft.com/office/word/2010/wordprocessingGroup" xmlns:wpi="http://schemas.microsoft.com/office/word/2010/wordprocessingInk" xmlns:wne="http://schemas.microsoft.com/office/word/2006/wordml" xmlns:wps="http://schemas.microsoft.com/office/word/2010/wordprocessingShape" mc:Ignorable="w14 wp14">
+<w:hdr xmlns:wpc="http://schemas.microsoft.com/office/word/2010/wordprocessingCanvas" xmlns:cx="http://schemas.microsoft.com/office/drawing/2014/chartex" xmlns:cx1="http://schemas.microsoft.com/office/drawing/2015/9/8/chartex" xmlns:cx2="http://schemas.microsoft.com/office/drawing/2015/10/21/chartex" xmlns:cx3="http://schemas.microsoft.com/office/drawing/2016/5/9/chartex" xmlns:cx4="http://schemas.microsoft.com/office/drawing/2016/5/10/chartex" xmlns:cx5="http://schemas.microsoft.com/office/drawing/2016/5/11/chartex" xmlns:cx6="http://schemas.microsoft.com/office/drawing/2016/5/12/chartex" xmlns:cx7="http://schemas.microsoft.com/office/drawing/2016/5/13/chartex" xmlns:cx8="http://schemas.microsoft.com/office/drawing/2016/5/14/chartex" xmlns:mc="http://schemas.openxmlformats.org/markup-compatibility/2006" xmlns:aink="http://schemas.microsoft.com/office/drawing/2016/ink" xmlns:am3d="http://schemas.microsoft.com/office/drawing/2017/model3d" xmlns:o="urn:schemas-microsoft-com:office:office" xmlns:r="http://schemas.openxmlformats.org/officeDocument/2006/relationships" xmlns:m="http://schemas.openxmlformats.org/officeDocument/2006/math" xmlns:v="urn:schemas-microsoft-com:vml" xmlns:wp14="http://schemas.microsoft.com/office/word/2010/wordprocessingDrawing" xmlns:wp="http://schemas.openxmlformats.org/drawingml/2006/wordprocessingDrawing" xmlns:w10="urn:schemas-microsoft-com:office:word" xmlns:w="http://schemas.openxmlformats.org/wordprocessingml/2006/main" xmlns:w14="http://schemas.microsoft.com/office/word/2010/wordml" xmlns:w15="http://schemas.microsoft.com/office/word/2012/wordml" xmlns:w16cid="http://schemas.microsoft.com/office/word/2016/wordml/cid" xmlns:w16se="http://schemas.microsoft.com/office/word/2015/wordml/symex" xmlns:wpg="http://schemas.microsoft.com/office/word/2010/wordprocessingGroup" xmlns:wpi="http://schemas.microsoft.com/office/word/2010/wordprocessingInk" xmlns:wne="http://schemas.microsoft.com/office/word/2006/wordml" xmlns:wps="http://schemas.microsoft.com/office/word/2010/wordprocessingShape" mc:Ignorable="w14 w15 w16se w16cid wp14">
   <w:p>
     <w:pPr>
       <w:pStyle w:val="Header"/>
@@ -4007,11 +5080,16 @@
       <w:t xml:space="preserve"> </w:t>
     </w:r>
     <w:r>
-      <w:t xml:space="preserve">Requirements Specification for Project 1 – Chess </w:t>
+      <w:t>Requirements Speci</w:t>
+    </w:r>
+    <w:r>
+      <w:t xml:space="preserve">fication for Project 1 – Chess </w:t>
+    </w:r>
+    <w:r>
+      <w:t>Game</w:t>
     </w:r>
     <w:r>
       <w:tab/>
-      <w:t>Game</w:t>
     </w:r>
     <w:r>
       <w:t>Page</w:t>
@@ -4048,8 +5126,8 @@
 </file>
 
 <file path=word/numbering.xml><?xml version="1.0" encoding="utf-8"?>
-<w:numbering xmlns:wpc="http://schemas.microsoft.com/office/word/2010/wordprocessingCanvas" xmlns:mc="http://schemas.openxmlformats.org/markup-compatibility/2006" xmlns:o="urn:schemas-microsoft-com:office:office" xmlns:r="http://schemas.openxmlformats.org/officeDocument/2006/relationships" xmlns:m="http://schemas.openxmlformats.org/officeDocument/2006/math" xmlns:v="urn:schemas-microsoft-com:vml" xmlns:wp14="http://schemas.microsoft.com/office/word/2010/wordprocessingDrawing" xmlns:wp="http://schemas.openxmlformats.org/drawingml/2006/wordprocessingDrawing" xmlns:w10="urn:schemas-microsoft-com:office:word" xmlns:w="http://schemas.openxmlformats.org/wordprocessingml/2006/main" xmlns:w14="http://schemas.microsoft.com/office/word/2010/wordml" xmlns:wpg="http://schemas.microsoft.com/office/word/2010/wordprocessingGroup" xmlns:wpi="http://schemas.microsoft.com/office/word/2010/wordprocessingInk" xmlns:wne="http://schemas.microsoft.com/office/word/2006/wordml" xmlns:wps="http://schemas.microsoft.com/office/word/2010/wordprocessingShape" mc:Ignorable="w14 wp14">
-  <w:abstractNum w:abstractNumId="0">
+<w:numbering xmlns:wpc="http://schemas.microsoft.com/office/word/2010/wordprocessingCanvas" xmlns:cx="http://schemas.microsoft.com/office/drawing/2014/chartex" xmlns:cx1="http://schemas.microsoft.com/office/drawing/2015/9/8/chartex" xmlns:cx2="http://schemas.microsoft.com/office/drawing/2015/10/21/chartex" xmlns:cx3="http://schemas.microsoft.com/office/drawing/2016/5/9/chartex" xmlns:cx4="http://schemas.microsoft.com/office/drawing/2016/5/10/chartex" xmlns:cx5="http://schemas.microsoft.com/office/drawing/2016/5/11/chartex" xmlns:cx6="http://schemas.microsoft.com/office/drawing/2016/5/12/chartex" xmlns:cx7="http://schemas.microsoft.com/office/drawing/2016/5/13/chartex" xmlns:cx8="http://schemas.microsoft.com/office/drawing/2016/5/14/chartex" xmlns:mc="http://schemas.openxmlformats.org/markup-compatibility/2006" xmlns:aink="http://schemas.microsoft.com/office/drawing/2016/ink" xmlns:am3d="http://schemas.microsoft.com/office/drawing/2017/model3d" xmlns:o="urn:schemas-microsoft-com:office:office" xmlns:r="http://schemas.openxmlformats.org/officeDocument/2006/relationships" xmlns:m="http://schemas.openxmlformats.org/officeDocument/2006/math" xmlns:v="urn:schemas-microsoft-com:vml" xmlns:wp14="http://schemas.microsoft.com/office/word/2010/wordprocessingDrawing" xmlns:wp="http://schemas.openxmlformats.org/drawingml/2006/wordprocessingDrawing" xmlns:w10="urn:schemas-microsoft-com:office:word" xmlns:w="http://schemas.openxmlformats.org/wordprocessingml/2006/main" xmlns:w14="http://schemas.microsoft.com/office/word/2010/wordml" xmlns:w15="http://schemas.microsoft.com/office/word/2012/wordml" xmlns:w16cid="http://schemas.microsoft.com/office/word/2016/wordml/cid" xmlns:w16se="http://schemas.microsoft.com/office/word/2015/wordml/symex" xmlns:wpg="http://schemas.microsoft.com/office/word/2010/wordprocessingGroup" xmlns:wpi="http://schemas.microsoft.com/office/word/2010/wordprocessingInk" xmlns:wne="http://schemas.microsoft.com/office/word/2006/wordml" xmlns:wps="http://schemas.microsoft.com/office/word/2010/wordprocessingShape" mc:Ignorable="w14 w15 w16se w16cid wp14">
+  <w:abstractNum w:abstractNumId="0" w15:restartNumberingAfterBreak="0">
     <w:nsid w:val="FFFFFFFB"/>
     <w:multiLevelType w:val="multilevel"/>
     <w:tmpl w:val="D8BC5BE2"/>
@@ -4126,7 +5204,7 @@
       <w:lvlJc w:val="left"/>
     </w:lvl>
   </w:abstractNum>
-  <w:abstractNum w:abstractNumId="1">
+  <w:abstractNum w:abstractNumId="1" w15:restartNumberingAfterBreak="0">
     <w:nsid w:val="05B40A0C"/>
     <w:multiLevelType w:val="hybridMultilevel"/>
     <w:tmpl w:val="2C2AB62C"/>
@@ -4212,7 +5290,7 @@
       </w:pPr>
     </w:lvl>
   </w:abstractNum>
-  <w:abstractNum w:abstractNumId="2">
+  <w:abstractNum w:abstractNumId="2" w15:restartNumberingAfterBreak="0">
     <w:nsid w:val="191E49F4"/>
     <w:multiLevelType w:val="hybridMultilevel"/>
     <w:tmpl w:val="A7340144"/>
@@ -4325,7 +5403,7 @@
       </w:rPr>
     </w:lvl>
   </w:abstractNum>
-  <w:abstractNum w:abstractNumId="3">
+  <w:abstractNum w:abstractNumId="3" w15:restartNumberingAfterBreak="0">
     <w:nsid w:val="1C040BA6"/>
     <w:multiLevelType w:val="hybridMultilevel"/>
     <w:tmpl w:val="FC0AB154"/>
@@ -4438,7 +5516,7 @@
       </w:rPr>
     </w:lvl>
   </w:abstractNum>
-  <w:abstractNum w:abstractNumId="4">
+  <w:abstractNum w:abstractNumId="4" w15:restartNumberingAfterBreak="0">
     <w:nsid w:val="1D52114E"/>
     <w:multiLevelType w:val="hybridMultilevel"/>
     <w:tmpl w:val="1BAAABDA"/>
@@ -4551,120 +5629,7 @@
       </w:rPr>
     </w:lvl>
   </w:abstractNum>
-  <w:abstractNum w:abstractNumId="5">
-    <w:nsid w:val="2B52356B"/>
-    <w:multiLevelType w:val="hybridMultilevel"/>
-    <w:tmpl w:val="096A9ED4"/>
-    <w:lvl w:ilvl="0" w:tplc="04090001">
-      <w:start w:val="1"/>
-      <w:numFmt w:val="bullet"/>
-      <w:lvlText w:val=""/>
-      <w:lvlJc w:val="left"/>
-      <w:pPr>
-        <w:ind w:left="1714" w:hanging="360"/>
-      </w:pPr>
-      <w:rPr>
-        <w:rFonts w:ascii="Symbol" w:hAnsi="Symbol" w:hint="default"/>
-      </w:rPr>
-    </w:lvl>
-    <w:lvl w:ilvl="1" w:tplc="04090003" w:tentative="1">
-      <w:start w:val="1"/>
-      <w:numFmt w:val="bullet"/>
-      <w:lvlText w:val="o"/>
-      <w:lvlJc w:val="left"/>
-      <w:pPr>
-        <w:ind w:left="2434" w:hanging="360"/>
-      </w:pPr>
-      <w:rPr>
-        <w:rFonts w:ascii="Courier New" w:hAnsi="Courier New" w:cs="Courier New" w:hint="default"/>
-      </w:rPr>
-    </w:lvl>
-    <w:lvl w:ilvl="2" w:tplc="04090005" w:tentative="1">
-      <w:start w:val="1"/>
-      <w:numFmt w:val="bullet"/>
-      <w:lvlText w:val=""/>
-      <w:lvlJc w:val="left"/>
-      <w:pPr>
-        <w:ind w:left="3154" w:hanging="360"/>
-      </w:pPr>
-      <w:rPr>
-        <w:rFonts w:ascii="Wingdings" w:hAnsi="Wingdings" w:hint="default"/>
-      </w:rPr>
-    </w:lvl>
-    <w:lvl w:ilvl="3" w:tplc="04090001" w:tentative="1">
-      <w:start w:val="1"/>
-      <w:numFmt w:val="bullet"/>
-      <w:lvlText w:val=""/>
-      <w:lvlJc w:val="left"/>
-      <w:pPr>
-        <w:ind w:left="3874" w:hanging="360"/>
-      </w:pPr>
-      <w:rPr>
-        <w:rFonts w:ascii="Symbol" w:hAnsi="Symbol" w:hint="default"/>
-      </w:rPr>
-    </w:lvl>
-    <w:lvl w:ilvl="4" w:tplc="04090003" w:tentative="1">
-      <w:start w:val="1"/>
-      <w:numFmt w:val="bullet"/>
-      <w:lvlText w:val="o"/>
-      <w:lvlJc w:val="left"/>
-      <w:pPr>
-        <w:ind w:left="4594" w:hanging="360"/>
-      </w:pPr>
-      <w:rPr>
-        <w:rFonts w:ascii="Courier New" w:hAnsi="Courier New" w:cs="Courier New" w:hint="default"/>
-      </w:rPr>
-    </w:lvl>
-    <w:lvl w:ilvl="5" w:tplc="04090005" w:tentative="1">
-      <w:start w:val="1"/>
-      <w:numFmt w:val="bullet"/>
-      <w:lvlText w:val=""/>
-      <w:lvlJc w:val="left"/>
-      <w:pPr>
-        <w:ind w:left="5314" w:hanging="360"/>
-      </w:pPr>
-      <w:rPr>
-        <w:rFonts w:ascii="Wingdings" w:hAnsi="Wingdings" w:hint="default"/>
-      </w:rPr>
-    </w:lvl>
-    <w:lvl w:ilvl="6" w:tplc="04090001" w:tentative="1">
-      <w:start w:val="1"/>
-      <w:numFmt w:val="bullet"/>
-      <w:lvlText w:val=""/>
-      <w:lvlJc w:val="left"/>
-      <w:pPr>
-        <w:ind w:left="6034" w:hanging="360"/>
-      </w:pPr>
-      <w:rPr>
-        <w:rFonts w:ascii="Symbol" w:hAnsi="Symbol" w:hint="default"/>
-      </w:rPr>
-    </w:lvl>
-    <w:lvl w:ilvl="7" w:tplc="04090003" w:tentative="1">
-      <w:start w:val="1"/>
-      <w:numFmt w:val="bullet"/>
-      <w:lvlText w:val="o"/>
-      <w:lvlJc w:val="left"/>
-      <w:pPr>
-        <w:ind w:left="6754" w:hanging="360"/>
-      </w:pPr>
-      <w:rPr>
-        <w:rFonts w:ascii="Courier New" w:hAnsi="Courier New" w:cs="Courier New" w:hint="default"/>
-      </w:rPr>
-    </w:lvl>
-    <w:lvl w:ilvl="8" w:tplc="04090005" w:tentative="1">
-      <w:start w:val="1"/>
-      <w:numFmt w:val="bullet"/>
-      <w:lvlText w:val=""/>
-      <w:lvlJc w:val="left"/>
-      <w:pPr>
-        <w:ind w:left="7474" w:hanging="360"/>
-      </w:pPr>
-      <w:rPr>
-        <w:rFonts w:ascii="Wingdings" w:hAnsi="Wingdings" w:hint="default"/>
-      </w:rPr>
-    </w:lvl>
-  </w:abstractNum>
-  <w:abstractNum w:abstractNumId="6">
+  <w:abstractNum w:abstractNumId="5" w15:restartNumberingAfterBreak="0">
     <w:nsid w:val="2FCC5DCB"/>
     <w:multiLevelType w:val="hybridMultilevel"/>
     <w:tmpl w:val="22C42AEE"/>
@@ -4777,7 +5742,7 @@
       </w:rPr>
     </w:lvl>
   </w:abstractNum>
-  <w:abstractNum w:abstractNumId="7">
+  <w:abstractNum w:abstractNumId="6" w15:restartNumberingAfterBreak="0">
     <w:nsid w:val="4D753918"/>
     <w:multiLevelType w:val="hybridMultilevel"/>
     <w:tmpl w:val="1868CD7C"/>
@@ -4890,7 +5855,120 @@
       </w:rPr>
     </w:lvl>
   </w:abstractNum>
-  <w:abstractNum w:abstractNumId="8">
+  <w:abstractNum w:abstractNumId="7" w15:restartNumberingAfterBreak="0">
+    <w:nsid w:val="5D4456FB"/>
+    <w:multiLevelType w:val="hybridMultilevel"/>
+    <w:tmpl w:val="2116CE12"/>
+    <w:lvl w:ilvl="0" w:tplc="04090001">
+      <w:start w:val="1"/>
+      <w:numFmt w:val="bullet"/>
+      <w:lvlText w:val=""/>
+      <w:lvlJc w:val="left"/>
+      <w:pPr>
+        <w:ind w:left="720" w:hanging="360"/>
+      </w:pPr>
+      <w:rPr>
+        <w:rFonts w:ascii="Symbol" w:hAnsi="Symbol" w:hint="default"/>
+      </w:rPr>
+    </w:lvl>
+    <w:lvl w:ilvl="1" w:tplc="04090003" w:tentative="1">
+      <w:start w:val="1"/>
+      <w:numFmt w:val="bullet"/>
+      <w:lvlText w:val="o"/>
+      <w:lvlJc w:val="left"/>
+      <w:pPr>
+        <w:ind w:left="1440" w:hanging="360"/>
+      </w:pPr>
+      <w:rPr>
+        <w:rFonts w:ascii="Courier New" w:hAnsi="Courier New" w:cs="Courier New" w:hint="default"/>
+      </w:rPr>
+    </w:lvl>
+    <w:lvl w:ilvl="2" w:tplc="04090005" w:tentative="1">
+      <w:start w:val="1"/>
+      <w:numFmt w:val="bullet"/>
+      <w:lvlText w:val=""/>
+      <w:lvlJc w:val="left"/>
+      <w:pPr>
+        <w:ind w:left="2160" w:hanging="360"/>
+      </w:pPr>
+      <w:rPr>
+        <w:rFonts w:ascii="Wingdings" w:hAnsi="Wingdings" w:hint="default"/>
+      </w:rPr>
+    </w:lvl>
+    <w:lvl w:ilvl="3" w:tplc="04090001" w:tentative="1">
+      <w:start w:val="1"/>
+      <w:numFmt w:val="bullet"/>
+      <w:lvlText w:val=""/>
+      <w:lvlJc w:val="left"/>
+      <w:pPr>
+        <w:ind w:left="2880" w:hanging="360"/>
+      </w:pPr>
+      <w:rPr>
+        <w:rFonts w:ascii="Symbol" w:hAnsi="Symbol" w:hint="default"/>
+      </w:rPr>
+    </w:lvl>
+    <w:lvl w:ilvl="4" w:tplc="04090003" w:tentative="1">
+      <w:start w:val="1"/>
+      <w:numFmt w:val="bullet"/>
+      <w:lvlText w:val="o"/>
+      <w:lvlJc w:val="left"/>
+      <w:pPr>
+        <w:ind w:left="3600" w:hanging="360"/>
+      </w:pPr>
+      <w:rPr>
+        <w:rFonts w:ascii="Courier New" w:hAnsi="Courier New" w:cs="Courier New" w:hint="default"/>
+      </w:rPr>
+    </w:lvl>
+    <w:lvl w:ilvl="5" w:tplc="04090005" w:tentative="1">
+      <w:start w:val="1"/>
+      <w:numFmt w:val="bullet"/>
+      <w:lvlText w:val=""/>
+      <w:lvlJc w:val="left"/>
+      <w:pPr>
+        <w:ind w:left="4320" w:hanging="360"/>
+      </w:pPr>
+      <w:rPr>
+        <w:rFonts w:ascii="Wingdings" w:hAnsi="Wingdings" w:hint="default"/>
+      </w:rPr>
+    </w:lvl>
+    <w:lvl w:ilvl="6" w:tplc="04090001" w:tentative="1">
+      <w:start w:val="1"/>
+      <w:numFmt w:val="bullet"/>
+      <w:lvlText w:val=""/>
+      <w:lvlJc w:val="left"/>
+      <w:pPr>
+        <w:ind w:left="5040" w:hanging="360"/>
+      </w:pPr>
+      <w:rPr>
+        <w:rFonts w:ascii="Symbol" w:hAnsi="Symbol" w:hint="default"/>
+      </w:rPr>
+    </w:lvl>
+    <w:lvl w:ilvl="7" w:tplc="04090003" w:tentative="1">
+      <w:start w:val="1"/>
+      <w:numFmt w:val="bullet"/>
+      <w:lvlText w:val="o"/>
+      <w:lvlJc w:val="left"/>
+      <w:pPr>
+        <w:ind w:left="5760" w:hanging="360"/>
+      </w:pPr>
+      <w:rPr>
+        <w:rFonts w:ascii="Courier New" w:hAnsi="Courier New" w:cs="Courier New" w:hint="default"/>
+      </w:rPr>
+    </w:lvl>
+    <w:lvl w:ilvl="8" w:tplc="04090005" w:tentative="1">
+      <w:start w:val="1"/>
+      <w:numFmt w:val="bullet"/>
+      <w:lvlText w:val=""/>
+      <w:lvlJc w:val="left"/>
+      <w:pPr>
+        <w:ind w:left="6480" w:hanging="360"/>
+      </w:pPr>
+      <w:rPr>
+        <w:rFonts w:ascii="Wingdings" w:hAnsi="Wingdings" w:hint="default"/>
+      </w:rPr>
+    </w:lvl>
+  </w:abstractNum>
+  <w:abstractNum w:abstractNumId="8" w15:restartNumberingAfterBreak="0">
     <w:nsid w:val="662E41C6"/>
     <w:multiLevelType w:val="hybridMultilevel"/>
     <w:tmpl w:val="07A0D278"/>
@@ -5003,7 +6081,7 @@
       </w:rPr>
     </w:lvl>
   </w:abstractNum>
-  <w:abstractNum w:abstractNumId="9">
+  <w:abstractNum w:abstractNumId="9" w15:restartNumberingAfterBreak="0">
     <w:nsid w:val="67FE3D89"/>
     <w:multiLevelType w:val="hybridMultilevel"/>
     <w:tmpl w:val="E0328C4C"/>
@@ -5116,7 +6194,93 @@
       </w:rPr>
     </w:lvl>
   </w:abstractNum>
-  <w:abstractNum w:abstractNumId="10">
+  <w:abstractNum w:abstractNumId="10" w15:restartNumberingAfterBreak="0">
+    <w:nsid w:val="6CCC2EC7"/>
+    <w:multiLevelType w:val="hybridMultilevel"/>
+    <w:tmpl w:val="82602F96"/>
+    <w:lvl w:ilvl="0" w:tplc="0409000F">
+      <w:start w:val="1"/>
+      <w:numFmt w:val="decimal"/>
+      <w:lvlText w:val="%1."/>
+      <w:lvlJc w:val="left"/>
+      <w:pPr>
+        <w:ind w:left="2160" w:hanging="360"/>
+      </w:pPr>
+    </w:lvl>
+    <w:lvl w:ilvl="1" w:tplc="04090019" w:tentative="1">
+      <w:start w:val="1"/>
+      <w:numFmt w:val="lowerLetter"/>
+      <w:lvlText w:val="%2."/>
+      <w:lvlJc w:val="left"/>
+      <w:pPr>
+        <w:ind w:left="2880" w:hanging="360"/>
+      </w:pPr>
+    </w:lvl>
+    <w:lvl w:ilvl="2" w:tplc="0409001B" w:tentative="1">
+      <w:start w:val="1"/>
+      <w:numFmt w:val="lowerRoman"/>
+      <w:lvlText w:val="%3."/>
+      <w:lvlJc w:val="right"/>
+      <w:pPr>
+        <w:ind w:left="3600" w:hanging="180"/>
+      </w:pPr>
+    </w:lvl>
+    <w:lvl w:ilvl="3" w:tplc="0409000F" w:tentative="1">
+      <w:start w:val="1"/>
+      <w:numFmt w:val="decimal"/>
+      <w:lvlText w:val="%4."/>
+      <w:lvlJc w:val="left"/>
+      <w:pPr>
+        <w:ind w:left="4320" w:hanging="360"/>
+      </w:pPr>
+    </w:lvl>
+    <w:lvl w:ilvl="4" w:tplc="04090019" w:tentative="1">
+      <w:start w:val="1"/>
+      <w:numFmt w:val="lowerLetter"/>
+      <w:lvlText w:val="%5."/>
+      <w:lvlJc w:val="left"/>
+      <w:pPr>
+        <w:ind w:left="5040" w:hanging="360"/>
+      </w:pPr>
+    </w:lvl>
+    <w:lvl w:ilvl="5" w:tplc="0409001B" w:tentative="1">
+      <w:start w:val="1"/>
+      <w:numFmt w:val="lowerRoman"/>
+      <w:lvlText w:val="%6."/>
+      <w:lvlJc w:val="right"/>
+      <w:pPr>
+        <w:ind w:left="5760" w:hanging="180"/>
+      </w:pPr>
+    </w:lvl>
+    <w:lvl w:ilvl="6" w:tplc="0409000F" w:tentative="1">
+      <w:start w:val="1"/>
+      <w:numFmt w:val="decimal"/>
+      <w:lvlText w:val="%7."/>
+      <w:lvlJc w:val="left"/>
+      <w:pPr>
+        <w:ind w:left="6480" w:hanging="360"/>
+      </w:pPr>
+    </w:lvl>
+    <w:lvl w:ilvl="7" w:tplc="04090019" w:tentative="1">
+      <w:start w:val="1"/>
+      <w:numFmt w:val="lowerLetter"/>
+      <w:lvlText w:val="%8."/>
+      <w:lvlJc w:val="left"/>
+      <w:pPr>
+        <w:ind w:left="7200" w:hanging="360"/>
+      </w:pPr>
+    </w:lvl>
+    <w:lvl w:ilvl="8" w:tplc="0409001B" w:tentative="1">
+      <w:start w:val="1"/>
+      <w:numFmt w:val="lowerRoman"/>
+      <w:lvlText w:val="%9."/>
+      <w:lvlJc w:val="right"/>
+      <w:pPr>
+        <w:ind w:left="7920" w:hanging="180"/>
+      </w:pPr>
+    </w:lvl>
+  </w:abstractNum>
+  <w:abstractNum w:abstractNumId="11" w15:restartNumberingAfterBreak="0">
     <w:nsid w:val="6EAF743E"/>
     <w:multiLevelType w:val="hybridMultilevel"/>
     <w:tmpl w:val="7458F732"/>
@@ -5229,7 +6393,7 @@
       </w:rPr>
     </w:lvl>
   </w:abstractNum>
-  <w:abstractNum w:abstractNumId="11">
+  <w:abstractNum w:abstractNumId="12" w15:restartNumberingAfterBreak="0">
     <w:nsid w:val="76172D7D"/>
     <w:multiLevelType w:val="hybridMultilevel"/>
     <w:tmpl w:val="9FEA7C48"/>
@@ -5352,7 +6516,7 @@
     <w:abstractNumId w:val="3"/>
   </w:num>
   <w:num w:numId="4">
-    <w:abstractNumId w:val="11"/>
+    <w:abstractNumId w:val="12"/>
   </w:num>
   <w:num w:numId="5">
     <w:abstractNumId w:val="0"/>
@@ -5361,28 +6525,49 @@
     <w:abstractNumId w:val="2"/>
   </w:num>
   <w:num w:numId="7">
-    <w:abstractNumId w:val="7"/>
+    <w:abstractNumId w:val="6"/>
   </w:num>
   <w:num w:numId="8">
     <w:abstractNumId w:val="8"/>
   </w:num>
   <w:num w:numId="9">
-    <w:abstractNumId w:val="6"/>
+    <w:abstractNumId w:val="5"/>
   </w:num>
   <w:num w:numId="10">
-    <w:abstractNumId w:val="10"/>
+    <w:abstractNumId w:val="11"/>
   </w:num>
   <w:num w:numId="11">
     <w:abstractNumId w:val="9"/>
   </w:num>
   <w:num w:numId="12">
-    <w:abstractNumId w:val="5"/>
+    <w:abstractNumId w:val="0"/>
+    <w:lvlOverride w:ilvl="0">
+      <w:startOverride w:val="4"/>
+    </w:lvlOverride>
+    <w:lvlOverride w:ilvl="1">
+      <w:startOverride w:val="5"/>
+    </w:lvlOverride>
+  </w:num>
+  <w:num w:numId="13">
+    <w:abstractNumId w:val="10"/>
+  </w:num>
+  <w:num w:numId="14">
+    <w:abstractNumId w:val="0"/>
+    <w:lvlOverride w:ilvl="0">
+      <w:startOverride w:val="4"/>
+    </w:lvlOverride>
+    <w:lvlOverride w:ilvl="1">
+      <w:startOverride w:val="7"/>
+    </w:lvlOverride>
+  </w:num>
+  <w:num w:numId="15">
+    <w:abstractNumId w:val="7"/>
   </w:num>
 </w:numbering>
 </file>
 
 <file path=word/styles.xml><?xml version="1.0" encoding="utf-8"?>
-<w:styles xmlns:mc="http://schemas.openxmlformats.org/markup-compatibility/2006" xmlns:r="http://schemas.openxmlformats.org/officeDocument/2006/relationships" xmlns:w="http://schemas.openxmlformats.org/wordprocessingml/2006/main" xmlns:w14="http://schemas.microsoft.com/office/word/2010/wordml" mc:Ignorable="w14">
+<w:styles xmlns:mc="http://schemas.openxmlformats.org/markup-compatibility/2006" xmlns:r="http://schemas.openxmlformats.org/officeDocument/2006/relationships" xmlns:w="http://schemas.openxmlformats.org/wordprocessingml/2006/main" xmlns:w14="http://schemas.microsoft.com/office/word/2010/wordml" xmlns:w15="http://schemas.microsoft.com/office/word/2012/wordml" xmlns:w16cid="http://schemas.microsoft.com/office/word/2016/wordml/cid" xmlns:w16se="http://schemas.microsoft.com/office/word/2015/wordml/symex" mc:Ignorable="w14 w15 w16se w16cid">
   <w:docDefaults>
     <w:rPrDefault>
       <w:rPr>
@@ -5392,23 +6577,107 @@
     </w:rPrDefault>
     <w:pPrDefault/>
   </w:docDefaults>
-  <w:latentStyles w:defLockedState="0" w:defUIPriority="0" w:defSemiHidden="0" w:defUnhideWhenUsed="0" w:defQFormat="0" w:count="267">
+  <w:latentStyles w:defLockedState="0" w:defUIPriority="0" w:defSemiHidden="0" w:defUnhideWhenUsed="0" w:defQFormat="0" w:count="375">
     <w:lsdException w:name="Normal" w:qFormat="1"/>
     <w:lsdException w:name="heading 1" w:qFormat="1"/>
     <w:lsdException w:name="heading 2" w:qFormat="1"/>
-    <w:lsdException w:name="heading 3" w:qFormat="1"/>
-    <w:lsdException w:name="heading 4" w:qFormat="1"/>
-    <w:lsdException w:name="heading 5" w:qFormat="1"/>
-    <w:lsdException w:name="heading 6" w:qFormat="1"/>
-    <w:lsdException w:name="heading 7" w:qFormat="1"/>
-    <w:lsdException w:name="heading 8" w:qFormat="1"/>
-    <w:lsdException w:name="heading 9" w:qFormat="1"/>
+    <w:lsdException w:name="heading 3" w:semiHidden="1" w:unhideWhenUsed="1" w:qFormat="1"/>
+    <w:lsdException w:name="heading 4" w:semiHidden="1" w:unhideWhenUsed="1" w:qFormat="1"/>
+    <w:lsdException w:name="heading 5" w:semiHidden="1" w:unhideWhenUsed="1" w:qFormat="1"/>
+    <w:lsdException w:name="heading 6" w:semiHidden="1" w:unhideWhenUsed="1" w:qFormat="1"/>
+    <w:lsdException w:name="heading 7" w:semiHidden="1" w:unhideWhenUsed="1" w:qFormat="1"/>
+    <w:lsdException w:name="heading 8" w:semiHidden="1" w:unhideWhenUsed="1" w:qFormat="1"/>
+    <w:lsdException w:name="heading 9" w:semiHidden="1" w:unhideWhenUsed="1" w:qFormat="1"/>
+    <w:lsdException w:name="index 1" w:semiHidden="1" w:unhideWhenUsed="1"/>
+    <w:lsdException w:name="index 2" w:semiHidden="1" w:unhideWhenUsed="1"/>
+    <w:lsdException w:name="index 3" w:semiHidden="1" w:unhideWhenUsed="1"/>
+    <w:lsdException w:name="index 4" w:semiHidden="1" w:unhideWhenUsed="1"/>
+    <w:lsdException w:name="index 5" w:semiHidden="1" w:unhideWhenUsed="1"/>
+    <w:lsdException w:name="index 6" w:semiHidden="1" w:unhideWhenUsed="1"/>
+    <w:lsdException w:name="index 7" w:semiHidden="1" w:unhideWhenUsed="1"/>
+    <w:lsdException w:name="index 8" w:semiHidden="1" w:unhideWhenUsed="1"/>
+    <w:lsdException w:name="index 9" w:semiHidden="1" w:unhideWhenUsed="1"/>
+    <w:lsdException w:name="toc 1" w:semiHidden="1" w:unhideWhenUsed="1"/>
+    <w:lsdException w:name="toc 2" w:semiHidden="1" w:unhideWhenUsed="1"/>
+    <w:lsdException w:name="toc 3" w:semiHidden="1" w:unhideWhenUsed="1"/>
+    <w:lsdException w:name="toc 4" w:semiHidden="1" w:unhideWhenUsed="1"/>
+    <w:lsdException w:name="toc 5" w:semiHidden="1" w:unhideWhenUsed="1"/>
+    <w:lsdException w:name="toc 6" w:semiHidden="1" w:unhideWhenUsed="1"/>
+    <w:lsdException w:name="toc 7" w:semiHidden="1" w:unhideWhenUsed="1"/>
+    <w:lsdException w:name="toc 8" w:semiHidden="1" w:unhideWhenUsed="1"/>
+    <w:lsdException w:name="toc 9" w:semiHidden="1" w:unhideWhenUsed="1"/>
+    <w:lsdException w:name="Normal Indent" w:semiHidden="1" w:unhideWhenUsed="1"/>
+    <w:lsdException w:name="footnote text" w:semiHidden="1" w:unhideWhenUsed="1"/>
+    <w:lsdException w:name="annotation text" w:semiHidden="1" w:unhideWhenUsed="1"/>
+    <w:lsdException w:name="header" w:semiHidden="1" w:unhideWhenUsed="1"/>
+    <w:lsdException w:name="footer" w:semiHidden="1" w:unhideWhenUsed="1"/>
+    <w:lsdException w:name="index heading" w:semiHidden="1" w:unhideWhenUsed="1"/>
     <w:lsdException w:name="caption" w:semiHidden="1" w:unhideWhenUsed="1" w:qFormat="1"/>
+    <w:lsdException w:name="table of figures" w:semiHidden="1" w:unhideWhenUsed="1"/>
+    <w:lsdException w:name="envelope address" w:semiHidden="1" w:unhideWhenUsed="1"/>
+    <w:lsdException w:name="envelope return" w:semiHidden="1" w:unhideWhenUsed="1"/>
+    <w:lsdException w:name="footnote reference" w:semiHidden="1" w:unhideWhenUsed="1"/>
+    <w:lsdException w:name="annotation reference" w:semiHidden="1" w:unhideWhenUsed="1"/>
+    <w:lsdException w:name="line number" w:semiHidden="1" w:unhideWhenUsed="1"/>
+    <w:lsdException w:name="page number" w:semiHidden="1" w:unhideWhenUsed="1"/>
+    <w:lsdException w:name="endnote reference" w:semiHidden="1" w:unhideWhenUsed="1"/>
+    <w:lsdException w:name="endnote text" w:semiHidden="1" w:unhideWhenUsed="1"/>
+    <w:lsdException w:name="table of authorities" w:semiHidden="1" w:unhideWhenUsed="1"/>
+    <w:lsdException w:name="toa heading" w:semiHidden="1" w:unhideWhenUsed="1"/>
+    <w:lsdException w:name="List" w:semiHidden="1" w:unhideWhenUsed="1"/>
+    <w:lsdException w:name="List 2" w:semiHidden="1" w:unhideWhenUsed="1"/>
+    <w:lsdException w:name="List 3" w:semiHidden="1" w:unhideWhenUsed="1"/>
+    <w:lsdException w:name="List 4" w:semiHidden="1" w:unhideWhenUsed="1"/>
+    <w:lsdException w:name="List 5" w:semiHidden="1" w:unhideWhenUsed="1"/>
+    <w:lsdException w:name="List Bullet 2" w:semiHidden="1" w:unhideWhenUsed="1"/>
+    <w:lsdException w:name="List Bullet 3" w:semiHidden="1" w:unhideWhenUsed="1"/>
+    <w:lsdException w:name="List Bullet 4" w:semiHidden="1" w:unhideWhenUsed="1"/>
+    <w:lsdException w:name="List Bullet 5" w:semiHidden="1" w:unhideWhenUsed="1"/>
+    <w:lsdException w:name="List Number 2" w:semiHidden="1" w:unhideWhenUsed="1"/>
+    <w:lsdException w:name="List Number 3" w:semiHidden="1" w:unhideWhenUsed="1"/>
+    <w:lsdException w:name="List Number 4" w:semiHidden="1" w:unhideWhenUsed="1"/>
+    <w:lsdException w:name="List Number 5" w:semiHidden="1" w:unhideWhenUsed="1"/>
     <w:lsdException w:name="Title" w:qFormat="1"/>
+    <w:lsdException w:name="Closing" w:semiHidden="1" w:unhideWhenUsed="1"/>
+    <w:lsdException w:name="Signature" w:semiHidden="1" w:unhideWhenUsed="1"/>
+    <w:lsdException w:name="Default Paragraph Font" w:semiHidden="1" w:unhideWhenUsed="1"/>
+    <w:lsdException w:name="Body Text" w:semiHidden="1" w:unhideWhenUsed="1"/>
+    <w:lsdException w:name="Body Text Indent" w:semiHidden="1" w:unhideWhenUsed="1"/>
+    <w:lsdException w:name="List Continue" w:semiHidden="1" w:unhideWhenUsed="1"/>
+    <w:lsdException w:name="List Continue 2" w:semiHidden="1" w:unhideWhenUsed="1"/>
     <w:lsdException w:name="Subtitle" w:qFormat="1"/>
+    <w:lsdException w:name="Salutation" w:semiHidden="1" w:unhideWhenUsed="1"/>
+    <w:lsdException w:name="Date" w:semiHidden="1" w:unhideWhenUsed="1"/>
+    <w:lsdException w:name="Body Text First Indent" w:semiHidden="1" w:unhideWhenUsed="1"/>
+    <w:lsdException w:name="Body Text First Indent 2" w:semiHidden="1" w:unhideWhenUsed="1"/>
+    <w:lsdException w:name="Note Heading" w:semiHidden="1" w:unhideWhenUsed="1"/>
+    <w:lsdException w:name="Body Text 2" w:semiHidden="1" w:unhideWhenUsed="1"/>
+    <w:lsdException w:name="Body Text 3" w:semiHidden="1" w:unhideWhenUsed="1"/>
+    <w:lsdException w:name="Body Text Indent 2" w:semiHidden="1" w:unhideWhenUsed="1"/>
+    <w:lsdException w:name="Body Text Indent 3" w:semiHidden="1" w:unhideWhenUsed="1"/>
+    <w:lsdException w:name="Block Text" w:semiHidden="1" w:unhideWhenUsed="1"/>
+    <w:lsdException w:name="Hyperlink" w:semiHidden="1" w:unhideWhenUsed="1"/>
+    <w:lsdException w:name="FollowedHyperlink" w:semiHidden="1" w:unhideWhenUsed="1"/>
     <w:lsdException w:name="Strong" w:qFormat="1"/>
     <w:lsdException w:name="Emphasis" w:qFormat="1"/>
+    <w:lsdException w:name="Document Map" w:semiHidden="1" w:unhideWhenUsed="1"/>
+    <w:lsdException w:name="Plain Text" w:semiHidden="1" w:unhideWhenUsed="1"/>
+    <w:lsdException w:name="E-mail Signature" w:semiHidden="1" w:unhideWhenUsed="1"/>
+    <w:lsdException w:name="HTML Top of Form" w:semiHidden="1" w:unhideWhenUsed="1"/>
+    <w:lsdException w:name="HTML Bottom of Form" w:semiHidden="1" w:unhideWhenUsed="1"/>
+    <w:lsdException w:name="Normal (Web)" w:semiHidden="1" w:unhideWhenUsed="1"/>
+    <w:lsdException w:name="HTML Acronym" w:semiHidden="1" w:unhideWhenUsed="1"/>
+    <w:lsdException w:name="HTML Address" w:semiHidden="1" w:unhideWhenUsed="1"/>
+    <w:lsdException w:name="HTML Cite" w:semiHidden="1" w:unhideWhenUsed="1"/>
+    <w:lsdException w:name="HTML Code" w:semiHidden="1" w:unhideWhenUsed="1"/>
+    <w:lsdException w:name="HTML Definition" w:semiHidden="1" w:unhideWhenUsed="1"/>
+    <w:lsdException w:name="HTML Keyboard" w:semiHidden="1" w:unhideWhenUsed="1"/>
     <w:lsdException w:name="HTML Preformatted" w:semiHidden="1" w:unhideWhenUsed="1"/>
+    <w:lsdException w:name="HTML Sample" w:semiHidden="1" w:unhideWhenUsed="1"/>
+    <w:lsdException w:name="HTML Typewriter" w:semiHidden="1" w:unhideWhenUsed="1"/>
+    <w:lsdException w:name="HTML Variable" w:semiHidden="1" w:unhideWhenUsed="1"/>
+    <w:lsdException w:name="Normal Table" w:semiHidden="1" w:unhideWhenUsed="1"/>
+    <w:lsdException w:name="annotation subject" w:semiHidden="1" w:unhideWhenUsed="1"/>
     <w:lsdException w:name="No List" w:semiHidden="1" w:unhideWhenUsed="1"/>
     <w:lsdException w:name="Outline List 1" w:semiHidden="1" w:unhideWhenUsed="1"/>
     <w:lsdException w:name="Outline List 2" w:semiHidden="1" w:unhideWhenUsed="1"/>
@@ -5451,9 +6720,9 @@
     <w:lsdException w:name="Table Elegant" w:semiHidden="1" w:unhideWhenUsed="1"/>
     <w:lsdException w:name="Table Professional" w:semiHidden="1" w:unhideWhenUsed="1"/>
     <w:lsdException w:name="Table Subtle 1" w:semiHidden="1" w:unhideWhenUsed="1"/>
+    <w:lsdException w:name="Table Subtle 2" w:semiHidden="1" w:unhideWhenUsed="1"/>
     <w:lsdException w:name="Table Web 1" w:semiHidden="1" w:unhideWhenUsed="1"/>
     <w:lsdException w:name="Table Web 2" w:semiHidden="1" w:unhideWhenUsed="1"/>
-    <w:lsdException w:name="Table Theme" w:semiHidden="1" w:unhideWhenUsed="1"/>
     <w:lsdException w:name="Placeholder Text" w:semiHidden="1" w:uiPriority="99"/>
     <w:lsdException w:name="No Spacing" w:uiPriority="1" w:qFormat="1"/>
     <w:lsdException w:name="Light Shading" w:uiPriority="60"/>
@@ -5565,742 +6834,114 @@
     <w:lsdException w:name="Book Title" w:uiPriority="33" w:qFormat="1"/>
     <w:lsdException w:name="Bibliography" w:semiHidden="1" w:uiPriority="37" w:unhideWhenUsed="1"/>
     <w:lsdException w:name="TOC Heading" w:semiHidden="1" w:uiPriority="39" w:unhideWhenUsed="1" w:qFormat="1"/>
-  </w:latentStyles>
-  <w:style w:type="paragraph" w:default="1" w:styleId="Normal">
-    <w:name w:val="Normal"/>
-    <w:qFormat/>
-    <w:pPr>
-      <w:spacing w:line="240" w:lineRule="exact"/>
-    </w:pPr>
-    <w:rPr>
-      <w:rFonts w:ascii="Times" w:hAnsi="Times"/>
-      <w:sz w:val="24"/>
-      <w:lang w:eastAsia="en-US"/>
-    </w:rPr>
-  </w:style>
-  <w:style w:type="paragraph" w:styleId="Heading1">
-    <w:name w:val="heading 1"/>
-    <w:basedOn w:val="Normal"/>
-    <w:next w:val="Normal"/>
-    <w:qFormat/>
-    <w:pPr>
-      <w:keepNext/>
-      <w:keepLines/>
-      <w:numPr>
-        <w:numId w:val="5"/>
-      </w:numPr>
-      <w:spacing w:before="480" w:after="240" w:line="240" w:lineRule="atLeast"/>
-      <w:outlineLvl w:val="0"/>
-    </w:pPr>
-    <w:rPr>
-      <w:b/>
-      <w:kern w:val="28"/>
-      <w:sz w:val="36"/>
-    </w:rPr>
-  </w:style>
-  <w:style w:type="paragraph" w:styleId="Heading2">
-    <w:name w:val="heading 2"/>
-    <w:basedOn w:val="Normal"/>
-    <w:next w:val="Normal"/>
-    <w:qFormat/>
-    <w:pPr>
-      <w:keepNext/>
-      <w:keepLines/>
-      <w:numPr>
-        <w:ilvl w:val="1"/>
-        <w:numId w:val="5"/>
-      </w:numPr>
-      <w:spacing w:before="280" w:after="280" w:line="240" w:lineRule="atLeast"/>
-      <w:outlineLvl w:val="1"/>
-    </w:pPr>
-    <w:rPr>
-      <w:b/>
-      <w:sz w:val="28"/>
-    </w:rPr>
-  </w:style>
-  <w:style w:type="paragraph" w:styleId="Heading3">
-    <w:name w:val="heading 3"/>
-    <w:basedOn w:val="Normal"/>
-    <w:next w:val="Normal"/>
-    <w:qFormat/>
-    <w:pPr>
-      <w:numPr>
-        <w:ilvl w:val="2"/>
-        <w:numId w:val="5"/>
-      </w:numPr>
-      <w:spacing w:before="240" w:after="240"/>
-      <w:outlineLvl w:val="2"/>
-    </w:pPr>
-    <w:rPr>
-      <w:b/>
-    </w:rPr>
-  </w:style>
-  <w:style w:type="paragraph" w:styleId="Heading4">
-    <w:name w:val="heading 4"/>
-    <w:basedOn w:val="Normal"/>
-    <w:next w:val="Normal"/>
-    <w:qFormat/>
-    <w:pPr>
-      <w:keepNext/>
-      <w:numPr>
-        <w:ilvl w:val="3"/>
-        <w:numId w:val="5"/>
-      </w:numPr>
-      <w:spacing w:before="240" w:after="60" w:line="220" w:lineRule="exact"/>
-      <w:jc w:val="both"/>
-      <w:outlineLvl w:val="3"/>
-    </w:pPr>
-    <w:rPr>
-      <w:rFonts w:ascii="Times New Roman" w:hAnsi="Times New Roman"/>
-      <w:b/>
-      <w:i/>
-      <w:sz w:val="22"/>
-    </w:rPr>
-  </w:style>
-  <w:style w:type="paragraph" w:styleId="Heading5">
-    <w:name w:val="heading 5"/>
-    <w:basedOn w:val="Normal"/>
-    <w:next w:val="Normal"/>
-    <w:qFormat/>
-    <w:pPr>
-      <w:numPr>
-        <w:ilvl w:val="4"/>
-        <w:numId w:val="5"/>
-      </w:numPr>
-      <w:spacing w:before="240" w:after="60" w:line="220" w:lineRule="exact"/>
-      <w:jc w:val="both"/>
-      <w:outlineLvl w:val="4"/>
-    </w:pPr>
-    <w:rPr>
-      <w:rFonts w:ascii="Arial" w:hAnsi="Arial"/>
-      <w:sz w:val="22"/>
-    </w:rPr>
-  </w:style>
-  <w:style w:type="paragraph" w:styleId="Heading6">
-    <w:name w:val="heading 6"/>
-    <w:basedOn w:val="Normal"/>
-    <w:next w:val="Normal"/>
-    <w:qFormat/>
-    <w:pPr>
-      <w:numPr>
-        <w:ilvl w:val="5"/>
-        <w:numId w:val="5"/>
-      </w:numPr>
-      <w:spacing w:before="240" w:after="60" w:line="220" w:lineRule="exact"/>
-      <w:jc w:val="both"/>
-      <w:outlineLvl w:val="5"/>
-    </w:pPr>
-    <w:rPr>
-      <w:rFonts w:ascii="Arial" w:hAnsi="Arial"/>
-      <w:i/>
-      <w:sz w:val="22"/>
-    </w:rPr>
-  </w:style>
-  <w:style w:type="paragraph" w:styleId="Heading7">
-    <w:name w:val="heading 7"/>
-    <w:basedOn w:val="Normal"/>
-    <w:next w:val="Normal"/>
-    <w:qFormat/>
-    <w:pPr>
-      <w:numPr>
-        <w:ilvl w:val="6"/>
-        <w:numId w:val="5"/>
-      </w:numPr>
-      <w:spacing w:before="240" w:after="60" w:line="220" w:lineRule="exact"/>
-      <w:jc w:val="both"/>
-      <w:outlineLvl w:val="6"/>
-    </w:pPr>
-    <w:rPr>
-      <w:rFonts w:ascii="Arial" w:hAnsi="Arial"/>
-      <w:sz w:val="20"/>
-    </w:rPr>
-  </w:style>
-  <w:style w:type="paragraph" w:styleId="Heading8">
-    <w:name w:val="heading 8"/>
-    <w:basedOn w:val="Normal"/>
-    <w:next w:val="Normal"/>
-    <w:qFormat/>
-    <w:pPr>
-      <w:numPr>
-        <w:ilvl w:val="7"/>
-        <w:numId w:val="5"/>
-      </w:numPr>
-      <w:spacing w:before="240" w:after="60" w:line="220" w:lineRule="exact"/>
-      <w:jc w:val="both"/>
-      <w:outlineLvl w:val="7"/>
-    </w:pPr>
-    <w:rPr>
-      <w:rFonts w:ascii="Arial" w:hAnsi="Arial"/>
-      <w:i/>
-      <w:sz w:val="20"/>
-    </w:rPr>
-  </w:style>
-  <w:style w:type="paragraph" w:styleId="Heading9">
-    <w:name w:val="heading 9"/>
-    <w:basedOn w:val="Normal"/>
-    <w:next w:val="Normal"/>
-    <w:qFormat/>
-    <w:pPr>
-      <w:numPr>
-        <w:ilvl w:val="8"/>
-        <w:numId w:val="5"/>
-      </w:numPr>
-      <w:spacing w:before="240" w:after="60" w:line="220" w:lineRule="exact"/>
-      <w:jc w:val="both"/>
-      <w:outlineLvl w:val="8"/>
-    </w:pPr>
-    <w:rPr>
-      <w:rFonts w:ascii="Arial" w:hAnsi="Arial"/>
-      <w:i/>
-      <w:sz w:val="18"/>
-    </w:rPr>
-  </w:style>
-  <w:style w:type="character" w:default="1" w:styleId="DefaultParagraphFont">
-    <w:name w:val="Default Paragraph Font"/>
-    <w:uiPriority w:val="1"/>
-    <w:semiHidden/>
-    <w:unhideWhenUsed/>
-  </w:style>
-  <w:style w:type="table" w:default="1" w:styleId="TableNormal">
-    <w:name w:val="Normal Table"/>
-    <w:uiPriority w:val="99"/>
-    <w:semiHidden/>
-    <w:unhideWhenUsed/>
-    <w:tblPr>
-      <w:tblInd w:w="0" w:type="dxa"/>
-      <w:tblCellMar>
-        <w:top w:w="0" w:type="dxa"/>
-        <w:left w:w="108" w:type="dxa"/>
-        <w:bottom w:w="0" w:type="dxa"/>
-        <w:right w:w="108" w:type="dxa"/>
-      </w:tblCellMar>
-    </w:tblPr>
-  </w:style>
-  <w:style w:type="numbering" w:default="1" w:styleId="NoList">
-    <w:name w:val="No List"/>
-    <w:uiPriority w:val="99"/>
-    <w:semiHidden/>
-    <w:unhideWhenUsed/>
-  </w:style>
-  <w:style w:type="paragraph" w:styleId="Footer">
-    <w:name w:val="footer"/>
-    <w:basedOn w:val="Normal"/>
-    <w:pPr>
-      <w:tabs>
-        <w:tab w:val="center" w:pos="4680"/>
-        <w:tab w:val="right" w:pos="9360"/>
-      </w:tabs>
-    </w:pPr>
-    <w:rPr>
-      <w:b/>
-      <w:i/>
-      <w:sz w:val="20"/>
-    </w:rPr>
-  </w:style>
-  <w:style w:type="paragraph" w:customStyle="1" w:styleId="bullet">
-    <w:name w:val="bullet"/>
-    <w:basedOn w:val="Normal"/>
-    <w:rPr>
-      <w:rFonts w:ascii="Arial" w:hAnsi="Arial"/>
-      <w:sz w:val="20"/>
-    </w:rPr>
-  </w:style>
-  <w:style w:type="paragraph" w:styleId="Header">
-    <w:name w:val="header"/>
-    <w:basedOn w:val="Normal"/>
-    <w:pPr>
-      <w:tabs>
-        <w:tab w:val="center" w:pos="4680"/>
-        <w:tab w:val="right" w:pos="9360"/>
-      </w:tabs>
-    </w:pPr>
-    <w:rPr>
-      <w:b/>
-      <w:i/>
-      <w:sz w:val="20"/>
-    </w:rPr>
-  </w:style>
-  <w:style w:type="paragraph" w:customStyle="1" w:styleId="heading10">
-    <w:name w:val="heading1"/>
-    <w:basedOn w:val="Normal"/>
-    <w:pPr>
-      <w:tabs>
-        <w:tab w:val="left" w:pos="450"/>
-        <w:tab w:val="left" w:pos="1080"/>
-        <w:tab w:val="left" w:pos="1800"/>
-        <w:tab w:val="left" w:pos="2610"/>
-      </w:tabs>
-    </w:pPr>
-  </w:style>
-  <w:style w:type="paragraph" w:styleId="TOC1">
-    <w:name w:val="toc 1"/>
-    <w:basedOn w:val="Normal"/>
-    <w:next w:val="Normal"/>
-    <w:semiHidden/>
-    <w:pPr>
-      <w:tabs>
-        <w:tab w:val="left" w:pos="360"/>
-        <w:tab w:val="right" w:leader="dot" w:pos="9360"/>
-      </w:tabs>
-      <w:spacing w:before="60" w:line="220" w:lineRule="exact"/>
-      <w:ind w:left="360" w:hanging="360"/>
-      <w:jc w:val="both"/>
-    </w:pPr>
-    <w:rPr>
-      <w:b/>
-      <w:noProof/>
-    </w:rPr>
-  </w:style>
-  <w:style w:type="paragraph" w:styleId="TOC2">
-    <w:name w:val="toc 2"/>
-    <w:basedOn w:val="Normal"/>
-    <w:next w:val="Normal"/>
-    <w:semiHidden/>
-    <w:pPr>
-      <w:tabs>
-        <w:tab w:val="right" w:leader="dot" w:pos="9360"/>
-      </w:tabs>
-      <w:spacing w:line="220" w:lineRule="exact"/>
-      <w:ind w:left="270"/>
-      <w:jc w:val="both"/>
-    </w:pPr>
-    <w:rPr>
-      <w:sz w:val="22"/>
-    </w:rPr>
-  </w:style>
-  <w:style w:type="paragraph" w:customStyle="1" w:styleId="level4">
-    <w:name w:val="level 4"/>
-    <w:basedOn w:val="Normal"/>
-    <w:pPr>
-      <w:spacing w:before="120" w:after="120"/>
-      <w:ind w:left="634"/>
-    </w:pPr>
-  </w:style>
-  <w:style w:type="paragraph" w:customStyle="1" w:styleId="level5">
-    <w:name w:val="level 5"/>
-    <w:basedOn w:val="Normal"/>
-    <w:pPr>
-      <w:tabs>
-        <w:tab w:val="left" w:pos="2520"/>
-      </w:tabs>
-      <w:ind w:left="1440"/>
-    </w:pPr>
-  </w:style>
-  <w:style w:type="paragraph" w:styleId="Title">
-    <w:name w:val="Title"/>
-    <w:basedOn w:val="Normal"/>
-    <w:qFormat/>
-    <w:pPr>
-      <w:spacing w:before="240" w:after="720" w:line="240" w:lineRule="auto"/>
-      <w:jc w:val="right"/>
-    </w:pPr>
-    <w:rPr>
-      <w:rFonts w:ascii="Arial" w:hAnsi="Arial"/>
-      <w:b/>
-      <w:kern w:val="28"/>
-      <w:sz w:val="64"/>
-    </w:rPr>
-  </w:style>
-  <w:style w:type="paragraph" w:customStyle="1" w:styleId="TOCEntry">
-    <w:name w:val="TOCEntry"/>
-    <w:basedOn w:val="Normal"/>
-    <w:pPr>
-      <w:keepNext/>
-      <w:keepLines/>
-      <w:spacing w:before="120" w:after="240" w:line="240" w:lineRule="atLeast"/>
-    </w:pPr>
-    <w:rPr>
-      <w:b/>
-      <w:sz w:val="36"/>
-    </w:rPr>
-  </w:style>
-  <w:style w:type="paragraph" w:styleId="TOC3">
-    <w:name w:val="toc 3"/>
-    <w:basedOn w:val="Normal"/>
-    <w:next w:val="Normal"/>
-    <w:semiHidden/>
-    <w:pPr>
-      <w:tabs>
-        <w:tab w:val="left" w:pos="1200"/>
-        <w:tab w:val="right" w:leader="dot" w:pos="9360"/>
-      </w:tabs>
-      <w:ind w:left="480"/>
-    </w:pPr>
-    <w:rPr>
-      <w:noProof/>
-      <w:sz w:val="22"/>
-    </w:rPr>
-  </w:style>
-  <w:style w:type="paragraph" w:styleId="TOC4">
-    <w:name w:val="toc 4"/>
-    <w:basedOn w:val="Normal"/>
-    <w:next w:val="Normal"/>
-    <w:semiHidden/>
-    <w:pPr>
-      <w:tabs>
-        <w:tab w:val="right" w:leader="dot" w:pos="9360"/>
-      </w:tabs>
-      <w:ind w:left="720"/>
-    </w:pPr>
-  </w:style>
-  <w:style w:type="paragraph" w:styleId="TOC5">
-    <w:name w:val="toc 5"/>
-    <w:basedOn w:val="Normal"/>
-    <w:next w:val="Normal"/>
-    <w:semiHidden/>
-    <w:pPr>
-      <w:tabs>
-        <w:tab w:val="right" w:leader="dot" w:pos="9360"/>
-      </w:tabs>
-      <w:ind w:left="960"/>
-    </w:pPr>
-  </w:style>
-  <w:style w:type="paragraph" w:styleId="TOC6">
-    <w:name w:val="toc 6"/>
-    <w:basedOn w:val="Normal"/>
-    <w:next w:val="Normal"/>
-    <w:semiHidden/>
-    <w:pPr>
-      <w:tabs>
-        <w:tab w:val="right" w:leader="dot" w:pos="9360"/>
-      </w:tabs>
-      <w:ind w:left="1200"/>
-    </w:pPr>
-  </w:style>
-  <w:style w:type="paragraph" w:styleId="TOC7">
-    <w:name w:val="toc 7"/>
-    <w:basedOn w:val="Normal"/>
-    <w:next w:val="Normal"/>
-    <w:semiHidden/>
-    <w:pPr>
-      <w:tabs>
-        <w:tab w:val="right" w:leader="dot" w:pos="9360"/>
-      </w:tabs>
-      <w:ind w:left="1440"/>
-    </w:pPr>
-  </w:style>
-  <w:style w:type="paragraph" w:styleId="TOC8">
-    <w:name w:val="toc 8"/>
-    <w:basedOn w:val="Normal"/>
-    <w:next w:val="Normal"/>
-    <w:semiHidden/>
-    <w:pPr>
-      <w:tabs>
-        <w:tab w:val="right" w:leader="dot" w:pos="9360"/>
-      </w:tabs>
-      <w:ind w:left="1680"/>
-    </w:pPr>
-  </w:style>
-  <w:style w:type="paragraph" w:styleId="TOC9">
-    <w:name w:val="toc 9"/>
-    <w:basedOn w:val="Normal"/>
-    <w:next w:val="Normal"/>
-    <w:semiHidden/>
-    <w:pPr>
-      <w:tabs>
-        <w:tab w:val="right" w:leader="dot" w:pos="9360"/>
-      </w:tabs>
-      <w:ind w:left="1920"/>
-    </w:pPr>
-  </w:style>
-  <w:style w:type="paragraph" w:customStyle="1" w:styleId="template">
-    <w:name w:val="template"/>
-    <w:basedOn w:val="Normal"/>
-    <w:rPr>
-      <w:rFonts w:ascii="Arial" w:hAnsi="Arial"/>
-      <w:i/>
-      <w:sz w:val="22"/>
-    </w:rPr>
-  </w:style>
-  <w:style w:type="character" w:styleId="PageNumber">
-    <w:name w:val="page number"/>
-    <w:basedOn w:val="DefaultParagraphFont"/>
-  </w:style>
-  <w:style w:type="paragraph" w:customStyle="1" w:styleId="level3text">
-    <w:name w:val="level 3 text"/>
-    <w:basedOn w:val="Normal"/>
-    <w:pPr>
-      <w:spacing w:line="220" w:lineRule="exact"/>
-      <w:ind w:left="1350" w:hanging="716"/>
-    </w:pPr>
-    <w:rPr>
-      <w:rFonts w:ascii="Arial" w:hAnsi="Arial"/>
-      <w:i/>
-      <w:sz w:val="22"/>
-    </w:rPr>
-  </w:style>
-  <w:style w:type="paragraph" w:customStyle="1" w:styleId="requirement">
-    <w:name w:val="requirement"/>
-    <w:basedOn w:val="level4"/>
-    <w:pPr>
-      <w:spacing w:before="0" w:after="0"/>
-      <w:ind w:left="2348" w:hanging="994"/>
-    </w:pPr>
-    <w:rPr>
-      <w:rFonts w:ascii="Times New Roman" w:hAnsi="Times New Roman"/>
-    </w:rPr>
-  </w:style>
-  <w:style w:type="paragraph" w:customStyle="1" w:styleId="ByLine">
-    <w:name w:val="ByLine"/>
-    <w:basedOn w:val="Title"/>
-    <w:rPr>
-      <w:sz w:val="28"/>
-    </w:rPr>
-  </w:style>
-  <w:style w:type="paragraph" w:customStyle="1" w:styleId="ChangeHistoryTitle">
-    <w:name w:val="ChangeHistory Title"/>
-    <w:basedOn w:val="Normal"/>
-    <w:pPr>
-      <w:keepNext/>
-      <w:spacing w:before="60" w:after="60" w:line="240" w:lineRule="auto"/>
-      <w:jc w:val="center"/>
-    </w:pPr>
-    <w:rPr>
-      <w:rFonts w:ascii="Arial" w:hAnsi="Arial"/>
-      <w:b/>
-      <w:sz w:val="36"/>
-    </w:rPr>
-  </w:style>
-  <w:style w:type="paragraph" w:customStyle="1" w:styleId="SuperTitle">
-    <w:name w:val="SuperTitle"/>
-    <w:basedOn w:val="Title"/>
-    <w:next w:val="Normal"/>
-    <w:pPr>
-      <w:pBdr>
-        <w:top w:val="single" w:sz="48" w:space="1" w:color="auto"/>
-      </w:pBdr>
-      <w:spacing w:before="960" w:after="0"/>
-    </w:pPr>
-    <w:rPr>
-      <w:sz w:val="28"/>
-    </w:rPr>
-  </w:style>
-  <w:style w:type="paragraph" w:customStyle="1" w:styleId="line">
-    <w:name w:val="line"/>
-    <w:basedOn w:val="Title"/>
-    <w:pPr>
-      <w:pBdr>
-        <w:top w:val="single" w:sz="36" w:space="1" w:color="auto"/>
-      </w:pBdr>
-      <w:spacing w:after="0"/>
-    </w:pPr>
-    <w:rPr>
-      <w:sz w:val="40"/>
-    </w:rPr>
-  </w:style>
-  <w:style w:type="paragraph" w:styleId="BalloonText">
-    <w:name w:val="Balloon Text"/>
-    <w:basedOn w:val="Normal"/>
-    <w:link w:val="BalloonTextChar"/>
-    <w:rsid w:val="000D71C8"/>
-    <w:pPr>
-      <w:spacing w:line="240" w:lineRule="auto"/>
-    </w:pPr>
-    <w:rPr>
-      <w:rFonts w:ascii="Tahoma" w:hAnsi="Tahoma" w:cs="Tahoma"/>
-      <w:sz w:val="16"/>
-      <w:szCs w:val="16"/>
-    </w:rPr>
-  </w:style>
-  <w:style w:type="character" w:customStyle="1" w:styleId="BalloonTextChar">
-    <w:name w:val="Balloon Text Char"/>
-    <w:basedOn w:val="DefaultParagraphFont"/>
-    <w:link w:val="BalloonText"/>
-    <w:rsid w:val="000D71C8"/>
-    <w:rPr>
-      <w:rFonts w:ascii="Tahoma" w:hAnsi="Tahoma" w:cs="Tahoma"/>
-      <w:sz w:val="16"/>
-      <w:szCs w:val="16"/>
-      <w:lang w:eastAsia="en-US"/>
-    </w:rPr>
-  </w:style>
-</w:styles>
-</file>
-
-<file path=word/stylesWithEffects.xml><?xml version="1.0" encoding="utf-8"?>
-<w:styles xmlns:wpc="http://schemas.microsoft.com/office/word/2010/wordprocessingCanvas" xmlns:mc="http://schemas.openxmlformats.org/markup-compatibility/2006" xmlns:o="urn:schemas-microsoft-com:office:office" xmlns:r="http://schemas.openxmlformats.org/officeDocument/2006/relationships" xmlns:m="http://schemas.openxmlformats.org/officeDocument/2006/math" xmlns:v="urn:schemas-microsoft-com:vml" xmlns:wp14="http://schemas.microsoft.com/office/word/2010/wordprocessingDrawing" xmlns:wp="http://schemas.openxmlformats.org/drawingml/2006/wordprocessingDrawing" xmlns:w10="urn:schemas-microsoft-com:office:word" xmlns:w="http://schemas.openxmlformats.org/wordprocessingml/2006/main" xmlns:w14="http://schemas.microsoft.com/office/word/2010/wordml" xmlns:wpg="http://schemas.microsoft.com/office/word/2010/wordprocessingGroup" xmlns:wpi="http://schemas.microsoft.com/office/word/2010/wordprocessingInk" xmlns:wne="http://schemas.microsoft.com/office/word/2006/wordml" xmlns:wps="http://schemas.microsoft.com/office/word/2010/wordprocessingShape" mc:Ignorable="w14 wp14">
-  <w:docDefaults>
-    <w:rPrDefault>
-      <w:rPr>
-        <w:rFonts w:ascii="Times New Roman" w:eastAsia="Times New Roman" w:hAnsi="Times New Roman" w:cs="Times New Roman"/>
-        <w:lang w:val="en-US" w:eastAsia="ja-JP" w:bidi="ar-SA"/>
-      </w:rPr>
-    </w:rPrDefault>
-    <w:pPrDefault/>
-  </w:docDefaults>
-  <w:latentStyles w:defLockedState="0" w:defUIPriority="0" w:defSemiHidden="0" w:defUnhideWhenUsed="0" w:defQFormat="0" w:count="267">
-    <w:lsdException w:name="Normal" w:qFormat="1"/>
-    <w:lsdException w:name="heading 1" w:qFormat="1"/>
-    <w:lsdException w:name="heading 2" w:qFormat="1"/>
-    <w:lsdException w:name="heading 3" w:qFormat="1"/>
-    <w:lsdException w:name="heading 4" w:qFormat="1"/>
-    <w:lsdException w:name="heading 5" w:qFormat="1"/>
-    <w:lsdException w:name="heading 6" w:qFormat="1"/>
-    <w:lsdException w:name="heading 7" w:qFormat="1"/>
-    <w:lsdException w:name="heading 8" w:qFormat="1"/>
-    <w:lsdException w:name="heading 9" w:qFormat="1"/>
-    <w:lsdException w:name="caption" w:semiHidden="1" w:unhideWhenUsed="1" w:qFormat="1"/>
-    <w:lsdException w:name="Title" w:qFormat="1"/>
-    <w:lsdException w:name="Subtitle" w:qFormat="1"/>
-    <w:lsdException w:name="Strong" w:qFormat="1"/>
-    <w:lsdException w:name="Emphasis" w:qFormat="1"/>
-    <w:lsdException w:name="HTML Preformatted" w:semiHidden="1" w:unhideWhenUsed="1"/>
-    <w:lsdException w:name="No List" w:semiHidden="1" w:unhideWhenUsed="1"/>
-    <w:lsdException w:name="Outline List 1" w:semiHidden="1" w:unhideWhenUsed="1"/>
-    <w:lsdException w:name="Outline List 2" w:semiHidden="1" w:unhideWhenUsed="1"/>
-    <w:lsdException w:name="Outline List 3" w:semiHidden="1" w:unhideWhenUsed="1"/>
-    <w:lsdException w:name="Table Simple 1" w:semiHidden="1" w:unhideWhenUsed="1"/>
-    <w:lsdException w:name="Table Simple 2" w:semiHidden="1" w:unhideWhenUsed="1"/>
-    <w:lsdException w:name="Table Simple 3" w:semiHidden="1" w:unhideWhenUsed="1"/>
-    <w:lsdException w:name="Table Classic 1" w:semiHidden="1" w:unhideWhenUsed="1"/>
-    <w:lsdException w:name="Table Classic 2" w:semiHidden="1" w:unhideWhenUsed="1"/>
-    <w:lsdException w:name="Table Classic 3" w:semiHidden="1" w:unhideWhenUsed="1"/>
-    <w:lsdException w:name="Table Classic 4" w:semiHidden="1" w:unhideWhenUsed="1"/>
-    <w:lsdException w:name="Table Colorful 1" w:semiHidden="1" w:unhideWhenUsed="1"/>
-    <w:lsdException w:name="Table Colorful 2" w:semiHidden="1" w:unhideWhenUsed="1"/>
-    <w:lsdException w:name="Table Colorful 3" w:semiHidden="1" w:unhideWhenUsed="1"/>
-    <w:lsdException w:name="Table Columns 1" w:semiHidden="1" w:unhideWhenUsed="1"/>
-    <w:lsdException w:name="Table Columns 2" w:semiHidden="1" w:unhideWhenUsed="1"/>
-    <w:lsdException w:name="Table Columns 3" w:semiHidden="1" w:unhideWhenUsed="1"/>
-    <w:lsdException w:name="Table Columns 4" w:semiHidden="1" w:unhideWhenUsed="1"/>
-    <w:lsdException w:name="Table Columns 5" w:semiHidden="1" w:unhideWhenUsed="1"/>
-    <w:lsdException w:name="Table Grid 1" w:semiHidden="1" w:unhideWhenUsed="1"/>
-    <w:lsdException w:name="Table Grid 2" w:semiHidden="1" w:unhideWhenUsed="1"/>
-    <w:lsdException w:name="Table Grid 3" w:semiHidden="1" w:unhideWhenUsed="1"/>
-    <w:lsdException w:name="Table Grid 4" w:semiHidden="1" w:unhideWhenUsed="1"/>
-    <w:lsdException w:name="Table Grid 5" w:semiHidden="1" w:unhideWhenUsed="1"/>
-    <w:lsdException w:name="Table Grid 6" w:semiHidden="1" w:unhideWhenUsed="1"/>
-    <w:lsdException w:name="Table Grid 7" w:semiHidden="1" w:unhideWhenUsed="1"/>
-    <w:lsdException w:name="Table Grid 8" w:semiHidden="1" w:unhideWhenUsed="1"/>
-    <w:lsdException w:name="Table List 1" w:semiHidden="1" w:unhideWhenUsed="1"/>
-    <w:lsdException w:name="Table List 2" w:semiHidden="1" w:unhideWhenUsed="1"/>
-    <w:lsdException w:name="Table List 3" w:semiHidden="1" w:unhideWhenUsed="1"/>
-    <w:lsdException w:name="Table List 4" w:semiHidden="1" w:unhideWhenUsed="1"/>
-    <w:lsdException w:name="Table List 5" w:semiHidden="1" w:unhideWhenUsed="1"/>
-    <w:lsdException w:name="Table List 6" w:semiHidden="1" w:unhideWhenUsed="1"/>
-    <w:lsdException w:name="Table List 7" w:semiHidden="1" w:unhideWhenUsed="1"/>
-    <w:lsdException w:name="Table List 8" w:semiHidden="1" w:unhideWhenUsed="1"/>
-    <w:lsdException w:name="Table 3D effects 1" w:semiHidden="1" w:unhideWhenUsed="1"/>
-    <w:lsdException w:name="Table 3D effects 2" w:semiHidden="1" w:unhideWhenUsed="1"/>
-    <w:lsdException w:name="Table 3D effects 3" w:semiHidden="1" w:unhideWhenUsed="1"/>
-    <w:lsdException w:name="Table Contemporary" w:semiHidden="1" w:unhideWhenUsed="1"/>
-    <w:lsdException w:name="Table Elegant" w:semiHidden="1" w:unhideWhenUsed="1"/>
-    <w:lsdException w:name="Table Professional" w:semiHidden="1" w:unhideWhenUsed="1"/>
-    <w:lsdException w:name="Table Subtle 1" w:semiHidden="1" w:unhideWhenUsed="1"/>
-    <w:lsdException w:name="Table Web 1" w:semiHidden="1" w:unhideWhenUsed="1"/>
-    <w:lsdException w:name="Table Web 2" w:semiHidden="1" w:unhideWhenUsed="1"/>
-    <w:lsdException w:name="Table Theme" w:semiHidden="1" w:unhideWhenUsed="1"/>
-    <w:lsdException w:name="Placeholder Text" w:semiHidden="1" w:uiPriority="99"/>
-    <w:lsdException w:name="No Spacing" w:uiPriority="1" w:qFormat="1"/>
-    <w:lsdException w:name="Light Shading" w:uiPriority="60"/>
-    <w:lsdException w:name="Light List" w:uiPriority="61"/>
-    <w:lsdException w:name="Light Grid" w:uiPriority="62"/>
-    <w:lsdException w:name="Medium Shading 1" w:uiPriority="63"/>
-    <w:lsdException w:name="Medium Shading 2" w:uiPriority="64"/>
-    <w:lsdException w:name="Medium List 1" w:uiPriority="65"/>
-    <w:lsdException w:name="Medium List 2" w:uiPriority="66"/>
-    <w:lsdException w:name="Medium Grid 1" w:uiPriority="67"/>
-    <w:lsdException w:name="Medium Grid 2" w:uiPriority="68"/>
-    <w:lsdException w:name="Medium Grid 3" w:uiPriority="69"/>
-    <w:lsdException w:name="Dark List" w:uiPriority="70"/>
-    <w:lsdException w:name="Colorful Shading" w:uiPriority="71"/>
-    <w:lsdException w:name="Colorful List" w:uiPriority="72"/>
-    <w:lsdException w:name="Colorful Grid" w:uiPriority="73"/>
-    <w:lsdException w:name="Light Shading Accent 1" w:uiPriority="60"/>
-    <w:lsdException w:name="Light List Accent 1" w:uiPriority="61"/>
-    <w:lsdException w:name="Light Grid Accent 1" w:uiPriority="62"/>
-    <w:lsdException w:name="Medium Shading 1 Accent 1" w:uiPriority="63"/>
-    <w:lsdException w:name="Medium Shading 2 Accent 1" w:uiPriority="64"/>
-    <w:lsdException w:name="Medium List 1 Accent 1" w:uiPriority="65"/>
-    <w:lsdException w:name="Revision" w:semiHidden="1" w:uiPriority="99"/>
-    <w:lsdException w:name="List Paragraph" w:uiPriority="34" w:qFormat="1"/>
-    <w:lsdException w:name="Quote" w:uiPriority="29" w:qFormat="1"/>
-    <w:lsdException w:name="Intense Quote" w:uiPriority="30" w:qFormat="1"/>
-    <w:lsdException w:name="Medium List 2 Accent 1" w:uiPriority="66"/>
-    <w:lsdException w:name="Medium Grid 1 Accent 1" w:uiPriority="67"/>
-    <w:lsdException w:name="Medium Grid 2 Accent 1" w:uiPriority="68"/>
-    <w:lsdException w:name="Medium Grid 3 Accent 1" w:uiPriority="69"/>
-    <w:lsdException w:name="Dark List Accent 1" w:uiPriority="70"/>
-    <w:lsdException w:name="Colorful Shading Accent 1" w:uiPriority="71"/>
-    <w:lsdException w:name="Colorful List Accent 1" w:uiPriority="72"/>
-    <w:lsdException w:name="Colorful Grid Accent 1" w:uiPriority="73"/>
-    <w:lsdException w:name="Light Shading Accent 2" w:uiPriority="60"/>
-    <w:lsdException w:name="Light List Accent 2" w:uiPriority="61"/>
-    <w:lsdException w:name="Light Grid Accent 2" w:uiPriority="62"/>
-    <w:lsdException w:name="Medium Shading 1 Accent 2" w:uiPriority="63"/>
-    <w:lsdException w:name="Medium Shading 2 Accent 2" w:uiPriority="64"/>
-    <w:lsdException w:name="Medium List 1 Accent 2" w:uiPriority="65"/>
-    <w:lsdException w:name="Medium List 2 Accent 2" w:uiPriority="66"/>
-    <w:lsdException w:name="Medium Grid 1 Accent 2" w:uiPriority="67"/>
-    <w:lsdException w:name="Medium Grid 2 Accent 2" w:uiPriority="68"/>
-    <w:lsdException w:name="Medium Grid 3 Accent 2" w:uiPriority="69"/>
-    <w:lsdException w:name="Dark List Accent 2" w:uiPriority="70"/>
-    <w:lsdException w:name="Colorful Shading Accent 2" w:uiPriority="71"/>
-    <w:lsdException w:name="Colorful List Accent 2" w:uiPriority="72"/>
-    <w:lsdException w:name="Colorful Grid Accent 2" w:uiPriority="73"/>
-    <w:lsdException w:name="Light Shading Accent 3" w:uiPriority="60"/>
-    <w:lsdException w:name="Light List Accent 3" w:uiPriority="61"/>
-    <w:lsdException w:name="Light Grid Accent 3" w:uiPriority="62"/>
-    <w:lsdException w:name="Medium Shading 1 Accent 3" w:uiPriority="63"/>
-    <w:lsdException w:name="Medium Shading 2 Accent 3" w:uiPriority="64"/>
-    <w:lsdException w:name="Medium List 1 Accent 3" w:uiPriority="65"/>
-    <w:lsdException w:name="Medium List 2 Accent 3" w:uiPriority="66"/>
-    <w:lsdException w:name="Medium Grid 1 Accent 3" w:uiPriority="67"/>
-    <w:lsdException w:name="Medium Grid 2 Accent 3" w:uiPriority="68"/>
-    <w:lsdException w:name="Medium Grid 3 Accent 3" w:uiPriority="69"/>
-    <w:lsdException w:name="Dark List Accent 3" w:uiPriority="70"/>
-    <w:lsdException w:name="Colorful Shading Accent 3" w:uiPriority="71"/>
-    <w:lsdException w:name="Colorful List Accent 3" w:uiPriority="72"/>
-    <w:lsdException w:name="Colorful Grid Accent 3" w:uiPriority="73"/>
-    <w:lsdException w:name="Light Shading Accent 4" w:uiPriority="60"/>
-    <w:lsdException w:name="Light List Accent 4" w:uiPriority="61"/>
-    <w:lsdException w:name="Light Grid Accent 4" w:uiPriority="62"/>
-    <w:lsdException w:name="Medium Shading 1 Accent 4" w:uiPriority="63"/>
-    <w:lsdException w:name="Medium Shading 2 Accent 4" w:uiPriority="64"/>
-    <w:lsdException w:name="Medium List 1 Accent 4" w:uiPriority="65"/>
-    <w:lsdException w:name="Medium List 2 Accent 4" w:uiPriority="66"/>
-    <w:lsdException w:name="Medium Grid 1 Accent 4" w:uiPriority="67"/>
-    <w:lsdException w:name="Medium Grid 2 Accent 4" w:uiPriority="68"/>
-    <w:lsdException w:name="Medium Grid 3 Accent 4" w:uiPriority="69"/>
-    <w:lsdException w:name="Dark List Accent 4" w:uiPriority="70"/>
-    <w:lsdException w:name="Colorful Shading Accent 4" w:uiPriority="71"/>
-    <w:lsdException w:name="Colorful List Accent 4" w:uiPriority="72"/>
-    <w:lsdException w:name="Colorful Grid Accent 4" w:uiPriority="73"/>
-    <w:lsdException w:name="Light Shading Accent 5" w:uiPriority="60"/>
-    <w:lsdException w:name="Light List Accent 5" w:uiPriority="61"/>
-    <w:lsdException w:name="Light Grid Accent 5" w:uiPriority="62"/>
-    <w:lsdException w:name="Medium Shading 1 Accent 5" w:uiPriority="63"/>
-    <w:lsdException w:name="Medium Shading 2 Accent 5" w:uiPriority="64"/>
-    <w:lsdException w:name="Medium List 1 Accent 5" w:uiPriority="65"/>
-    <w:lsdException w:name="Medium List 2 Accent 5" w:uiPriority="66"/>
-    <w:lsdException w:name="Medium Grid 1 Accent 5" w:uiPriority="67"/>
-    <w:lsdException w:name="Medium Grid 2 Accent 5" w:uiPriority="68"/>
-    <w:lsdException w:name="Medium Grid 3 Accent 5" w:uiPriority="69"/>
-    <w:lsdException w:name="Dark List Accent 5" w:uiPriority="70"/>
-    <w:lsdException w:name="Colorful Shading Accent 5" w:uiPriority="71"/>
-    <w:lsdException w:name="Colorful List Accent 5" w:uiPriority="72"/>
-    <w:lsdException w:name="Colorful Grid Accent 5" w:uiPriority="73"/>
-    <w:lsdException w:name="Light Shading Accent 6" w:uiPriority="60"/>
-    <w:lsdException w:name="Light List Accent 6" w:uiPriority="61"/>
-    <w:lsdException w:name="Light Grid Accent 6" w:uiPriority="62"/>
-    <w:lsdException w:name="Medium Shading 1 Accent 6" w:uiPriority="63"/>
-    <w:lsdException w:name="Medium Shading 2 Accent 6" w:uiPriority="64"/>
-    <w:lsdException w:name="Medium List 1 Accent 6" w:uiPriority="65"/>
-    <w:lsdException w:name="Medium List 2 Accent 6" w:uiPriority="66"/>
-    <w:lsdException w:name="Medium Grid 1 Accent 6" w:uiPriority="67"/>
-    <w:lsdException w:name="Medium Grid 2 Accent 6" w:uiPriority="68"/>
-    <w:lsdException w:name="Medium Grid 3 Accent 6" w:uiPriority="69"/>
-    <w:lsdException w:name="Dark List Accent 6" w:uiPriority="70"/>
-    <w:lsdException w:name="Colorful Shading Accent 6" w:uiPriority="71"/>
-    <w:lsdException w:name="Colorful List Accent 6" w:uiPriority="72"/>
-    <w:lsdException w:name="Colorful Grid Accent 6" w:uiPriority="73"/>
-    <w:lsdException w:name="Subtle Emphasis" w:uiPriority="19" w:qFormat="1"/>
-    <w:lsdException w:name="Intense Emphasis" w:uiPriority="21" w:qFormat="1"/>
-    <w:lsdException w:name="Subtle Reference" w:uiPriority="31" w:qFormat="1"/>
-    <w:lsdException w:name="Intense Reference" w:uiPriority="32" w:qFormat="1"/>
-    <w:lsdException w:name="Book Title" w:uiPriority="33" w:qFormat="1"/>
-    <w:lsdException w:name="Bibliography" w:semiHidden="1" w:uiPriority="37" w:unhideWhenUsed="1"/>
-    <w:lsdException w:name="TOC Heading" w:semiHidden="1" w:uiPriority="39" w:unhideWhenUsed="1" w:qFormat="1"/>
+    <w:lsdException w:name="Plain Table 1" w:uiPriority="41"/>
+    <w:lsdException w:name="Plain Table 2" w:uiPriority="42"/>
+    <w:lsdException w:name="Plain Table 3" w:uiPriority="43"/>
+    <w:lsdException w:name="Plain Table 4" w:uiPriority="44"/>
+    <w:lsdException w:name="Plain Table 5" w:uiPriority="45"/>
+    <w:lsdException w:name="Grid Table Light" w:uiPriority="40"/>
+    <w:lsdException w:name="Grid Table 1 Light" w:uiPriority="46"/>
+    <w:lsdException w:name="Grid Table 2" w:uiPriority="47"/>
+    <w:lsdException w:name="Grid Table 3" w:uiPriority="48"/>
+    <w:lsdException w:name="Grid Table 4" w:uiPriority="49"/>
+    <w:lsdException w:name="Grid Table 5 Dark" w:uiPriority="50"/>
+    <w:lsdException w:name="Grid Table 6 Colorful" w:uiPriority="51"/>
+    <w:lsdException w:name="Grid Table 7 Colorful" w:uiPriority="52"/>
+    <w:lsdException w:name="Grid Table 1 Light Accent 1" w:uiPriority="46"/>
+    <w:lsdException w:name="Grid Table 2 Accent 1" w:uiPriority="47"/>
+    <w:lsdException w:name="Grid Table 3 Accent 1" w:uiPriority="48"/>
+    <w:lsdException w:name="Grid Table 4 Accent 1" w:uiPriority="49"/>
+    <w:lsdException w:name="Grid Table 5 Dark Accent 1" w:uiPriority="50"/>
+    <w:lsdException w:name="Grid Table 6 Colorful Accent 1" w:uiPriority="51"/>
+    <w:lsdException w:name="Grid Table 7 Colorful Accent 1" w:uiPriority="52"/>
+    <w:lsdException w:name="Grid Table 1 Light Accent 2" w:uiPriority="46"/>
+    <w:lsdException w:name="Grid Table 2 Accent 2" w:uiPriority="47"/>
+    <w:lsdException w:name="Grid Table 3 Accent 2" w:uiPriority="48"/>
+    <w:lsdException w:name="Grid Table 4 Accent 2" w:uiPriority="49"/>
+    <w:lsdException w:name="Grid Table 5 Dark Accent 2" w:uiPriority="50"/>
+    <w:lsdException w:name="Grid Table 6 Colorful Accent 2" w:uiPriority="51"/>
+    <w:lsdException w:name="Grid Table 7 Colorful Accent 2" w:uiPriority="52"/>
+    <w:lsdException w:name="Grid Table 1 Light Accent 3" w:uiPriority="46"/>
+    <w:lsdException w:name="Grid Table 2 Accent 3" w:uiPriority="47"/>
+    <w:lsdException w:name="Grid Table 3 Accent 3" w:uiPriority="48"/>
+    <w:lsdException w:name="Grid Table 4 Accent 3" w:uiPriority="49"/>
+    <w:lsdException w:name="Grid Table 5 Dark Accent 3" w:uiPriority="50"/>
+    <w:lsdException w:name="Grid Table 6 Colorful Accent 3" w:uiPriority="51"/>
+    <w:lsdException w:name="Grid Table 7 Colorful Accent 3" w:uiPriority="52"/>
+    <w:lsdException w:name="Grid Table 1 Light Accent 4" w:uiPriority="46"/>
+    <w:lsdException w:name="Grid Table 2 Accent 4" w:uiPriority="47"/>
+    <w:lsdException w:name="Grid Table 3 Accent 4" w:uiPriority="48"/>
+    <w:lsdException w:name="Grid Table 4 Accent 4" w:uiPriority="49"/>
+    <w:lsdException w:name="Grid Table 5 Dark Accent 4" w:uiPriority="50"/>
+    <w:lsdException w:name="Grid Table 6 Colorful Accent 4" w:uiPriority="51"/>
+    <w:lsdException w:name="Grid Table 7 Colorful Accent 4" w:uiPriority="52"/>
+    <w:lsdException w:name="Grid Table 1 Light Accent 5" w:uiPriority="46"/>
+    <w:lsdException w:name="Grid Table 2 Accent 5" w:uiPriority="47"/>
+    <w:lsdException w:name="Grid Table 3 Accent 5" w:uiPriority="48"/>
+    <w:lsdException w:name="Grid Table 4 Accent 5" w:uiPriority="49"/>
+    <w:lsdException w:name="Grid Table 5 Dark Accent 5" w:uiPriority="50"/>
+    <w:lsdException w:name="Grid Table 6 Colorful Accent 5" w:uiPriority="51"/>
+    <w:lsdException w:name="Grid Table 7 Colorful Accent 5" w:uiPriority="52"/>
+    <w:lsdException w:name="Grid Table 1 Light Accent 6" w:uiPriority="46"/>
+    <w:lsdException w:name="Grid Table 2 Accent 6" w:uiPriority="47"/>
+    <w:lsdException w:name="Grid Table 3 Accent 6" w:uiPriority="48"/>
+    <w:lsdException w:name="Grid Table 4 Accent 6" w:uiPriority="49"/>
+    <w:lsdException w:name="Grid Table 5 Dark Accent 6" w:uiPriority="50"/>
+    <w:lsdException w:name="Grid Table 6 Colorful Accent 6" w:uiPriority="51"/>
+    <w:lsdException w:name="Grid Table 7 Colorful Accent 6" w:uiPriority="52"/>
+    <w:lsdException w:name="List Table 1 Light" w:uiPriority="46"/>
+    <w:lsdException w:name="List Table 2" w:uiPriority="47"/>
+    <w:lsdException w:name="List Table 3" w:uiPriority="48"/>
+    <w:lsdException w:name="List Table 4" w:uiPriority="49"/>
+    <w:lsdException w:name="List Table 5 Dark" w:uiPriority="50"/>
+    <w:lsdException w:name="List Table 6 Colorful" w:uiPriority="51"/>
+    <w:lsdException w:name="List Table 7 Colorful" w:uiPriority="52"/>
+    <w:lsdException w:name="List Table 1 Light Accent 1" w:uiPriority="46"/>
+    <w:lsdException w:name="List Table 2 Accent 1" w:uiPriority="47"/>
+    <w:lsdException w:name="List Table 3 Accent 1" w:uiPriority="48"/>
+    <w:lsdException w:name="List Table 4 Accent 1" w:uiPriority="49"/>
+    <w:lsdException w:name="List Table 5 Dark Accent 1" w:uiPriority="50"/>
+    <w:lsdException w:name="List Table 6 Colorful Accent 1" w:uiPriority="51"/>
+    <w:lsdException w:name="List Table 7 Colorful Accent 1" w:uiPriority="52"/>
+    <w:lsdException w:name="List Table 1 Light Accent 2" w:uiPriority="46"/>
+    <w:lsdException w:name="List Table 2 Accent 2" w:uiPriority="47"/>
+    <w:lsdException w:name="List Table 3 Accent 2" w:uiPriority="48"/>
+    <w:lsdException w:name="List Table 4 Accent 2" w:uiPriority="49"/>
+    <w:lsdException w:name="List Table 5 Dark Accent 2" w:uiPriority="50"/>
+    <w:lsdException w:name="List Table 6 Colorful Accent 2" w:uiPriority="51"/>
+    <w:lsdException w:name="List Table 7 Colorful Accent 2" w:uiPriority="52"/>
+    <w:lsdException w:name="List Table 1 Light Accent 3" w:uiPriority="46"/>
+    <w:lsdException w:name="List Table 2 Accent 3" w:uiPriority="47"/>
+    <w:lsdException w:name="List Table 3 Accent 3" w:uiPriority="48"/>
+    <w:lsdException w:name="List Table 4 Accent 3" w:uiPriority="49"/>
+    <w:lsdException w:name="List Table 5 Dark Accent 3" w:uiPriority="50"/>
+    <w:lsdException w:name="List Table 6 Colorful Accent 3" w:uiPriority="51"/>
+    <w:lsdException w:name="List Table 7 Colorful Accent 3" w:uiPriority="52"/>
+    <w:lsdException w:name="List Table 1 Light Accent 4" w:uiPriority="46"/>
+    <w:lsdException w:name="List Table 2 Accent 4" w:uiPriority="47"/>
+    <w:lsdException w:name="List Table 3 Accent 4" w:uiPriority="48"/>
+    <w:lsdException w:name="List Table 4 Accent 4" w:uiPriority="49"/>
+    <w:lsdException w:name="List Table 5 Dark Accent 4" w:uiPriority="50"/>
+    <w:lsdException w:name="List Table 6 Colorful Accent 4" w:uiPriority="51"/>
+    <w:lsdException w:name="List Table 7 Colorful Accent 4" w:uiPriority="52"/>
+    <w:lsdException w:name="List Table 1 Light Accent 5" w:uiPriority="46"/>
+    <w:lsdException w:name="List Table 2 Accent 5" w:uiPriority="47"/>
+    <w:lsdException w:name="List Table 3 Accent 5" w:uiPriority="48"/>
+    <w:lsdException w:name="List Table 4 Accent 5" w:uiPriority="49"/>
+    <w:lsdException w:name="List Table 5 Dark Accent 5" w:uiPriority="50"/>
+    <w:lsdException w:name="List Table 6 Colorful Accent 5" w:uiPriority="51"/>
+    <w:lsdException w:name="List Table 7 Colorful Accent 5" w:uiPriority="52"/>
+    <w:lsdException w:name="List Table 1 Light Accent 6" w:uiPriority="46"/>
+    <w:lsdException w:name="List Table 2 Accent 6" w:uiPriority="47"/>
+    <w:lsdException w:name="List Table 3 Accent 6" w:uiPriority="48"/>
+    <w:lsdException w:name="List Table 4 Accent 6" w:uiPriority="49"/>
+    <w:lsdException w:name="List Table 5 Dark Accent 6" w:uiPriority="50"/>
+    <w:lsdException w:name="List Table 6 Colorful Accent 6" w:uiPriority="51"/>
+    <w:lsdException w:name="List Table 7 Colorful Accent 6" w:uiPriority="52"/>
+    <w:lsdException w:name="Mention" w:semiHidden="1" w:uiPriority="99" w:unhideWhenUsed="1"/>
+    <w:lsdException w:name="Smart Hyperlink" w:semiHidden="1" w:uiPriority="99" w:unhideWhenUsed="1"/>
+    <w:lsdException w:name="Hashtag" w:semiHidden="1" w:uiPriority="99" w:unhideWhenUsed="1"/>
+    <w:lsdException w:name="Unresolved Mention" w:semiHidden="1" w:uiPriority="99" w:unhideWhenUsed="1"/>
   </w:latentStyles>
   <w:style w:type="paragraph" w:default="1" w:styleId="Normal">
     <w:name w:val="Normal"/>
@@ -7142,7 +7783,7 @@
   <a:extraClrSchemeLst/>
   <a:extLst>
     <a:ext uri="{05A4C25C-085E-4340-85A3-A5531E510DB2}">
-      <thm15:themeFamily xmlns="" xmlns:thm15="http://schemas.microsoft.com/office/thememl/2012/main" name="Office Theme" id="{62F939B6-93AF-4DB8-9C6B-D6C7DFDC589F}" vid="{4A3C46E8-61CC-4603-A589-7422A47A8E4A}"/>
+      <thm15:themeFamily xmlns:thm15="http://schemas.microsoft.com/office/thememl/2012/main" name="Office Theme" id="{62F939B6-93AF-4DB8-9C6B-D6C7DFDC589F}" vid="{4A3C46E8-61CC-4603-A589-7422A47A8E4A}"/>
     </a:ext>
   </a:extLst>
 </a:theme>

</xml_diff>

<commit_message>
updated feature 5, 7
</commit_message>
<xml_diff>
--- a/srs.docx
+++ b/srs.docx
@@ -1,6 +1,6 @@
 
 <file path=word/document.xml><?xml version="1.0" encoding="utf-8"?>
-<w:document xmlns:wpc="http://schemas.microsoft.com/office/word/2010/wordprocessingCanvas" xmlns:mc="http://schemas.openxmlformats.org/markup-compatibility/2006" xmlns:o="urn:schemas-microsoft-com:office:office" xmlns:r="http://schemas.openxmlformats.org/officeDocument/2006/relationships" xmlns:m="http://schemas.openxmlformats.org/officeDocument/2006/math" xmlns:v="urn:schemas-microsoft-com:vml" xmlns:wp14="http://schemas.microsoft.com/office/word/2010/wordprocessingDrawing" xmlns:wp="http://schemas.openxmlformats.org/drawingml/2006/wordprocessingDrawing" xmlns:w10="urn:schemas-microsoft-com:office:word" xmlns:w="http://schemas.openxmlformats.org/wordprocessingml/2006/main" xmlns:w14="http://schemas.microsoft.com/office/word/2010/wordml" xmlns:wpg="http://schemas.microsoft.com/office/word/2010/wordprocessingGroup" xmlns:wpi="http://schemas.microsoft.com/office/word/2010/wordprocessingInk" xmlns:wne="http://schemas.microsoft.com/office/word/2006/wordml" xmlns:wps="http://schemas.microsoft.com/office/word/2010/wordprocessingShape" mc:Ignorable="w14 wp14">
+<w:document xmlns:wpc="http://schemas.microsoft.com/office/word/2010/wordprocessingCanvas" xmlns:cx="http://schemas.microsoft.com/office/drawing/2014/chartex" xmlns:cx1="http://schemas.microsoft.com/office/drawing/2015/9/8/chartex" xmlns:cx2="http://schemas.microsoft.com/office/drawing/2015/10/21/chartex" xmlns:cx3="http://schemas.microsoft.com/office/drawing/2016/5/9/chartex" xmlns:cx4="http://schemas.microsoft.com/office/drawing/2016/5/10/chartex" xmlns:cx5="http://schemas.microsoft.com/office/drawing/2016/5/11/chartex" xmlns:cx6="http://schemas.microsoft.com/office/drawing/2016/5/12/chartex" xmlns:cx7="http://schemas.microsoft.com/office/drawing/2016/5/13/chartex" xmlns:cx8="http://schemas.microsoft.com/office/drawing/2016/5/14/chartex" xmlns:mc="http://schemas.openxmlformats.org/markup-compatibility/2006" xmlns:aink="http://schemas.microsoft.com/office/drawing/2016/ink" xmlns:am3d="http://schemas.microsoft.com/office/drawing/2017/model3d" xmlns:o="urn:schemas-microsoft-com:office:office" xmlns:r="http://schemas.openxmlformats.org/officeDocument/2006/relationships" xmlns:m="http://schemas.openxmlformats.org/officeDocument/2006/math" xmlns:v="urn:schemas-microsoft-com:vml" xmlns:wp14="http://schemas.microsoft.com/office/word/2010/wordprocessingDrawing" xmlns:wp="http://schemas.openxmlformats.org/drawingml/2006/wordprocessingDrawing" xmlns:w10="urn:schemas-microsoft-com:office:word" xmlns:w="http://schemas.openxmlformats.org/wordprocessingml/2006/main" xmlns:w14="http://schemas.microsoft.com/office/word/2010/wordml" xmlns:w15="http://schemas.microsoft.com/office/word/2012/wordml" xmlns:w16cid="http://schemas.microsoft.com/office/word/2016/wordml/cid" xmlns:w16se="http://schemas.microsoft.com/office/word/2015/wordml/symex" xmlns:wpg="http://schemas.microsoft.com/office/word/2010/wordprocessingGroup" xmlns:wpi="http://schemas.microsoft.com/office/word/2010/wordprocessingInk" xmlns:wne="http://schemas.microsoft.com/office/word/2006/wordml" xmlns:wps="http://schemas.microsoft.com/office/word/2010/wordprocessingShape" mc:Ignorable="w14 w15 w16se w16cid wp14">
   <w:body>
     <w:p>
       <w:pPr>
@@ -24,7 +24,6 @@
           <w:szCs w:val="40"/>
         </w:rPr>
       </w:pPr>
-      <w:proofErr w:type="gramStart"/>
       <w:r>
         <w:rPr>
           <w:sz w:val="40"/>
@@ -32,7 +31,6 @@
         </w:rPr>
         <w:t>for</w:t>
       </w:r>
-      <w:proofErr w:type="gramEnd"/>
     </w:p>
     <w:p>
       <w:pPr>
@@ -55,37 +53,29 @@
         <w:pStyle w:val="ByLine"/>
       </w:pPr>
       <w:r>
-        <w:t xml:space="preserve">Prepared by Madison </w:t>
+        <w:t xml:space="preserve">Prepared by Madison Kuyawa, William </w:t>
       </w:r>
       <w:proofErr w:type="spellStart"/>
       <w:r>
-        <w:t>Kuyawa</w:t>
+        <w:t>Widmer</w:t>
       </w:r>
       <w:proofErr w:type="spellEnd"/>
       <w:r>
-        <w:t xml:space="preserve">, William </w:t>
+        <w:t xml:space="preserve">, </w:t>
       </w:r>
       <w:proofErr w:type="spellStart"/>
       <w:r>
-        <w:t>Widmer</w:t>
+        <w:t>Bunrith</w:t>
       </w:r>
       <w:proofErr w:type="spellEnd"/>
       <w:r>
-        <w:t xml:space="preserve">, </w:t>
+        <w:t xml:space="preserve"> Seng, Robert (James) Castleberry, Scott </w:t>
       </w:r>
       <w:proofErr w:type="spellStart"/>
       <w:r>
-        <w:t>Bunrith</w:t>
+        <w:t>Flolid</w:t>
       </w:r>
       <w:proofErr w:type="spellEnd"/>
-      <w:r>
-        <w:t xml:space="preserve"> Seng, Robert (James) Castleberry, Scott </w:t>
-      </w:r>
-      <w:proofErr w:type="spellStart"/>
-      <w:r>
-        <w:t>Flolid</w:t>
-      </w:r>
-      <w:proofErr w:type="spellEnd"/>
     </w:p>
     <w:p>
       <w:pPr>
@@ -110,7 +100,7 @@
           <w:sz w:val="32"/>
         </w:rPr>
         <w:sectPr>
-          <w:footerReference w:type="default" r:id="rId9"/>
+          <w:footerReference w:type="default" r:id="rId8"/>
           <w:pgSz w:w="12240" w:h="15840" w:code="1"/>
           <w:pgMar w:top="1440" w:right="1440" w:bottom="1440" w:left="1440" w:header="720" w:footer="720" w:gutter="0"/>
           <w:pgNumType w:fmt="lowerRoman" w:start="1"/>
@@ -989,6 +979,36 @@
     </w:p>
     <w:p>
       <w:pPr>
+        <w:pStyle w:val="TOC1"/>
+      </w:pPr>
+      <w:r>
+        <w:t>3.</w:t>
+      </w:r>
+      <w:r>
+        <w:tab/>
+        <w:t>External Interface Requirements</w:t>
+      </w:r>
+      <w:r>
+        <w:tab/>
+      </w:r>
+      <w:r>
+        <w:fldChar w:fldCharType="begin"/>
+      </w:r>
+      <w:r>
+        <w:instrText xml:space="preserve"> PAGEREF _Toc441230986 \h </w:instrText>
+      </w:r>
+      <w:r>
+        <w:fldChar w:fldCharType="separate"/>
+      </w:r>
+      <w:r>
+        <w:t>3</w:t>
+      </w:r>
+      <w:r>
+        <w:fldChar w:fldCharType="end"/>
+      </w:r>
+    </w:p>
+    <w:p>
+      <w:pPr>
         <w:pStyle w:val="TOC2"/>
         <w:tabs>
           <w:tab w:val="left" w:pos="720"/>
@@ -1001,14 +1021,14 @@
         <w:rPr>
           <w:noProof/>
         </w:rPr>
-        <w:t>2.7</w:t>
+        <w:t>3.1</w:t>
       </w:r>
       <w:r>
         <w:rPr>
           <w:noProof/>
         </w:rPr>
         <w:tab/>
-        <w:t>Assumptions and Dependencies</w:t>
+        <w:t>User Interfaces</w:t>
       </w:r>
       <w:r>
         <w:rPr>
@@ -1026,7 +1046,7 @@
         <w:rPr>
           <w:noProof/>
         </w:rPr>
-        <w:instrText xml:space="preserve"> PAGEREF _Toc441230985 \h </w:instrText>
+        <w:instrText xml:space="preserve"> PAGEREF _Toc441230987 \h </w:instrText>
       </w:r>
       <w:r>
         <w:rPr>
@@ -1049,36 +1069,6 @@
         <w:rPr>
           <w:noProof/>
         </w:rPr>
-        <w:fldChar w:fldCharType="end"/>
-      </w:r>
-    </w:p>
-    <w:p>
-      <w:pPr>
-        <w:pStyle w:val="TOC1"/>
-      </w:pPr>
-      <w:r>
-        <w:t>3.</w:t>
-      </w:r>
-      <w:r>
-        <w:tab/>
-        <w:t>External Interface Requirements</w:t>
-      </w:r>
-      <w:r>
-        <w:tab/>
-      </w:r>
-      <w:r>
-        <w:fldChar w:fldCharType="begin"/>
-      </w:r>
-      <w:r>
-        <w:instrText xml:space="preserve"> PAGEREF _Toc441230986 \h </w:instrText>
-      </w:r>
-      <w:r>
-        <w:fldChar w:fldCharType="separate"/>
-      </w:r>
-      <w:r>
-        <w:t>3</w:t>
-      </w:r>
-      <w:r>
         <w:fldChar w:fldCharType="end"/>
       </w:r>
     </w:p>
@@ -1096,14 +1086,14 @@
         <w:rPr>
           <w:noProof/>
         </w:rPr>
-        <w:t>3.1</w:t>
+        <w:t>3.2</w:t>
       </w:r>
       <w:r>
         <w:rPr>
           <w:noProof/>
         </w:rPr>
         <w:tab/>
-        <w:t>User Interfaces</w:t>
+        <w:t>Hardware Interfaces</w:t>
       </w:r>
       <w:r>
         <w:rPr>
@@ -1121,7 +1111,7 @@
         <w:rPr>
           <w:noProof/>
         </w:rPr>
-        <w:instrText xml:space="preserve"> PAGEREF _Toc441230987 \h </w:instrText>
+        <w:instrText xml:space="preserve"> PAGEREF _Toc441230988 \h </w:instrText>
       </w:r>
       <w:r>
         <w:rPr>
@@ -1161,14 +1151,14 @@
         <w:rPr>
           <w:noProof/>
         </w:rPr>
-        <w:t>3.2</w:t>
+        <w:t>3.3</w:t>
       </w:r>
       <w:r>
         <w:rPr>
           <w:noProof/>
         </w:rPr>
         <w:tab/>
-        <w:t>Hardware Interfaces</w:t>
+        <w:t>Software Interfaces</w:t>
       </w:r>
       <w:r>
         <w:rPr>
@@ -1186,7 +1176,7 @@
         <w:rPr>
           <w:noProof/>
         </w:rPr>
-        <w:instrText xml:space="preserve"> PAGEREF _Toc441230988 \h </w:instrText>
+        <w:instrText xml:space="preserve"> PAGEREF _Toc441230989 \h </w:instrText>
       </w:r>
       <w:r>
         <w:rPr>
@@ -1209,6 +1199,36 @@
         <w:rPr>
           <w:noProof/>
         </w:rPr>
+        <w:fldChar w:fldCharType="end"/>
+      </w:r>
+    </w:p>
+    <w:p>
+      <w:pPr>
+        <w:pStyle w:val="TOC1"/>
+      </w:pPr>
+      <w:r>
+        <w:t>4.</w:t>
+      </w:r>
+      <w:r>
+        <w:tab/>
+        <w:t>System Features</w:t>
+      </w:r>
+      <w:r>
+        <w:tab/>
+      </w:r>
+      <w:r>
+        <w:fldChar w:fldCharType="begin"/>
+      </w:r>
+      <w:r>
+        <w:instrText xml:space="preserve"> PAGEREF _Toc441230991 \h </w:instrText>
+      </w:r>
+      <w:r>
+        <w:fldChar w:fldCharType="separate"/>
+      </w:r>
+      <w:r>
+        <w:t>4</w:t>
+      </w:r>
+      <w:r>
         <w:fldChar w:fldCharType="end"/>
       </w:r>
     </w:p>
@@ -1226,14 +1246,14 @@
         <w:rPr>
           <w:noProof/>
         </w:rPr>
-        <w:t>3.3</w:t>
+        <w:t>4.1</w:t>
       </w:r>
       <w:r>
         <w:rPr>
           <w:noProof/>
         </w:rPr>
         <w:tab/>
-        <w:t>Software Interfaces</w:t>
+        <w:t>Graphical User Interface</w:t>
       </w:r>
       <w:r>
         <w:rPr>
@@ -1251,7 +1271,7 @@
         <w:rPr>
           <w:noProof/>
         </w:rPr>
-        <w:instrText xml:space="preserve"> PAGEREF _Toc441230989 \h </w:instrText>
+        <w:instrText xml:space="preserve"> PAGEREF _Toc441230992 \h </w:instrText>
       </w:r>
       <w:r>
         <w:rPr>
@@ -1268,7 +1288,7 @@
         <w:rPr>
           <w:noProof/>
         </w:rPr>
-        <w:t>3</w:t>
+        <w:t>4</w:t>
       </w:r>
       <w:r>
         <w:rPr>
@@ -1291,14 +1311,14 @@
         <w:rPr>
           <w:noProof/>
         </w:rPr>
-        <w:t>3.4</w:t>
+        <w:t>4.2</w:t>
       </w:r>
       <w:r>
         <w:rPr>
           <w:noProof/>
         </w:rPr>
         <w:tab/>
-        <w:t>Communications Interfaces</w:t>
+        <w:t>A.I.</w:t>
       </w:r>
       <w:r>
         <w:rPr>
@@ -1316,7 +1336,7 @@
         <w:rPr>
           <w:noProof/>
         </w:rPr>
-        <w:instrText xml:space="preserve"> PAGEREF _Toc441230990 \h </w:instrText>
+        <w:instrText xml:space="preserve"> PAGEREF _Toc441230993 \h </w:instrText>
       </w:r>
       <w:r>
         <w:rPr>
@@ -1333,42 +1353,12 @@
         <w:rPr>
           <w:noProof/>
         </w:rPr>
-        <w:t>3</w:t>
-      </w:r>
-      <w:r>
-        <w:rPr>
-          <w:noProof/>
-        </w:rPr>
-        <w:fldChar w:fldCharType="end"/>
-      </w:r>
-    </w:p>
-    <w:p>
-      <w:pPr>
-        <w:pStyle w:val="TOC1"/>
-      </w:pPr>
-      <w:r>
-        <w:t>4.</w:t>
-      </w:r>
-      <w:r>
-        <w:tab/>
-        <w:t>System Features</w:t>
-      </w:r>
-      <w:r>
-        <w:tab/>
-      </w:r>
-      <w:r>
-        <w:fldChar w:fldCharType="begin"/>
-      </w:r>
-      <w:r>
-        <w:instrText xml:space="preserve"> PAGEREF _Toc441230991 \h </w:instrText>
-      </w:r>
-      <w:r>
-        <w:fldChar w:fldCharType="separate"/>
-      </w:r>
-      <w:r>
         <w:t>4</w:t>
       </w:r>
       <w:r>
+        <w:rPr>
+          <w:noProof/>
+        </w:rPr>
         <w:fldChar w:fldCharType="end"/>
       </w:r>
     </w:p>
@@ -1386,14 +1376,14 @@
         <w:rPr>
           <w:noProof/>
         </w:rPr>
-        <w:t>4.1</w:t>
+        <w:t>4.3</w:t>
       </w:r>
       <w:r>
         <w:rPr>
           <w:noProof/>
         </w:rPr>
         <w:tab/>
-        <w:t>System Feature 1</w:t>
+        <w:t>Mouse and Keyboard Input</w:t>
       </w:r>
       <w:r>
         <w:rPr>
@@ -1411,7 +1401,7 @@
         <w:rPr>
           <w:noProof/>
         </w:rPr>
-        <w:instrText xml:space="preserve"> PAGEREF _Toc441230992 \h </w:instrText>
+        <w:instrText xml:space="preserve"> PAGEREF _Toc441230993 \h </w:instrText>
       </w:r>
       <w:r>
         <w:rPr>
@@ -1451,14 +1441,14 @@
         <w:rPr>
           <w:noProof/>
         </w:rPr>
-        <w:t>4.2</w:t>
+        <w:t>4.4</w:t>
       </w:r>
       <w:r>
         <w:rPr>
           <w:noProof/>
         </w:rPr>
         <w:tab/>
-        <w:t>System Feature 2 (and so on)</w:t>
+        <w:t>Determining Checkmate</w:t>
       </w:r>
       <w:r>
         <w:rPr>
@@ -1499,36 +1489,6 @@
         <w:rPr>
           <w:noProof/>
         </w:rPr>
-        <w:fldChar w:fldCharType="end"/>
-      </w:r>
-    </w:p>
-    <w:p>
-      <w:pPr>
-        <w:pStyle w:val="TOC1"/>
-      </w:pPr>
-      <w:r>
-        <w:t>5.</w:t>
-      </w:r>
-      <w:r>
-        <w:tab/>
-        <w:t>Other Nonfunctional Requirements</w:t>
-      </w:r>
-      <w:r>
-        <w:tab/>
-      </w:r>
-      <w:r>
-        <w:fldChar w:fldCharType="begin"/>
-      </w:r>
-      <w:r>
-        <w:instrText xml:space="preserve"> PAGEREF _Toc441230994 \h </w:instrText>
-      </w:r>
-      <w:r>
-        <w:fldChar w:fldCharType="separate"/>
-      </w:r>
-      <w:r>
-        <w:t>4</w:t>
-      </w:r>
-      <w:r>
         <w:fldChar w:fldCharType="end"/>
       </w:r>
     </w:p>
@@ -1546,14 +1506,14 @@
         <w:rPr>
           <w:noProof/>
         </w:rPr>
-        <w:t>5.1</w:t>
+        <w:t>4.5</w:t>
       </w:r>
       <w:r>
         <w:rPr>
           <w:noProof/>
         </w:rPr>
         <w:tab/>
-        <w:t>Performance Requirements</w:t>
+        <w:t>Highlight Legal Moves Feature</w:t>
       </w:r>
       <w:r>
         <w:rPr>
@@ -1571,7 +1531,7 @@
         <w:rPr>
           <w:noProof/>
         </w:rPr>
-        <w:instrText xml:space="preserve"> PAGEREF _Toc441230995 \h </w:instrText>
+        <w:instrText xml:space="preserve"> PAGEREF _Toc441230993 \h </w:instrText>
       </w:r>
       <w:r>
         <w:rPr>
@@ -1611,14 +1571,14 @@
         <w:rPr>
           <w:noProof/>
         </w:rPr>
-        <w:t>5.2</w:t>
+        <w:t>4.6</w:t>
       </w:r>
       <w:r>
         <w:rPr>
           <w:noProof/>
         </w:rPr>
         <w:tab/>
-        <w:t>Safety Requirements</w:t>
+        <w:t>PVP Feature</w:t>
       </w:r>
       <w:r>
         <w:rPr>
@@ -1636,7 +1596,7 @@
         <w:rPr>
           <w:noProof/>
         </w:rPr>
-        <w:instrText xml:space="preserve"> PAGEREF _Toc441230996 \h </w:instrText>
+        <w:instrText xml:space="preserve"> PAGEREF _Toc441230993 \h </w:instrText>
       </w:r>
       <w:r>
         <w:rPr>
@@ -1653,7 +1613,7 @@
         <w:rPr>
           <w:noProof/>
         </w:rPr>
-        <w:t>5</w:t>
+        <w:t>4</w:t>
       </w:r>
       <w:r>
         <w:rPr>
@@ -1676,14 +1636,14 @@
         <w:rPr>
           <w:noProof/>
         </w:rPr>
-        <w:t>5.3</w:t>
+        <w:t>4.7</w:t>
       </w:r>
       <w:r>
         <w:rPr>
           <w:noProof/>
         </w:rPr>
         <w:tab/>
-        <w:t>Security Requirements</w:t>
+        <w:t>Player Turn Indicator Feature</w:t>
       </w:r>
       <w:r>
         <w:rPr>
@@ -1701,7 +1661,7 @@
         <w:rPr>
           <w:noProof/>
         </w:rPr>
-        <w:instrText xml:space="preserve"> PAGEREF _Toc441230997 \h </w:instrText>
+        <w:instrText xml:space="preserve"> PAGEREF _Toc441230993 \h </w:instrText>
       </w:r>
       <w:r>
         <w:rPr>
@@ -1718,7 +1678,7 @@
         <w:rPr>
           <w:noProof/>
         </w:rPr>
-        <w:t>5</w:t>
+        <w:t>4</w:t>
       </w:r>
       <w:r>
         <w:rPr>
@@ -1741,14 +1701,14 @@
         <w:rPr>
           <w:noProof/>
         </w:rPr>
-        <w:t>5.4</w:t>
+        <w:t>4.8</w:t>
       </w:r>
       <w:r>
         <w:rPr>
           <w:noProof/>
         </w:rPr>
         <w:tab/>
-        <w:t>Software Quality Attributes</w:t>
+        <w:t>Text Field Logging</w:t>
       </w:r>
       <w:r>
         <w:rPr>
@@ -1766,7 +1726,7 @@
         <w:rPr>
           <w:noProof/>
         </w:rPr>
-        <w:instrText xml:space="preserve"> PAGEREF _Toc441230998 \h </w:instrText>
+        <w:instrText xml:space="preserve"> PAGEREF _Toc441230993 \h </w:instrText>
       </w:r>
       <w:r>
         <w:rPr>
@@ -1783,107 +1743,12 @@
         <w:rPr>
           <w:noProof/>
         </w:rPr>
-        <w:t>5</w:t>
-      </w:r>
-      <w:r>
-        <w:rPr>
-          <w:noProof/>
-        </w:rPr>
-        <w:fldChar w:fldCharType="end"/>
-      </w:r>
-    </w:p>
-    <w:p>
-      <w:pPr>
-        <w:pStyle w:val="TOC2"/>
-        <w:tabs>
-          <w:tab w:val="left" w:pos="720"/>
-        </w:tabs>
-        <w:rPr>
-          <w:noProof/>
-        </w:rPr>
-      </w:pPr>
-      <w:r>
-        <w:rPr>
-          <w:noProof/>
-        </w:rPr>
-        <w:t>5.5</w:t>
-      </w:r>
-      <w:r>
-        <w:rPr>
-          <w:noProof/>
-        </w:rPr>
-        <w:tab/>
-        <w:t>Business Rules</w:t>
-      </w:r>
-      <w:r>
-        <w:rPr>
-          <w:noProof/>
-        </w:rPr>
-        <w:tab/>
-      </w:r>
-      <w:r>
-        <w:rPr>
-          <w:noProof/>
-        </w:rPr>
-        <w:fldChar w:fldCharType="begin"/>
-      </w:r>
-      <w:r>
-        <w:rPr>
-          <w:noProof/>
-        </w:rPr>
-        <w:instrText xml:space="preserve"> PAGEREF _Toc441230999 \h </w:instrText>
-      </w:r>
-      <w:r>
-        <w:rPr>
-          <w:noProof/>
-        </w:rPr>
-      </w:r>
-      <w:r>
-        <w:rPr>
-          <w:noProof/>
-        </w:rPr>
-        <w:fldChar w:fldCharType="separate"/>
-      </w:r>
-      <w:r>
-        <w:rPr>
-          <w:noProof/>
-        </w:rPr>
-        <w:t>5</w:t>
-      </w:r>
-      <w:r>
-        <w:rPr>
-          <w:noProof/>
-        </w:rPr>
-        <w:fldChar w:fldCharType="end"/>
-      </w:r>
-    </w:p>
-    <w:p>
-      <w:pPr>
-        <w:pStyle w:val="TOC1"/>
-      </w:pPr>
-      <w:r>
-        <w:t>6.</w:t>
-      </w:r>
-      <w:r>
-        <w:tab/>
-        <w:t>Other Requirements</w:t>
-      </w:r>
-      <w:r>
-        <w:tab/>
-      </w:r>
-      <w:r>
-        <w:fldChar w:fldCharType="begin"/>
-      </w:r>
-      <w:r>
-        <w:instrText xml:space="preserve"> PAGEREF _Toc441231000 \h </w:instrText>
-      </w:r>
-      <w:r>
-        <w:fldChar w:fldCharType="separate"/>
-      </w:r>
-      <w:r>
-        <w:t>5</w:t>
-      </w:r>
-      <w:r>
+        <w:t>4</w:t>
+      </w:r>
+      <w:r>
+        <w:rPr>
+          <w:noProof/>
+        </w:rPr>
         <w:fldChar w:fldCharType="end"/>
       </w:r>
     </w:p>
@@ -2243,8 +2108,8 @@
     <w:p>
       <w:pPr>
         <w:sectPr>
-          <w:headerReference w:type="default" r:id="rId10"/>
-          <w:footerReference w:type="default" r:id="rId11"/>
+          <w:headerReference w:type="default" r:id="rId9"/>
+          <w:footerReference w:type="default" r:id="rId10"/>
           <w:pgSz w:w="12240" w:h="15840" w:code="1"/>
           <w:pgMar w:top="1440" w:right="1440" w:bottom="1440" w:left="1440" w:header="720" w:footer="720" w:gutter="0"/>
           <w:pgNumType w:fmt="lowerRoman"/>
@@ -2259,6 +2124,7 @@
       <w:bookmarkStart w:id="7" w:name="_Toc439994665"/>
       <w:bookmarkStart w:id="8" w:name="_Toc441230972"/>
       <w:r>
+        <w:lastRenderedPageBreak/>
         <w:t>Introduction</w:t>
       </w:r>
       <w:bookmarkEnd w:id="7"/>
@@ -2541,25 +2407,12 @@
     </w:p>
     <w:p>
       <w:pPr>
-        <w:pStyle w:val="template"/>
-        <w:rPr>
-          <w:color w:val="FF0000"/>
-        </w:rPr>
-      </w:pPr>
-      <w:r>
-        <w:rPr>
-          <w:color w:val="FF0000"/>
-        </w:rPr>
-        <w:t>**&lt;Describe the context and origin of the product being specified in this SRS. For example, state whether this product is a follow-on member of a product family, a replacement for certain existing systems, or a new, self-contained product. If the SRS defines a component of a larger system, relate the requirements of the larger system to the functionality of this software and identify interfaces between the two. A simple diagram that shows the major components of the overall system, subsystem interconnections, and external interfaces can be helpful.&gt;</w:t>
-      </w:r>
-    </w:p>
-    <w:p>
-      <w:pPr>
         <w:pStyle w:val="Heading2"/>
       </w:pPr>
       <w:bookmarkStart w:id="23" w:name="_Toc439994675"/>
       <w:bookmarkStart w:id="24" w:name="_Toc441230980"/>
       <w:r>
+        <w:lastRenderedPageBreak/>
         <w:t>Product Functions</w:t>
       </w:r>
       <w:bookmarkEnd w:id="23"/>
@@ -2998,79 +2851,26 @@
     </w:p>
     <w:p>
       <w:pPr>
-        <w:pStyle w:val="Heading2"/>
-      </w:pPr>
-      <w:bookmarkStart w:id="33" w:name="_Toc439994680"/>
-      <w:bookmarkStart w:id="34" w:name="_Toc441230985"/>
-      <w:r>
-        <w:t>Assumptions and Dependencies</w:t>
+        <w:pStyle w:val="Heading1"/>
+      </w:pPr>
+      <w:bookmarkStart w:id="33" w:name="_Toc439994682"/>
+      <w:bookmarkStart w:id="34" w:name="_Toc441230986"/>
+      <w:r>
+        <w:lastRenderedPageBreak/>
+        <w:t>External Interface Requirements</w:t>
       </w:r>
       <w:bookmarkEnd w:id="33"/>
       <w:bookmarkEnd w:id="34"/>
     </w:p>
     <w:p>
       <w:pPr>
-        <w:pStyle w:val="template"/>
-        <w:rPr>
-          <w:color w:val="FF0000"/>
-        </w:rPr>
-      </w:pPr>
-      <w:r>
-        <w:rPr>
-          <w:color w:val="FF0000"/>
-        </w:rPr>
-        <w:t xml:space="preserve">&lt;List any assumed factors (as opposed to known facts) that could affect the requirements stated in the SRS. These could include third-party or commercial components that you plan to </w:t>
-      </w:r>
-      <w:proofErr w:type="gramStart"/>
-      <w:r>
-        <w:rPr>
-          <w:color w:val="FF0000"/>
-        </w:rPr>
-        <w:t>use,</w:t>
-      </w:r>
-      <w:proofErr w:type="gramEnd"/>
-      <w:r>
-        <w:rPr>
-          <w:color w:val="FF0000"/>
-        </w:rPr>
-        <w:t xml:space="preserve"> issues around the development or operating environment, or constraints. The project could be affected if these assumptions are incorrect, are not shared, or change. Also identify any dependencies the project has on external factors, such as software components that you intend to reuse from another project, unless they are already documented elsewhere (for example, in the vision and scope document or the project plan).&gt;</w:t>
-      </w:r>
-    </w:p>
-    <w:p>
-      <w:pPr>
-        <w:pStyle w:val="template"/>
-        <w:rPr>
-          <w:color w:val="FF0000"/>
-        </w:rPr>
-      </w:pPr>
-      <w:r>
-        <w:rPr>
-          <w:color w:val="FF0000"/>
-        </w:rPr>
-        <w:t>Do research and come back to this</w:t>
-      </w:r>
-    </w:p>
-    <w:p>
-      <w:pPr>
-        <w:pStyle w:val="Heading1"/>
-      </w:pPr>
-      <w:bookmarkStart w:id="35" w:name="_Toc439994682"/>
-      <w:bookmarkStart w:id="36" w:name="_Toc441230986"/>
-      <w:r>
-        <w:t>External Interface Requirements</w:t>
+        <w:pStyle w:val="Heading2"/>
+      </w:pPr>
+      <w:bookmarkStart w:id="35" w:name="_Toc441230987"/>
+      <w:r>
+        <w:t>User Interfaces</w:t>
       </w:r>
       <w:bookmarkEnd w:id="35"/>
-      <w:bookmarkEnd w:id="36"/>
-    </w:p>
-    <w:p>
-      <w:pPr>
-        <w:pStyle w:val="Heading2"/>
-      </w:pPr>
-      <w:bookmarkStart w:id="37" w:name="_Toc441230987"/>
-      <w:r>
-        <w:t>User Interfaces</w:t>
-      </w:r>
-      <w:bookmarkEnd w:id="37"/>
     </w:p>
     <w:p>
       <w:pPr>
@@ -3181,21 +2981,7 @@
         <w:rPr>
           <w:i w:val="0"/>
         </w:rPr>
-        <w:t xml:space="preserve">One for white and one for black). These panels will also keep track of the corresponding </w:t>
-      </w:r>
-      <w:proofErr w:type="gramStart"/>
-      <w:r>
-        <w:rPr>
-          <w:i w:val="0"/>
-        </w:rPr>
-        <w:t>players</w:t>
-      </w:r>
-      <w:proofErr w:type="gramEnd"/>
-      <w:r>
-        <w:rPr>
-          <w:i w:val="0"/>
-        </w:rPr>
-        <w:t xml:space="preserve"> pieces as they become captured by the opponent.</w:t>
+        <w:t>One for white and one for black). These panels will also keep track of the corresponding players pieces as they become captured by the opponent.</w:t>
       </w:r>
       <w:r>
         <w:rPr>
@@ -3223,7 +3009,7 @@
                     <pic:cNvPicPr/>
                   </pic:nvPicPr>
                   <pic:blipFill>
-                    <a:blip r:embed="rId12">
+                    <a:blip r:embed="rId11">
                       <a:extLst>
                         <a:ext uri="{28A0092B-C50C-407E-A947-70E740481C1C}">
                           <a14:useLocalDpi xmlns:a14="http://schemas.microsoft.com/office/drawing/2010/main" val="0"/>
@@ -3258,10 +3044,38 @@
       <w:pPr>
         <w:pStyle w:val="Heading2"/>
       </w:pPr>
-      <w:bookmarkStart w:id="38" w:name="_Toc439994684"/>
-      <w:bookmarkStart w:id="39" w:name="_Toc441230988"/>
+      <w:bookmarkStart w:id="36" w:name="_Toc439994684"/>
+      <w:bookmarkStart w:id="37" w:name="_Toc441230988"/>
       <w:r>
         <w:t>Hardware Interfaces</w:t>
+      </w:r>
+      <w:bookmarkEnd w:id="36"/>
+      <w:bookmarkEnd w:id="37"/>
+    </w:p>
+    <w:p>
+      <w:pPr>
+        <w:pStyle w:val="template"/>
+        <w:rPr>
+          <w:b/>
+          <w:bCs/>
+          <w:i w:val="0"/>
+        </w:rPr>
+      </w:pPr>
+      <w:r>
+        <w:rPr>
+          <w:i w:val="0"/>
+        </w:rPr>
+        <w:t>The software shall be compatible with a connected mouse or keyboard that is connected to the system. The user shall be able to use these components to interact with the graphical user interface.</w:t>
+      </w:r>
+    </w:p>
+    <w:p>
+      <w:pPr>
+        <w:pStyle w:val="Heading2"/>
+      </w:pPr>
+      <w:bookmarkStart w:id="38" w:name="_Toc439994685"/>
+      <w:bookmarkStart w:id="39" w:name="_Toc441230989"/>
+      <w:r>
+        <w:t>Software Interfaces</w:t>
       </w:r>
       <w:bookmarkEnd w:id="38"/>
       <w:bookmarkEnd w:id="39"/>
@@ -3269,102 +3083,73 @@
     <w:p>
       <w:pPr>
         <w:pStyle w:val="template"/>
-        <w:rPr>
-          <w:b/>
-          <w:bCs/>
-          <w:i w:val="0"/>
-        </w:rPr>
-      </w:pPr>
-      <w:r>
-        <w:rPr>
-          <w:i w:val="0"/>
-        </w:rPr>
-        <w:t>The software shall be compatible with a connected mouse or keyboard that is connected to the system. The user shall be able to use these components to interact with the graphical user interface.</w:t>
-      </w:r>
-    </w:p>
-    <w:p>
-      <w:pPr>
-        <w:pStyle w:val="Heading2"/>
-      </w:pPr>
-      <w:bookmarkStart w:id="40" w:name="_Toc439994685"/>
-      <w:bookmarkStart w:id="41" w:name="_Toc441230989"/>
-      <w:r>
-        <w:t>Software Interfaces</w:t>
+      </w:pPr>
+      <w:r>
+        <w:t>&lt;Describe the connections between this product and other specific software components (name and version), including databases, operating systems, tools, libraries, and integrated commercial components. Identify the data items or messages coming into the system and going out and describe the purpose of each. Describe the services needed and the nature of communications. Refer to documents that describe detailed application programming interface protocols. Identify data that will be shared across software components. If the data sharing mechanism must be implemented in a specific way (for example, use of a global data area in a multitasking operating system), specify this as an implementation constraint.&gt;</w:t>
+      </w:r>
+    </w:p>
+    <w:p>
+      <w:pPr>
+        <w:pStyle w:val="template"/>
+        <w:rPr>
+          <w:color w:val="FF0000"/>
+        </w:rPr>
+      </w:pPr>
+      <w:r>
+        <w:rPr>
+          <w:color w:val="FF0000"/>
+        </w:rPr>
+        <w:t>System clock for timer??</w:t>
+      </w:r>
+      <w:r>
+        <w:t xml:space="preserve"> </w:t>
+      </w:r>
+    </w:p>
+    <w:p>
+      <w:pPr>
+        <w:pStyle w:val="template"/>
+      </w:pPr>
+    </w:p>
+    <w:p>
+      <w:pPr>
+        <w:pStyle w:val="template"/>
+        <w:rPr>
+          <w:i w:val="0"/>
+        </w:rPr>
+      </w:pPr>
+      <w:r>
+        <w:rPr>
+          <w:i w:val="0"/>
+        </w:rPr>
+        <w:t xml:space="preserve">Out software shall be compatible with java </w:t>
+      </w:r>
+      <w:proofErr w:type="spellStart"/>
+      <w:r>
+        <w:rPr>
+          <w:i w:val="0"/>
+        </w:rPr>
+        <w:t>fxml</w:t>
+      </w:r>
+      <w:proofErr w:type="spellEnd"/>
+      <w:r>
+        <w:rPr>
+          <w:i w:val="0"/>
+        </w:rPr>
+        <w:t xml:space="preserve"> </w:t>
+      </w:r>
+    </w:p>
+    <w:p>
+      <w:pPr>
+        <w:pStyle w:val="Heading1"/>
+      </w:pPr>
+      <w:bookmarkStart w:id="40" w:name="_Toc439994687"/>
+      <w:bookmarkStart w:id="41" w:name="_Toc441230991"/>
+      <w:r>
+        <w:lastRenderedPageBreak/>
+        <w:t>System Features</w:t>
       </w:r>
       <w:bookmarkEnd w:id="40"/>
       <w:bookmarkEnd w:id="41"/>
-    </w:p>
-    <w:p>
-      <w:pPr>
-        <w:pStyle w:val="template"/>
-      </w:pPr>
-      <w:r>
-        <w:t>&lt;Describe the connections between this product and other specific software components (name and version), including databases, operating systems, tools, libraries, and integrated commercial components. Identify the data items or messages coming into the system and going out and describe the purpose of each. Describe the services needed and the nature of communications. Refer to documents that describe detailed application programming interface protocols. Identify data that will be shared across software components. If the data sharing mechanism must be implemented in a specific way (for example, use of a global data area in a multitasking operating system), specify this as an implementation constraint.&gt;</w:t>
-      </w:r>
-    </w:p>
-    <w:p>
-      <w:pPr>
-        <w:pStyle w:val="template"/>
-        <w:rPr>
-          <w:color w:val="FF0000"/>
-        </w:rPr>
-      </w:pPr>
-      <w:proofErr w:type="gramStart"/>
-      <w:r>
-        <w:rPr>
-          <w:color w:val="FF0000"/>
-        </w:rPr>
-        <w:t>System clock for timer??</w:t>
-      </w:r>
-      <w:proofErr w:type="gramEnd"/>
-      <w:r>
-        <w:t xml:space="preserve"> </w:t>
-      </w:r>
-    </w:p>
-    <w:p>
-      <w:pPr>
-        <w:pStyle w:val="template"/>
-      </w:pPr>
-    </w:p>
-    <w:p>
-      <w:pPr>
-        <w:pStyle w:val="template"/>
-        <w:rPr>
-          <w:i w:val="0"/>
-        </w:rPr>
-      </w:pPr>
-      <w:r>
-        <w:rPr>
-          <w:i w:val="0"/>
-        </w:rPr>
-        <w:t xml:space="preserve">Out software shall be compatible with java </w:t>
-      </w:r>
-      <w:proofErr w:type="spellStart"/>
-      <w:r>
-        <w:rPr>
-          <w:i w:val="0"/>
-        </w:rPr>
-        <w:t>fxml</w:t>
-      </w:r>
-      <w:proofErr w:type="spellEnd"/>
-      <w:r>
-        <w:rPr>
-          <w:i w:val="0"/>
-        </w:rPr>
-        <w:t xml:space="preserve"> </w:t>
-      </w:r>
-    </w:p>
-    <w:p>
-      <w:pPr>
-        <w:pStyle w:val="Heading1"/>
-      </w:pPr>
-      <w:bookmarkStart w:id="42" w:name="_Toc439994687"/>
-      <w:bookmarkStart w:id="43" w:name="_Toc441230991"/>
-      <w:r>
-        <w:t>System Features</w:t>
-      </w:r>
-      <w:bookmarkEnd w:id="42"/>
-      <w:bookmarkEnd w:id="43"/>
     </w:p>
     <w:p>
       <w:pPr>
@@ -3532,23 +3317,7 @@
           <w:i w:val="0"/>
           <w:color w:val="000000" w:themeColor="text1"/>
         </w:rPr>
-        <w:t xml:space="preserve">The system shall keep track of which </w:t>
-      </w:r>
-      <w:proofErr w:type="gramStart"/>
-      <w:r>
-        <w:rPr>
-          <w:i w:val="0"/>
-          <w:color w:val="000000" w:themeColor="text1"/>
-        </w:rPr>
-        <w:t>players</w:t>
-      </w:r>
-      <w:proofErr w:type="gramEnd"/>
-      <w:r>
-        <w:rPr>
-          <w:i w:val="0"/>
-          <w:color w:val="000000" w:themeColor="text1"/>
-        </w:rPr>
-        <w:t xml:space="preserve"> turn it is using arrows to indicate which player is going</w:t>
+        <w:t>The system shall keep track of which players turn it is using arrows to indicate which player is going</w:t>
       </w:r>
       <w:r>
         <w:rPr>
@@ -3697,14 +3466,7 @@
         <w:rPr>
           <w:i w:val="0"/>
         </w:rPr>
-        <w:t xml:space="preserve">r. </w:t>
-      </w:r>
-      <w:proofErr w:type="gramStart"/>
-      <w:r>
-        <w:rPr>
-          <w:i w:val="0"/>
-        </w:rPr>
-        <w:t>A 10 on the priority scale because</w:t>
+        <w:t>r. A 10 on the priority scale because</w:t>
       </w:r>
       <w:r>
         <w:rPr>
@@ -3712,7 +3474,6 @@
         </w:rPr>
         <w:t xml:space="preserve"> without it we would have no game.</w:t>
       </w:r>
-      <w:proofErr w:type="gramEnd"/>
     </w:p>
     <w:p>
       <w:pPr>
@@ -3891,21 +3652,8 @@
         <w:rPr>
           <w:i w:val="0"/>
         </w:rPr>
-        <w:t xml:space="preserve">Player selects a highlighted space after selecting one of </w:t>
-      </w:r>
-      <w:proofErr w:type="gramStart"/>
-      <w:r>
-        <w:rPr>
-          <w:i w:val="0"/>
-        </w:rPr>
-        <w:t>their own</w:t>
-      </w:r>
-      <w:proofErr w:type="gramEnd"/>
-      <w:r>
-        <w:rPr>
-          <w:i w:val="0"/>
-        </w:rPr>
-        <w:t xml:space="preserve"> pieces- This sequence shall cause for the selected piece to now occupy the selected tile. Then the turn will be passed to either the next user player or AI player.</w:t>
+        <w:lastRenderedPageBreak/>
+        <w:t>Player selects a highlighted space after selecting one of their own pieces- This sequence shall cause for the selected piece to now occupy the selected tile. Then the turn will be passed to either the next user player or AI player.</w:t>
       </w:r>
     </w:p>
     <w:p>
@@ -4045,11 +3793,9 @@
       <w:pPr>
         <w:pStyle w:val="Heading2"/>
       </w:pPr>
-      <w:proofErr w:type="gramStart"/>
       <w:r>
         <w:t>A.I.</w:t>
       </w:r>
-      <w:proofErr w:type="gramEnd"/>
     </w:p>
     <w:p>
       <w:pPr>
@@ -4379,10 +4125,7 @@
         <w:pStyle w:val="level4"/>
       </w:pPr>
       <w:r>
-        <w:t>4.4.</w:t>
-      </w:r>
-      <w:r>
-        <w:t>3</w:t>
+        <w:t>4.4.3</w:t>
       </w:r>
       <w:r>
         <w:rPr>
@@ -4399,8 +4142,6 @@
       <w:r>
         <w:t>Game setup and Game Ending</w:t>
       </w:r>
-      <w:bookmarkStart w:id="44" w:name="_GoBack"/>
-      <w:bookmarkEnd w:id="44"/>
     </w:p>
     <w:p>
       <w:pPr>
@@ -4558,21 +4299,7 @@
         <w:rPr>
           <w:i w:val="0"/>
         </w:rPr>
-        <w:t xml:space="preserve">The </w:t>
-      </w:r>
-      <w:proofErr w:type="gramStart"/>
-      <w:r>
-        <w:rPr>
-          <w:i w:val="0"/>
-        </w:rPr>
-        <w:t>list of sequences for this feature are</w:t>
-      </w:r>
-      <w:proofErr w:type="gramEnd"/>
-      <w:r>
-        <w:rPr>
-          <w:i w:val="0"/>
-        </w:rPr>
-        <w:t xml:space="preserve"> as follows:</w:t>
+        <w:t>The list of sequences for this feature are as follows:</w:t>
       </w:r>
     </w:p>
     <w:p>
@@ -4642,7 +4369,104 @@
         <w:rPr>
           <w:i w:val="0"/>
         </w:rPr>
-        <w:t>Pawn:</w:t>
+        <w:t xml:space="preserve">Pawn: </w:t>
+      </w:r>
+    </w:p>
+    <w:p>
+      <w:pPr>
+        <w:pStyle w:val="level3text"/>
+        <w:numPr>
+          <w:ilvl w:val="0"/>
+          <w:numId w:val="19"/>
+        </w:numPr>
+        <w:spacing w:before="240"/>
+        <w:rPr>
+          <w:i w:val="0"/>
+        </w:rPr>
+      </w:pPr>
+      <w:r>
+        <w:rPr>
+          <w:i w:val="0"/>
+        </w:rPr>
+        <w:t>If it’s the pawn’s first move, the pawn may go 2 spaces forwards (system will highlight the 2</w:t>
+      </w:r>
+      <w:r>
+        <w:rPr>
+          <w:i w:val="0"/>
+          <w:vertAlign w:val="superscript"/>
+        </w:rPr>
+        <w:t>nd</w:t>
+      </w:r>
+      <w:r>
+        <w:rPr>
+          <w:i w:val="0"/>
+        </w:rPr>
+        <w:t xml:space="preserve"> space forward). </w:t>
+      </w:r>
+    </w:p>
+    <w:p>
+      <w:pPr>
+        <w:pStyle w:val="level3text"/>
+        <w:numPr>
+          <w:ilvl w:val="0"/>
+          <w:numId w:val="19"/>
+        </w:numPr>
+        <w:spacing w:before="240"/>
+        <w:rPr>
+          <w:i w:val="0"/>
+        </w:rPr>
+      </w:pPr>
+      <w:r>
+        <w:rPr>
+          <w:i w:val="0"/>
+        </w:rPr>
+        <w:lastRenderedPageBreak/>
+        <w:t>If it is not the pawn’s first move and there are no available pieces for the pawn to capture, the pawn may move one space forward (system will highlight the 1</w:t>
+      </w:r>
+      <w:r>
+        <w:rPr>
+          <w:i w:val="0"/>
+          <w:vertAlign w:val="superscript"/>
+        </w:rPr>
+        <w:t>st</w:t>
+      </w:r>
+      <w:r>
+        <w:rPr>
+          <w:i w:val="0"/>
+        </w:rPr>
+        <w:t xml:space="preserve"> space forward).</w:t>
+      </w:r>
+    </w:p>
+    <w:p>
+      <w:pPr>
+        <w:pStyle w:val="level3text"/>
+        <w:numPr>
+          <w:ilvl w:val="0"/>
+          <w:numId w:val="19"/>
+        </w:numPr>
+        <w:spacing w:before="240"/>
+        <w:rPr>
+          <w:i w:val="0"/>
+        </w:rPr>
+      </w:pPr>
+      <w:r>
+        <w:rPr>
+          <w:i w:val="0"/>
+        </w:rPr>
+        <w:t>If it is not the pawn’s first move and there are available pieces for the pawn to capture, the pawn may move two spaces diagonally to capture the piece (system will highlight the 2</w:t>
+      </w:r>
+      <w:r>
+        <w:rPr>
+          <w:i w:val="0"/>
+          <w:vertAlign w:val="superscript"/>
+        </w:rPr>
+        <w:t>nd</w:t>
+      </w:r>
+      <w:r>
+        <w:rPr>
+          <w:i w:val="0"/>
+        </w:rPr>
+        <w:t xml:space="preserve"> space diagonally).</w:t>
       </w:r>
     </w:p>
     <w:p>
@@ -4661,7 +4485,21 @@
         <w:rPr>
           <w:i w:val="0"/>
         </w:rPr>
-        <w:t>Rook:</w:t>
+        <w:t xml:space="preserve">Rook: the rook can move either forwards, backwards, left or right for 1 to 7 spaces as long as there are no other pieces in </w:t>
+      </w:r>
+      <w:proofErr w:type="spellStart"/>
+      <w:r>
+        <w:rPr>
+          <w:i w:val="0"/>
+        </w:rPr>
+        <w:t>it’s</w:t>
+      </w:r>
+      <w:proofErr w:type="spellEnd"/>
+      <w:r>
+        <w:rPr>
+          <w:i w:val="0"/>
+        </w:rPr>
+        <w:t xml:space="preserve"> path (system will highlight all squares directly in front, behind, left or right up to the next taken space in all directions).</w:t>
       </w:r>
     </w:p>
     <w:p>
@@ -4674,14 +4512,18 @@
         <w:spacing w:before="240"/>
         <w:rPr>
           <w:i w:val="0"/>
-        </w:rPr>
-      </w:pPr>
-      <w:r>
-        <w:rPr>
-          <w:i w:val="0"/>
+          <w:color w:val="FF0000"/>
+        </w:rPr>
+      </w:pPr>
+      <w:r>
+        <w:rPr>
+          <w:i w:val="0"/>
+          <w:color w:val="FF0000"/>
         </w:rPr>
         <w:t>Bishop:</w:t>
       </w:r>
+      <w:bookmarkStart w:id="42" w:name="_GoBack"/>
+      <w:bookmarkEnd w:id="42"/>
     </w:p>
     <w:p>
       <w:pPr>
@@ -4699,7 +4541,7 @@
         <w:rPr>
           <w:i w:val="0"/>
         </w:rPr>
-        <w:t>Knight:</w:t>
+        <w:t>Knight: a knight can move forwards, backwards, left or right by 2 spaces and then one more space in a perpendicular direction (the system will highlight the squares in these options). The knight may go over spaces that are occupied by other pieces.</w:t>
       </w:r>
     </w:p>
     <w:p>
@@ -4712,11 +4554,13 @@
         <w:spacing w:before="240"/>
         <w:rPr>
           <w:i w:val="0"/>
-        </w:rPr>
-      </w:pPr>
-      <w:r>
-        <w:rPr>
-          <w:i w:val="0"/>
+          <w:color w:val="FF0000"/>
+        </w:rPr>
+      </w:pPr>
+      <w:r>
+        <w:rPr>
+          <w:i w:val="0"/>
+          <w:color w:val="FF0000"/>
         </w:rPr>
         <w:t>Queen:</w:t>
       </w:r>
@@ -4731,11 +4575,13 @@
         <w:spacing w:before="240"/>
         <w:rPr>
           <w:i w:val="0"/>
-        </w:rPr>
-      </w:pPr>
-      <w:r>
-        <w:rPr>
-          <w:i w:val="0"/>
+          <w:color w:val="FF0000"/>
+        </w:rPr>
+      </w:pPr>
+      <w:r>
+        <w:rPr>
+          <w:i w:val="0"/>
+          <w:color w:val="FF0000"/>
         </w:rPr>
         <w:t>King:</w:t>
       </w:r>
@@ -4770,16 +4616,223 @@
     </w:p>
     <w:p>
       <w:pPr>
+        <w:pStyle w:val="Heading2"/>
+        <w:numPr>
+          <w:ilvl w:val="1"/>
+          <w:numId w:val="12"/>
+        </w:numPr>
+      </w:pPr>
+      <w:r>
+        <w:t>Player vs Player</w:t>
+      </w:r>
+    </w:p>
+    <w:p>
+      <w:pPr>
         <w:pStyle w:val="level4"/>
         <w:rPr>
           <w:color w:val="FF0000"/>
         </w:rPr>
       </w:pPr>
       <w:r>
+        <w:t>4.6</w:t>
+      </w:r>
+      <w:r>
+        <w:t>.1</w:t>
+      </w:r>
+      <w:r>
         <w:rPr>
           <w:color w:val="FF0000"/>
         </w:rPr>
-        <w:t>4.5</w:t>
+        <w:tab/>
+      </w:r>
+      <w:r>
+        <w:t xml:space="preserve">Description and Priority of </w:t>
+      </w:r>
+      <w:r>
+        <w:t>Player vs Player Feature</w:t>
+      </w:r>
+    </w:p>
+    <w:p>
+      <w:pPr>
+        <w:pStyle w:val="level3text"/>
+        <w:rPr>
+          <w:i w:val="0"/>
+        </w:rPr>
+      </w:pPr>
+      <w:r>
+        <w:rPr>
+          <w:i w:val="0"/>
+        </w:rPr>
+        <w:t>This system feature is of medium priority</w:t>
+      </w:r>
+      <w:r>
+        <w:rPr>
+          <w:i w:val="0"/>
+        </w:rPr>
+        <w:t xml:space="preserve"> as it</w:t>
+      </w:r>
+      <w:r>
+        <w:rPr>
+          <w:i w:val="0"/>
+        </w:rPr>
+        <w:t xml:space="preserve"> is an extra feature that will allow two people to play against each other instead of only against the AI.</w:t>
+      </w:r>
+      <w:r>
+        <w:rPr>
+          <w:i w:val="0"/>
+        </w:rPr>
+        <w:t xml:space="preserve"> </w:t>
+      </w:r>
+      <w:r>
+        <w:rPr>
+          <w:i w:val="0"/>
+        </w:rPr>
+        <w:t>On the scale of 1-9, this feature receives a 5 because</w:t>
+      </w:r>
+      <w:r>
+        <w:rPr>
+          <w:i w:val="0"/>
+        </w:rPr>
+        <w:t xml:space="preserve"> </w:t>
+      </w:r>
+      <w:r>
+        <w:rPr>
+          <w:i w:val="0"/>
+        </w:rPr>
+        <w:t xml:space="preserve">while </w:t>
+      </w:r>
+      <w:r>
+        <w:rPr>
+          <w:i w:val="0"/>
+        </w:rPr>
+        <w:t>without it</w:t>
+      </w:r>
+      <w:r>
+        <w:rPr>
+          <w:i w:val="0"/>
+        </w:rPr>
+        <w:t xml:space="preserve"> the game will still function as designed but would add more for the end user.</w:t>
+      </w:r>
+      <w:r>
+        <w:rPr>
+          <w:i w:val="0"/>
+        </w:rPr>
+        <w:t xml:space="preserve"> </w:t>
+      </w:r>
+    </w:p>
+    <w:p>
+      <w:pPr>
+        <w:pStyle w:val="level4"/>
+      </w:pPr>
+      <w:r>
+        <w:t>4.6</w:t>
+      </w:r>
+      <w:r>
+        <w:t>.2</w:t>
+      </w:r>
+      <w:r>
+        <w:tab/>
+        <w:t xml:space="preserve">Stimulus/Response </w:t>
+      </w:r>
+      <w:r>
+        <w:t xml:space="preserve">Sequences for </w:t>
+      </w:r>
+      <w:r>
+        <w:t>Player vs Player Feature</w:t>
+      </w:r>
+    </w:p>
+    <w:p>
+      <w:pPr>
+        <w:pStyle w:val="level3text"/>
+        <w:rPr>
+          <w:i w:val="0"/>
+        </w:rPr>
+      </w:pPr>
+      <w:r>
+        <w:rPr>
+          <w:i w:val="0"/>
+        </w:rPr>
+        <w:t>The list of sequences for this feature are as follows:</w:t>
+      </w:r>
+    </w:p>
+    <w:p>
+      <w:pPr>
+        <w:pStyle w:val="level3text"/>
+        <w:numPr>
+          <w:ilvl w:val="0"/>
+          <w:numId w:val="11"/>
+        </w:numPr>
+        <w:spacing w:before="240"/>
+        <w:rPr>
+          <w:i w:val="0"/>
+        </w:rPr>
+      </w:pPr>
+      <w:r>
+        <w:rPr>
+          <w:i w:val="0"/>
+        </w:rPr>
+        <w:t xml:space="preserve">User chooses Player vs Player (PVP) mode on start screen. </w:t>
+      </w:r>
+    </w:p>
+    <w:p>
+      <w:pPr>
+        <w:pStyle w:val="level3text"/>
+        <w:numPr>
+          <w:ilvl w:val="0"/>
+          <w:numId w:val="11"/>
+        </w:numPr>
+        <w:spacing w:before="240"/>
+        <w:rPr>
+          <w:i w:val="0"/>
+        </w:rPr>
+      </w:pPr>
+      <w:r>
+        <w:rPr>
+          <w:i w:val="0"/>
+        </w:rPr>
+        <w:t>One PVP mode is selected the game will start and the two players will then take turns moving their respective pieces</w:t>
+      </w:r>
+    </w:p>
+    <w:p>
+      <w:pPr>
+        <w:pStyle w:val="level3text"/>
+        <w:numPr>
+          <w:ilvl w:val="0"/>
+          <w:numId w:val="11"/>
+        </w:numPr>
+        <w:spacing w:before="240"/>
+        <w:rPr>
+          <w:i w:val="0"/>
+        </w:rPr>
+      </w:pPr>
+      <w:r>
+        <w:rPr>
+          <w:i w:val="0"/>
+        </w:rPr>
+        <w:t xml:space="preserve">Once “Check-Mate” has been detected the game will end. </w:t>
+      </w:r>
+    </w:p>
+    <w:p>
+      <w:pPr>
+        <w:pStyle w:val="level3text"/>
+        <w:ind w:left="994" w:firstLine="0"/>
+        <w:rPr>
+          <w:i w:val="0"/>
+        </w:rPr>
+      </w:pPr>
+    </w:p>
+    <w:p>
+      <w:pPr>
+        <w:pStyle w:val="level4"/>
+        <w:rPr>
+          <w:color w:val="FF0000"/>
+        </w:rPr>
+      </w:pPr>
+      <w:r>
+        <w:rPr>
+          <w:color w:val="FF0000"/>
+        </w:rPr>
+        <w:t>4.6</w:t>
       </w:r>
       <w:r>
         <w:rPr>
@@ -4798,7 +4851,19 @@
         <w:rPr>
           <w:color w:val="FF0000"/>
         </w:rPr>
-        <w:t xml:space="preserve"> for Highlighted Legal Moves Feature</w:t>
+        <w:t xml:space="preserve"> for </w:t>
+      </w:r>
+      <w:r>
+        <w:rPr>
+          <w:color w:val="FF0000"/>
+        </w:rPr>
+        <w:t>Player vs Player</w:t>
+      </w:r>
+      <w:r>
+        <w:rPr>
+          <w:color w:val="FF0000"/>
+        </w:rPr>
+        <w:t xml:space="preserve"> Feature</w:t>
       </w:r>
     </w:p>
     <w:p>
@@ -4893,14 +4958,24 @@
     </w:p>
     <w:p>
       <w:pPr>
+        <w:rPr>
+          <w:color w:val="FF0000"/>
+        </w:rPr>
+      </w:pPr>
+    </w:p>
+    <w:p>
+      <w:pPr>
         <w:pStyle w:val="Heading2"/>
         <w:numPr>
           <w:ilvl w:val="1"/>
-          <w:numId w:val="12"/>
+          <w:numId w:val="14"/>
         </w:numPr>
       </w:pPr>
       <w:r>
-        <w:t>Player vs Player</w:t>
+        <w:t>Player Turn Indicator</w:t>
+      </w:r>
+      <w:r>
+        <w:t xml:space="preserve"> Feature</w:t>
       </w:r>
     </w:p>
     <w:p>
@@ -4911,7 +4986,10 @@
         </w:rPr>
       </w:pPr>
       <w:r>
-        <w:t>4.6</w:t>
+        <w:t>4</w:t>
+      </w:r>
+      <w:r>
+        <w:t>.7</w:t>
       </w:r>
       <w:r>
         <w:t>.1</w:t>
@@ -4926,7 +5004,10 @@
         <w:t xml:space="preserve">Description and Priority of </w:t>
       </w:r>
       <w:r>
-        <w:t>Player vs Player Feature</w:t>
+        <w:t>Player Turn Indicator</w:t>
+      </w:r>
+      <w:r>
+        <w:t xml:space="preserve"> Feature</w:t>
       </w:r>
     </w:p>
     <w:p>
@@ -4940,7 +5021,13 @@
         <w:rPr>
           <w:i w:val="0"/>
         </w:rPr>
-        <w:t>This system feature is of medium priority</w:t>
+        <w:t xml:space="preserve">This system feature is a </w:t>
+      </w:r>
+      <w:r>
+        <w:rPr>
+          <w:i w:val="0"/>
+        </w:rPr>
+        <w:t>low priority</w:t>
       </w:r>
       <w:r>
         <w:rPr>
@@ -4952,7 +5039,19 @@
         <w:rPr>
           <w:i w:val="0"/>
         </w:rPr>
-        <w:t xml:space="preserve"> is an extra feature that will allow two people to play against each other instead of only against the AI.</w:t>
+        <w:t xml:space="preserve"> an extra feature to </w:t>
+      </w:r>
+      <w:r>
+        <w:rPr>
+          <w:i w:val="0"/>
+        </w:rPr>
+        <w:t>assist the user(s) in knowing who’s turn it is to move</w:t>
+      </w:r>
+      <w:r>
+        <w:rPr>
+          <w:i w:val="0"/>
+        </w:rPr>
+        <w:t>.</w:t>
       </w:r>
       <w:r>
         <w:rPr>
@@ -4964,7 +5063,43 @@
         <w:rPr>
           <w:i w:val="0"/>
         </w:rPr>
-        <w:t>On the scale of 1-9, this feature receives a 5 because</w:t>
+        <w:t xml:space="preserve">On the scale of 1-9, this feature receives a </w:t>
+      </w:r>
+      <w:r>
+        <w:rPr>
+          <w:i w:val="0"/>
+        </w:rPr>
+        <w:t>4</w:t>
+      </w:r>
+      <w:r>
+        <w:rPr>
+          <w:i w:val="0"/>
+        </w:rPr>
+        <w:t xml:space="preserve"> because</w:t>
+      </w:r>
+      <w:r>
+        <w:rPr>
+          <w:i w:val="0"/>
+        </w:rPr>
+        <w:t xml:space="preserve"> without it</w:t>
+      </w:r>
+      <w:r>
+        <w:rPr>
+          <w:i w:val="0"/>
+        </w:rPr>
+        <w:t xml:space="preserve">, </w:t>
+      </w:r>
+      <w:r>
+        <w:rPr>
+          <w:i w:val="0"/>
+        </w:rPr>
+        <w:t xml:space="preserve">although the player may be confused, </w:t>
+      </w:r>
+      <w:r>
+        <w:rPr>
+          <w:i w:val="0"/>
+        </w:rPr>
+        <w:t>the game would still work.</w:t>
       </w:r>
       <w:r>
         <w:rPr>
@@ -4972,40 +5107,13 @@
         </w:rPr>
         <w:t xml:space="preserve"> </w:t>
       </w:r>
-      <w:r>
-        <w:rPr>
-          <w:i w:val="0"/>
-        </w:rPr>
-        <w:t xml:space="preserve">while </w:t>
-      </w:r>
-      <w:r>
-        <w:rPr>
-          <w:i w:val="0"/>
-        </w:rPr>
-        <w:t>without it</w:t>
-      </w:r>
-      <w:r>
-        <w:rPr>
-          <w:i w:val="0"/>
-        </w:rPr>
-        <w:t xml:space="preserve"> the game will still function as designed but would add more for the end user.</w:t>
-      </w:r>
-      <w:r>
-        <w:rPr>
-          <w:i w:val="0"/>
-        </w:rPr>
-        <w:t xml:space="preserve"> </w:t>
-      </w:r>
     </w:p>
     <w:p>
       <w:pPr>
         <w:pStyle w:val="level4"/>
       </w:pPr>
       <w:r>
-        <w:t>4.6</w:t>
-      </w:r>
-      <w:r>
-        <w:t>.2</w:t>
+        <w:t>4.7.2</w:t>
       </w:r>
       <w:r>
         <w:tab/>
@@ -5015,7 +5123,10 @@
         <w:t xml:space="preserve">Sequences for </w:t>
       </w:r>
       <w:r>
-        <w:t>Player vs Player Feature</w:t>
+        <w:t>Player Turn Indicator</w:t>
+      </w:r>
+      <w:r>
+        <w:t xml:space="preserve"> Feature</w:t>
       </w:r>
     </w:p>
     <w:p>
@@ -5029,21 +5140,7 @@
         <w:rPr>
           <w:i w:val="0"/>
         </w:rPr>
-        <w:t xml:space="preserve">The </w:t>
-      </w:r>
-      <w:proofErr w:type="gramStart"/>
-      <w:r>
-        <w:rPr>
-          <w:i w:val="0"/>
-        </w:rPr>
-        <w:t>list of sequences for this feature are</w:t>
-      </w:r>
-      <w:proofErr w:type="gramEnd"/>
-      <w:r>
-        <w:rPr>
-          <w:i w:val="0"/>
-        </w:rPr>
-        <w:t xml:space="preserve"> as follows:</w:t>
+        <w:t>The list of sequences for this feature are as follows:</w:t>
       </w:r>
     </w:p>
     <w:p>
@@ -5062,7 +5159,7 @@
         <w:rPr>
           <w:i w:val="0"/>
         </w:rPr>
-        <w:t xml:space="preserve">User chooses Player vs Player (PVP) mode on start screen. </w:t>
+        <w:t>Once the game begins, an arrow will indicate which player’s turn it is. The options are: the user them self, the computer (AI), or the other human opponent (user 2 in PVP).</w:t>
       </w:r>
     </w:p>
     <w:p>
@@ -5081,178 +5178,8 @@
         <w:rPr>
           <w:i w:val="0"/>
         </w:rPr>
-        <w:t>One PVP mode is selected the game will start and the two players will then take turns moving their respective pieces</w:t>
-      </w:r>
-    </w:p>
-    <w:p>
-      <w:pPr>
-        <w:pStyle w:val="level3text"/>
-        <w:numPr>
-          <w:ilvl w:val="0"/>
-          <w:numId w:val="11"/>
-        </w:numPr>
-        <w:spacing w:before="240"/>
-        <w:rPr>
-          <w:i w:val="0"/>
-        </w:rPr>
-      </w:pPr>
-      <w:r>
-        <w:rPr>
-          <w:i w:val="0"/>
-        </w:rPr>
-        <w:t xml:space="preserve">Once “Check-Mate” has been detected the game will end. </w:t>
-      </w:r>
-    </w:p>
-    <w:p>
-      <w:pPr>
-        <w:pStyle w:val="level3text"/>
-        <w:ind w:left="994" w:firstLine="0"/>
-        <w:rPr>
-          <w:i w:val="0"/>
-        </w:rPr>
-      </w:pPr>
-    </w:p>
-    <w:p>
-      <w:pPr>
-        <w:pStyle w:val="level4"/>
-        <w:rPr>
-          <w:color w:val="FF0000"/>
-        </w:rPr>
-      </w:pPr>
-      <w:r>
-        <w:rPr>
-          <w:color w:val="FF0000"/>
-        </w:rPr>
-        <w:t>4.6</w:t>
-      </w:r>
-      <w:r>
-        <w:rPr>
-          <w:color w:val="FF0000"/>
-        </w:rPr>
-        <w:t>.3</w:t>
-      </w:r>
-      <w:r>
-        <w:rPr>
-          <w:color w:val="FF0000"/>
-        </w:rPr>
-        <w:tab/>
-        <w:t>Functional Requirements</w:t>
-      </w:r>
-      <w:r>
-        <w:rPr>
-          <w:color w:val="FF0000"/>
-        </w:rPr>
-        <w:t xml:space="preserve"> for </w:t>
-      </w:r>
-      <w:r>
-        <w:rPr>
-          <w:color w:val="FF0000"/>
-        </w:rPr>
-        <w:t>Player vs Player</w:t>
-      </w:r>
-      <w:r>
-        <w:rPr>
-          <w:color w:val="FF0000"/>
-        </w:rPr>
-        <w:t xml:space="preserve"> Feature</w:t>
-      </w:r>
-    </w:p>
-    <w:p>
-      <w:pPr>
-        <w:pStyle w:val="level3text"/>
-        <w:rPr>
-          <w:rFonts w:ascii="Times New Roman" w:hAnsi="Times New Roman"/>
-          <w:color w:val="FF0000"/>
-        </w:rPr>
-      </w:pPr>
-      <w:r>
-        <w:rPr>
-          <w:color w:val="FF0000"/>
-        </w:rPr>
-        <w:t>&lt;Itemize the detailed functional requirements associated with this feature. These are the software capabilities that must be present in order for the user to carry out the services provided by the feature, or to execute the use case. Include how the product should respond to anticipated error conditions or invalid inputs. Requirements should be concise, complete, unambiguous, verifiable, and necessary. Use “TBD” as a placeholder to indicate when necessary information is not yet available.&gt;</w:t>
-      </w:r>
-    </w:p>
-    <w:p>
-      <w:pPr>
-        <w:pStyle w:val="level3text"/>
-        <w:numPr>
-          <w:ilvl w:val="12"/>
-          <w:numId w:val="0"/>
-        </w:numPr>
-        <w:ind w:left="1350" w:hanging="716"/>
-        <w:rPr>
-          <w:color w:val="FF0000"/>
-        </w:rPr>
-      </w:pPr>
-    </w:p>
-    <w:p>
-      <w:pPr>
-        <w:pStyle w:val="level3text"/>
-        <w:rPr>
-          <w:color w:val="FF0000"/>
-        </w:rPr>
-      </w:pPr>
-      <w:r>
-        <w:rPr>
-          <w:color w:val="FF0000"/>
-        </w:rPr>
-        <w:t>&lt;Each requirement should be uniquely identified with a sequence number or a meaningful tag of some kind.&gt;</w:t>
-      </w:r>
-    </w:p>
-    <w:p>
-      <w:pPr>
-        <w:pStyle w:val="level3text"/>
-        <w:numPr>
-          <w:ilvl w:val="12"/>
-          <w:numId w:val="0"/>
-        </w:numPr>
-        <w:ind w:left="1350" w:hanging="716"/>
-        <w:rPr>
-          <w:rFonts w:ascii="Times New Roman" w:hAnsi="Times New Roman"/>
-          <w:color w:val="FF0000"/>
-        </w:rPr>
-      </w:pPr>
-    </w:p>
-    <w:p>
-      <w:pPr>
-        <w:pStyle w:val="requirement"/>
-        <w:rPr>
-          <w:color w:val="FF0000"/>
-        </w:rPr>
-      </w:pPr>
-      <w:r>
-        <w:rPr>
-          <w:color w:val="FF0000"/>
-        </w:rPr>
-        <w:t>REQ-1:</w:t>
-      </w:r>
-      <w:r>
-        <w:rPr>
-          <w:color w:val="FF0000"/>
-        </w:rPr>
-        <w:tab/>
-      </w:r>
-    </w:p>
-    <w:p>
-      <w:pPr>
-        <w:ind w:left="634" w:firstLine="720"/>
-        <w:rPr>
-          <w:color w:val="FF0000"/>
-        </w:rPr>
-      </w:pPr>
-      <w:r>
-        <w:rPr>
-          <w:color w:val="FF0000"/>
-        </w:rPr>
-        <w:t>REQ-2:</w:t>
-      </w:r>
-    </w:p>
-    <w:p>
-      <w:pPr>
-        <w:rPr>
-          <w:color w:val="FF0000"/>
-        </w:rPr>
-      </w:pPr>
+        <w:t>After the first player has completed their turn, the arrow will indicate it is the opposite player’s turn. This pattern will continue until a player has won and the game has ended.</w:t>
+      </w:r>
     </w:p>
     <w:p>
       <w:pPr>
@@ -5261,404 +5188,6 @@
           <w:ilvl w:val="1"/>
           <w:numId w:val="14"/>
         </w:numPr>
-      </w:pPr>
-      <w:r>
-        <w:t>Player Turn Indicator</w:t>
-      </w:r>
-      <w:r>
-        <w:t xml:space="preserve"> Feature</w:t>
-      </w:r>
-    </w:p>
-    <w:p>
-      <w:pPr>
-        <w:pStyle w:val="level4"/>
-        <w:rPr>
-          <w:color w:val="FF0000"/>
-        </w:rPr>
-      </w:pPr>
-      <w:r>
-        <w:t>4</w:t>
-      </w:r>
-      <w:r>
-        <w:t>.7</w:t>
-      </w:r>
-      <w:r>
-        <w:t>.1</w:t>
-      </w:r>
-      <w:r>
-        <w:rPr>
-          <w:color w:val="FF0000"/>
-        </w:rPr>
-        <w:tab/>
-      </w:r>
-      <w:r>
-        <w:t xml:space="preserve">Description and Priority of </w:t>
-      </w:r>
-      <w:r>
-        <w:t>Player Turn Indicator</w:t>
-      </w:r>
-      <w:r>
-        <w:t xml:space="preserve"> Feature</w:t>
-      </w:r>
-    </w:p>
-    <w:p>
-      <w:pPr>
-        <w:pStyle w:val="level3text"/>
-        <w:rPr>
-          <w:i w:val="0"/>
-        </w:rPr>
-      </w:pPr>
-      <w:r>
-        <w:rPr>
-          <w:i w:val="0"/>
-        </w:rPr>
-        <w:t xml:space="preserve">This system feature is a </w:t>
-      </w:r>
-      <w:r>
-        <w:rPr>
-          <w:i w:val="0"/>
-        </w:rPr>
-        <w:t>low priority</w:t>
-      </w:r>
-      <w:r>
-        <w:rPr>
-          <w:i w:val="0"/>
-        </w:rPr>
-        <w:t xml:space="preserve"> as it</w:t>
-      </w:r>
-      <w:r>
-        <w:rPr>
-          <w:i w:val="0"/>
-        </w:rPr>
-        <w:t xml:space="preserve"> an extra feature to </w:t>
-      </w:r>
-      <w:r>
-        <w:rPr>
-          <w:i w:val="0"/>
-        </w:rPr>
-        <w:t xml:space="preserve">assist the user(s) in knowing </w:t>
-      </w:r>
-      <w:proofErr w:type="gramStart"/>
-      <w:r>
-        <w:rPr>
-          <w:i w:val="0"/>
-        </w:rPr>
-        <w:t>who’s</w:t>
-      </w:r>
-      <w:proofErr w:type="gramEnd"/>
-      <w:r>
-        <w:rPr>
-          <w:i w:val="0"/>
-        </w:rPr>
-        <w:t xml:space="preserve"> turn it is to move</w:t>
-      </w:r>
-      <w:r>
-        <w:rPr>
-          <w:i w:val="0"/>
-        </w:rPr>
-        <w:t>.</w:t>
-      </w:r>
-      <w:r>
-        <w:rPr>
-          <w:i w:val="0"/>
-        </w:rPr>
-        <w:t xml:space="preserve"> </w:t>
-      </w:r>
-      <w:r>
-        <w:rPr>
-          <w:i w:val="0"/>
-        </w:rPr>
-        <w:t xml:space="preserve">On the scale of 1-9, this feature receives a </w:t>
-      </w:r>
-      <w:r>
-        <w:rPr>
-          <w:i w:val="0"/>
-        </w:rPr>
-        <w:t>4</w:t>
-      </w:r>
-      <w:r>
-        <w:rPr>
-          <w:i w:val="0"/>
-        </w:rPr>
-        <w:t xml:space="preserve"> because</w:t>
-      </w:r>
-      <w:r>
-        <w:rPr>
-          <w:i w:val="0"/>
-        </w:rPr>
-        <w:t xml:space="preserve"> without it</w:t>
-      </w:r>
-      <w:r>
-        <w:rPr>
-          <w:i w:val="0"/>
-        </w:rPr>
-        <w:t xml:space="preserve">, </w:t>
-      </w:r>
-      <w:r>
-        <w:rPr>
-          <w:i w:val="0"/>
-        </w:rPr>
-        <w:t xml:space="preserve">although the player may be confused, </w:t>
-      </w:r>
-      <w:r>
-        <w:rPr>
-          <w:i w:val="0"/>
-        </w:rPr>
-        <w:t>the game would still work.</w:t>
-      </w:r>
-      <w:r>
-        <w:rPr>
-          <w:i w:val="0"/>
-        </w:rPr>
-        <w:t xml:space="preserve"> </w:t>
-      </w:r>
-    </w:p>
-    <w:p>
-      <w:pPr>
-        <w:pStyle w:val="level4"/>
-      </w:pPr>
-      <w:r>
-        <w:t>4.7.2</w:t>
-      </w:r>
-      <w:r>
-        <w:tab/>
-        <w:t xml:space="preserve">Stimulus/Response </w:t>
-      </w:r>
-      <w:r>
-        <w:t xml:space="preserve">Sequences for </w:t>
-      </w:r>
-      <w:r>
-        <w:t>Player Turn Indicator</w:t>
-      </w:r>
-      <w:r>
-        <w:t xml:space="preserve"> Feature</w:t>
-      </w:r>
-    </w:p>
-    <w:p>
-      <w:pPr>
-        <w:pStyle w:val="level3text"/>
-        <w:rPr>
-          <w:i w:val="0"/>
-        </w:rPr>
-      </w:pPr>
-      <w:r>
-        <w:rPr>
-          <w:i w:val="0"/>
-        </w:rPr>
-        <w:t xml:space="preserve">The </w:t>
-      </w:r>
-      <w:proofErr w:type="gramStart"/>
-      <w:r>
-        <w:rPr>
-          <w:i w:val="0"/>
-        </w:rPr>
-        <w:t>list of sequences for this feature are</w:t>
-      </w:r>
-      <w:proofErr w:type="gramEnd"/>
-      <w:r>
-        <w:rPr>
-          <w:i w:val="0"/>
-        </w:rPr>
-        <w:t xml:space="preserve"> as follows:</w:t>
-      </w:r>
-    </w:p>
-    <w:p>
-      <w:pPr>
-        <w:pStyle w:val="level3text"/>
-        <w:numPr>
-          <w:ilvl w:val="0"/>
-          <w:numId w:val="11"/>
-        </w:numPr>
-        <w:spacing w:before="240"/>
-        <w:rPr>
-          <w:i w:val="0"/>
-        </w:rPr>
-      </w:pPr>
-      <w:r>
-        <w:rPr>
-          <w:i w:val="0"/>
-        </w:rPr>
-        <w:t>Once the game begins, an arrow will indicate which player’s turn it is. The options are: the user them self, the computer (AI), or the other human opponent (user 2 in PVP).</w:t>
-      </w:r>
-    </w:p>
-    <w:p>
-      <w:pPr>
-        <w:pStyle w:val="level3text"/>
-        <w:numPr>
-          <w:ilvl w:val="0"/>
-          <w:numId w:val="11"/>
-        </w:numPr>
-        <w:spacing w:before="240"/>
-        <w:rPr>
-          <w:i w:val="0"/>
-        </w:rPr>
-      </w:pPr>
-      <w:r>
-        <w:rPr>
-          <w:i w:val="0"/>
-        </w:rPr>
-        <w:t>After the first player has completed their turn, the arrow will indicate it is the opposite player’s turn. This pattern will continue until a player has won and the game has ended.</w:t>
-      </w:r>
-    </w:p>
-    <w:p>
-      <w:pPr>
-        <w:pStyle w:val="level3text"/>
-        <w:ind w:left="994" w:firstLine="0"/>
-        <w:rPr>
-          <w:i w:val="0"/>
-        </w:rPr>
-      </w:pPr>
-    </w:p>
-    <w:p>
-      <w:pPr>
-        <w:pStyle w:val="level4"/>
-        <w:rPr>
-          <w:color w:val="FF0000"/>
-        </w:rPr>
-      </w:pPr>
-      <w:r>
-        <w:rPr>
-          <w:color w:val="FF0000"/>
-        </w:rPr>
-        <w:t>4.7</w:t>
-      </w:r>
-      <w:r>
-        <w:rPr>
-          <w:color w:val="FF0000"/>
-        </w:rPr>
-        <w:t>.3</w:t>
-      </w:r>
-      <w:r>
-        <w:rPr>
-          <w:color w:val="FF0000"/>
-        </w:rPr>
-        <w:tab/>
-        <w:t>Functional Requirements</w:t>
-      </w:r>
-      <w:r>
-        <w:rPr>
-          <w:color w:val="FF0000"/>
-        </w:rPr>
-        <w:t xml:space="preserve"> for </w:t>
-      </w:r>
-      <w:r>
-        <w:rPr>
-          <w:color w:val="FF0000"/>
-        </w:rPr>
-        <w:t>Player Turn Indicator</w:t>
-      </w:r>
-      <w:r>
-        <w:rPr>
-          <w:color w:val="FF0000"/>
-        </w:rPr>
-        <w:t xml:space="preserve"> Feature</w:t>
-      </w:r>
-    </w:p>
-    <w:p>
-      <w:pPr>
-        <w:pStyle w:val="level3text"/>
-        <w:rPr>
-          <w:rFonts w:ascii="Times New Roman" w:hAnsi="Times New Roman"/>
-          <w:color w:val="FF0000"/>
-        </w:rPr>
-      </w:pPr>
-      <w:r>
-        <w:rPr>
-          <w:color w:val="FF0000"/>
-        </w:rPr>
-        <w:t>&lt;Itemize the detailed functional requirements associated with this feature. These are the software capabilities that must be present in order for the user to carry out the services provided by the feature, or to execute the use case. Include how the product should respond to anticipated error conditions or invalid inputs. Requirements should be concise, complete, unambiguous, verifiable, and necessary. Use “TBD” as a placeholder to indicate when necessary information is not yet available.&gt;</w:t>
-      </w:r>
-    </w:p>
-    <w:p>
-      <w:pPr>
-        <w:pStyle w:val="level3text"/>
-        <w:numPr>
-          <w:ilvl w:val="12"/>
-          <w:numId w:val="0"/>
-        </w:numPr>
-        <w:ind w:left="1350" w:hanging="716"/>
-        <w:rPr>
-          <w:color w:val="FF0000"/>
-        </w:rPr>
-      </w:pPr>
-    </w:p>
-    <w:p>
-      <w:pPr>
-        <w:pStyle w:val="level3text"/>
-        <w:rPr>
-          <w:color w:val="FF0000"/>
-        </w:rPr>
-      </w:pPr>
-      <w:r>
-        <w:rPr>
-          <w:color w:val="FF0000"/>
-        </w:rPr>
-        <w:t>&lt;Each requirement should be uniquely identified with a sequence number or a meaningful tag of some kind.&gt;</w:t>
-      </w:r>
-    </w:p>
-    <w:p>
-      <w:pPr>
-        <w:pStyle w:val="level3text"/>
-        <w:numPr>
-          <w:ilvl w:val="12"/>
-          <w:numId w:val="0"/>
-        </w:numPr>
-        <w:ind w:left="1350" w:hanging="716"/>
-        <w:rPr>
-          <w:rFonts w:ascii="Times New Roman" w:hAnsi="Times New Roman"/>
-          <w:color w:val="FF0000"/>
-        </w:rPr>
-      </w:pPr>
-    </w:p>
-    <w:p>
-      <w:pPr>
-        <w:pStyle w:val="requirement"/>
-        <w:rPr>
-          <w:color w:val="FF0000"/>
-        </w:rPr>
-      </w:pPr>
-      <w:r>
-        <w:rPr>
-          <w:color w:val="FF0000"/>
-        </w:rPr>
-        <w:t>REQ-1:</w:t>
-      </w:r>
-      <w:r>
-        <w:rPr>
-          <w:color w:val="FF0000"/>
-        </w:rPr>
-        <w:tab/>
-      </w:r>
-    </w:p>
-    <w:p>
-      <w:pPr>
-        <w:ind w:left="634" w:firstLine="720"/>
-        <w:rPr>
-          <w:color w:val="FF0000"/>
-        </w:rPr>
-      </w:pPr>
-      <w:r>
-        <w:rPr>
-          <w:color w:val="FF0000"/>
-        </w:rPr>
-        <w:t>REQ-2:</w:t>
-      </w:r>
-    </w:p>
-    <w:p>
-      <w:pPr>
-        <w:ind w:left="634" w:firstLine="720"/>
-        <w:rPr>
-          <w:color w:val="FF0000"/>
-        </w:rPr>
-      </w:pPr>
-    </w:p>
-    <w:p>
-      <w:pPr>
-        <w:pStyle w:val="Heading2"/>
-        <w:numPr>
-          <w:ilvl w:val="1"/>
-          <w:numId w:val="14"/>
-        </w:numPr>
         <w:rPr>
           <w:color w:val="000000" w:themeColor="text1"/>
           <w:szCs w:val="28"/>
@@ -5727,15 +5256,7 @@
         </w:numPr>
       </w:pPr>
       <w:r>
-        <w:t xml:space="preserve">When a user or A.I.  </w:t>
-      </w:r>
-      <w:proofErr w:type="gramStart"/>
-      <w:r>
-        <w:t>makes</w:t>
-      </w:r>
-      <w:proofErr w:type="gramEnd"/>
-      <w:r>
-        <w:t xml:space="preserve"> a move, the move is logged and displayed in the text field.</w:t>
+        <w:t>When a user or A.I.  makes a move, the move is logged and displayed in the text field.</w:t>
       </w:r>
     </w:p>
     <w:p>
@@ -5798,10 +5319,49 @@
       <w:pPr>
         <w:pStyle w:val="Heading1"/>
       </w:pPr>
-      <w:bookmarkStart w:id="45" w:name="_Toc439994695"/>
-      <w:bookmarkStart w:id="46" w:name="_Toc441231000"/>
+      <w:bookmarkStart w:id="43" w:name="_Toc439994695"/>
+      <w:bookmarkStart w:id="44" w:name="_Toc441231000"/>
       <w:r>
         <w:t>Other Requirements</w:t>
+      </w:r>
+      <w:bookmarkEnd w:id="43"/>
+      <w:bookmarkEnd w:id="44"/>
+    </w:p>
+    <w:p>
+      <w:pPr>
+        <w:pStyle w:val="template"/>
+      </w:pPr>
+      <w:r>
+        <w:t>&lt;Define any other requirements not covered elsewhere in the SRS. This might include database requirements, internationalization requirements, legal requirements, reuse objectives for the project, and so on. Add any new sections that are pertinent to the project.&gt;</w:t>
+      </w:r>
+    </w:p>
+    <w:p>
+      <w:pPr>
+        <w:pStyle w:val="template"/>
+        <w:rPr>
+          <w:color w:val="FF0000"/>
+        </w:rPr>
+      </w:pPr>
+      <w:r>
+        <w:rPr>
+          <w:color w:val="FF0000"/>
+        </w:rPr>
+        <w:t>I think we can cut out this section</w:t>
+      </w:r>
+    </w:p>
+    <w:p>
+      <w:pPr>
+        <w:pStyle w:val="template"/>
+      </w:pPr>
+    </w:p>
+    <w:p>
+      <w:pPr>
+        <w:pStyle w:val="TOCEntry"/>
+      </w:pPr>
+      <w:bookmarkStart w:id="45" w:name="_Toc439994696"/>
+      <w:bookmarkStart w:id="46" w:name="_Toc441231001"/>
+      <w:r>
+        <w:t>Appendix A: Glossary</w:t>
       </w:r>
       <w:bookmarkEnd w:id="45"/>
       <w:bookmarkEnd w:id="46"/>
@@ -5811,36 +5371,17 @@
         <w:pStyle w:val="template"/>
       </w:pPr>
       <w:r>
-        <w:t>&lt;Define any other requirements not covered elsewhere in the SRS. This might include database requirements, internationalization requirements, legal requirements, reuse objectives for the project, and so on. Add any new sections that are pertinent to the project.&gt;</w:t>
-      </w:r>
-    </w:p>
-    <w:p>
-      <w:pPr>
-        <w:pStyle w:val="template"/>
-        <w:rPr>
-          <w:color w:val="FF0000"/>
-        </w:rPr>
-      </w:pPr>
-      <w:r>
-        <w:rPr>
-          <w:color w:val="FF0000"/>
-        </w:rPr>
-        <w:t>I think we can cut out this section</w:t>
-      </w:r>
-    </w:p>
-    <w:p>
-      <w:pPr>
-        <w:pStyle w:val="template"/>
-      </w:pPr>
+        <w:t>&lt;Define all the terms necessary to properly interpret the SRS, including acronyms and abbreviations. You may wish to build a separate glossary that spans multiple projects or the entire organization, and just include terms specific to a single project in each SRS.&gt;</w:t>
+      </w:r>
     </w:p>
     <w:p>
       <w:pPr>
         <w:pStyle w:val="TOCEntry"/>
       </w:pPr>
-      <w:bookmarkStart w:id="47" w:name="_Toc439994696"/>
-      <w:bookmarkStart w:id="48" w:name="_Toc441231001"/>
-      <w:r>
-        <w:t>Appendix A: Glossary</w:t>
+      <w:bookmarkStart w:id="47" w:name="_Toc439994697"/>
+      <w:bookmarkStart w:id="48" w:name="_Toc441231002"/>
+      <w:r>
+        <w:t>Appendix B: Analysis Models</w:t>
       </w:r>
       <w:bookmarkEnd w:id="47"/>
       <w:bookmarkEnd w:id="48"/>
@@ -5848,19 +5389,28 @@
     <w:p>
       <w:pPr>
         <w:pStyle w:val="template"/>
-      </w:pPr>
-      <w:r>
-        <w:t>&lt;Define all the terms necessary to properly interpret the SRS, including acronyms and abbreviations. You may wish to build a separate glossary that spans multiple projects or the entire organization, and just include terms specific to a single project in each SRS.&gt;</w:t>
+        <w:rPr>
+          <w:i w:val="0"/>
+        </w:rPr>
+      </w:pPr>
+      <w:r>
+        <w:t>&lt;Optionally, include any pertinent analysis models, such as data flow diagrams, class diagrams, state-transition diagrams, or entity-relationship diagrams</w:t>
+      </w:r>
+      <w:r>
+        <w:rPr>
+          <w:i w:val="0"/>
+        </w:rPr>
+        <w:t>.&gt;</w:t>
       </w:r>
     </w:p>
     <w:p>
       <w:pPr>
         <w:pStyle w:val="TOCEntry"/>
       </w:pPr>
-      <w:bookmarkStart w:id="49" w:name="_Toc439994697"/>
-      <w:bookmarkStart w:id="50" w:name="_Toc441231002"/>
-      <w:r>
-        <w:t>Appendix B: Analysis Models</w:t>
+      <w:bookmarkStart w:id="49" w:name="_Toc439994698"/>
+      <w:bookmarkStart w:id="50" w:name="_Toc441231003"/>
+      <w:r>
+        <w:t>Appendix C: To Be Determined List</w:t>
       </w:r>
       <w:bookmarkEnd w:id="49"/>
       <w:bookmarkEnd w:id="50"/>
@@ -5868,42 +5418,13 @@
     <w:p>
       <w:pPr>
         <w:pStyle w:val="template"/>
-        <w:rPr>
-          <w:i w:val="0"/>
-        </w:rPr>
-      </w:pPr>
-      <w:r>
-        <w:t>&lt;Optionally, include any pertinent analysis models, such as data flow diagrams, class diagrams, state-transition diagrams, or entity-relationship diagrams</w:t>
-      </w:r>
-      <w:r>
-        <w:rPr>
-          <w:i w:val="0"/>
-        </w:rPr>
-        <w:t>.&gt;</w:t>
-      </w:r>
-    </w:p>
-    <w:p>
-      <w:pPr>
-        <w:pStyle w:val="TOCEntry"/>
-      </w:pPr>
-      <w:bookmarkStart w:id="51" w:name="_Toc439994698"/>
-      <w:bookmarkStart w:id="52" w:name="_Toc441231003"/>
-      <w:r>
-        <w:t>Appendix C: To Be Determined List</w:t>
-      </w:r>
-      <w:bookmarkEnd w:id="51"/>
-      <w:bookmarkEnd w:id="52"/>
-    </w:p>
-    <w:p>
-      <w:pPr>
-        <w:pStyle w:val="template"/>
       </w:pPr>
       <w:r>
         <w:t>&lt;Collect a numbered list of the TBD (to be determined) references that remain in the SRS so they can be tracked to closure.&gt;</w:t>
       </w:r>
     </w:p>
     <w:sectPr>
-      <w:headerReference w:type="default" r:id="rId13"/>
+      <w:headerReference w:type="default" r:id="rId12"/>
       <w:pgSz w:w="12240" w:h="15840" w:code="1"/>
       <w:pgMar w:top="1440" w:right="1296" w:bottom="1440" w:left="1296" w:header="720" w:footer="720" w:gutter="0"/>
       <w:pgNumType w:start="1"/>
@@ -5915,7 +5436,7 @@
 </file>
 
 <file path=word/endnotes.xml><?xml version="1.0" encoding="utf-8"?>
-<w:endnotes xmlns:wpc="http://schemas.microsoft.com/office/word/2010/wordprocessingCanvas" xmlns:mc="http://schemas.openxmlformats.org/markup-compatibility/2006" xmlns:o="urn:schemas-microsoft-com:office:office" xmlns:r="http://schemas.openxmlformats.org/officeDocument/2006/relationships" xmlns:m="http://schemas.openxmlformats.org/officeDocument/2006/math" xmlns:v="urn:schemas-microsoft-com:vml" xmlns:wp14="http://schemas.microsoft.com/office/word/2010/wordprocessingDrawing" xmlns:wp="http://schemas.openxmlformats.org/drawingml/2006/wordprocessingDrawing" xmlns:w10="urn:schemas-microsoft-com:office:word" xmlns:w="http://schemas.openxmlformats.org/wordprocessingml/2006/main" xmlns:w14="http://schemas.microsoft.com/office/word/2010/wordml" xmlns:wpg="http://schemas.microsoft.com/office/word/2010/wordprocessingGroup" xmlns:wpi="http://schemas.microsoft.com/office/word/2010/wordprocessingInk" xmlns:wne="http://schemas.microsoft.com/office/word/2006/wordml" xmlns:wps="http://schemas.microsoft.com/office/word/2010/wordprocessingShape" mc:Ignorable="w14 wp14">
+<w:endnotes xmlns:wpc="http://schemas.microsoft.com/office/word/2010/wordprocessingCanvas" xmlns:cx="http://schemas.microsoft.com/office/drawing/2014/chartex" xmlns:cx1="http://schemas.microsoft.com/office/drawing/2015/9/8/chartex" xmlns:cx2="http://schemas.microsoft.com/office/drawing/2015/10/21/chartex" xmlns:cx3="http://schemas.microsoft.com/office/drawing/2016/5/9/chartex" xmlns:cx4="http://schemas.microsoft.com/office/drawing/2016/5/10/chartex" xmlns:cx5="http://schemas.microsoft.com/office/drawing/2016/5/11/chartex" xmlns:cx6="http://schemas.microsoft.com/office/drawing/2016/5/12/chartex" xmlns:cx7="http://schemas.microsoft.com/office/drawing/2016/5/13/chartex" xmlns:cx8="http://schemas.microsoft.com/office/drawing/2016/5/14/chartex" xmlns:mc="http://schemas.openxmlformats.org/markup-compatibility/2006" xmlns:aink="http://schemas.microsoft.com/office/drawing/2016/ink" xmlns:am3d="http://schemas.microsoft.com/office/drawing/2017/model3d" xmlns:o="urn:schemas-microsoft-com:office:office" xmlns:r="http://schemas.openxmlformats.org/officeDocument/2006/relationships" xmlns:m="http://schemas.openxmlformats.org/officeDocument/2006/math" xmlns:v="urn:schemas-microsoft-com:vml" xmlns:wp14="http://schemas.microsoft.com/office/word/2010/wordprocessingDrawing" xmlns:wp="http://schemas.openxmlformats.org/drawingml/2006/wordprocessingDrawing" xmlns:w10="urn:schemas-microsoft-com:office:word" xmlns:w="http://schemas.openxmlformats.org/wordprocessingml/2006/main" xmlns:w14="http://schemas.microsoft.com/office/word/2010/wordml" xmlns:w15="http://schemas.microsoft.com/office/word/2012/wordml" xmlns:w16cid="http://schemas.microsoft.com/office/word/2016/wordml/cid" xmlns:w16se="http://schemas.microsoft.com/office/word/2015/wordml/symex" xmlns:wpg="http://schemas.microsoft.com/office/word/2010/wordprocessingGroup" xmlns:wpi="http://schemas.microsoft.com/office/word/2010/wordprocessingInk" xmlns:wne="http://schemas.microsoft.com/office/word/2006/wordml" xmlns:wps="http://schemas.microsoft.com/office/word/2010/wordprocessingShape" mc:Ignorable="w14 w15 w16se w16cid wp14">
   <w:endnote w:type="separator" w:id="-1">
     <w:p>
       <w:r>
@@ -5934,7 +5455,7 @@
 </file>
 
 <file path=word/footer1.xml><?xml version="1.0" encoding="utf-8"?>
-<w:ftr xmlns:wpc="http://schemas.microsoft.com/office/word/2010/wordprocessingCanvas" xmlns:mc="http://schemas.openxmlformats.org/markup-compatibility/2006" xmlns:o="urn:schemas-microsoft-com:office:office" xmlns:r="http://schemas.openxmlformats.org/officeDocument/2006/relationships" xmlns:m="http://schemas.openxmlformats.org/officeDocument/2006/math" xmlns:v="urn:schemas-microsoft-com:vml" xmlns:wp14="http://schemas.microsoft.com/office/word/2010/wordprocessingDrawing" xmlns:wp="http://schemas.openxmlformats.org/drawingml/2006/wordprocessingDrawing" xmlns:w10="urn:schemas-microsoft-com:office:word" xmlns:w="http://schemas.openxmlformats.org/wordprocessingml/2006/main" xmlns:w14="http://schemas.microsoft.com/office/word/2010/wordml" xmlns:wpg="http://schemas.microsoft.com/office/word/2010/wordprocessingGroup" xmlns:wpi="http://schemas.microsoft.com/office/word/2010/wordprocessingInk" xmlns:wne="http://schemas.microsoft.com/office/word/2006/wordml" xmlns:wps="http://schemas.microsoft.com/office/word/2010/wordprocessingShape" mc:Ignorable="w14 wp14">
+<w:ftr xmlns:wpc="http://schemas.microsoft.com/office/word/2010/wordprocessingCanvas" xmlns:cx="http://schemas.microsoft.com/office/drawing/2014/chartex" xmlns:cx1="http://schemas.microsoft.com/office/drawing/2015/9/8/chartex" xmlns:cx2="http://schemas.microsoft.com/office/drawing/2015/10/21/chartex" xmlns:cx3="http://schemas.microsoft.com/office/drawing/2016/5/9/chartex" xmlns:cx4="http://schemas.microsoft.com/office/drawing/2016/5/10/chartex" xmlns:cx5="http://schemas.microsoft.com/office/drawing/2016/5/11/chartex" xmlns:cx6="http://schemas.microsoft.com/office/drawing/2016/5/12/chartex" xmlns:cx7="http://schemas.microsoft.com/office/drawing/2016/5/13/chartex" xmlns:cx8="http://schemas.microsoft.com/office/drawing/2016/5/14/chartex" xmlns:mc="http://schemas.openxmlformats.org/markup-compatibility/2006" xmlns:aink="http://schemas.microsoft.com/office/drawing/2016/ink" xmlns:am3d="http://schemas.microsoft.com/office/drawing/2017/model3d" xmlns:o="urn:schemas-microsoft-com:office:office" xmlns:r="http://schemas.openxmlformats.org/officeDocument/2006/relationships" xmlns:m="http://schemas.openxmlformats.org/officeDocument/2006/math" xmlns:v="urn:schemas-microsoft-com:vml" xmlns:wp14="http://schemas.microsoft.com/office/word/2010/wordprocessingDrawing" xmlns:wp="http://schemas.openxmlformats.org/drawingml/2006/wordprocessingDrawing" xmlns:w10="urn:schemas-microsoft-com:office:word" xmlns:w="http://schemas.openxmlformats.org/wordprocessingml/2006/main" xmlns:w14="http://schemas.microsoft.com/office/word/2010/wordml" xmlns:w15="http://schemas.microsoft.com/office/word/2012/wordml" xmlns:w16cid="http://schemas.microsoft.com/office/word/2016/wordml/cid" xmlns:w16se="http://schemas.microsoft.com/office/word/2015/wordml/symex" xmlns:wpg="http://schemas.microsoft.com/office/word/2010/wordprocessingGroup" xmlns:wpi="http://schemas.microsoft.com/office/word/2010/wordprocessingInk" xmlns:wne="http://schemas.microsoft.com/office/word/2006/wordml" xmlns:wps="http://schemas.microsoft.com/office/word/2010/wordprocessingShape" mc:Ignorable="w14 w15 w16se w16cid wp14">
   <w:p>
     <w:pPr>
       <w:pStyle w:val="Footer"/>
@@ -5945,7 +5466,7 @@
 </file>
 
 <file path=word/footer2.xml><?xml version="1.0" encoding="utf-8"?>
-<w:ftr xmlns:wpc="http://schemas.microsoft.com/office/word/2010/wordprocessingCanvas" xmlns:mc="http://schemas.openxmlformats.org/markup-compatibility/2006" xmlns:o="urn:schemas-microsoft-com:office:office" xmlns:r="http://schemas.openxmlformats.org/officeDocument/2006/relationships" xmlns:m="http://schemas.openxmlformats.org/officeDocument/2006/math" xmlns:v="urn:schemas-microsoft-com:vml" xmlns:wp14="http://schemas.microsoft.com/office/word/2010/wordprocessingDrawing" xmlns:wp="http://schemas.openxmlformats.org/drawingml/2006/wordprocessingDrawing" xmlns:w10="urn:schemas-microsoft-com:office:word" xmlns:w="http://schemas.openxmlformats.org/wordprocessingml/2006/main" xmlns:w14="http://schemas.microsoft.com/office/word/2010/wordml" xmlns:wpg="http://schemas.microsoft.com/office/word/2010/wordprocessingGroup" xmlns:wpi="http://schemas.microsoft.com/office/word/2010/wordprocessingInk" xmlns:wne="http://schemas.microsoft.com/office/word/2006/wordml" xmlns:wps="http://schemas.microsoft.com/office/word/2010/wordprocessingShape" mc:Ignorable="w14 wp14">
+<w:ftr xmlns:wpc="http://schemas.microsoft.com/office/word/2010/wordprocessingCanvas" xmlns:cx="http://schemas.microsoft.com/office/drawing/2014/chartex" xmlns:cx1="http://schemas.microsoft.com/office/drawing/2015/9/8/chartex" xmlns:cx2="http://schemas.microsoft.com/office/drawing/2015/10/21/chartex" xmlns:cx3="http://schemas.microsoft.com/office/drawing/2016/5/9/chartex" xmlns:cx4="http://schemas.microsoft.com/office/drawing/2016/5/10/chartex" xmlns:cx5="http://schemas.microsoft.com/office/drawing/2016/5/11/chartex" xmlns:cx6="http://schemas.microsoft.com/office/drawing/2016/5/12/chartex" xmlns:cx7="http://schemas.microsoft.com/office/drawing/2016/5/13/chartex" xmlns:cx8="http://schemas.microsoft.com/office/drawing/2016/5/14/chartex" xmlns:mc="http://schemas.openxmlformats.org/markup-compatibility/2006" xmlns:aink="http://schemas.microsoft.com/office/drawing/2016/ink" xmlns:am3d="http://schemas.microsoft.com/office/drawing/2017/model3d" xmlns:o="urn:schemas-microsoft-com:office:office" xmlns:r="http://schemas.openxmlformats.org/officeDocument/2006/relationships" xmlns:m="http://schemas.openxmlformats.org/officeDocument/2006/math" xmlns:v="urn:schemas-microsoft-com:vml" xmlns:wp14="http://schemas.microsoft.com/office/word/2010/wordprocessingDrawing" xmlns:wp="http://schemas.openxmlformats.org/drawingml/2006/wordprocessingDrawing" xmlns:w10="urn:schemas-microsoft-com:office:word" xmlns:w="http://schemas.openxmlformats.org/wordprocessingml/2006/main" xmlns:w14="http://schemas.microsoft.com/office/word/2010/wordml" xmlns:w15="http://schemas.microsoft.com/office/word/2012/wordml" xmlns:w16cid="http://schemas.microsoft.com/office/word/2016/wordml/cid" xmlns:w16se="http://schemas.microsoft.com/office/word/2015/wordml/symex" xmlns:wpg="http://schemas.microsoft.com/office/word/2010/wordprocessingGroup" xmlns:wpi="http://schemas.microsoft.com/office/word/2010/wordprocessingInk" xmlns:wne="http://schemas.microsoft.com/office/word/2006/wordml" xmlns:wps="http://schemas.microsoft.com/office/word/2010/wordprocessingShape" mc:Ignorable="w14 w15 w16se w16cid wp14">
   <w:p>
     <w:pPr>
       <w:pStyle w:val="Footer"/>
@@ -5955,7 +5476,7 @@
 </file>
 
 <file path=word/footnotes.xml><?xml version="1.0" encoding="utf-8"?>
-<w:footnotes xmlns:wpc="http://schemas.microsoft.com/office/word/2010/wordprocessingCanvas" xmlns:mc="http://schemas.openxmlformats.org/markup-compatibility/2006" xmlns:o="urn:schemas-microsoft-com:office:office" xmlns:r="http://schemas.openxmlformats.org/officeDocument/2006/relationships" xmlns:m="http://schemas.openxmlformats.org/officeDocument/2006/math" xmlns:v="urn:schemas-microsoft-com:vml" xmlns:wp14="http://schemas.microsoft.com/office/word/2010/wordprocessingDrawing" xmlns:wp="http://schemas.openxmlformats.org/drawingml/2006/wordprocessingDrawing" xmlns:w10="urn:schemas-microsoft-com:office:word" xmlns:w="http://schemas.openxmlformats.org/wordprocessingml/2006/main" xmlns:w14="http://schemas.microsoft.com/office/word/2010/wordml" xmlns:wpg="http://schemas.microsoft.com/office/word/2010/wordprocessingGroup" xmlns:wpi="http://schemas.microsoft.com/office/word/2010/wordprocessingInk" xmlns:wne="http://schemas.microsoft.com/office/word/2006/wordml" xmlns:wps="http://schemas.microsoft.com/office/word/2010/wordprocessingShape" mc:Ignorable="w14 wp14">
+<w:footnotes xmlns:wpc="http://schemas.microsoft.com/office/word/2010/wordprocessingCanvas" xmlns:cx="http://schemas.microsoft.com/office/drawing/2014/chartex" xmlns:cx1="http://schemas.microsoft.com/office/drawing/2015/9/8/chartex" xmlns:cx2="http://schemas.microsoft.com/office/drawing/2015/10/21/chartex" xmlns:cx3="http://schemas.microsoft.com/office/drawing/2016/5/9/chartex" xmlns:cx4="http://schemas.microsoft.com/office/drawing/2016/5/10/chartex" xmlns:cx5="http://schemas.microsoft.com/office/drawing/2016/5/11/chartex" xmlns:cx6="http://schemas.microsoft.com/office/drawing/2016/5/12/chartex" xmlns:cx7="http://schemas.microsoft.com/office/drawing/2016/5/13/chartex" xmlns:cx8="http://schemas.microsoft.com/office/drawing/2016/5/14/chartex" xmlns:mc="http://schemas.openxmlformats.org/markup-compatibility/2006" xmlns:aink="http://schemas.microsoft.com/office/drawing/2016/ink" xmlns:am3d="http://schemas.microsoft.com/office/drawing/2017/model3d" xmlns:o="urn:schemas-microsoft-com:office:office" xmlns:r="http://schemas.openxmlformats.org/officeDocument/2006/relationships" xmlns:m="http://schemas.openxmlformats.org/officeDocument/2006/math" xmlns:v="urn:schemas-microsoft-com:vml" xmlns:wp14="http://schemas.microsoft.com/office/word/2010/wordprocessingDrawing" xmlns:wp="http://schemas.openxmlformats.org/drawingml/2006/wordprocessingDrawing" xmlns:w10="urn:schemas-microsoft-com:office:word" xmlns:w="http://schemas.openxmlformats.org/wordprocessingml/2006/main" xmlns:w14="http://schemas.microsoft.com/office/word/2010/wordml" xmlns:w15="http://schemas.microsoft.com/office/word/2012/wordml" xmlns:w16cid="http://schemas.microsoft.com/office/word/2016/wordml/cid" xmlns:w16se="http://schemas.microsoft.com/office/word/2015/wordml/symex" xmlns:wpg="http://schemas.microsoft.com/office/word/2010/wordprocessingGroup" xmlns:wpi="http://schemas.microsoft.com/office/word/2010/wordprocessingInk" xmlns:wne="http://schemas.microsoft.com/office/word/2006/wordml" xmlns:wps="http://schemas.microsoft.com/office/word/2010/wordprocessingShape" mc:Ignorable="w14 w15 w16se w16cid wp14">
   <w:footnote w:type="separator" w:id="-1">
     <w:p>
       <w:r>
@@ -5974,7 +5495,7 @@
 </file>
 
 <file path=word/header1.xml><?xml version="1.0" encoding="utf-8"?>
-<w:hdr xmlns:wpc="http://schemas.microsoft.com/office/word/2010/wordprocessingCanvas" xmlns:mc="http://schemas.openxmlformats.org/markup-compatibility/2006" xmlns:o="urn:schemas-microsoft-com:office:office" xmlns:r="http://schemas.openxmlformats.org/officeDocument/2006/relationships" xmlns:m="http://schemas.openxmlformats.org/officeDocument/2006/math" xmlns:v="urn:schemas-microsoft-com:vml" xmlns:wp14="http://schemas.microsoft.com/office/word/2010/wordprocessingDrawing" xmlns:wp="http://schemas.openxmlformats.org/drawingml/2006/wordprocessingDrawing" xmlns:w10="urn:schemas-microsoft-com:office:word" xmlns:w="http://schemas.openxmlformats.org/wordprocessingml/2006/main" xmlns:w14="http://schemas.microsoft.com/office/word/2010/wordml" xmlns:wpg="http://schemas.microsoft.com/office/word/2010/wordprocessingGroup" xmlns:wpi="http://schemas.microsoft.com/office/word/2010/wordprocessingInk" xmlns:wne="http://schemas.microsoft.com/office/word/2006/wordml" xmlns:wps="http://schemas.microsoft.com/office/word/2010/wordprocessingShape" mc:Ignorable="w14 wp14">
+<w:hdr xmlns:wpc="http://schemas.microsoft.com/office/word/2010/wordprocessingCanvas" xmlns:cx="http://schemas.microsoft.com/office/drawing/2014/chartex" xmlns:cx1="http://schemas.microsoft.com/office/drawing/2015/9/8/chartex" xmlns:cx2="http://schemas.microsoft.com/office/drawing/2015/10/21/chartex" xmlns:cx3="http://schemas.microsoft.com/office/drawing/2016/5/9/chartex" xmlns:cx4="http://schemas.microsoft.com/office/drawing/2016/5/10/chartex" xmlns:cx5="http://schemas.microsoft.com/office/drawing/2016/5/11/chartex" xmlns:cx6="http://schemas.microsoft.com/office/drawing/2016/5/12/chartex" xmlns:cx7="http://schemas.microsoft.com/office/drawing/2016/5/13/chartex" xmlns:cx8="http://schemas.microsoft.com/office/drawing/2016/5/14/chartex" xmlns:mc="http://schemas.openxmlformats.org/markup-compatibility/2006" xmlns:aink="http://schemas.microsoft.com/office/drawing/2016/ink" xmlns:am3d="http://schemas.microsoft.com/office/drawing/2017/model3d" xmlns:o="urn:schemas-microsoft-com:office:office" xmlns:r="http://schemas.openxmlformats.org/officeDocument/2006/relationships" xmlns:m="http://schemas.openxmlformats.org/officeDocument/2006/math" xmlns:v="urn:schemas-microsoft-com:vml" xmlns:wp14="http://schemas.microsoft.com/office/word/2010/wordprocessingDrawing" xmlns:wp="http://schemas.openxmlformats.org/drawingml/2006/wordprocessingDrawing" xmlns:w10="urn:schemas-microsoft-com:office:word" xmlns:w="http://schemas.openxmlformats.org/wordprocessingml/2006/main" xmlns:w14="http://schemas.microsoft.com/office/word/2010/wordml" xmlns:w15="http://schemas.microsoft.com/office/word/2012/wordml" xmlns:w16cid="http://schemas.microsoft.com/office/word/2016/wordml/cid" xmlns:w16se="http://schemas.microsoft.com/office/word/2015/wordml/symex" xmlns:wpg="http://schemas.microsoft.com/office/word/2010/wordprocessingGroup" xmlns:wpi="http://schemas.microsoft.com/office/word/2010/wordprocessingInk" xmlns:wne="http://schemas.microsoft.com/office/word/2006/wordml" xmlns:wps="http://schemas.microsoft.com/office/word/2010/wordprocessingShape" mc:Ignorable="w14 w15 w16se w16cid wp14">
   <w:p>
     <w:pPr>
       <w:pStyle w:val="Header"/>
@@ -6035,7 +5556,7 @@
 </file>
 
 <file path=word/header2.xml><?xml version="1.0" encoding="utf-8"?>
-<w:hdr xmlns:wpc="http://schemas.microsoft.com/office/word/2010/wordprocessingCanvas" xmlns:mc="http://schemas.openxmlformats.org/markup-compatibility/2006" xmlns:o="urn:schemas-microsoft-com:office:office" xmlns:r="http://schemas.openxmlformats.org/officeDocument/2006/relationships" xmlns:m="http://schemas.openxmlformats.org/officeDocument/2006/math" xmlns:v="urn:schemas-microsoft-com:vml" xmlns:wp14="http://schemas.microsoft.com/office/word/2010/wordprocessingDrawing" xmlns:wp="http://schemas.openxmlformats.org/drawingml/2006/wordprocessingDrawing" xmlns:w10="urn:schemas-microsoft-com:office:word" xmlns:w="http://schemas.openxmlformats.org/wordprocessingml/2006/main" xmlns:w14="http://schemas.microsoft.com/office/word/2010/wordml" xmlns:wpg="http://schemas.microsoft.com/office/word/2010/wordprocessingGroup" xmlns:wpi="http://schemas.microsoft.com/office/word/2010/wordprocessingInk" xmlns:wne="http://schemas.microsoft.com/office/word/2006/wordml" xmlns:wps="http://schemas.microsoft.com/office/word/2010/wordprocessingShape" mc:Ignorable="w14 wp14">
+<w:hdr xmlns:wpc="http://schemas.microsoft.com/office/word/2010/wordprocessingCanvas" xmlns:cx="http://schemas.microsoft.com/office/drawing/2014/chartex" xmlns:cx1="http://schemas.microsoft.com/office/drawing/2015/9/8/chartex" xmlns:cx2="http://schemas.microsoft.com/office/drawing/2015/10/21/chartex" xmlns:cx3="http://schemas.microsoft.com/office/drawing/2016/5/9/chartex" xmlns:cx4="http://schemas.microsoft.com/office/drawing/2016/5/10/chartex" xmlns:cx5="http://schemas.microsoft.com/office/drawing/2016/5/11/chartex" xmlns:cx6="http://schemas.microsoft.com/office/drawing/2016/5/12/chartex" xmlns:cx7="http://schemas.microsoft.com/office/drawing/2016/5/13/chartex" xmlns:cx8="http://schemas.microsoft.com/office/drawing/2016/5/14/chartex" xmlns:mc="http://schemas.openxmlformats.org/markup-compatibility/2006" xmlns:aink="http://schemas.microsoft.com/office/drawing/2016/ink" xmlns:am3d="http://schemas.microsoft.com/office/drawing/2017/model3d" xmlns:o="urn:schemas-microsoft-com:office:office" xmlns:r="http://schemas.openxmlformats.org/officeDocument/2006/relationships" xmlns:m="http://schemas.openxmlformats.org/officeDocument/2006/math" xmlns:v="urn:schemas-microsoft-com:vml" xmlns:wp14="http://schemas.microsoft.com/office/word/2010/wordprocessingDrawing" xmlns:wp="http://schemas.openxmlformats.org/drawingml/2006/wordprocessingDrawing" xmlns:w10="urn:schemas-microsoft-com:office:word" xmlns:w="http://schemas.openxmlformats.org/wordprocessingml/2006/main" xmlns:w14="http://schemas.microsoft.com/office/word/2010/wordml" xmlns:w15="http://schemas.microsoft.com/office/word/2012/wordml" xmlns:w16cid="http://schemas.microsoft.com/office/word/2016/wordml/cid" xmlns:w16se="http://schemas.microsoft.com/office/word/2015/wordml/symex" xmlns:wpg="http://schemas.microsoft.com/office/word/2010/wordprocessingGroup" xmlns:wpi="http://schemas.microsoft.com/office/word/2010/wordprocessingInk" xmlns:wne="http://schemas.microsoft.com/office/word/2006/wordml" xmlns:wps="http://schemas.microsoft.com/office/word/2010/wordprocessingShape" mc:Ignorable="w14 w15 w16se w16cid wp14">
   <w:p>
     <w:pPr>
       <w:pStyle w:val="Header"/>
@@ -6101,8 +5622,8 @@
 </file>
 
 <file path=word/numbering.xml><?xml version="1.0" encoding="utf-8"?>
-<w:numbering xmlns:wpc="http://schemas.microsoft.com/office/word/2010/wordprocessingCanvas" xmlns:mc="http://schemas.openxmlformats.org/markup-compatibility/2006" xmlns:o="urn:schemas-microsoft-com:office:office" xmlns:r="http://schemas.openxmlformats.org/officeDocument/2006/relationships" xmlns:m="http://schemas.openxmlformats.org/officeDocument/2006/math" xmlns:v="urn:schemas-microsoft-com:vml" xmlns:wp14="http://schemas.microsoft.com/office/word/2010/wordprocessingDrawing" xmlns:wp="http://schemas.openxmlformats.org/drawingml/2006/wordprocessingDrawing" xmlns:w10="urn:schemas-microsoft-com:office:word" xmlns:w="http://schemas.openxmlformats.org/wordprocessingml/2006/main" xmlns:w14="http://schemas.microsoft.com/office/word/2010/wordml" xmlns:wpg="http://schemas.microsoft.com/office/word/2010/wordprocessingGroup" xmlns:wpi="http://schemas.microsoft.com/office/word/2010/wordprocessingInk" xmlns:wne="http://schemas.microsoft.com/office/word/2006/wordml" xmlns:wps="http://schemas.microsoft.com/office/word/2010/wordprocessingShape" mc:Ignorable="w14 wp14">
-  <w:abstractNum w:abstractNumId="0">
+<w:numbering xmlns:wpc="http://schemas.microsoft.com/office/word/2010/wordprocessingCanvas" xmlns:cx="http://schemas.microsoft.com/office/drawing/2014/chartex" xmlns:cx1="http://schemas.microsoft.com/office/drawing/2015/9/8/chartex" xmlns:cx2="http://schemas.microsoft.com/office/drawing/2015/10/21/chartex" xmlns:cx3="http://schemas.microsoft.com/office/drawing/2016/5/9/chartex" xmlns:cx4="http://schemas.microsoft.com/office/drawing/2016/5/10/chartex" xmlns:cx5="http://schemas.microsoft.com/office/drawing/2016/5/11/chartex" xmlns:cx6="http://schemas.microsoft.com/office/drawing/2016/5/12/chartex" xmlns:cx7="http://schemas.microsoft.com/office/drawing/2016/5/13/chartex" xmlns:cx8="http://schemas.microsoft.com/office/drawing/2016/5/14/chartex" xmlns:mc="http://schemas.openxmlformats.org/markup-compatibility/2006" xmlns:aink="http://schemas.microsoft.com/office/drawing/2016/ink" xmlns:am3d="http://schemas.microsoft.com/office/drawing/2017/model3d" xmlns:o="urn:schemas-microsoft-com:office:office" xmlns:r="http://schemas.openxmlformats.org/officeDocument/2006/relationships" xmlns:m="http://schemas.openxmlformats.org/officeDocument/2006/math" xmlns:v="urn:schemas-microsoft-com:vml" xmlns:wp14="http://schemas.microsoft.com/office/word/2010/wordprocessingDrawing" xmlns:wp="http://schemas.openxmlformats.org/drawingml/2006/wordprocessingDrawing" xmlns:w10="urn:schemas-microsoft-com:office:word" xmlns:w="http://schemas.openxmlformats.org/wordprocessingml/2006/main" xmlns:w14="http://schemas.microsoft.com/office/word/2010/wordml" xmlns:w15="http://schemas.microsoft.com/office/word/2012/wordml" xmlns:w16cid="http://schemas.microsoft.com/office/word/2016/wordml/cid" xmlns:w16se="http://schemas.microsoft.com/office/word/2015/wordml/symex" xmlns:wpg="http://schemas.microsoft.com/office/word/2010/wordprocessingGroup" xmlns:wpi="http://schemas.microsoft.com/office/word/2010/wordprocessingInk" xmlns:wne="http://schemas.microsoft.com/office/word/2006/wordml" xmlns:wps="http://schemas.microsoft.com/office/word/2010/wordprocessingShape" mc:Ignorable="w14 w15 w16se w16cid wp14">
+  <w:abstractNum w:abstractNumId="0" w15:restartNumberingAfterBreak="0">
     <w:nsid w:val="FFFFFFFB"/>
     <w:multiLevelType w:val="multilevel"/>
     <w:tmpl w:val="D8BC5BE2"/>
@@ -6179,7 +5700,7 @@
       <w:lvlJc w:val="left"/>
     </w:lvl>
   </w:abstractNum>
-  <w:abstractNum w:abstractNumId="1">
+  <w:abstractNum w:abstractNumId="1" w15:restartNumberingAfterBreak="0">
     <w:nsid w:val="05B40A0C"/>
     <w:multiLevelType w:val="hybridMultilevel"/>
     <w:tmpl w:val="2C2AB62C"/>
@@ -6265,7 +5786,7 @@
       </w:pPr>
     </w:lvl>
   </w:abstractNum>
-  <w:abstractNum w:abstractNumId="2">
+  <w:abstractNum w:abstractNumId="2" w15:restartNumberingAfterBreak="0">
     <w:nsid w:val="0DD31B7B"/>
     <w:multiLevelType w:val="hybridMultilevel"/>
     <w:tmpl w:val="409E4350"/>
@@ -6378,7 +5899,7 @@
       </w:rPr>
     </w:lvl>
   </w:abstractNum>
-  <w:abstractNum w:abstractNumId="3">
+  <w:abstractNum w:abstractNumId="3" w15:restartNumberingAfterBreak="0">
     <w:nsid w:val="191E49F4"/>
     <w:multiLevelType w:val="hybridMultilevel"/>
     <w:tmpl w:val="A7340144"/>
@@ -6491,7 +6012,7 @@
       </w:rPr>
     </w:lvl>
   </w:abstractNum>
-  <w:abstractNum w:abstractNumId="4">
+  <w:abstractNum w:abstractNumId="4" w15:restartNumberingAfterBreak="0">
     <w:nsid w:val="1B3B6AA0"/>
     <w:multiLevelType w:val="hybridMultilevel"/>
     <w:tmpl w:val="B7D85962"/>
@@ -6604,7 +6125,7 @@
       </w:rPr>
     </w:lvl>
   </w:abstractNum>
-  <w:abstractNum w:abstractNumId="5">
+  <w:abstractNum w:abstractNumId="5" w15:restartNumberingAfterBreak="0">
     <w:nsid w:val="1C040BA6"/>
     <w:multiLevelType w:val="hybridMultilevel"/>
     <w:tmpl w:val="FC0AB154"/>
@@ -6717,7 +6238,7 @@
       </w:rPr>
     </w:lvl>
   </w:abstractNum>
-  <w:abstractNum w:abstractNumId="6">
+  <w:abstractNum w:abstractNumId="6" w15:restartNumberingAfterBreak="0">
     <w:nsid w:val="1D52114E"/>
     <w:multiLevelType w:val="hybridMultilevel"/>
     <w:tmpl w:val="1BAAABDA"/>
@@ -6830,7 +6351,7 @@
       </w:rPr>
     </w:lvl>
   </w:abstractNum>
-  <w:abstractNum w:abstractNumId="7">
+  <w:abstractNum w:abstractNumId="7" w15:restartNumberingAfterBreak="0">
     <w:nsid w:val="2FCC5DCB"/>
     <w:multiLevelType w:val="hybridMultilevel"/>
     <w:tmpl w:val="22C42AEE"/>
@@ -6943,7 +6464,120 @@
       </w:rPr>
     </w:lvl>
   </w:abstractNum>
-  <w:abstractNum w:abstractNumId="8">
+  <w:abstractNum w:abstractNumId="8" w15:restartNumberingAfterBreak="0">
+    <w:nsid w:val="47333DB4"/>
+    <w:multiLevelType w:val="hybridMultilevel"/>
+    <w:tmpl w:val="AE94E670"/>
+    <w:lvl w:ilvl="0" w:tplc="04090003">
+      <w:start w:val="1"/>
+      <w:numFmt w:val="bullet"/>
+      <w:lvlText w:val="o"/>
+      <w:lvlJc w:val="left"/>
+      <w:pPr>
+        <w:ind w:left="2880" w:hanging="360"/>
+      </w:pPr>
+      <w:rPr>
+        <w:rFonts w:ascii="Courier New" w:hAnsi="Courier New" w:cs="Courier New" w:hint="default"/>
+      </w:rPr>
+    </w:lvl>
+    <w:lvl w:ilvl="1" w:tplc="04090003" w:tentative="1">
+      <w:start w:val="1"/>
+      <w:numFmt w:val="bullet"/>
+      <w:lvlText w:val="o"/>
+      <w:lvlJc w:val="left"/>
+      <w:pPr>
+        <w:ind w:left="3600" w:hanging="360"/>
+      </w:pPr>
+      <w:rPr>
+        <w:rFonts w:ascii="Courier New" w:hAnsi="Courier New" w:cs="Courier New" w:hint="default"/>
+      </w:rPr>
+    </w:lvl>
+    <w:lvl w:ilvl="2" w:tplc="04090005" w:tentative="1">
+      <w:start w:val="1"/>
+      <w:numFmt w:val="bullet"/>
+      <w:lvlText w:val=""/>
+      <w:lvlJc w:val="left"/>
+      <w:pPr>
+        <w:ind w:left="4320" w:hanging="360"/>
+      </w:pPr>
+      <w:rPr>
+        <w:rFonts w:ascii="Wingdings" w:hAnsi="Wingdings" w:hint="default"/>
+      </w:rPr>
+    </w:lvl>
+    <w:lvl w:ilvl="3" w:tplc="04090001" w:tentative="1">
+      <w:start w:val="1"/>
+      <w:numFmt w:val="bullet"/>
+      <w:lvlText w:val=""/>
+      <w:lvlJc w:val="left"/>
+      <w:pPr>
+        <w:ind w:left="5040" w:hanging="360"/>
+      </w:pPr>
+      <w:rPr>
+        <w:rFonts w:ascii="Symbol" w:hAnsi="Symbol" w:hint="default"/>
+      </w:rPr>
+    </w:lvl>
+    <w:lvl w:ilvl="4" w:tplc="04090003" w:tentative="1">
+      <w:start w:val="1"/>
+      <w:numFmt w:val="bullet"/>
+      <w:lvlText w:val="o"/>
+      <w:lvlJc w:val="left"/>
+      <w:pPr>
+        <w:ind w:left="5760" w:hanging="360"/>
+      </w:pPr>
+      <w:rPr>
+        <w:rFonts w:ascii="Courier New" w:hAnsi="Courier New" w:cs="Courier New" w:hint="default"/>
+      </w:rPr>
+    </w:lvl>
+    <w:lvl w:ilvl="5" w:tplc="04090005" w:tentative="1">
+      <w:start w:val="1"/>
+      <w:numFmt w:val="bullet"/>
+      <w:lvlText w:val=""/>
+      <w:lvlJc w:val="left"/>
+      <w:pPr>
+        <w:ind w:left="6480" w:hanging="360"/>
+      </w:pPr>
+      <w:rPr>
+        <w:rFonts w:ascii="Wingdings" w:hAnsi="Wingdings" w:hint="default"/>
+      </w:rPr>
+    </w:lvl>
+    <w:lvl w:ilvl="6" w:tplc="04090001" w:tentative="1">
+      <w:start w:val="1"/>
+      <w:numFmt w:val="bullet"/>
+      <w:lvlText w:val=""/>
+      <w:lvlJc w:val="left"/>
+      <w:pPr>
+        <w:ind w:left="7200" w:hanging="360"/>
+      </w:pPr>
+      <w:rPr>
+        <w:rFonts w:ascii="Symbol" w:hAnsi="Symbol" w:hint="default"/>
+      </w:rPr>
+    </w:lvl>
+    <w:lvl w:ilvl="7" w:tplc="04090003" w:tentative="1">
+      <w:start w:val="1"/>
+      <w:numFmt w:val="bullet"/>
+      <w:lvlText w:val="o"/>
+      <w:lvlJc w:val="left"/>
+      <w:pPr>
+        <w:ind w:left="7920" w:hanging="360"/>
+      </w:pPr>
+      <w:rPr>
+        <w:rFonts w:ascii="Courier New" w:hAnsi="Courier New" w:cs="Courier New" w:hint="default"/>
+      </w:rPr>
+    </w:lvl>
+    <w:lvl w:ilvl="8" w:tplc="04090005" w:tentative="1">
+      <w:start w:val="1"/>
+      <w:numFmt w:val="bullet"/>
+      <w:lvlText w:val=""/>
+      <w:lvlJc w:val="left"/>
+      <w:pPr>
+        <w:ind w:left="8640" w:hanging="360"/>
+      </w:pPr>
+      <w:rPr>
+        <w:rFonts w:ascii="Wingdings" w:hAnsi="Wingdings" w:hint="default"/>
+      </w:rPr>
+    </w:lvl>
+  </w:abstractNum>
+  <w:abstractNum w:abstractNumId="9" w15:restartNumberingAfterBreak="0">
     <w:nsid w:val="48193E14"/>
     <w:multiLevelType w:val="hybridMultilevel"/>
     <w:tmpl w:val="74ECFFBE"/>
@@ -7056,7 +6690,7 @@
       </w:rPr>
     </w:lvl>
   </w:abstractNum>
-  <w:abstractNum w:abstractNumId="9">
+  <w:abstractNum w:abstractNumId="10" w15:restartNumberingAfterBreak="0">
     <w:nsid w:val="4D753918"/>
     <w:multiLevelType w:val="hybridMultilevel"/>
     <w:tmpl w:val="1868CD7C"/>
@@ -7169,7 +6803,7 @@
       </w:rPr>
     </w:lvl>
   </w:abstractNum>
-  <w:abstractNum w:abstractNumId="10">
+  <w:abstractNum w:abstractNumId="11" w15:restartNumberingAfterBreak="0">
     <w:nsid w:val="5D4456FB"/>
     <w:multiLevelType w:val="hybridMultilevel"/>
     <w:tmpl w:val="2116CE12"/>
@@ -7282,7 +6916,7 @@
       </w:rPr>
     </w:lvl>
   </w:abstractNum>
-  <w:abstractNum w:abstractNumId="11">
+  <w:abstractNum w:abstractNumId="12" w15:restartNumberingAfterBreak="0">
     <w:nsid w:val="662E41C6"/>
     <w:multiLevelType w:val="hybridMultilevel"/>
     <w:tmpl w:val="07A0D278"/>
@@ -7395,7 +7029,7 @@
       </w:rPr>
     </w:lvl>
   </w:abstractNum>
-  <w:abstractNum w:abstractNumId="12">
+  <w:abstractNum w:abstractNumId="13" w15:restartNumberingAfterBreak="0">
     <w:nsid w:val="67FE3D89"/>
     <w:multiLevelType w:val="hybridMultilevel"/>
     <w:tmpl w:val="E0328C4C"/>
@@ -7508,7 +7142,7 @@
       </w:rPr>
     </w:lvl>
   </w:abstractNum>
-  <w:abstractNum w:abstractNumId="13">
+  <w:abstractNum w:abstractNumId="14" w15:restartNumberingAfterBreak="0">
     <w:nsid w:val="6CCC2EC7"/>
     <w:multiLevelType w:val="hybridMultilevel"/>
     <w:tmpl w:val="82602F96"/>
@@ -7594,7 +7228,7 @@
       </w:pPr>
     </w:lvl>
   </w:abstractNum>
-  <w:abstractNum w:abstractNumId="14">
+  <w:abstractNum w:abstractNumId="15" w15:restartNumberingAfterBreak="0">
     <w:nsid w:val="6EAF743E"/>
     <w:multiLevelType w:val="hybridMultilevel"/>
     <w:tmpl w:val="7458F732"/>
@@ -7707,7 +7341,7 @@
       </w:rPr>
     </w:lvl>
   </w:abstractNum>
-  <w:abstractNum w:abstractNumId="15">
+  <w:abstractNum w:abstractNumId="16" w15:restartNumberingAfterBreak="0">
     <w:nsid w:val="76172D7D"/>
     <w:multiLevelType w:val="hybridMultilevel"/>
     <w:tmpl w:val="9FEA7C48"/>
@@ -7830,7 +7464,7 @@
     <w:abstractNumId w:val="5"/>
   </w:num>
   <w:num w:numId="4">
-    <w:abstractNumId w:val="15"/>
+    <w:abstractNumId w:val="16"/>
   </w:num>
   <w:num w:numId="5">
     <w:abstractNumId w:val="0"/>
@@ -7839,19 +7473,19 @@
     <w:abstractNumId w:val="3"/>
   </w:num>
   <w:num w:numId="7">
-    <w:abstractNumId w:val="9"/>
+    <w:abstractNumId w:val="10"/>
   </w:num>
   <w:num w:numId="8">
-    <w:abstractNumId w:val="11"/>
+    <w:abstractNumId w:val="12"/>
   </w:num>
   <w:num w:numId="9">
     <w:abstractNumId w:val="7"/>
   </w:num>
   <w:num w:numId="10">
-    <w:abstractNumId w:val="14"/>
+    <w:abstractNumId w:val="15"/>
   </w:num>
   <w:num w:numId="11">
-    <w:abstractNumId w:val="12"/>
+    <w:abstractNumId w:val="13"/>
   </w:num>
   <w:num w:numId="12">
     <w:abstractNumId w:val="0"/>
@@ -7863,7 +7497,7 @@
     </w:lvlOverride>
   </w:num>
   <w:num w:numId="13">
-    <w:abstractNumId w:val="13"/>
+    <w:abstractNumId w:val="14"/>
   </w:num>
   <w:num w:numId="14">
     <w:abstractNumId w:val="0"/>
@@ -7875,10 +7509,10 @@
     </w:lvlOverride>
   </w:num>
   <w:num w:numId="15">
-    <w:abstractNumId w:val="10"/>
+    <w:abstractNumId w:val="11"/>
   </w:num>
   <w:num w:numId="16">
-    <w:abstractNumId w:val="8"/>
+    <w:abstractNumId w:val="9"/>
   </w:num>
   <w:num w:numId="17">
     <w:abstractNumId w:val="2"/>
@@ -7886,11 +7520,14 @@
   <w:num w:numId="18">
     <w:abstractNumId w:val="4"/>
   </w:num>
+  <w:num w:numId="19">
+    <w:abstractNumId w:val="8"/>
+  </w:num>
 </w:numbering>
 </file>
 
 <file path=word/styles.xml><?xml version="1.0" encoding="utf-8"?>
-<w:styles xmlns:mc="http://schemas.openxmlformats.org/markup-compatibility/2006" xmlns:r="http://schemas.openxmlformats.org/officeDocument/2006/relationships" xmlns:w="http://schemas.openxmlformats.org/wordprocessingml/2006/main" xmlns:w14="http://schemas.microsoft.com/office/word/2010/wordml" mc:Ignorable="w14">
+<w:styles xmlns:mc="http://schemas.openxmlformats.org/markup-compatibility/2006" xmlns:r="http://schemas.openxmlformats.org/officeDocument/2006/relationships" xmlns:w="http://schemas.openxmlformats.org/wordprocessingml/2006/main" xmlns:w14="http://schemas.microsoft.com/office/word/2010/wordml" xmlns:w15="http://schemas.microsoft.com/office/word/2012/wordml" xmlns:w16cid="http://schemas.microsoft.com/office/word/2016/wordml/cid" xmlns:w16se="http://schemas.microsoft.com/office/word/2015/wordml/symex" mc:Ignorable="w14 w15 w16se w16cid">
   <w:docDefaults>
     <w:rPrDefault>
       <w:rPr>
@@ -7900,852 +7537,374 @@
     </w:rPrDefault>
     <w:pPrDefault/>
   </w:docDefaults>
-  <w:latentStyles w:defLockedState="0" w:defUIPriority="0" w:defSemiHidden="1" w:defUnhideWhenUsed="1" w:defQFormat="0" w:count="267">
-    <w:lsdException w:name="Normal" w:semiHidden="0" w:unhideWhenUsed="0" w:qFormat="1"/>
-    <w:lsdException w:name="heading 1" w:semiHidden="0" w:unhideWhenUsed="0" w:qFormat="1"/>
-    <w:lsdException w:name="heading 2" w:semiHidden="0" w:unhideWhenUsed="0" w:qFormat="1"/>
-    <w:lsdException w:name="heading 3" w:qFormat="1"/>
-    <w:lsdException w:name="heading 4" w:qFormat="1"/>
-    <w:lsdException w:name="heading 5" w:qFormat="1"/>
-    <w:lsdException w:name="heading 6" w:qFormat="1"/>
-    <w:lsdException w:name="heading 7" w:qFormat="1"/>
-    <w:lsdException w:name="heading 8" w:qFormat="1"/>
-    <w:lsdException w:name="heading 9" w:qFormat="1"/>
-    <w:lsdException w:name="caption" w:qFormat="1"/>
-    <w:lsdException w:name="macro" w:semiHidden="0" w:unhideWhenUsed="0"/>
-    <w:lsdException w:name="List Bullet" w:semiHidden="0" w:unhideWhenUsed="0"/>
-    <w:lsdException w:name="List Number" w:semiHidden="0" w:unhideWhenUsed="0"/>
-    <w:lsdException w:name="Title" w:semiHidden="0" w:unhideWhenUsed="0" w:qFormat="1"/>
-    <w:lsdException w:name="List Continue 3" w:semiHidden="0" w:unhideWhenUsed="0"/>
-    <w:lsdException w:name="List Continue 4" w:semiHidden="0" w:unhideWhenUsed="0"/>
-    <w:lsdException w:name="List Continue 5" w:semiHidden="0" w:unhideWhenUsed="0"/>
-    <w:lsdException w:name="Message Header" w:semiHidden="0" w:unhideWhenUsed="0"/>
-    <w:lsdException w:name="Subtitle" w:semiHidden="0" w:unhideWhenUsed="0" w:qFormat="1"/>
-    <w:lsdException w:name="Strong" w:semiHidden="0" w:unhideWhenUsed="0" w:qFormat="1"/>
-    <w:lsdException w:name="Emphasis" w:semiHidden="0" w:unhideWhenUsed="0" w:qFormat="1"/>
-    <w:lsdException w:name="Balloon Text" w:semiHidden="0" w:unhideWhenUsed="0"/>
-    <w:lsdException w:name="Table Grid" w:semiHidden="0" w:unhideWhenUsed="0"/>
-    <w:lsdException w:name="Placeholder Text" w:uiPriority="99" w:unhideWhenUsed="0"/>
-    <w:lsdException w:name="No Spacing" w:semiHidden="0" w:uiPriority="1" w:unhideWhenUsed="0" w:qFormat="1"/>
-    <w:lsdException w:name="Light Shading" w:semiHidden="0" w:uiPriority="60" w:unhideWhenUsed="0"/>
-    <w:lsdException w:name="Light List" w:semiHidden="0" w:uiPriority="61" w:unhideWhenUsed="0"/>
-    <w:lsdException w:name="Light Grid" w:semiHidden="0" w:uiPriority="62" w:unhideWhenUsed="0"/>
-    <w:lsdException w:name="Medium Shading 1" w:semiHidden="0" w:uiPriority="63" w:unhideWhenUsed="0"/>
-    <w:lsdException w:name="Medium Shading 2" w:semiHidden="0" w:uiPriority="64" w:unhideWhenUsed="0"/>
-    <w:lsdException w:name="Medium List 1" w:semiHidden="0" w:uiPriority="65" w:unhideWhenUsed="0"/>
-    <w:lsdException w:name="Medium List 2" w:semiHidden="0" w:uiPriority="66" w:unhideWhenUsed="0"/>
-    <w:lsdException w:name="Medium Grid 1" w:semiHidden="0" w:uiPriority="67" w:unhideWhenUsed="0"/>
-    <w:lsdException w:name="Medium Grid 2" w:semiHidden="0" w:uiPriority="68" w:unhideWhenUsed="0"/>
-    <w:lsdException w:name="Medium Grid 3" w:semiHidden="0" w:uiPriority="69" w:unhideWhenUsed="0"/>
-    <w:lsdException w:name="Dark List" w:semiHidden="0" w:uiPriority="70" w:unhideWhenUsed="0"/>
-    <w:lsdException w:name="Colorful Shading" w:semiHidden="0" w:uiPriority="71" w:unhideWhenUsed="0"/>
-    <w:lsdException w:name="Colorful List" w:semiHidden="0" w:uiPriority="72" w:unhideWhenUsed="0"/>
-    <w:lsdException w:name="Colorful Grid" w:semiHidden="0" w:uiPriority="73" w:unhideWhenUsed="0"/>
-    <w:lsdException w:name="Light Shading Accent 1" w:semiHidden="0" w:uiPriority="60" w:unhideWhenUsed="0"/>
-    <w:lsdException w:name="Light List Accent 1" w:semiHidden="0" w:uiPriority="61" w:unhideWhenUsed="0"/>
-    <w:lsdException w:name="Light Grid Accent 1" w:semiHidden="0" w:uiPriority="62" w:unhideWhenUsed="0"/>
-    <w:lsdException w:name="Medium Shading 1 Accent 1" w:semiHidden="0" w:uiPriority="63" w:unhideWhenUsed="0"/>
-    <w:lsdException w:name="Medium Shading 2 Accent 1" w:semiHidden="0" w:uiPriority="64" w:unhideWhenUsed="0"/>
-    <w:lsdException w:name="Medium List 1 Accent 1" w:semiHidden="0" w:uiPriority="65" w:unhideWhenUsed="0"/>
-    <w:lsdException w:name="Revision" w:uiPriority="99" w:unhideWhenUsed="0"/>
-    <w:lsdException w:name="List Paragraph" w:semiHidden="0" w:uiPriority="34" w:unhideWhenUsed="0" w:qFormat="1"/>
-    <w:lsdException w:name="Quote" w:semiHidden="0" w:uiPriority="29" w:unhideWhenUsed="0" w:qFormat="1"/>
-    <w:lsdException w:name="Intense Quote" w:semiHidden="0" w:uiPriority="30" w:unhideWhenUsed="0" w:qFormat="1"/>
-    <w:lsdException w:name="Medium List 2 Accent 1" w:semiHidden="0" w:uiPriority="66" w:unhideWhenUsed="0"/>
-    <w:lsdException w:name="Medium Grid 1 Accent 1" w:semiHidden="0" w:uiPriority="67" w:unhideWhenUsed="0"/>
-    <w:lsdException w:name="Medium Grid 2 Accent 1" w:semiHidden="0" w:uiPriority="68" w:unhideWhenUsed="0"/>
-    <w:lsdException w:name="Medium Grid 3 Accent 1" w:semiHidden="0" w:uiPriority="69" w:unhideWhenUsed="0"/>
-    <w:lsdException w:name="Dark List Accent 1" w:semiHidden="0" w:uiPriority="70" w:unhideWhenUsed="0"/>
-    <w:lsdException w:name="Colorful Shading Accent 1" w:semiHidden="0" w:uiPriority="71" w:unhideWhenUsed="0"/>
-    <w:lsdException w:name="Colorful List Accent 1" w:semiHidden="0" w:uiPriority="72" w:unhideWhenUsed="0"/>
-    <w:lsdException w:name="Colorful Grid Accent 1" w:semiHidden="0" w:uiPriority="73" w:unhideWhenUsed="0"/>
-    <w:lsdException w:name="Light Shading Accent 2" w:semiHidden="0" w:uiPriority="60" w:unhideWhenUsed="0"/>
-    <w:lsdException w:name="Light List Accent 2" w:semiHidden="0" w:uiPriority="61" w:unhideWhenUsed="0"/>
-    <w:lsdException w:name="Light Grid Accent 2" w:semiHidden="0" w:uiPriority="62" w:unhideWhenUsed="0"/>
-    <w:lsdException w:name="Medium Shading 1 Accent 2" w:semiHidden="0" w:uiPriority="63" w:unhideWhenUsed="0"/>
-    <w:lsdException w:name="Medium Shading 2 Accent 2" w:semiHidden="0" w:uiPriority="64" w:unhideWhenUsed="0"/>
-    <w:lsdException w:name="Medium List 1 Accent 2" w:semiHidden="0" w:uiPriority="65" w:unhideWhenUsed="0"/>
-    <w:lsdException w:name="Medium List 2 Accent 2" w:semiHidden="0" w:uiPriority="66" w:unhideWhenUsed="0"/>
-    <w:lsdException w:name="Medium Grid 1 Accent 2" w:semiHidden="0" w:uiPriority="67" w:unhideWhenUsed="0"/>
-    <w:lsdException w:name="Medium Grid 2 Accent 2" w:semiHidden="0" w:uiPriority="68" w:unhideWhenUsed="0"/>
-    <w:lsdException w:name="Medium Grid 3 Accent 2" w:semiHidden="0" w:uiPriority="69" w:unhideWhenUsed="0"/>
-    <w:lsdException w:name="Dark List Accent 2" w:semiHidden="0" w:uiPriority="70" w:unhideWhenUsed="0"/>
-    <w:lsdException w:name="Colorful Shading Accent 2" w:semiHidden="0" w:uiPriority="71" w:unhideWhenUsed="0"/>
-    <w:lsdException w:name="Colorful List Accent 2" w:semiHidden="0" w:uiPriority="72" w:unhideWhenUsed="0"/>
-    <w:lsdException w:name="Colorful Grid Accent 2" w:semiHidden="0" w:uiPriority="73" w:unhideWhenUsed="0"/>
-    <w:lsdException w:name="Light Shading Accent 3" w:semiHidden="0" w:uiPriority="60" w:unhideWhenUsed="0"/>
-    <w:lsdException w:name="Light List Accent 3" w:semiHidden="0" w:uiPriority="61" w:unhideWhenUsed="0"/>
-    <w:lsdException w:name="Light Grid Accent 3" w:semiHidden="0" w:uiPriority="62" w:unhideWhenUsed="0"/>
-    <w:lsdException w:name="Medium Shading 1 Accent 3" w:semiHidden="0" w:uiPriority="63" w:unhideWhenUsed="0"/>
-    <w:lsdException w:name="Medium Shading 2 Accent 3" w:semiHidden="0" w:uiPriority="64" w:unhideWhenUsed="0"/>
-    <w:lsdException w:name="Medium List 1 Accent 3" w:semiHidden="0" w:uiPriority="65" w:unhideWhenUsed="0"/>
-    <w:lsdException w:name="Medium List 2 Accent 3" w:semiHidden="0" w:uiPriority="66" w:unhideWhenUsed="0"/>
-    <w:lsdException w:name="Medium Grid 1 Accent 3" w:semiHidden="0" w:uiPriority="67" w:unhideWhenUsed="0"/>
-    <w:lsdException w:name="Medium Grid 2 Accent 3" w:semiHidden="0" w:uiPriority="68" w:unhideWhenUsed="0"/>
-    <w:lsdException w:name="Medium Grid 3 Accent 3" w:semiHidden="0" w:uiPriority="69" w:unhideWhenUsed="0"/>
-    <w:lsdException w:name="Dark List Accent 3" w:semiHidden="0" w:uiPriority="70" w:unhideWhenUsed="0"/>
-    <w:lsdException w:name="Colorful Shading Accent 3" w:semiHidden="0" w:uiPriority="71" w:unhideWhenUsed="0"/>
-    <w:lsdException w:name="Colorful List Accent 3" w:semiHidden="0" w:uiPriority="72" w:unhideWhenUsed="0"/>
-    <w:lsdException w:name="Colorful Grid Accent 3" w:semiHidden="0" w:uiPriority="73" w:unhideWhenUsed="0"/>
-    <w:lsdException w:name="Light Shading Accent 4" w:semiHidden="0" w:uiPriority="60" w:unhideWhenUsed="0"/>
-    <w:lsdException w:name="Light List Accent 4" w:semiHidden="0" w:uiPriority="61" w:unhideWhenUsed="0"/>
-    <w:lsdException w:name="Light Grid Accent 4" w:semiHidden="0" w:uiPriority="62" w:unhideWhenUsed="0"/>
-    <w:lsdException w:name="Medium Shading 1 Accent 4" w:semiHidden="0" w:uiPriority="63" w:unhideWhenUsed="0"/>
-    <w:lsdException w:name="Medium Shading 2 Accent 4" w:semiHidden="0" w:uiPriority="64" w:unhideWhenUsed="0"/>
-    <w:lsdException w:name="Medium List 1 Accent 4" w:semiHidden="0" w:uiPriority="65" w:unhideWhenUsed="0"/>
-    <w:lsdException w:name="Medium List 2 Accent 4" w:semiHidden="0" w:uiPriority="66" w:unhideWhenUsed="0"/>
-    <w:lsdException w:name="Medium Grid 1 Accent 4" w:semiHidden="0" w:uiPriority="67" w:unhideWhenUsed="0"/>
-    <w:lsdException w:name="Medium Grid 2 Accent 4" w:semiHidden="0" w:uiPriority="68" w:unhideWhenUsed="0"/>
-    <w:lsdException w:name="Medium Grid 3 Accent 4" w:semiHidden="0" w:uiPriority="69" w:unhideWhenUsed="0"/>
-    <w:lsdException w:name="Dark List Accent 4" w:semiHidden="0" w:uiPriority="70" w:unhideWhenUsed="0"/>
-    <w:lsdException w:name="Colorful Shading Accent 4" w:semiHidden="0" w:uiPriority="71" w:unhideWhenUsed="0"/>
-    <w:lsdException w:name="Colorful List Accent 4" w:semiHidden="0" w:uiPriority="72" w:unhideWhenUsed="0"/>
-    <w:lsdException w:name="Colorful Grid Accent 4" w:semiHidden="0" w:uiPriority="73" w:unhideWhenUsed="0"/>
-    <w:lsdException w:name="Light Shading Accent 5" w:semiHidden="0" w:uiPriority="60" w:unhideWhenUsed="0"/>
-    <w:lsdException w:name="Light List Accent 5" w:semiHidden="0" w:uiPriority="61" w:unhideWhenUsed="0"/>
-    <w:lsdException w:name="Light Grid Accent 5" w:semiHidden="0" w:uiPriority="62" w:unhideWhenUsed="0"/>
-    <w:lsdException w:name="Medium Shading 1 Accent 5" w:semiHidden="0" w:uiPriority="63" w:unhideWhenUsed="0"/>
-    <w:lsdException w:name="Medium Shading 2 Accent 5" w:semiHidden="0" w:uiPriority="64" w:unhideWhenUsed="0"/>
-    <w:lsdException w:name="Medium List 1 Accent 5" w:semiHidden="0" w:uiPriority="65" w:unhideWhenUsed="0"/>
-    <w:lsdException w:name="Medium List 2 Accent 5" w:semiHidden="0" w:uiPriority="66" w:unhideWhenUsed="0"/>
-    <w:lsdException w:name="Medium Grid 1 Accent 5" w:semiHidden="0" w:uiPriority="67" w:unhideWhenUsed="0"/>
-    <w:lsdException w:name="Medium Grid 2 Accent 5" w:semiHidden="0" w:uiPriority="68" w:unhideWhenUsed="0"/>
-    <w:lsdException w:name="Medium Grid 3 Accent 5" w:semiHidden="0" w:uiPriority="69" w:unhideWhenUsed="0"/>
-    <w:lsdException w:name="Dark List Accent 5" w:semiHidden="0" w:uiPriority="70" w:unhideWhenUsed="0"/>
-    <w:lsdException w:name="Colorful Shading Accent 5" w:semiHidden="0" w:uiPriority="71" w:unhideWhenUsed="0"/>
-    <w:lsdException w:name="Colorful List Accent 5" w:semiHidden="0" w:uiPriority="72" w:unhideWhenUsed="0"/>
-    <w:lsdException w:name="Colorful Grid Accent 5" w:semiHidden="0" w:uiPriority="73" w:unhideWhenUsed="0"/>
-    <w:lsdException w:name="Light Shading Accent 6" w:semiHidden="0" w:uiPriority="60" w:unhideWhenUsed="0"/>
-    <w:lsdException w:name="Light List Accent 6" w:semiHidden="0" w:uiPriority="61" w:unhideWhenUsed="0"/>
-    <w:lsdException w:name="Light Grid Accent 6" w:semiHidden="0" w:uiPriority="62" w:unhideWhenUsed="0"/>
-    <w:lsdException w:name="Medium Shading 1 Accent 6" w:semiHidden="0" w:uiPriority="63" w:unhideWhenUsed="0"/>
-    <w:lsdException w:name="Medium Shading 2 Accent 6" w:semiHidden="0" w:uiPriority="64" w:unhideWhenUsed="0"/>
-    <w:lsdException w:name="Medium List 1 Accent 6" w:semiHidden="0" w:uiPriority="65" w:unhideWhenUsed="0"/>
-    <w:lsdException w:name="Medium List 2 Accent 6" w:semiHidden="0" w:uiPriority="66" w:unhideWhenUsed="0"/>
-    <w:lsdException w:name="Medium Grid 1 Accent 6" w:semiHidden="0" w:uiPriority="67" w:unhideWhenUsed="0"/>
-    <w:lsdException w:name="Medium Grid 2 Accent 6" w:semiHidden="0" w:uiPriority="68" w:unhideWhenUsed="0"/>
-    <w:lsdException w:name="Medium Grid 3 Accent 6" w:semiHidden="0" w:uiPriority="69" w:unhideWhenUsed="0"/>
-    <w:lsdException w:name="Dark List Accent 6" w:semiHidden="0" w:uiPriority="70" w:unhideWhenUsed="0"/>
-    <w:lsdException w:name="Colorful Shading Accent 6" w:semiHidden="0" w:uiPriority="71" w:unhideWhenUsed="0"/>
-    <w:lsdException w:name="Colorful List Accent 6" w:semiHidden="0" w:uiPriority="72" w:unhideWhenUsed="0"/>
-    <w:lsdException w:name="Colorful Grid Accent 6" w:semiHidden="0" w:uiPriority="73" w:unhideWhenUsed="0"/>
-    <w:lsdException w:name="Subtle Emphasis" w:semiHidden="0" w:uiPriority="19" w:unhideWhenUsed="0" w:qFormat="1"/>
-    <w:lsdException w:name="Intense Emphasis" w:semiHidden="0" w:uiPriority="21" w:unhideWhenUsed="0" w:qFormat="1"/>
-    <w:lsdException w:name="Subtle Reference" w:semiHidden="0" w:uiPriority="31" w:unhideWhenUsed="0" w:qFormat="1"/>
-    <w:lsdException w:name="Intense Reference" w:semiHidden="0" w:uiPriority="32" w:unhideWhenUsed="0" w:qFormat="1"/>
-    <w:lsdException w:name="Book Title" w:semiHidden="0" w:uiPriority="33" w:unhideWhenUsed="0" w:qFormat="1"/>
-    <w:lsdException w:name="Bibliography" w:uiPriority="37"/>
-    <w:lsdException w:name="TOC Heading" w:uiPriority="39" w:qFormat="1"/>
-  </w:latentStyles>
-  <w:style w:type="paragraph" w:default="1" w:styleId="Normal">
-    <w:name w:val="Normal"/>
-    <w:qFormat/>
-    <w:pPr>
-      <w:spacing w:line="240" w:lineRule="exact"/>
-    </w:pPr>
-    <w:rPr>
-      <w:rFonts w:ascii="Times" w:hAnsi="Times"/>
-      <w:sz w:val="24"/>
-      <w:lang w:eastAsia="en-US"/>
-    </w:rPr>
-  </w:style>
-  <w:style w:type="paragraph" w:styleId="Heading1">
-    <w:name w:val="heading 1"/>
-    <w:basedOn w:val="Normal"/>
-    <w:next w:val="Normal"/>
-    <w:qFormat/>
-    <w:pPr>
-      <w:keepNext/>
-      <w:keepLines/>
-      <w:numPr>
-        <w:numId w:val="5"/>
-      </w:numPr>
-      <w:spacing w:before="480" w:after="240" w:line="240" w:lineRule="atLeast"/>
-      <w:outlineLvl w:val="0"/>
-    </w:pPr>
-    <w:rPr>
-      <w:b/>
-      <w:kern w:val="28"/>
-      <w:sz w:val="36"/>
-    </w:rPr>
-  </w:style>
-  <w:style w:type="paragraph" w:styleId="Heading2">
-    <w:name w:val="heading 2"/>
-    <w:basedOn w:val="Normal"/>
-    <w:next w:val="Normal"/>
-    <w:qFormat/>
-    <w:pPr>
-      <w:keepNext/>
-      <w:keepLines/>
-      <w:numPr>
-        <w:ilvl w:val="1"/>
-        <w:numId w:val="5"/>
-      </w:numPr>
-      <w:spacing w:before="280" w:after="280" w:line="240" w:lineRule="atLeast"/>
-      <w:outlineLvl w:val="1"/>
-    </w:pPr>
-    <w:rPr>
-      <w:b/>
-      <w:sz w:val="28"/>
-    </w:rPr>
-  </w:style>
-  <w:style w:type="paragraph" w:styleId="Heading3">
-    <w:name w:val="heading 3"/>
-    <w:basedOn w:val="Normal"/>
-    <w:next w:val="Normal"/>
-    <w:qFormat/>
-    <w:pPr>
-      <w:numPr>
-        <w:ilvl w:val="2"/>
-        <w:numId w:val="5"/>
-      </w:numPr>
-      <w:spacing w:before="240" w:after="240"/>
-      <w:outlineLvl w:val="2"/>
-    </w:pPr>
-    <w:rPr>
-      <w:b/>
-    </w:rPr>
-  </w:style>
-  <w:style w:type="paragraph" w:styleId="Heading4">
-    <w:name w:val="heading 4"/>
-    <w:basedOn w:val="Normal"/>
-    <w:next w:val="Normal"/>
-    <w:qFormat/>
-    <w:pPr>
-      <w:keepNext/>
-      <w:numPr>
-        <w:ilvl w:val="3"/>
-        <w:numId w:val="5"/>
-      </w:numPr>
-      <w:spacing w:before="240" w:after="60" w:line="220" w:lineRule="exact"/>
-      <w:jc w:val="both"/>
-      <w:outlineLvl w:val="3"/>
-    </w:pPr>
-    <w:rPr>
-      <w:rFonts w:ascii="Times New Roman" w:hAnsi="Times New Roman"/>
-      <w:b/>
-      <w:i/>
-      <w:sz w:val="22"/>
-    </w:rPr>
-  </w:style>
-  <w:style w:type="paragraph" w:styleId="Heading5">
-    <w:name w:val="heading 5"/>
-    <w:basedOn w:val="Normal"/>
-    <w:next w:val="Normal"/>
-    <w:qFormat/>
-    <w:pPr>
-      <w:numPr>
-        <w:ilvl w:val="4"/>
-        <w:numId w:val="5"/>
-      </w:numPr>
-      <w:spacing w:before="240" w:after="60" w:line="220" w:lineRule="exact"/>
-      <w:jc w:val="both"/>
-      <w:outlineLvl w:val="4"/>
-    </w:pPr>
-    <w:rPr>
-      <w:rFonts w:ascii="Arial" w:hAnsi="Arial"/>
-      <w:sz w:val="22"/>
-    </w:rPr>
-  </w:style>
-  <w:style w:type="paragraph" w:styleId="Heading6">
-    <w:name w:val="heading 6"/>
-    <w:basedOn w:val="Normal"/>
-    <w:next w:val="Normal"/>
-    <w:qFormat/>
-    <w:pPr>
-      <w:numPr>
-        <w:ilvl w:val="5"/>
-        <w:numId w:val="5"/>
-      </w:numPr>
-      <w:spacing w:before="240" w:after="60" w:line="220" w:lineRule="exact"/>
-      <w:jc w:val="both"/>
-      <w:outlineLvl w:val="5"/>
-    </w:pPr>
-    <w:rPr>
-      <w:rFonts w:ascii="Arial" w:hAnsi="Arial"/>
-      <w:i/>
-      <w:sz w:val="22"/>
-    </w:rPr>
-  </w:style>
-  <w:style w:type="paragraph" w:styleId="Heading7">
-    <w:name w:val="heading 7"/>
-    <w:basedOn w:val="Normal"/>
-    <w:next w:val="Normal"/>
-    <w:qFormat/>
-    <w:pPr>
-      <w:numPr>
-        <w:ilvl w:val="6"/>
-        <w:numId w:val="5"/>
-      </w:numPr>
-      <w:spacing w:before="240" w:after="60" w:line="220" w:lineRule="exact"/>
-      <w:jc w:val="both"/>
-      <w:outlineLvl w:val="6"/>
-    </w:pPr>
-    <w:rPr>
-      <w:rFonts w:ascii="Arial" w:hAnsi="Arial"/>
-      <w:sz w:val="20"/>
-    </w:rPr>
-  </w:style>
-  <w:style w:type="paragraph" w:styleId="Heading8">
-    <w:name w:val="heading 8"/>
-    <w:basedOn w:val="Normal"/>
-    <w:next w:val="Normal"/>
-    <w:qFormat/>
-    <w:pPr>
-      <w:numPr>
-        <w:ilvl w:val="7"/>
-        <w:numId w:val="5"/>
-      </w:numPr>
-      <w:spacing w:before="240" w:after="60" w:line="220" w:lineRule="exact"/>
-      <w:jc w:val="both"/>
-      <w:outlineLvl w:val="7"/>
-    </w:pPr>
-    <w:rPr>
-      <w:rFonts w:ascii="Arial" w:hAnsi="Arial"/>
-      <w:i/>
-      <w:sz w:val="20"/>
-    </w:rPr>
-  </w:style>
-  <w:style w:type="paragraph" w:styleId="Heading9">
-    <w:name w:val="heading 9"/>
-    <w:basedOn w:val="Normal"/>
-    <w:next w:val="Normal"/>
-    <w:qFormat/>
-    <w:pPr>
-      <w:numPr>
-        <w:ilvl w:val="8"/>
-        <w:numId w:val="5"/>
-      </w:numPr>
-      <w:spacing w:before="240" w:after="60" w:line="220" w:lineRule="exact"/>
-      <w:jc w:val="both"/>
-      <w:outlineLvl w:val="8"/>
-    </w:pPr>
-    <w:rPr>
-      <w:rFonts w:ascii="Arial" w:hAnsi="Arial"/>
-      <w:i/>
-      <w:sz w:val="18"/>
-    </w:rPr>
-  </w:style>
-  <w:style w:type="character" w:default="1" w:styleId="DefaultParagraphFont">
-    <w:name w:val="Default Paragraph Font"/>
-    <w:uiPriority w:val="1"/>
-    <w:semiHidden/>
-    <w:unhideWhenUsed/>
-  </w:style>
-  <w:style w:type="table" w:default="1" w:styleId="TableNormal">
-    <w:name w:val="Normal Table"/>
-    <w:uiPriority w:val="99"/>
-    <w:semiHidden/>
-    <w:unhideWhenUsed/>
-    <w:tblPr>
-      <w:tblInd w:w="0" w:type="dxa"/>
-      <w:tblCellMar>
-        <w:top w:w="0" w:type="dxa"/>
-        <w:left w:w="108" w:type="dxa"/>
-        <w:bottom w:w="0" w:type="dxa"/>
-        <w:right w:w="108" w:type="dxa"/>
-      </w:tblCellMar>
-    </w:tblPr>
-  </w:style>
-  <w:style w:type="numbering" w:default="1" w:styleId="NoList">
-    <w:name w:val="No List"/>
-    <w:uiPriority w:val="99"/>
-    <w:semiHidden/>
-    <w:unhideWhenUsed/>
-  </w:style>
-  <w:style w:type="paragraph" w:styleId="Footer">
-    <w:name w:val="footer"/>
-    <w:basedOn w:val="Normal"/>
-    <w:pPr>
-      <w:tabs>
-        <w:tab w:val="center" w:pos="4680"/>
-        <w:tab w:val="right" w:pos="9360"/>
-      </w:tabs>
-    </w:pPr>
-    <w:rPr>
-      <w:b/>
-      <w:i/>
-      <w:sz w:val="20"/>
-    </w:rPr>
-  </w:style>
-  <w:style w:type="paragraph" w:customStyle="1" w:styleId="bullet">
-    <w:name w:val="bullet"/>
-    <w:basedOn w:val="Normal"/>
-    <w:rPr>
-      <w:rFonts w:ascii="Arial" w:hAnsi="Arial"/>
-      <w:sz w:val="20"/>
-    </w:rPr>
-  </w:style>
-  <w:style w:type="paragraph" w:styleId="Header">
-    <w:name w:val="header"/>
-    <w:basedOn w:val="Normal"/>
-    <w:pPr>
-      <w:tabs>
-        <w:tab w:val="center" w:pos="4680"/>
-        <w:tab w:val="right" w:pos="9360"/>
-      </w:tabs>
-    </w:pPr>
-    <w:rPr>
-      <w:b/>
-      <w:i/>
-      <w:sz w:val="20"/>
-    </w:rPr>
-  </w:style>
-  <w:style w:type="paragraph" w:customStyle="1" w:styleId="heading10">
-    <w:name w:val="heading1"/>
-    <w:basedOn w:val="Normal"/>
-    <w:pPr>
-      <w:tabs>
-        <w:tab w:val="left" w:pos="450"/>
-        <w:tab w:val="left" w:pos="1080"/>
-        <w:tab w:val="left" w:pos="1800"/>
-        <w:tab w:val="left" w:pos="2610"/>
-      </w:tabs>
-    </w:pPr>
-  </w:style>
-  <w:style w:type="paragraph" w:styleId="TOC1">
-    <w:name w:val="toc 1"/>
-    <w:basedOn w:val="Normal"/>
-    <w:next w:val="Normal"/>
-    <w:semiHidden/>
-    <w:pPr>
-      <w:tabs>
-        <w:tab w:val="left" w:pos="360"/>
-        <w:tab w:val="right" w:leader="dot" w:pos="9360"/>
-      </w:tabs>
-      <w:spacing w:before="60" w:line="220" w:lineRule="exact"/>
-      <w:ind w:left="360" w:hanging="360"/>
-      <w:jc w:val="both"/>
-    </w:pPr>
-    <w:rPr>
-      <w:b/>
-      <w:noProof/>
-    </w:rPr>
-  </w:style>
-  <w:style w:type="paragraph" w:styleId="TOC2">
-    <w:name w:val="toc 2"/>
-    <w:basedOn w:val="Normal"/>
-    <w:next w:val="Normal"/>
-    <w:semiHidden/>
-    <w:pPr>
-      <w:tabs>
-        <w:tab w:val="right" w:leader="dot" w:pos="9360"/>
-      </w:tabs>
-      <w:spacing w:line="220" w:lineRule="exact"/>
-      <w:ind w:left="270"/>
-      <w:jc w:val="both"/>
-    </w:pPr>
-    <w:rPr>
-      <w:sz w:val="22"/>
-    </w:rPr>
-  </w:style>
-  <w:style w:type="paragraph" w:customStyle="1" w:styleId="level4">
-    <w:name w:val="level 4"/>
-    <w:basedOn w:val="Normal"/>
-    <w:pPr>
-      <w:spacing w:before="120" w:after="120"/>
-      <w:ind w:left="634"/>
-    </w:pPr>
-  </w:style>
-  <w:style w:type="paragraph" w:customStyle="1" w:styleId="level5">
-    <w:name w:val="level 5"/>
-    <w:basedOn w:val="Normal"/>
-    <w:pPr>
-      <w:tabs>
-        <w:tab w:val="left" w:pos="2520"/>
-      </w:tabs>
-      <w:ind w:left="1440"/>
-    </w:pPr>
-  </w:style>
-  <w:style w:type="paragraph" w:styleId="Title">
-    <w:name w:val="Title"/>
-    <w:basedOn w:val="Normal"/>
-    <w:qFormat/>
-    <w:pPr>
-      <w:spacing w:before="240" w:after="720" w:line="240" w:lineRule="auto"/>
-      <w:jc w:val="right"/>
-    </w:pPr>
-    <w:rPr>
-      <w:rFonts w:ascii="Arial" w:hAnsi="Arial"/>
-      <w:b/>
-      <w:kern w:val="28"/>
-      <w:sz w:val="64"/>
-    </w:rPr>
-  </w:style>
-  <w:style w:type="paragraph" w:customStyle="1" w:styleId="TOCEntry">
-    <w:name w:val="TOCEntry"/>
-    <w:basedOn w:val="Normal"/>
-    <w:pPr>
-      <w:keepNext/>
-      <w:keepLines/>
-      <w:spacing w:before="120" w:after="240" w:line="240" w:lineRule="atLeast"/>
-    </w:pPr>
-    <w:rPr>
-      <w:b/>
-      <w:sz w:val="36"/>
-    </w:rPr>
-  </w:style>
-  <w:style w:type="paragraph" w:styleId="TOC3">
-    <w:name w:val="toc 3"/>
-    <w:basedOn w:val="Normal"/>
-    <w:next w:val="Normal"/>
-    <w:semiHidden/>
-    <w:pPr>
-      <w:tabs>
-        <w:tab w:val="left" w:pos="1200"/>
-        <w:tab w:val="right" w:leader="dot" w:pos="9360"/>
-      </w:tabs>
-      <w:ind w:left="480"/>
-    </w:pPr>
-    <w:rPr>
-      <w:noProof/>
-      <w:sz w:val="22"/>
-    </w:rPr>
-  </w:style>
-  <w:style w:type="paragraph" w:styleId="TOC4">
-    <w:name w:val="toc 4"/>
-    <w:basedOn w:val="Normal"/>
-    <w:next w:val="Normal"/>
-    <w:semiHidden/>
-    <w:pPr>
-      <w:tabs>
-        <w:tab w:val="right" w:leader="dot" w:pos="9360"/>
-      </w:tabs>
-      <w:ind w:left="720"/>
-    </w:pPr>
-  </w:style>
-  <w:style w:type="paragraph" w:styleId="TOC5">
-    <w:name w:val="toc 5"/>
-    <w:basedOn w:val="Normal"/>
-    <w:next w:val="Normal"/>
-    <w:semiHidden/>
-    <w:pPr>
-      <w:tabs>
-        <w:tab w:val="right" w:leader="dot" w:pos="9360"/>
-      </w:tabs>
-      <w:ind w:left="960"/>
-    </w:pPr>
-  </w:style>
-  <w:style w:type="paragraph" w:styleId="TOC6">
-    <w:name w:val="toc 6"/>
-    <w:basedOn w:val="Normal"/>
-    <w:next w:val="Normal"/>
-    <w:semiHidden/>
-    <w:pPr>
-      <w:tabs>
-        <w:tab w:val="right" w:leader="dot" w:pos="9360"/>
-      </w:tabs>
-      <w:ind w:left="1200"/>
-    </w:pPr>
-  </w:style>
-  <w:style w:type="paragraph" w:styleId="TOC7">
-    <w:name w:val="toc 7"/>
-    <w:basedOn w:val="Normal"/>
-    <w:next w:val="Normal"/>
-    <w:semiHidden/>
-    <w:pPr>
-      <w:tabs>
-        <w:tab w:val="right" w:leader="dot" w:pos="9360"/>
-      </w:tabs>
-      <w:ind w:left="1440"/>
-    </w:pPr>
-  </w:style>
-  <w:style w:type="paragraph" w:styleId="TOC8">
-    <w:name w:val="toc 8"/>
-    <w:basedOn w:val="Normal"/>
-    <w:next w:val="Normal"/>
-    <w:semiHidden/>
-    <w:pPr>
-      <w:tabs>
-        <w:tab w:val="right" w:leader="dot" w:pos="9360"/>
-      </w:tabs>
-      <w:ind w:left="1680"/>
-    </w:pPr>
-  </w:style>
-  <w:style w:type="paragraph" w:styleId="TOC9">
-    <w:name w:val="toc 9"/>
-    <w:basedOn w:val="Normal"/>
-    <w:next w:val="Normal"/>
-    <w:semiHidden/>
-    <w:pPr>
-      <w:tabs>
-        <w:tab w:val="right" w:leader="dot" w:pos="9360"/>
-      </w:tabs>
-      <w:ind w:left="1920"/>
-    </w:pPr>
-  </w:style>
-  <w:style w:type="paragraph" w:customStyle="1" w:styleId="template">
-    <w:name w:val="template"/>
-    <w:basedOn w:val="Normal"/>
-    <w:rPr>
-      <w:rFonts w:ascii="Arial" w:hAnsi="Arial"/>
-      <w:i/>
-      <w:sz w:val="22"/>
-    </w:rPr>
-  </w:style>
-  <w:style w:type="character" w:styleId="PageNumber">
-    <w:name w:val="page number"/>
-    <w:basedOn w:val="DefaultParagraphFont"/>
-  </w:style>
-  <w:style w:type="paragraph" w:customStyle="1" w:styleId="level3text">
-    <w:name w:val="level 3 text"/>
-    <w:basedOn w:val="Normal"/>
-    <w:pPr>
-      <w:spacing w:line="220" w:lineRule="exact"/>
-      <w:ind w:left="1350" w:hanging="716"/>
-    </w:pPr>
-    <w:rPr>
-      <w:rFonts w:ascii="Arial" w:hAnsi="Arial"/>
-      <w:i/>
-      <w:sz w:val="22"/>
-    </w:rPr>
-  </w:style>
-  <w:style w:type="paragraph" w:customStyle="1" w:styleId="requirement">
-    <w:name w:val="requirement"/>
-    <w:basedOn w:val="level4"/>
-    <w:pPr>
-      <w:spacing w:before="0" w:after="0"/>
-      <w:ind w:left="2348" w:hanging="994"/>
-    </w:pPr>
-    <w:rPr>
-      <w:rFonts w:ascii="Times New Roman" w:hAnsi="Times New Roman"/>
-    </w:rPr>
-  </w:style>
-  <w:style w:type="paragraph" w:customStyle="1" w:styleId="ByLine">
-    <w:name w:val="ByLine"/>
-    <w:basedOn w:val="Title"/>
-    <w:rPr>
-      <w:sz w:val="28"/>
-    </w:rPr>
-  </w:style>
-  <w:style w:type="paragraph" w:customStyle="1" w:styleId="ChangeHistoryTitle">
-    <w:name w:val="ChangeHistory Title"/>
-    <w:basedOn w:val="Normal"/>
-    <w:pPr>
-      <w:keepNext/>
-      <w:spacing w:before="60" w:after="60" w:line="240" w:lineRule="auto"/>
-      <w:jc w:val="center"/>
-    </w:pPr>
-    <w:rPr>
-      <w:rFonts w:ascii="Arial" w:hAnsi="Arial"/>
-      <w:b/>
-      <w:sz w:val="36"/>
-    </w:rPr>
-  </w:style>
-  <w:style w:type="paragraph" w:customStyle="1" w:styleId="SuperTitle">
-    <w:name w:val="SuperTitle"/>
-    <w:basedOn w:val="Title"/>
-    <w:next w:val="Normal"/>
-    <w:pPr>
-      <w:pBdr>
-        <w:top w:val="single" w:sz="48" w:space="1" w:color="auto"/>
-      </w:pBdr>
-      <w:spacing w:before="960" w:after="0"/>
-    </w:pPr>
-    <w:rPr>
-      <w:sz w:val="28"/>
-    </w:rPr>
-  </w:style>
-  <w:style w:type="paragraph" w:customStyle="1" w:styleId="line">
-    <w:name w:val="line"/>
-    <w:basedOn w:val="Title"/>
-    <w:pPr>
-      <w:pBdr>
-        <w:top w:val="single" w:sz="36" w:space="1" w:color="auto"/>
-      </w:pBdr>
-      <w:spacing w:after="0"/>
-    </w:pPr>
-    <w:rPr>
-      <w:sz w:val="40"/>
-    </w:rPr>
-  </w:style>
-  <w:style w:type="paragraph" w:styleId="BalloonText">
-    <w:name w:val="Balloon Text"/>
-    <w:basedOn w:val="Normal"/>
-    <w:link w:val="BalloonTextChar"/>
-    <w:rsid w:val="000D71C8"/>
-    <w:pPr>
-      <w:spacing w:line="240" w:lineRule="auto"/>
-    </w:pPr>
-    <w:rPr>
-      <w:rFonts w:ascii="Tahoma" w:hAnsi="Tahoma" w:cs="Tahoma"/>
-      <w:sz w:val="16"/>
-      <w:szCs w:val="16"/>
-    </w:rPr>
-  </w:style>
-  <w:style w:type="character" w:customStyle="1" w:styleId="BalloonTextChar">
-    <w:name w:val="Balloon Text Char"/>
-    <w:basedOn w:val="DefaultParagraphFont"/>
-    <w:link w:val="BalloonText"/>
-    <w:rsid w:val="000D71C8"/>
-    <w:rPr>
-      <w:rFonts w:ascii="Tahoma" w:hAnsi="Tahoma" w:cs="Tahoma"/>
-      <w:sz w:val="16"/>
-      <w:szCs w:val="16"/>
-      <w:lang w:eastAsia="en-US"/>
-    </w:rPr>
-  </w:style>
-  <w:style w:type="paragraph" w:styleId="ListParagraph">
-    <w:name w:val="List Paragraph"/>
-    <w:basedOn w:val="Normal"/>
-    <w:uiPriority w:val="34"/>
-    <w:qFormat/>
-    <w:rsid w:val="00225EEA"/>
-    <w:pPr>
-      <w:ind w:left="720"/>
-      <w:contextualSpacing/>
-    </w:pPr>
-  </w:style>
-</w:styles>
-</file>
-
-<file path=word/stylesWithEffects.xml><?xml version="1.0" encoding="utf-8"?>
-<w:styles xmlns:wpc="http://schemas.microsoft.com/office/word/2010/wordprocessingCanvas" xmlns:mc="http://schemas.openxmlformats.org/markup-compatibility/2006" xmlns:o="urn:schemas-microsoft-com:office:office" xmlns:r="http://schemas.openxmlformats.org/officeDocument/2006/relationships" xmlns:m="http://schemas.openxmlformats.org/officeDocument/2006/math" xmlns:v="urn:schemas-microsoft-com:vml" xmlns:wp14="http://schemas.microsoft.com/office/word/2010/wordprocessingDrawing" xmlns:wp="http://schemas.openxmlformats.org/drawingml/2006/wordprocessingDrawing" xmlns:w10="urn:schemas-microsoft-com:office:word" xmlns:w="http://schemas.openxmlformats.org/wordprocessingml/2006/main" xmlns:w14="http://schemas.microsoft.com/office/word/2010/wordml" xmlns:wpg="http://schemas.microsoft.com/office/word/2010/wordprocessingGroup" xmlns:wpi="http://schemas.microsoft.com/office/word/2010/wordprocessingInk" xmlns:wne="http://schemas.microsoft.com/office/word/2006/wordml" xmlns:wps="http://schemas.microsoft.com/office/word/2010/wordprocessingShape" mc:Ignorable="w14 wp14">
-  <w:docDefaults>
-    <w:rPrDefault>
-      <w:rPr>
-        <w:rFonts w:ascii="Times New Roman" w:eastAsia="Times New Roman" w:hAnsi="Times New Roman" w:cs="Times New Roman"/>
-        <w:lang w:val="en-US" w:eastAsia="ja-JP" w:bidi="ar-SA"/>
-      </w:rPr>
-    </w:rPrDefault>
-    <w:pPrDefault/>
-  </w:docDefaults>
-  <w:latentStyles w:defLockedState="0" w:defUIPriority="0" w:defSemiHidden="1" w:defUnhideWhenUsed="1" w:defQFormat="0" w:count="267">
-    <w:lsdException w:name="Normal" w:semiHidden="0" w:unhideWhenUsed="0" w:qFormat="1"/>
-    <w:lsdException w:name="heading 1" w:semiHidden="0" w:unhideWhenUsed="0" w:qFormat="1"/>
-    <w:lsdException w:name="heading 2" w:semiHidden="0" w:unhideWhenUsed="0" w:qFormat="1"/>
-    <w:lsdException w:name="heading 3" w:qFormat="1"/>
-    <w:lsdException w:name="heading 4" w:qFormat="1"/>
-    <w:lsdException w:name="heading 5" w:qFormat="1"/>
-    <w:lsdException w:name="heading 6" w:qFormat="1"/>
-    <w:lsdException w:name="heading 7" w:qFormat="1"/>
-    <w:lsdException w:name="heading 8" w:qFormat="1"/>
-    <w:lsdException w:name="heading 9" w:qFormat="1"/>
-    <w:lsdException w:name="caption" w:qFormat="1"/>
-    <w:lsdException w:name="macro" w:semiHidden="0" w:unhideWhenUsed="0"/>
-    <w:lsdException w:name="List Bullet" w:semiHidden="0" w:unhideWhenUsed="0"/>
-    <w:lsdException w:name="List Number" w:semiHidden="0" w:unhideWhenUsed="0"/>
-    <w:lsdException w:name="Title" w:semiHidden="0" w:unhideWhenUsed="0" w:qFormat="1"/>
-    <w:lsdException w:name="List Continue 3" w:semiHidden="0" w:unhideWhenUsed="0"/>
-    <w:lsdException w:name="List Continue 4" w:semiHidden="0" w:unhideWhenUsed="0"/>
-    <w:lsdException w:name="List Continue 5" w:semiHidden="0" w:unhideWhenUsed="0"/>
-    <w:lsdException w:name="Message Header" w:semiHidden="0" w:unhideWhenUsed="0"/>
-    <w:lsdException w:name="Subtitle" w:semiHidden="0" w:unhideWhenUsed="0" w:qFormat="1"/>
-    <w:lsdException w:name="Strong" w:semiHidden="0" w:unhideWhenUsed="0" w:qFormat="1"/>
-    <w:lsdException w:name="Emphasis" w:semiHidden="0" w:unhideWhenUsed="0" w:qFormat="1"/>
-    <w:lsdException w:name="Balloon Text" w:semiHidden="0" w:unhideWhenUsed="0"/>
-    <w:lsdException w:name="Table Grid" w:semiHidden="0" w:unhideWhenUsed="0"/>
-    <w:lsdException w:name="Placeholder Text" w:uiPriority="99" w:unhideWhenUsed="0"/>
-    <w:lsdException w:name="No Spacing" w:semiHidden="0" w:uiPriority="1" w:unhideWhenUsed="0" w:qFormat="1"/>
-    <w:lsdException w:name="Light Shading" w:semiHidden="0" w:uiPriority="60" w:unhideWhenUsed="0"/>
-    <w:lsdException w:name="Light List" w:semiHidden="0" w:uiPriority="61" w:unhideWhenUsed="0"/>
-    <w:lsdException w:name="Light Grid" w:semiHidden="0" w:uiPriority="62" w:unhideWhenUsed="0"/>
-    <w:lsdException w:name="Medium Shading 1" w:semiHidden="0" w:uiPriority="63" w:unhideWhenUsed="0"/>
-    <w:lsdException w:name="Medium Shading 2" w:semiHidden="0" w:uiPriority="64" w:unhideWhenUsed="0"/>
-    <w:lsdException w:name="Medium List 1" w:semiHidden="0" w:uiPriority="65" w:unhideWhenUsed="0"/>
-    <w:lsdException w:name="Medium List 2" w:semiHidden="0" w:uiPriority="66" w:unhideWhenUsed="0"/>
-    <w:lsdException w:name="Medium Grid 1" w:semiHidden="0" w:uiPriority="67" w:unhideWhenUsed="0"/>
-    <w:lsdException w:name="Medium Grid 2" w:semiHidden="0" w:uiPriority="68" w:unhideWhenUsed="0"/>
-    <w:lsdException w:name="Medium Grid 3" w:semiHidden="0" w:uiPriority="69" w:unhideWhenUsed="0"/>
-    <w:lsdException w:name="Dark List" w:semiHidden="0" w:uiPriority="70" w:unhideWhenUsed="0"/>
-    <w:lsdException w:name="Colorful Shading" w:semiHidden="0" w:uiPriority="71" w:unhideWhenUsed="0"/>
-    <w:lsdException w:name="Colorful List" w:semiHidden="0" w:uiPriority="72" w:unhideWhenUsed="0"/>
-    <w:lsdException w:name="Colorful Grid" w:semiHidden="0" w:uiPriority="73" w:unhideWhenUsed="0"/>
-    <w:lsdException w:name="Light Shading Accent 1" w:semiHidden="0" w:uiPriority="60" w:unhideWhenUsed="0"/>
-    <w:lsdException w:name="Light List Accent 1" w:semiHidden="0" w:uiPriority="61" w:unhideWhenUsed="0"/>
-    <w:lsdException w:name="Light Grid Accent 1" w:semiHidden="0" w:uiPriority="62" w:unhideWhenUsed="0"/>
-    <w:lsdException w:name="Medium Shading 1 Accent 1" w:semiHidden="0" w:uiPriority="63" w:unhideWhenUsed="0"/>
-    <w:lsdException w:name="Medium Shading 2 Accent 1" w:semiHidden="0" w:uiPriority="64" w:unhideWhenUsed="0"/>
-    <w:lsdException w:name="Medium List 1 Accent 1" w:semiHidden="0" w:uiPriority="65" w:unhideWhenUsed="0"/>
-    <w:lsdException w:name="Revision" w:uiPriority="99" w:unhideWhenUsed="0"/>
-    <w:lsdException w:name="List Paragraph" w:semiHidden="0" w:uiPriority="34" w:unhideWhenUsed="0" w:qFormat="1"/>
-    <w:lsdException w:name="Quote" w:semiHidden="0" w:uiPriority="29" w:unhideWhenUsed="0" w:qFormat="1"/>
-    <w:lsdException w:name="Intense Quote" w:semiHidden="0" w:uiPriority="30" w:unhideWhenUsed="0" w:qFormat="1"/>
-    <w:lsdException w:name="Medium List 2 Accent 1" w:semiHidden="0" w:uiPriority="66" w:unhideWhenUsed="0"/>
-    <w:lsdException w:name="Medium Grid 1 Accent 1" w:semiHidden="0" w:uiPriority="67" w:unhideWhenUsed="0"/>
-    <w:lsdException w:name="Medium Grid 2 Accent 1" w:semiHidden="0" w:uiPriority="68" w:unhideWhenUsed="0"/>
-    <w:lsdException w:name="Medium Grid 3 Accent 1" w:semiHidden="0" w:uiPriority="69" w:unhideWhenUsed="0"/>
-    <w:lsdException w:name="Dark List Accent 1" w:semiHidden="0" w:uiPriority="70" w:unhideWhenUsed="0"/>
-    <w:lsdException w:name="Colorful Shading Accent 1" w:semiHidden="0" w:uiPriority="71" w:unhideWhenUsed="0"/>
-    <w:lsdException w:name="Colorful List Accent 1" w:semiHidden="0" w:uiPriority="72" w:unhideWhenUsed="0"/>
-    <w:lsdException w:name="Colorful Grid Accent 1" w:semiHidden="0" w:uiPriority="73" w:unhideWhenUsed="0"/>
-    <w:lsdException w:name="Light Shading Accent 2" w:semiHidden="0" w:uiPriority="60" w:unhideWhenUsed="0"/>
-    <w:lsdException w:name="Light List Accent 2" w:semiHidden="0" w:uiPriority="61" w:unhideWhenUsed="0"/>
-    <w:lsdException w:name="Light Grid Accent 2" w:semiHidden="0" w:uiPriority="62" w:unhideWhenUsed="0"/>
-    <w:lsdException w:name="Medium Shading 1 Accent 2" w:semiHidden="0" w:uiPriority="63" w:unhideWhenUsed="0"/>
-    <w:lsdException w:name="Medium Shading 2 Accent 2" w:semiHidden="0" w:uiPriority="64" w:unhideWhenUsed="0"/>
-    <w:lsdException w:name="Medium List 1 Accent 2" w:semiHidden="0" w:uiPriority="65" w:unhideWhenUsed="0"/>
-    <w:lsdException w:name="Medium List 2 Accent 2" w:semiHidden="0" w:uiPriority="66" w:unhideWhenUsed="0"/>
-    <w:lsdException w:name="Medium Grid 1 Accent 2" w:semiHidden="0" w:uiPriority="67" w:unhideWhenUsed="0"/>
-    <w:lsdException w:name="Medium Grid 2 Accent 2" w:semiHidden="0" w:uiPriority="68" w:unhideWhenUsed="0"/>
-    <w:lsdException w:name="Medium Grid 3 Accent 2" w:semiHidden="0" w:uiPriority="69" w:unhideWhenUsed="0"/>
-    <w:lsdException w:name="Dark List Accent 2" w:semiHidden="0" w:uiPriority="70" w:unhideWhenUsed="0"/>
-    <w:lsdException w:name="Colorful Shading Accent 2" w:semiHidden="0" w:uiPriority="71" w:unhideWhenUsed="0"/>
-    <w:lsdException w:name="Colorful List Accent 2" w:semiHidden="0" w:uiPriority="72" w:unhideWhenUsed="0"/>
-    <w:lsdException w:name="Colorful Grid Accent 2" w:semiHidden="0" w:uiPriority="73" w:unhideWhenUsed="0"/>
-    <w:lsdException w:name="Light Shading Accent 3" w:semiHidden="0" w:uiPriority="60" w:unhideWhenUsed="0"/>
-    <w:lsdException w:name="Light List Accent 3" w:semiHidden="0" w:uiPriority="61" w:unhideWhenUsed="0"/>
-    <w:lsdException w:name="Light Grid Accent 3" w:semiHidden="0" w:uiPriority="62" w:unhideWhenUsed="0"/>
-    <w:lsdException w:name="Medium Shading 1 Accent 3" w:semiHidden="0" w:uiPriority="63" w:unhideWhenUsed="0"/>
-    <w:lsdException w:name="Medium Shading 2 Accent 3" w:semiHidden="0" w:uiPriority="64" w:unhideWhenUsed="0"/>
-    <w:lsdException w:name="Medium List 1 Accent 3" w:semiHidden="0" w:uiPriority="65" w:unhideWhenUsed="0"/>
-    <w:lsdException w:name="Medium List 2 Accent 3" w:semiHidden="0" w:uiPriority="66" w:unhideWhenUsed="0"/>
-    <w:lsdException w:name="Medium Grid 1 Accent 3" w:semiHidden="0" w:uiPriority="67" w:unhideWhenUsed="0"/>
-    <w:lsdException w:name="Medium Grid 2 Accent 3" w:semiHidden="0" w:uiPriority="68" w:unhideWhenUsed="0"/>
-    <w:lsdException w:name="Medium Grid 3 Accent 3" w:semiHidden="0" w:uiPriority="69" w:unhideWhenUsed="0"/>
-    <w:lsdException w:name="Dark List Accent 3" w:semiHidden="0" w:uiPriority="70" w:unhideWhenUsed="0"/>
-    <w:lsdException w:name="Colorful Shading Accent 3" w:semiHidden="0" w:uiPriority="71" w:unhideWhenUsed="0"/>
-    <w:lsdException w:name="Colorful List Accent 3" w:semiHidden="0" w:uiPriority="72" w:unhideWhenUsed="0"/>
-    <w:lsdException w:name="Colorful Grid Accent 3" w:semiHidden="0" w:uiPriority="73" w:unhideWhenUsed="0"/>
-    <w:lsdException w:name="Light Shading Accent 4" w:semiHidden="0" w:uiPriority="60" w:unhideWhenUsed="0"/>
-    <w:lsdException w:name="Light List Accent 4" w:semiHidden="0" w:uiPriority="61" w:unhideWhenUsed="0"/>
-    <w:lsdException w:name="Light Grid Accent 4" w:semiHidden="0" w:uiPriority="62" w:unhideWhenUsed="0"/>
-    <w:lsdException w:name="Medium Shading 1 Accent 4" w:semiHidden="0" w:uiPriority="63" w:unhideWhenUsed="0"/>
-    <w:lsdException w:name="Medium Shading 2 Accent 4" w:semiHidden="0" w:uiPriority="64" w:unhideWhenUsed="0"/>
-    <w:lsdException w:name="Medium List 1 Accent 4" w:semiHidden="0" w:uiPriority="65" w:unhideWhenUsed="0"/>
-    <w:lsdException w:name="Medium List 2 Accent 4" w:semiHidden="0" w:uiPriority="66" w:unhideWhenUsed="0"/>
-    <w:lsdException w:name="Medium Grid 1 Accent 4" w:semiHidden="0" w:uiPriority="67" w:unhideWhenUsed="0"/>
-    <w:lsdException w:name="Medium Grid 2 Accent 4" w:semiHidden="0" w:uiPriority="68" w:unhideWhenUsed="0"/>
-    <w:lsdException w:name="Medium Grid 3 Accent 4" w:semiHidden="0" w:uiPriority="69" w:unhideWhenUsed="0"/>
-    <w:lsdException w:name="Dark List Accent 4" w:semiHidden="0" w:uiPriority="70" w:unhideWhenUsed="0"/>
-    <w:lsdException w:name="Colorful Shading Accent 4" w:semiHidden="0" w:uiPriority="71" w:unhideWhenUsed="0"/>
-    <w:lsdException w:name="Colorful List Accent 4" w:semiHidden="0" w:uiPriority="72" w:unhideWhenUsed="0"/>
-    <w:lsdException w:name="Colorful Grid Accent 4" w:semiHidden="0" w:uiPriority="73" w:unhideWhenUsed="0"/>
-    <w:lsdException w:name="Light Shading Accent 5" w:semiHidden="0" w:uiPriority="60" w:unhideWhenUsed="0"/>
-    <w:lsdException w:name="Light List Accent 5" w:semiHidden="0" w:uiPriority="61" w:unhideWhenUsed="0"/>
-    <w:lsdException w:name="Light Grid Accent 5" w:semiHidden="0" w:uiPriority="62" w:unhideWhenUsed="0"/>
-    <w:lsdException w:name="Medium Shading 1 Accent 5" w:semiHidden="0" w:uiPriority="63" w:unhideWhenUsed="0"/>
-    <w:lsdException w:name="Medium Shading 2 Accent 5" w:semiHidden="0" w:uiPriority="64" w:unhideWhenUsed="0"/>
-    <w:lsdException w:name="Medium List 1 Accent 5" w:semiHidden="0" w:uiPriority="65" w:unhideWhenUsed="0"/>
-    <w:lsdException w:name="Medium List 2 Accent 5" w:semiHidden="0" w:uiPriority="66" w:unhideWhenUsed="0"/>
-    <w:lsdException w:name="Medium Grid 1 Accent 5" w:semiHidden="0" w:uiPriority="67" w:unhideWhenUsed="0"/>
-    <w:lsdException w:name="Medium Grid 2 Accent 5" w:semiHidden="0" w:uiPriority="68" w:unhideWhenUsed="0"/>
-    <w:lsdException w:name="Medium Grid 3 Accent 5" w:semiHidden="0" w:uiPriority="69" w:unhideWhenUsed="0"/>
-    <w:lsdException w:name="Dark List Accent 5" w:semiHidden="0" w:uiPriority="70" w:unhideWhenUsed="0"/>
-    <w:lsdException w:name="Colorful Shading Accent 5" w:semiHidden="0" w:uiPriority="71" w:unhideWhenUsed="0"/>
-    <w:lsdException w:name="Colorful List Accent 5" w:semiHidden="0" w:uiPriority="72" w:unhideWhenUsed="0"/>
-    <w:lsdException w:name="Colorful Grid Accent 5" w:semiHidden="0" w:uiPriority="73" w:unhideWhenUsed="0"/>
-    <w:lsdException w:name="Light Shading Accent 6" w:semiHidden="0" w:uiPriority="60" w:unhideWhenUsed="0"/>
-    <w:lsdException w:name="Light List Accent 6" w:semiHidden="0" w:uiPriority="61" w:unhideWhenUsed="0"/>
-    <w:lsdException w:name="Light Grid Accent 6" w:semiHidden="0" w:uiPriority="62" w:unhideWhenUsed="0"/>
-    <w:lsdException w:name="Medium Shading 1 Accent 6" w:semiHidden="0" w:uiPriority="63" w:unhideWhenUsed="0"/>
-    <w:lsdException w:name="Medium Shading 2 Accent 6" w:semiHidden="0" w:uiPriority="64" w:unhideWhenUsed="0"/>
-    <w:lsdException w:name="Medium List 1 Accent 6" w:semiHidden="0" w:uiPriority="65" w:unhideWhenUsed="0"/>
-    <w:lsdException w:name="Medium List 2 Accent 6" w:semiHidden="0" w:uiPriority="66" w:unhideWhenUsed="0"/>
-    <w:lsdException w:name="Medium Grid 1 Accent 6" w:semiHidden="0" w:uiPriority="67" w:unhideWhenUsed="0"/>
-    <w:lsdException w:name="Medium Grid 2 Accent 6" w:semiHidden="0" w:uiPriority="68" w:unhideWhenUsed="0"/>
-    <w:lsdException w:name="Medium Grid 3 Accent 6" w:semiHidden="0" w:uiPriority="69" w:unhideWhenUsed="0"/>
-    <w:lsdException w:name="Dark List Accent 6" w:semiHidden="0" w:uiPriority="70" w:unhideWhenUsed="0"/>
-    <w:lsdException w:name="Colorful Shading Accent 6" w:semiHidden="0" w:uiPriority="71" w:unhideWhenUsed="0"/>
-    <w:lsdException w:name="Colorful List Accent 6" w:semiHidden="0" w:uiPriority="72" w:unhideWhenUsed="0"/>
-    <w:lsdException w:name="Colorful Grid Accent 6" w:semiHidden="0" w:uiPriority="73" w:unhideWhenUsed="0"/>
-    <w:lsdException w:name="Subtle Emphasis" w:semiHidden="0" w:uiPriority="19" w:unhideWhenUsed="0" w:qFormat="1"/>
-    <w:lsdException w:name="Intense Emphasis" w:semiHidden="0" w:uiPriority="21" w:unhideWhenUsed="0" w:qFormat="1"/>
-    <w:lsdException w:name="Subtle Reference" w:semiHidden="0" w:uiPriority="31" w:unhideWhenUsed="0" w:qFormat="1"/>
-    <w:lsdException w:name="Intense Reference" w:semiHidden="0" w:uiPriority="32" w:unhideWhenUsed="0" w:qFormat="1"/>
-    <w:lsdException w:name="Book Title" w:semiHidden="0" w:uiPriority="33" w:unhideWhenUsed="0" w:qFormat="1"/>
-    <w:lsdException w:name="Bibliography" w:uiPriority="37"/>
-    <w:lsdException w:name="TOC Heading" w:uiPriority="39" w:qFormat="1"/>
+  <w:latentStyles w:defLockedState="0" w:defUIPriority="0" w:defSemiHidden="0" w:defUnhideWhenUsed="0" w:defQFormat="0" w:count="375">
+    <w:lsdException w:name="Normal" w:qFormat="1"/>
+    <w:lsdException w:name="heading 1" w:qFormat="1"/>
+    <w:lsdException w:name="heading 2" w:qFormat="1"/>
+    <w:lsdException w:name="heading 3" w:semiHidden="1" w:unhideWhenUsed="1" w:qFormat="1"/>
+    <w:lsdException w:name="heading 4" w:semiHidden="1" w:unhideWhenUsed="1" w:qFormat="1"/>
+    <w:lsdException w:name="heading 5" w:semiHidden="1" w:unhideWhenUsed="1" w:qFormat="1"/>
+    <w:lsdException w:name="heading 6" w:semiHidden="1" w:unhideWhenUsed="1" w:qFormat="1"/>
+    <w:lsdException w:name="heading 7" w:semiHidden="1" w:unhideWhenUsed="1" w:qFormat="1"/>
+    <w:lsdException w:name="heading 8" w:semiHidden="1" w:unhideWhenUsed="1" w:qFormat="1"/>
+    <w:lsdException w:name="heading 9" w:semiHidden="1" w:unhideWhenUsed="1" w:qFormat="1"/>
+    <w:lsdException w:name="index 1" w:semiHidden="1" w:unhideWhenUsed="1"/>
+    <w:lsdException w:name="index 2" w:semiHidden="1" w:unhideWhenUsed="1"/>
+    <w:lsdException w:name="index 3" w:semiHidden="1" w:unhideWhenUsed="1"/>
+    <w:lsdException w:name="index 4" w:semiHidden="1" w:unhideWhenUsed="1"/>
+    <w:lsdException w:name="index 5" w:semiHidden="1" w:unhideWhenUsed="1"/>
+    <w:lsdException w:name="index 6" w:semiHidden="1" w:unhideWhenUsed="1"/>
+    <w:lsdException w:name="index 7" w:semiHidden="1" w:unhideWhenUsed="1"/>
+    <w:lsdException w:name="index 8" w:semiHidden="1" w:unhideWhenUsed="1"/>
+    <w:lsdException w:name="index 9" w:semiHidden="1" w:unhideWhenUsed="1"/>
+    <w:lsdException w:name="toc 1" w:semiHidden="1" w:unhideWhenUsed="1"/>
+    <w:lsdException w:name="toc 2" w:semiHidden="1" w:unhideWhenUsed="1"/>
+    <w:lsdException w:name="toc 3" w:semiHidden="1" w:unhideWhenUsed="1"/>
+    <w:lsdException w:name="toc 4" w:semiHidden="1" w:unhideWhenUsed="1"/>
+    <w:lsdException w:name="toc 5" w:semiHidden="1" w:unhideWhenUsed="1"/>
+    <w:lsdException w:name="toc 6" w:semiHidden="1" w:unhideWhenUsed="1"/>
+    <w:lsdException w:name="toc 7" w:semiHidden="1" w:unhideWhenUsed="1"/>
+    <w:lsdException w:name="toc 8" w:semiHidden="1" w:unhideWhenUsed="1"/>
+    <w:lsdException w:name="toc 9" w:semiHidden="1" w:unhideWhenUsed="1"/>
+    <w:lsdException w:name="Normal Indent" w:semiHidden="1" w:unhideWhenUsed="1"/>
+    <w:lsdException w:name="footnote text" w:semiHidden="1" w:unhideWhenUsed="1"/>
+    <w:lsdException w:name="annotation text" w:semiHidden="1" w:unhideWhenUsed="1"/>
+    <w:lsdException w:name="header" w:semiHidden="1" w:unhideWhenUsed="1"/>
+    <w:lsdException w:name="footer" w:semiHidden="1" w:unhideWhenUsed="1"/>
+    <w:lsdException w:name="index heading" w:semiHidden="1" w:unhideWhenUsed="1"/>
+    <w:lsdException w:name="caption" w:semiHidden="1" w:unhideWhenUsed="1" w:qFormat="1"/>
+    <w:lsdException w:name="table of figures" w:semiHidden="1" w:unhideWhenUsed="1"/>
+    <w:lsdException w:name="envelope address" w:semiHidden="1" w:unhideWhenUsed="1"/>
+    <w:lsdException w:name="envelope return" w:semiHidden="1" w:unhideWhenUsed="1"/>
+    <w:lsdException w:name="footnote reference" w:semiHidden="1" w:unhideWhenUsed="1"/>
+    <w:lsdException w:name="annotation reference" w:semiHidden="1" w:unhideWhenUsed="1"/>
+    <w:lsdException w:name="line number" w:semiHidden="1" w:unhideWhenUsed="1"/>
+    <w:lsdException w:name="page number" w:semiHidden="1" w:unhideWhenUsed="1"/>
+    <w:lsdException w:name="endnote reference" w:semiHidden="1" w:unhideWhenUsed="1"/>
+    <w:lsdException w:name="endnote text" w:semiHidden="1" w:unhideWhenUsed="1"/>
+    <w:lsdException w:name="table of authorities" w:semiHidden="1" w:unhideWhenUsed="1"/>
+    <w:lsdException w:name="toa heading" w:semiHidden="1" w:unhideWhenUsed="1"/>
+    <w:lsdException w:name="List" w:semiHidden="1" w:unhideWhenUsed="1"/>
+    <w:lsdException w:name="List 2" w:semiHidden="1" w:unhideWhenUsed="1"/>
+    <w:lsdException w:name="List 3" w:semiHidden="1" w:unhideWhenUsed="1"/>
+    <w:lsdException w:name="List 4" w:semiHidden="1" w:unhideWhenUsed="1"/>
+    <w:lsdException w:name="List 5" w:semiHidden="1" w:unhideWhenUsed="1"/>
+    <w:lsdException w:name="List Bullet 2" w:semiHidden="1" w:unhideWhenUsed="1"/>
+    <w:lsdException w:name="List Bullet 3" w:semiHidden="1" w:unhideWhenUsed="1"/>
+    <w:lsdException w:name="List Bullet 4" w:semiHidden="1" w:unhideWhenUsed="1"/>
+    <w:lsdException w:name="List Bullet 5" w:semiHidden="1" w:unhideWhenUsed="1"/>
+    <w:lsdException w:name="List Number 2" w:semiHidden="1" w:unhideWhenUsed="1"/>
+    <w:lsdException w:name="List Number 3" w:semiHidden="1" w:unhideWhenUsed="1"/>
+    <w:lsdException w:name="List Number 4" w:semiHidden="1" w:unhideWhenUsed="1"/>
+    <w:lsdException w:name="List Number 5" w:semiHidden="1" w:unhideWhenUsed="1"/>
+    <w:lsdException w:name="Title" w:qFormat="1"/>
+    <w:lsdException w:name="Closing" w:semiHidden="1" w:unhideWhenUsed="1"/>
+    <w:lsdException w:name="Signature" w:semiHidden="1" w:unhideWhenUsed="1"/>
+    <w:lsdException w:name="Default Paragraph Font" w:semiHidden="1" w:unhideWhenUsed="1"/>
+    <w:lsdException w:name="Body Text" w:semiHidden="1" w:unhideWhenUsed="1"/>
+    <w:lsdException w:name="Body Text Indent" w:semiHidden="1" w:unhideWhenUsed="1"/>
+    <w:lsdException w:name="List Continue" w:semiHidden="1" w:unhideWhenUsed="1"/>
+    <w:lsdException w:name="List Continue 2" w:semiHidden="1" w:unhideWhenUsed="1"/>
+    <w:lsdException w:name="Subtitle" w:qFormat="1"/>
+    <w:lsdException w:name="Salutation" w:semiHidden="1" w:unhideWhenUsed="1"/>
+    <w:lsdException w:name="Date" w:semiHidden="1" w:unhideWhenUsed="1"/>
+    <w:lsdException w:name="Body Text First Indent" w:semiHidden="1" w:unhideWhenUsed="1"/>
+    <w:lsdException w:name="Body Text First Indent 2" w:semiHidden="1" w:unhideWhenUsed="1"/>
+    <w:lsdException w:name="Note Heading" w:semiHidden="1" w:unhideWhenUsed="1"/>
+    <w:lsdException w:name="Body Text 2" w:semiHidden="1" w:unhideWhenUsed="1"/>
+    <w:lsdException w:name="Body Text 3" w:semiHidden="1" w:unhideWhenUsed="1"/>
+    <w:lsdException w:name="Body Text Indent 2" w:semiHidden="1" w:unhideWhenUsed="1"/>
+    <w:lsdException w:name="Body Text Indent 3" w:semiHidden="1" w:unhideWhenUsed="1"/>
+    <w:lsdException w:name="Block Text" w:semiHidden="1" w:unhideWhenUsed="1"/>
+    <w:lsdException w:name="Hyperlink" w:semiHidden="1" w:unhideWhenUsed="1"/>
+    <w:lsdException w:name="FollowedHyperlink" w:semiHidden="1" w:unhideWhenUsed="1"/>
+    <w:lsdException w:name="Strong" w:qFormat="1"/>
+    <w:lsdException w:name="Emphasis" w:qFormat="1"/>
+    <w:lsdException w:name="Document Map" w:semiHidden="1" w:unhideWhenUsed="1"/>
+    <w:lsdException w:name="Plain Text" w:semiHidden="1" w:unhideWhenUsed="1"/>
+    <w:lsdException w:name="E-mail Signature" w:semiHidden="1" w:unhideWhenUsed="1"/>
+    <w:lsdException w:name="HTML Top of Form" w:semiHidden="1" w:unhideWhenUsed="1"/>
+    <w:lsdException w:name="HTML Bottom of Form" w:semiHidden="1" w:unhideWhenUsed="1"/>
+    <w:lsdException w:name="Normal (Web)" w:semiHidden="1" w:unhideWhenUsed="1"/>
+    <w:lsdException w:name="HTML Acronym" w:semiHidden="1" w:unhideWhenUsed="1"/>
+    <w:lsdException w:name="HTML Address" w:semiHidden="1" w:unhideWhenUsed="1"/>
+    <w:lsdException w:name="HTML Cite" w:semiHidden="1" w:unhideWhenUsed="1"/>
+    <w:lsdException w:name="HTML Code" w:semiHidden="1" w:unhideWhenUsed="1"/>
+    <w:lsdException w:name="HTML Definition" w:semiHidden="1" w:unhideWhenUsed="1"/>
+    <w:lsdException w:name="HTML Keyboard" w:semiHidden="1" w:unhideWhenUsed="1"/>
+    <w:lsdException w:name="HTML Preformatted" w:semiHidden="1" w:unhideWhenUsed="1"/>
+    <w:lsdException w:name="HTML Sample" w:semiHidden="1" w:unhideWhenUsed="1"/>
+    <w:lsdException w:name="HTML Typewriter" w:semiHidden="1" w:unhideWhenUsed="1"/>
+    <w:lsdException w:name="HTML Variable" w:semiHidden="1" w:unhideWhenUsed="1"/>
+    <w:lsdException w:name="Normal Table" w:semiHidden="1" w:unhideWhenUsed="1"/>
+    <w:lsdException w:name="annotation subject" w:semiHidden="1" w:unhideWhenUsed="1"/>
+    <w:lsdException w:name="No List" w:semiHidden="1" w:unhideWhenUsed="1"/>
+    <w:lsdException w:name="Outline List 1" w:semiHidden="1" w:unhideWhenUsed="1"/>
+    <w:lsdException w:name="Outline List 2" w:semiHidden="1" w:unhideWhenUsed="1"/>
+    <w:lsdException w:name="Outline List 3" w:semiHidden="1" w:unhideWhenUsed="1"/>
+    <w:lsdException w:name="Table Simple 1" w:semiHidden="1" w:unhideWhenUsed="1"/>
+    <w:lsdException w:name="Table Simple 2" w:semiHidden="1" w:unhideWhenUsed="1"/>
+    <w:lsdException w:name="Table Simple 3" w:semiHidden="1" w:unhideWhenUsed="1"/>
+    <w:lsdException w:name="Table Classic 1" w:semiHidden="1" w:unhideWhenUsed="1"/>
+    <w:lsdException w:name="Table Classic 2" w:semiHidden="1" w:unhideWhenUsed="1"/>
+    <w:lsdException w:name="Table Classic 3" w:semiHidden="1" w:unhideWhenUsed="1"/>
+    <w:lsdException w:name="Table Classic 4" w:semiHidden="1" w:unhideWhenUsed="1"/>
+    <w:lsdException w:name="Table Colorful 1" w:semiHidden="1" w:unhideWhenUsed="1"/>
+    <w:lsdException w:name="Table Colorful 2" w:semiHidden="1" w:unhideWhenUsed="1"/>
+    <w:lsdException w:name="Table Colorful 3" w:semiHidden="1" w:unhideWhenUsed="1"/>
+    <w:lsdException w:name="Table Columns 1" w:semiHidden="1" w:unhideWhenUsed="1"/>
+    <w:lsdException w:name="Table Columns 2" w:semiHidden="1" w:unhideWhenUsed="1"/>
+    <w:lsdException w:name="Table Columns 3" w:semiHidden="1" w:unhideWhenUsed="1"/>
+    <w:lsdException w:name="Table Columns 4" w:semiHidden="1" w:unhideWhenUsed="1"/>
+    <w:lsdException w:name="Table Columns 5" w:semiHidden="1" w:unhideWhenUsed="1"/>
+    <w:lsdException w:name="Table Grid 1" w:semiHidden="1" w:unhideWhenUsed="1"/>
+    <w:lsdException w:name="Table Grid 2" w:semiHidden="1" w:unhideWhenUsed="1"/>
+    <w:lsdException w:name="Table Grid 3" w:semiHidden="1" w:unhideWhenUsed="1"/>
+    <w:lsdException w:name="Table Grid 4" w:semiHidden="1" w:unhideWhenUsed="1"/>
+    <w:lsdException w:name="Table Grid 5" w:semiHidden="1" w:unhideWhenUsed="1"/>
+    <w:lsdException w:name="Table Grid 6" w:semiHidden="1" w:unhideWhenUsed="1"/>
+    <w:lsdException w:name="Table Grid 7" w:semiHidden="1" w:unhideWhenUsed="1"/>
+    <w:lsdException w:name="Table Grid 8" w:semiHidden="1" w:unhideWhenUsed="1"/>
+    <w:lsdException w:name="Table List 1" w:semiHidden="1" w:unhideWhenUsed="1"/>
+    <w:lsdException w:name="Table List 2" w:semiHidden="1" w:unhideWhenUsed="1"/>
+    <w:lsdException w:name="Table List 3" w:semiHidden="1" w:unhideWhenUsed="1"/>
+    <w:lsdException w:name="Table List 4" w:semiHidden="1" w:unhideWhenUsed="1"/>
+    <w:lsdException w:name="Table List 5" w:semiHidden="1" w:unhideWhenUsed="1"/>
+    <w:lsdException w:name="Table List 6" w:semiHidden="1" w:unhideWhenUsed="1"/>
+    <w:lsdException w:name="Table List 7" w:semiHidden="1" w:unhideWhenUsed="1"/>
+    <w:lsdException w:name="Table List 8" w:semiHidden="1" w:unhideWhenUsed="1"/>
+    <w:lsdException w:name="Table 3D effects 1" w:semiHidden="1" w:unhideWhenUsed="1"/>
+    <w:lsdException w:name="Table 3D effects 2" w:semiHidden="1" w:unhideWhenUsed="1"/>
+    <w:lsdException w:name="Table 3D effects 3" w:semiHidden="1" w:unhideWhenUsed="1"/>
+    <w:lsdException w:name="Table Contemporary" w:semiHidden="1" w:unhideWhenUsed="1"/>
+    <w:lsdException w:name="Table Elegant" w:semiHidden="1" w:unhideWhenUsed="1"/>
+    <w:lsdException w:name="Table Professional" w:semiHidden="1" w:unhideWhenUsed="1"/>
+    <w:lsdException w:name="Table Subtle 1" w:semiHidden="1" w:unhideWhenUsed="1"/>
+    <w:lsdException w:name="Table Subtle 2" w:semiHidden="1" w:unhideWhenUsed="1"/>
+    <w:lsdException w:name="Table Web 1" w:semiHidden="1" w:unhideWhenUsed="1"/>
+    <w:lsdException w:name="Table Web 2" w:semiHidden="1" w:unhideWhenUsed="1"/>
+    <w:lsdException w:name="Table Web 3" w:semiHidden="1" w:unhideWhenUsed="1"/>
+    <w:lsdException w:name="Table Grid" w:semiHidden="1" w:unhideWhenUsed="1"/>
+    <w:lsdException w:name="Table Theme" w:semiHidden="1" w:unhideWhenUsed="1"/>
+    <w:lsdException w:name="Placeholder Text" w:semiHidden="1" w:uiPriority="99"/>
+    <w:lsdException w:name="No Spacing" w:uiPriority="1" w:qFormat="1"/>
+    <w:lsdException w:name="Light Shading" w:uiPriority="60"/>
+    <w:lsdException w:name="Light List" w:uiPriority="61"/>
+    <w:lsdException w:name="Light Grid" w:uiPriority="62"/>
+    <w:lsdException w:name="Medium Shading 1" w:uiPriority="63"/>
+    <w:lsdException w:name="Medium Shading 2" w:uiPriority="64"/>
+    <w:lsdException w:name="Medium List 1" w:uiPriority="65"/>
+    <w:lsdException w:name="Medium List 2" w:uiPriority="66"/>
+    <w:lsdException w:name="Medium Grid 1" w:uiPriority="67"/>
+    <w:lsdException w:name="Medium Grid 2" w:uiPriority="68"/>
+    <w:lsdException w:name="Medium Grid 3" w:uiPriority="69"/>
+    <w:lsdException w:name="Dark List" w:uiPriority="70"/>
+    <w:lsdException w:name="Colorful Shading" w:uiPriority="71"/>
+    <w:lsdException w:name="Colorful List" w:uiPriority="72"/>
+    <w:lsdException w:name="Colorful Grid" w:uiPriority="73"/>
+    <w:lsdException w:name="Light Shading Accent 1" w:uiPriority="60"/>
+    <w:lsdException w:name="Light List Accent 1" w:uiPriority="61"/>
+    <w:lsdException w:name="Light Grid Accent 1" w:uiPriority="62"/>
+    <w:lsdException w:name="Medium Shading 1 Accent 1" w:uiPriority="63"/>
+    <w:lsdException w:name="Medium Shading 2 Accent 1" w:uiPriority="64"/>
+    <w:lsdException w:name="Medium List 1 Accent 1" w:uiPriority="65"/>
+    <w:lsdException w:name="Revision" w:semiHidden="1" w:uiPriority="99"/>
+    <w:lsdException w:name="List Paragraph" w:uiPriority="34" w:qFormat="1"/>
+    <w:lsdException w:name="Quote" w:uiPriority="29" w:qFormat="1"/>
+    <w:lsdException w:name="Intense Quote" w:uiPriority="30" w:qFormat="1"/>
+    <w:lsdException w:name="Medium List 2 Accent 1" w:uiPriority="66"/>
+    <w:lsdException w:name="Medium Grid 1 Accent 1" w:uiPriority="67"/>
+    <w:lsdException w:name="Medium Grid 2 Accent 1" w:uiPriority="68"/>
+    <w:lsdException w:name="Medium Grid 3 Accent 1" w:uiPriority="69"/>
+    <w:lsdException w:name="Dark List Accent 1" w:uiPriority="70"/>
+    <w:lsdException w:name="Colorful Shading Accent 1" w:uiPriority="71"/>
+    <w:lsdException w:name="Colorful List Accent 1" w:uiPriority="72"/>
+    <w:lsdException w:name="Colorful Grid Accent 1" w:uiPriority="73"/>
+    <w:lsdException w:name="Light Shading Accent 2" w:uiPriority="60"/>
+    <w:lsdException w:name="Light List Accent 2" w:uiPriority="61"/>
+    <w:lsdException w:name="Light Grid Accent 2" w:uiPriority="62"/>
+    <w:lsdException w:name="Medium Shading 1 Accent 2" w:uiPriority="63"/>
+    <w:lsdException w:name="Medium Shading 2 Accent 2" w:uiPriority="64"/>
+    <w:lsdException w:name="Medium List 1 Accent 2" w:uiPriority="65"/>
+    <w:lsdException w:name="Medium List 2 Accent 2" w:uiPriority="66"/>
+    <w:lsdException w:name="Medium Grid 1 Accent 2" w:uiPriority="67"/>
+    <w:lsdException w:name="Medium Grid 2 Accent 2" w:uiPriority="68"/>
+    <w:lsdException w:name="Medium Grid 3 Accent 2" w:uiPriority="69"/>
+    <w:lsdException w:name="Dark List Accent 2" w:uiPriority="70"/>
+    <w:lsdException w:name="Colorful Shading Accent 2" w:uiPriority="71"/>
+    <w:lsdException w:name="Colorful List Accent 2" w:uiPriority="72"/>
+    <w:lsdException w:name="Colorful Grid Accent 2" w:uiPriority="73"/>
+    <w:lsdException w:name="Light Shading Accent 3" w:uiPriority="60"/>
+    <w:lsdException w:name="Light List Accent 3" w:uiPriority="61"/>
+    <w:lsdException w:name="Light Grid Accent 3" w:uiPriority="62"/>
+    <w:lsdException w:name="Medium Shading 1 Accent 3" w:uiPriority="63"/>
+    <w:lsdException w:name="Medium Shading 2 Accent 3" w:uiPriority="64"/>
+    <w:lsdException w:name="Medium List 1 Accent 3" w:uiPriority="65"/>
+    <w:lsdException w:name="Medium List 2 Accent 3" w:uiPriority="66"/>
+    <w:lsdException w:name="Medium Grid 1 Accent 3" w:uiPriority="67"/>
+    <w:lsdException w:name="Medium Grid 2 Accent 3" w:uiPriority="68"/>
+    <w:lsdException w:name="Medium Grid 3 Accent 3" w:uiPriority="69"/>
+    <w:lsdException w:name="Dark List Accent 3" w:uiPriority="70"/>
+    <w:lsdException w:name="Colorful Shading Accent 3" w:uiPriority="71"/>
+    <w:lsdException w:name="Colorful List Accent 3" w:uiPriority="72"/>
+    <w:lsdException w:name="Colorful Grid Accent 3" w:uiPriority="73"/>
+    <w:lsdException w:name="Light Shading Accent 4" w:uiPriority="60"/>
+    <w:lsdException w:name="Light List Accent 4" w:uiPriority="61"/>
+    <w:lsdException w:name="Light Grid Accent 4" w:uiPriority="62"/>
+    <w:lsdException w:name="Medium Shading 1 Accent 4" w:uiPriority="63"/>
+    <w:lsdException w:name="Medium Shading 2 Accent 4" w:uiPriority="64"/>
+    <w:lsdException w:name="Medium List 1 Accent 4" w:uiPriority="65"/>
+    <w:lsdException w:name="Medium List 2 Accent 4" w:uiPriority="66"/>
+    <w:lsdException w:name="Medium Grid 1 Accent 4" w:uiPriority="67"/>
+    <w:lsdException w:name="Medium Grid 2 Accent 4" w:uiPriority="68"/>
+    <w:lsdException w:name="Medium Grid 3 Accent 4" w:uiPriority="69"/>
+    <w:lsdException w:name="Dark List Accent 4" w:uiPriority="70"/>
+    <w:lsdException w:name="Colorful Shading Accent 4" w:uiPriority="71"/>
+    <w:lsdException w:name="Colorful List Accent 4" w:uiPriority="72"/>
+    <w:lsdException w:name="Colorful Grid Accent 4" w:uiPriority="73"/>
+    <w:lsdException w:name="Light Shading Accent 5" w:uiPriority="60"/>
+    <w:lsdException w:name="Light List Accent 5" w:uiPriority="61"/>
+    <w:lsdException w:name="Light Grid Accent 5" w:uiPriority="62"/>
+    <w:lsdException w:name="Medium Shading 1 Accent 5" w:uiPriority="63"/>
+    <w:lsdException w:name="Medium Shading 2 Accent 5" w:uiPriority="64"/>
+    <w:lsdException w:name="Medium List 1 Accent 5" w:uiPriority="65"/>
+    <w:lsdException w:name="Medium List 2 Accent 5" w:uiPriority="66"/>
+    <w:lsdException w:name="Medium Grid 1 Accent 5" w:uiPriority="67"/>
+    <w:lsdException w:name="Medium Grid 2 Accent 5" w:uiPriority="68"/>
+    <w:lsdException w:name="Medium Grid 3 Accent 5" w:uiPriority="69"/>
+    <w:lsdException w:name="Dark List Accent 5" w:uiPriority="70"/>
+    <w:lsdException w:name="Colorful Shading Accent 5" w:uiPriority="71"/>
+    <w:lsdException w:name="Colorful List Accent 5" w:uiPriority="72"/>
+    <w:lsdException w:name="Colorful Grid Accent 5" w:uiPriority="73"/>
+    <w:lsdException w:name="Light Shading Accent 6" w:uiPriority="60"/>
+    <w:lsdException w:name="Light List Accent 6" w:uiPriority="61"/>
+    <w:lsdException w:name="Light Grid Accent 6" w:uiPriority="62"/>
+    <w:lsdException w:name="Medium Shading 1 Accent 6" w:uiPriority="63"/>
+    <w:lsdException w:name="Medium Shading 2 Accent 6" w:uiPriority="64"/>
+    <w:lsdException w:name="Medium List 1 Accent 6" w:uiPriority="65"/>
+    <w:lsdException w:name="Medium List 2 Accent 6" w:uiPriority="66"/>
+    <w:lsdException w:name="Medium Grid 1 Accent 6" w:uiPriority="67"/>
+    <w:lsdException w:name="Medium Grid 2 Accent 6" w:uiPriority="68"/>
+    <w:lsdException w:name="Medium Grid 3 Accent 6" w:uiPriority="69"/>
+    <w:lsdException w:name="Dark List Accent 6" w:uiPriority="70"/>
+    <w:lsdException w:name="Colorful Shading Accent 6" w:uiPriority="71"/>
+    <w:lsdException w:name="Colorful List Accent 6" w:uiPriority="72"/>
+    <w:lsdException w:name="Colorful Grid Accent 6" w:uiPriority="73"/>
+    <w:lsdException w:name="Subtle Emphasis" w:uiPriority="19" w:qFormat="1"/>
+    <w:lsdException w:name="Intense Emphasis" w:uiPriority="21" w:qFormat="1"/>
+    <w:lsdException w:name="Subtle Reference" w:uiPriority="31" w:qFormat="1"/>
+    <w:lsdException w:name="Intense Reference" w:uiPriority="32" w:qFormat="1"/>
+    <w:lsdException w:name="Book Title" w:uiPriority="33" w:qFormat="1"/>
+    <w:lsdException w:name="Bibliography" w:semiHidden="1" w:uiPriority="37" w:unhideWhenUsed="1"/>
+    <w:lsdException w:name="TOC Heading" w:semiHidden="1" w:uiPriority="39" w:unhideWhenUsed="1" w:qFormat="1"/>
+    <w:lsdException w:name="Plain Table 1" w:uiPriority="41"/>
+    <w:lsdException w:name="Plain Table 2" w:uiPriority="42"/>
+    <w:lsdException w:name="Plain Table 3" w:uiPriority="43"/>
+    <w:lsdException w:name="Plain Table 4" w:uiPriority="44"/>
+    <w:lsdException w:name="Plain Table 5" w:uiPriority="45"/>
+    <w:lsdException w:name="Grid Table Light" w:uiPriority="40"/>
+    <w:lsdException w:name="Grid Table 1 Light" w:uiPriority="46"/>
+    <w:lsdException w:name="Grid Table 2" w:uiPriority="47"/>
+    <w:lsdException w:name="Grid Table 3" w:uiPriority="48"/>
+    <w:lsdException w:name="Grid Table 4" w:uiPriority="49"/>
+    <w:lsdException w:name="Grid Table 5 Dark" w:uiPriority="50"/>
+    <w:lsdException w:name="Grid Table 6 Colorful" w:uiPriority="51"/>
+    <w:lsdException w:name="Grid Table 7 Colorful" w:uiPriority="52"/>
+    <w:lsdException w:name="Grid Table 1 Light Accent 1" w:uiPriority="46"/>
+    <w:lsdException w:name="Grid Table 2 Accent 1" w:uiPriority="47"/>
+    <w:lsdException w:name="Grid Table 3 Accent 1" w:uiPriority="48"/>
+    <w:lsdException w:name="Grid Table 4 Accent 1" w:uiPriority="49"/>
+    <w:lsdException w:name="Grid Table 5 Dark Accent 1" w:uiPriority="50"/>
+    <w:lsdException w:name="Grid Table 6 Colorful Accent 1" w:uiPriority="51"/>
+    <w:lsdException w:name="Grid Table 7 Colorful Accent 1" w:uiPriority="52"/>
+    <w:lsdException w:name="Grid Table 1 Light Accent 2" w:uiPriority="46"/>
+    <w:lsdException w:name="Grid Table 2 Accent 2" w:uiPriority="47"/>
+    <w:lsdException w:name="Grid Table 3 Accent 2" w:uiPriority="48"/>
+    <w:lsdException w:name="Grid Table 4 Accent 2" w:uiPriority="49"/>
+    <w:lsdException w:name="Grid Table 5 Dark Accent 2" w:uiPriority="50"/>
+    <w:lsdException w:name="Grid Table 6 Colorful Accent 2" w:uiPriority="51"/>
+    <w:lsdException w:name="Grid Table 7 Colorful Accent 2" w:uiPriority="52"/>
+    <w:lsdException w:name="Grid Table 1 Light Accent 3" w:uiPriority="46"/>
+    <w:lsdException w:name="Grid Table 2 Accent 3" w:uiPriority="47"/>
+    <w:lsdException w:name="Grid Table 3 Accent 3" w:uiPriority="48"/>
+    <w:lsdException w:name="Grid Table 4 Accent 3" w:uiPriority="49"/>
+    <w:lsdException w:name="Grid Table 5 Dark Accent 3" w:uiPriority="50"/>
+    <w:lsdException w:name="Grid Table 6 Colorful Accent 3" w:uiPriority="51"/>
+    <w:lsdException w:name="Grid Table 7 Colorful Accent 3" w:uiPriority="52"/>
+    <w:lsdException w:name="Grid Table 1 Light Accent 4" w:uiPriority="46"/>
+    <w:lsdException w:name="Grid Table 2 Accent 4" w:uiPriority="47"/>
+    <w:lsdException w:name="Grid Table 3 Accent 4" w:uiPriority="48"/>
+    <w:lsdException w:name="Grid Table 4 Accent 4" w:uiPriority="49"/>
+    <w:lsdException w:name="Grid Table 5 Dark Accent 4" w:uiPriority="50"/>
+    <w:lsdException w:name="Grid Table 6 Colorful Accent 4" w:uiPriority="51"/>
+    <w:lsdException w:name="Grid Table 7 Colorful Accent 4" w:uiPriority="52"/>
+    <w:lsdException w:name="Grid Table 1 Light Accent 5" w:uiPriority="46"/>
+    <w:lsdException w:name="Grid Table 2 Accent 5" w:uiPriority="47"/>
+    <w:lsdException w:name="Grid Table 3 Accent 5" w:uiPriority="48"/>
+    <w:lsdException w:name="Grid Table 4 Accent 5" w:uiPriority="49"/>
+    <w:lsdException w:name="Grid Table 5 Dark Accent 5" w:uiPriority="50"/>
+    <w:lsdException w:name="Grid Table 6 Colorful Accent 5" w:uiPriority="51"/>
+    <w:lsdException w:name="Grid Table 7 Colorful Accent 5" w:uiPriority="52"/>
+    <w:lsdException w:name="Grid Table 1 Light Accent 6" w:uiPriority="46"/>
+    <w:lsdException w:name="Grid Table 2 Accent 6" w:uiPriority="47"/>
+    <w:lsdException w:name="Grid Table 3 Accent 6" w:uiPriority="48"/>
+    <w:lsdException w:name="Grid Table 4 Accent 6" w:uiPriority="49"/>
+    <w:lsdException w:name="Grid Table 5 Dark Accent 6" w:uiPriority="50"/>
+    <w:lsdException w:name="Grid Table 6 Colorful Accent 6" w:uiPriority="51"/>
+    <w:lsdException w:name="Grid Table 7 Colorful Accent 6" w:uiPriority="52"/>
+    <w:lsdException w:name="List Table 1 Light" w:uiPriority="46"/>
+    <w:lsdException w:name="List Table 2" w:uiPriority="47"/>
+    <w:lsdException w:name="List Table 3" w:uiPriority="48"/>
+    <w:lsdException w:name="List Table 4" w:uiPriority="49"/>
+    <w:lsdException w:name="List Table 5 Dark" w:uiPriority="50"/>
+    <w:lsdException w:name="List Table 6 Colorful" w:uiPriority="51"/>
+    <w:lsdException w:name="List Table 7 Colorful" w:uiPriority="52"/>
+    <w:lsdException w:name="List Table 1 Light Accent 1" w:uiPriority="46"/>
+    <w:lsdException w:name="List Table 2 Accent 1" w:uiPriority="47"/>
+    <w:lsdException w:name="List Table 3 Accent 1" w:uiPriority="48"/>
+    <w:lsdException w:name="List Table 4 Accent 1" w:uiPriority="49"/>
+    <w:lsdException w:name="List Table 5 Dark Accent 1" w:uiPriority="50"/>
+    <w:lsdException w:name="List Table 6 Colorful Accent 1" w:uiPriority="51"/>
+    <w:lsdException w:name="List Table 7 Colorful Accent 1" w:uiPriority="52"/>
+    <w:lsdException w:name="List Table 1 Light Accent 2" w:uiPriority="46"/>
+    <w:lsdException w:name="List Table 2 Accent 2" w:uiPriority="47"/>
+    <w:lsdException w:name="List Table 3 Accent 2" w:uiPriority="48"/>
+    <w:lsdException w:name="List Table 4 Accent 2" w:uiPriority="49"/>
+    <w:lsdException w:name="List Table 5 Dark Accent 2" w:uiPriority="50"/>
+    <w:lsdException w:name="List Table 6 Colorful Accent 2" w:uiPriority="51"/>
+    <w:lsdException w:name="List Table 7 Colorful Accent 2" w:uiPriority="52"/>
+    <w:lsdException w:name="List Table 1 Light Accent 3" w:uiPriority="46"/>
+    <w:lsdException w:name="List Table 2 Accent 3" w:uiPriority="47"/>
+    <w:lsdException w:name="List Table 3 Accent 3" w:uiPriority="48"/>
+    <w:lsdException w:name="List Table 4 Accent 3" w:uiPriority="49"/>
+    <w:lsdException w:name="List Table 5 Dark Accent 3" w:uiPriority="50"/>
+    <w:lsdException w:name="List Table 6 Colorful Accent 3" w:uiPriority="51"/>
+    <w:lsdException w:name="List Table 7 Colorful Accent 3" w:uiPriority="52"/>
+    <w:lsdException w:name="List Table 1 Light Accent 4" w:uiPriority="46"/>
+    <w:lsdException w:name="List Table 2 Accent 4" w:uiPriority="47"/>
+    <w:lsdException w:name="List Table 3 Accent 4" w:uiPriority="48"/>
+    <w:lsdException w:name="List Table 4 Accent 4" w:uiPriority="49"/>
+    <w:lsdException w:name="List Table 5 Dark Accent 4" w:uiPriority="50"/>
+    <w:lsdException w:name="List Table 6 Colorful Accent 4" w:uiPriority="51"/>
+    <w:lsdException w:name="List Table 7 Colorful Accent 4" w:uiPriority="52"/>
+    <w:lsdException w:name="List Table 1 Light Accent 5" w:uiPriority="46"/>
+    <w:lsdException w:name="List Table 2 Accent 5" w:uiPriority="47"/>
+    <w:lsdException w:name="List Table 3 Accent 5" w:uiPriority="48"/>
+    <w:lsdException w:name="List Table 4 Accent 5" w:uiPriority="49"/>
+    <w:lsdException w:name="List Table 5 Dark Accent 5" w:uiPriority="50"/>
+    <w:lsdException w:name="List Table 6 Colorful Accent 5" w:uiPriority="51"/>
+    <w:lsdException w:name="List Table 7 Colorful Accent 5" w:uiPriority="52"/>
+    <w:lsdException w:name="List Table 1 Light Accent 6" w:uiPriority="46"/>
+    <w:lsdException w:name="List Table 2 Accent 6" w:uiPriority="47"/>
+    <w:lsdException w:name="List Table 3 Accent 6" w:uiPriority="48"/>
+    <w:lsdException w:name="List Table 4 Accent 6" w:uiPriority="49"/>
+    <w:lsdException w:name="List Table 5 Dark Accent 6" w:uiPriority="50"/>
+    <w:lsdException w:name="List Table 6 Colorful Accent 6" w:uiPriority="51"/>
+    <w:lsdException w:name="List Table 7 Colorful Accent 6" w:uiPriority="52"/>
+    <w:lsdException w:name="Mention" w:semiHidden="1" w:uiPriority="99" w:unhideWhenUsed="1"/>
+    <w:lsdException w:name="Smart Hyperlink" w:semiHidden="1" w:uiPriority="99" w:unhideWhenUsed="1"/>
+    <w:lsdException w:name="Hashtag" w:semiHidden="1" w:uiPriority="99" w:unhideWhenUsed="1"/>
+    <w:lsdException w:name="Unresolved Mention" w:semiHidden="1" w:uiPriority="99" w:unhideWhenUsed="1"/>
   </w:latentStyles>
   <w:style w:type="paragraph" w:default="1" w:styleId="Normal">
     <w:name w:val="Normal"/>
@@ -9598,7 +8757,7 @@
   <a:extraClrSchemeLst/>
   <a:extLst>
     <a:ext uri="{05A4C25C-085E-4340-85A3-A5531E510DB2}">
-      <thm15:themeFamily xmlns:thm15="http://schemas.microsoft.com/office/thememl/2012/main" xmlns="" name="Office Theme" id="{62F939B6-93AF-4DB8-9C6B-D6C7DFDC589F}" vid="{4A3C46E8-61CC-4603-A589-7422A47A8E4A}"/>
+      <thm15:themeFamily xmlns:thm15="http://schemas.microsoft.com/office/thememl/2012/main" name="Office Theme" id="{62F939B6-93AF-4DB8-9C6B-D6C7DFDC589F}" vid="{4A3C46E8-61CC-4603-A589-7422A47A8E4A}"/>
     </a:ext>
   </a:extLst>
 </a:theme>
@@ -9609,7 +8768,7 @@
 </file>
 
 <file path=customXml/itemProps1.xml><?xml version="1.0" encoding="utf-8"?>
-<ds:datastoreItem xmlns:ds="http://schemas.openxmlformats.org/officeDocument/2006/customXml" ds:itemID="{9916FDFE-75FF-40F7-A4EE-280CB617B823}">
+<ds:datastoreItem xmlns:ds="http://schemas.openxmlformats.org/officeDocument/2006/customXml" ds:itemID="{25956E9D-62A5-254E-B380-6F579E17ADA9}">
   <ds:schemaRefs>
     <ds:schemaRef ds:uri="http://schemas.openxmlformats.org/officeDocument/2006/bibliography"/>
   </ds:schemaRefs>

</xml_diff>

<commit_message>
feature 5 and 7 complete
Also added reference website for chess rules
</commit_message>
<xml_diff>
--- a/srs.docx
+++ b/srs.docx
@@ -2372,6 +2372,12 @@
         </w:rPr>
         <w:t xml:space="preserve">[2] </w:t>
       </w:r>
+      <w:r>
+        <w:rPr>
+          <w:i w:val="0"/>
+        </w:rPr>
+        <w:t>https://www.wholesalechess.com/pages/new-to-chess/pieces.html</w:t>
+      </w:r>
     </w:p>
     <w:p>
       <w:pPr>
@@ -4499,7 +4505,13 @@
         <w:rPr>
           <w:i w:val="0"/>
         </w:rPr>
-        <w:t xml:space="preserve"> path (system will highlight all squares directly in front, behind, left or right up to the next taken space in all directions).</w:t>
+        <w:t xml:space="preserve"> path (system will highlight all squares directly in front, behind, left or right up to the next taken space in </w:t>
+      </w:r>
+      <w:r>
+        <w:rPr>
+          <w:i w:val="0"/>
+        </w:rPr>
+        <w:t>all directions).</w:t>
       </w:r>
     </w:p>
     <w:p>
@@ -4512,18 +4524,34 @@
         <w:spacing w:before="240"/>
         <w:rPr>
           <w:i w:val="0"/>
-          <w:color w:val="FF0000"/>
-        </w:rPr>
-      </w:pPr>
-      <w:r>
-        <w:rPr>
-          <w:i w:val="0"/>
-          <w:color w:val="FF0000"/>
+        </w:rPr>
+      </w:pPr>
+      <w:r>
+        <w:rPr>
+          <w:i w:val="0"/>
         </w:rPr>
         <w:t>Bishop:</w:t>
       </w:r>
-      <w:bookmarkStart w:id="42" w:name="_GoBack"/>
-      <w:bookmarkEnd w:id="42"/>
+      <w:r>
+        <w:rPr>
+          <w:i w:val="0"/>
+        </w:rPr>
+        <w:t xml:space="preserve"> the bishop can move diagonally as long as there are no other pieces in </w:t>
+      </w:r>
+      <w:proofErr w:type="spellStart"/>
+      <w:r>
+        <w:rPr>
+          <w:i w:val="0"/>
+        </w:rPr>
+        <w:t>it’s</w:t>
+      </w:r>
+      <w:proofErr w:type="spellEnd"/>
+      <w:r>
+        <w:rPr>
+          <w:i w:val="0"/>
+        </w:rPr>
+        <w:t xml:space="preserve"> path (system will highlight all squares in each diagonal direction up to the next taken space in each direction).</w:t>
+      </w:r>
     </w:p>
     <w:p>
       <w:pPr>
@@ -4541,7 +4569,13 @@
         <w:rPr>
           <w:i w:val="0"/>
         </w:rPr>
-        <w:t>Knight: a knight can move forwards, backwards, left or right by 2 spaces and then one more space in a perpendicular direction (the system will highlight the squares in these options). The knight may go over spaces that are occupied by other pieces.</w:t>
+        <w:t xml:space="preserve">Knight: a knight can move forwards, backwards, left or right by 2 spaces and then one more space in a perpendicular direction (the system will highlight the </w:t>
+      </w:r>
+      <w:r>
+        <w:rPr>
+          <w:i w:val="0"/>
+        </w:rPr>
+        <w:t>squares in these options). The knight may go over spaces that are occupied by other pieces.</w:t>
       </w:r>
     </w:p>
     <w:p>
@@ -4554,15 +4588,95 @@
         <w:spacing w:before="240"/>
         <w:rPr>
           <w:i w:val="0"/>
-          <w:color w:val="FF0000"/>
-        </w:rPr>
-      </w:pPr>
-      <w:r>
-        <w:rPr>
-          <w:i w:val="0"/>
-          <w:color w:val="FF0000"/>
+        </w:rPr>
+      </w:pPr>
+      <w:r>
+        <w:rPr>
+          <w:i w:val="0"/>
         </w:rPr>
         <w:t>Queen:</w:t>
+      </w:r>
+      <w:r>
+        <w:rPr>
+          <w:i w:val="0"/>
+        </w:rPr>
+        <w:t xml:space="preserve"> </w:t>
+      </w:r>
+      <w:r>
+        <w:rPr>
+          <w:i w:val="0"/>
+        </w:rPr>
+        <w:t xml:space="preserve">the </w:t>
+      </w:r>
+      <w:r>
+        <w:rPr>
+          <w:i w:val="0"/>
+        </w:rPr>
+        <w:t>queen</w:t>
+      </w:r>
+      <w:r>
+        <w:rPr>
+          <w:i w:val="0"/>
+        </w:rPr>
+        <w:t xml:space="preserve"> can move eit</w:t>
+      </w:r>
+      <w:r>
+        <w:rPr>
+          <w:i w:val="0"/>
+        </w:rPr>
+        <w:t>her forwards, backwards, left,</w:t>
+      </w:r>
+      <w:r>
+        <w:rPr>
+          <w:i w:val="0"/>
+        </w:rPr>
+        <w:t xml:space="preserve"> right</w:t>
+      </w:r>
+      <w:r>
+        <w:rPr>
+          <w:i w:val="0"/>
+        </w:rPr>
+        <w:t>, or any diagonal direction</w:t>
+      </w:r>
+      <w:r>
+        <w:rPr>
+          <w:i w:val="0"/>
+        </w:rPr>
+        <w:t xml:space="preserve"> for 1 to 7 spaces as long as there are no other pieces in </w:t>
+      </w:r>
+      <w:proofErr w:type="spellStart"/>
+      <w:r>
+        <w:rPr>
+          <w:i w:val="0"/>
+        </w:rPr>
+        <w:t>it’s</w:t>
+      </w:r>
+      <w:proofErr w:type="spellEnd"/>
+      <w:r>
+        <w:rPr>
+          <w:i w:val="0"/>
+        </w:rPr>
+        <w:t xml:space="preserve"> path (system</w:t>
+      </w:r>
+      <w:bookmarkStart w:id="42" w:name="_GoBack"/>
+      <w:bookmarkEnd w:id="42"/>
+      <w:r>
+        <w:rPr>
+          <w:i w:val="0"/>
+        </w:rPr>
+        <w:t xml:space="preserve"> will highlight all squares dire</w:t>
+      </w:r>
+      <w:r>
+        <w:rPr>
+          <w:i w:val="0"/>
+        </w:rPr>
+        <w:t xml:space="preserve">ctly in front, behind, left, right, and each diagonal direction </w:t>
+      </w:r>
+      <w:r>
+        <w:rPr>
+          <w:i w:val="0"/>
+        </w:rPr>
+        <w:t>up to the next taken space in all directions).</w:t>
       </w:r>
     </w:p>
     <w:p>
@@ -4575,15 +4689,43 @@
         <w:spacing w:before="240"/>
         <w:rPr>
           <w:i w:val="0"/>
-          <w:color w:val="FF0000"/>
-        </w:rPr>
-      </w:pPr>
-      <w:r>
-        <w:rPr>
-          <w:i w:val="0"/>
-          <w:color w:val="FF0000"/>
+        </w:rPr>
+      </w:pPr>
+      <w:r>
+        <w:rPr>
+          <w:i w:val="0"/>
         </w:rPr>
         <w:t>King:</w:t>
+      </w:r>
+      <w:r>
+        <w:rPr>
+          <w:i w:val="0"/>
+        </w:rPr>
+        <w:t xml:space="preserve"> the king can move only one space either forwards, backwards, left, right, or diagonally </w:t>
+      </w:r>
+      <w:r>
+        <w:rPr>
+          <w:i w:val="0"/>
+        </w:rPr>
+        <w:t xml:space="preserve">(system will highlight </w:t>
+      </w:r>
+      <w:r>
+        <w:rPr>
+          <w:i w:val="0"/>
+        </w:rPr>
+        <w:t>each first square</w:t>
+      </w:r>
+      <w:r>
+        <w:rPr>
+          <w:i w:val="0"/>
+        </w:rPr>
+        <w:t xml:space="preserve"> directly in front, behind, left, right, and each diagonal direction)</w:t>
+      </w:r>
+      <w:r>
+        <w:rPr>
+          <w:i w:val="0"/>
+        </w:rPr>
+        <w:t>.</w:t>
       </w:r>
     </w:p>
     <w:p>
@@ -4832,6 +4974,7 @@
         <w:rPr>
           <w:color w:val="FF0000"/>
         </w:rPr>
+        <w:lastRenderedPageBreak/>
         <w:t>4.6</w:t>
       </w:r>
       <w:r>
@@ -5322,6 +5465,7 @@
       <w:bookmarkStart w:id="43" w:name="_Toc439994695"/>
       <w:bookmarkStart w:id="44" w:name="_Toc441231000"/>
       <w:r>
+        <w:lastRenderedPageBreak/>
         <w:t>Other Requirements</w:t>
       </w:r>
       <w:bookmarkEnd w:id="43"/>
@@ -7684,7 +7828,6 @@
     <w:lsdException w:name="Table Web 1" w:semiHidden="1" w:unhideWhenUsed="1"/>
     <w:lsdException w:name="Table Web 2" w:semiHidden="1" w:unhideWhenUsed="1"/>
     <w:lsdException w:name="Table Web 3" w:semiHidden="1" w:unhideWhenUsed="1"/>
-    <w:lsdException w:name="Table Grid" w:semiHidden="1" w:unhideWhenUsed="1"/>
     <w:lsdException w:name="Table Theme" w:semiHidden="1" w:unhideWhenUsed="1"/>
     <w:lsdException w:name="Placeholder Text" w:semiHidden="1" w:uiPriority="99"/>
     <w:lsdException w:name="No Spacing" w:uiPriority="1" w:qFormat="1"/>
@@ -8768,7 +8911,7 @@
 </file>
 
 <file path=customXml/itemProps1.xml><?xml version="1.0" encoding="utf-8"?>
-<ds:datastoreItem xmlns:ds="http://schemas.openxmlformats.org/officeDocument/2006/customXml" ds:itemID="{25956E9D-62A5-254E-B380-6F579E17ADA9}">
+<ds:datastoreItem xmlns:ds="http://schemas.openxmlformats.org/officeDocument/2006/customXml" ds:itemID="{B1368DC6-DAF3-FF40-B762-9E227F4AC411}">
   <ds:schemaRefs>
     <ds:schemaRef ds:uri="http://schemas.openxmlformats.org/officeDocument/2006/bibliography"/>
   </ds:schemaRefs>

</xml_diff>

<commit_message>
Minor changes due to Jason's feedback
</commit_message>
<xml_diff>
--- a/srs.docx
+++ b/srs.docx
@@ -1,6 +1,6 @@
 
 <file path=word/document.xml><?xml version="1.0" encoding="utf-8"?>
-<w:document xmlns:wpc="http://schemas.microsoft.com/office/word/2010/wordprocessingCanvas" xmlns:mc="http://schemas.openxmlformats.org/markup-compatibility/2006" xmlns:o="urn:schemas-microsoft-com:office:office" xmlns:r="http://schemas.openxmlformats.org/officeDocument/2006/relationships" xmlns:m="http://schemas.openxmlformats.org/officeDocument/2006/math" xmlns:v="urn:schemas-microsoft-com:vml" xmlns:wp14="http://schemas.microsoft.com/office/word/2010/wordprocessingDrawing" xmlns:wp="http://schemas.openxmlformats.org/drawingml/2006/wordprocessingDrawing" xmlns:w10="urn:schemas-microsoft-com:office:word" xmlns:w="http://schemas.openxmlformats.org/wordprocessingml/2006/main" xmlns:w14="http://schemas.microsoft.com/office/word/2010/wordml" xmlns:w15="http://schemas.microsoft.com/office/word/2012/wordml" xmlns:wpg="http://schemas.microsoft.com/office/word/2010/wordprocessingGroup" xmlns:wpi="http://schemas.microsoft.com/office/word/2010/wordprocessingInk" xmlns:wne="http://schemas.microsoft.com/office/word/2006/wordml" xmlns:wps="http://schemas.microsoft.com/office/word/2010/wordprocessingShape" mc:Ignorable="w14 w15 wp14">
+<w:document xmlns:wpc="http://schemas.microsoft.com/office/word/2010/wordprocessingCanvas" xmlns:cx="http://schemas.microsoft.com/office/drawing/2014/chartex" xmlns:cx1="http://schemas.microsoft.com/office/drawing/2015/9/8/chartex" xmlns:cx2="http://schemas.microsoft.com/office/drawing/2015/10/21/chartex" xmlns:cx3="http://schemas.microsoft.com/office/drawing/2016/5/9/chartex" xmlns:cx4="http://schemas.microsoft.com/office/drawing/2016/5/10/chartex" xmlns:cx5="http://schemas.microsoft.com/office/drawing/2016/5/11/chartex" xmlns:cx6="http://schemas.microsoft.com/office/drawing/2016/5/12/chartex" xmlns:cx7="http://schemas.microsoft.com/office/drawing/2016/5/13/chartex" xmlns:cx8="http://schemas.microsoft.com/office/drawing/2016/5/14/chartex" xmlns:mc="http://schemas.openxmlformats.org/markup-compatibility/2006" xmlns:aink="http://schemas.microsoft.com/office/drawing/2016/ink" xmlns:am3d="http://schemas.microsoft.com/office/drawing/2017/model3d" xmlns:o="urn:schemas-microsoft-com:office:office" xmlns:r="http://schemas.openxmlformats.org/officeDocument/2006/relationships" xmlns:m="http://schemas.openxmlformats.org/officeDocument/2006/math" xmlns:v="urn:schemas-microsoft-com:vml" xmlns:wp14="http://schemas.microsoft.com/office/word/2010/wordprocessingDrawing" xmlns:wp="http://schemas.openxmlformats.org/drawingml/2006/wordprocessingDrawing" xmlns:w10="urn:schemas-microsoft-com:office:word" xmlns:w="http://schemas.openxmlformats.org/wordprocessingml/2006/main" xmlns:w14="http://schemas.microsoft.com/office/word/2010/wordml" xmlns:w15="http://schemas.microsoft.com/office/word/2012/wordml" xmlns:w16cid="http://schemas.microsoft.com/office/word/2016/wordml/cid" xmlns:w16se="http://schemas.microsoft.com/office/word/2015/wordml/symex" xmlns:wpg="http://schemas.microsoft.com/office/word/2010/wordprocessingGroup" xmlns:wpi="http://schemas.microsoft.com/office/word/2010/wordprocessingInk" xmlns:wne="http://schemas.microsoft.com/office/word/2006/wordml" xmlns:wps="http://schemas.microsoft.com/office/word/2010/wordprocessingShape" mc:Ignorable="w14 w15 w16se w16cid wp14">
   <w:body>
     <w:p>
       <w:pPr>
@@ -34,7 +34,6 @@
           <w:szCs w:val="40"/>
         </w:rPr>
       </w:pPr>
-      <w:proofErr w:type="gramStart"/>
       <w:r>
         <w:rPr>
           <w:rFonts w:ascii="Times New Roman" w:hAnsi="Times New Roman"/>
@@ -43,7 +42,6 @@
         </w:rPr>
         <w:t>for</w:t>
       </w:r>
-      <w:proofErr w:type="gramEnd"/>
     </w:p>
     <w:p>
       <w:pPr>
@@ -84,58 +82,8 @@
         <w:rPr>
           <w:rFonts w:ascii="Times New Roman" w:hAnsi="Times New Roman"/>
         </w:rPr>
-        <w:t xml:space="preserve">Prepared by Madison </w:t>
-      </w:r>
-      <w:proofErr w:type="spellStart"/>
-      <w:r>
-        <w:rPr>
-          <w:rFonts w:ascii="Times New Roman" w:hAnsi="Times New Roman"/>
-        </w:rPr>
-        <w:t>Kuyawa</w:t>
-      </w:r>
-      <w:proofErr w:type="spellEnd"/>
-      <w:r>
-        <w:rPr>
-          <w:rFonts w:ascii="Times New Roman" w:hAnsi="Times New Roman"/>
-        </w:rPr>
-        <w:t xml:space="preserve">, William </w:t>
-      </w:r>
-      <w:proofErr w:type="spellStart"/>
-      <w:r>
-        <w:rPr>
-          <w:rFonts w:ascii="Times New Roman" w:hAnsi="Times New Roman"/>
-        </w:rPr>
-        <w:t>Widmer</w:t>
-      </w:r>
-      <w:proofErr w:type="spellEnd"/>
-      <w:r>
-        <w:rPr>
-          <w:rFonts w:ascii="Times New Roman" w:hAnsi="Times New Roman"/>
-        </w:rPr>
-        <w:t xml:space="preserve">, </w:t>
-      </w:r>
-      <w:proofErr w:type="spellStart"/>
-      <w:r>
-        <w:rPr>
-          <w:rFonts w:ascii="Times New Roman" w:hAnsi="Times New Roman"/>
-        </w:rPr>
-        <w:t>Bunrith</w:t>
-      </w:r>
-      <w:proofErr w:type="spellEnd"/>
-      <w:r>
-        <w:rPr>
-          <w:rFonts w:ascii="Times New Roman" w:hAnsi="Times New Roman"/>
-        </w:rPr>
-        <w:t xml:space="preserve"> Seng, Robert (James) Castleberry, Scott </w:t>
-      </w:r>
-      <w:proofErr w:type="spellStart"/>
-      <w:r>
-        <w:rPr>
-          <w:rFonts w:ascii="Times New Roman" w:hAnsi="Times New Roman"/>
-        </w:rPr>
-        <w:t>Flolid</w:t>
-      </w:r>
-      <w:proofErr w:type="spellEnd"/>
+        <w:t>Prepared by Madison Kuyawa, William Widmer, Bunrith Seng, Robert (James) Castleberry, Scott Flolid</w:t>
+      </w:r>
     </w:p>
     <w:p>
       <w:pPr>
@@ -725,13 +673,7 @@
           <w:rFonts w:ascii="Times New Roman" w:hAnsi="Times New Roman"/>
         </w:rPr>
         <w:tab/>
-        <w:t>U</w:t>
-      </w:r>
-      <w:r>
-        <w:rPr>
-          <w:rFonts w:ascii="Times New Roman" w:hAnsi="Times New Roman"/>
-        </w:rPr>
-        <w:t>ser Interfaces</w:t>
+        <w:t>User Interfaces</w:t>
       </w:r>
       <w:r>
         <w:rPr>
@@ -1048,13 +990,7 @@
           <w:rFonts w:ascii="Times New Roman" w:hAnsi="Times New Roman"/>
         </w:rPr>
         <w:tab/>
-        <w:t xml:space="preserve">Player </w:t>
-      </w:r>
-      <w:r>
-        <w:rPr>
-          <w:rFonts w:ascii="Times New Roman" w:hAnsi="Times New Roman"/>
-        </w:rPr>
-        <w:t>Turn Indicator Feature</w:t>
+        <w:t>Player Turn Indicator Feature</w:t>
       </w:r>
       <w:r>
         <w:rPr>
@@ -1652,16 +1588,7 @@
           <w:sz w:val="24"/>
           <w:szCs w:val="24"/>
         </w:rPr>
-        <w:t xml:space="preserve"> The chess game will allow player vs. player (extra requirement) or pl</w:t>
-      </w:r>
-      <w:r>
-        <w:rPr>
-          <w:rFonts w:ascii="Times New Roman" w:hAnsi="Times New Roman"/>
-          <w:i w:val="0"/>
-          <w:sz w:val="24"/>
-          <w:szCs w:val="24"/>
-        </w:rPr>
-        <w:t xml:space="preserve">ayer vs. computer. The scope of this SRS covers the entire system. </w:t>
+        <w:t xml:space="preserve"> The chess game will allow player vs. player (extra requirement) or player vs. computer. The scope of this SRS covers the entire system. </w:t>
       </w:r>
     </w:p>
     <w:p>
@@ -1781,16 +1708,7 @@
           <w:sz w:val="24"/>
           <w:szCs w:val="24"/>
         </w:rPr>
-        <w:t xml:space="preserve">The purpose of </w:t>
-      </w:r>
-      <w:r>
-        <w:rPr>
-          <w:rFonts w:ascii="Times New Roman" w:hAnsi="Times New Roman"/>
-          <w:i w:val="0"/>
-          <w:sz w:val="24"/>
-          <w:szCs w:val="24"/>
-        </w:rPr>
-        <w:t>this product is a game to be enjoyed by users. The objective of the product is to allow users to practice their chess skills and have the option to play against the computer or an opponent.</w:t>
+        <w:t>The purpose of this product is a game to be enjoyed by users. The objective of the product is to allow users to practice their chess skills and have the option to play against the computer or an opponent.</w:t>
       </w:r>
     </w:p>
     <w:p>
@@ -1860,36 +1778,7 @@
           <w:sz w:val="24"/>
           <w:szCs w:val="24"/>
         </w:rPr>
-        <w:t xml:space="preserve"> ed. Karl </w:t>
-      </w:r>
-      <w:r>
-        <w:rPr>
-          <w:rFonts w:ascii="Times New Roman" w:hAnsi="Times New Roman"/>
-          <w:i w:val="0"/>
-          <w:sz w:val="24"/>
-          <w:szCs w:val="24"/>
-        </w:rPr>
-        <w:t xml:space="preserve">E. </w:t>
-      </w:r>
-      <w:proofErr w:type="spellStart"/>
-      <w:r>
-        <w:rPr>
-          <w:rFonts w:ascii="Times New Roman" w:hAnsi="Times New Roman"/>
-          <w:i w:val="0"/>
-          <w:sz w:val="24"/>
-          <w:szCs w:val="24"/>
-        </w:rPr>
-        <w:t>Wiegers</w:t>
-      </w:r>
-      <w:proofErr w:type="spellEnd"/>
-      <w:r>
-        <w:rPr>
-          <w:rFonts w:ascii="Times New Roman" w:hAnsi="Times New Roman"/>
-          <w:i w:val="0"/>
-          <w:sz w:val="24"/>
-          <w:szCs w:val="24"/>
-        </w:rPr>
-        <w:t>, 1999, p. 6.</w:t>
+        <w:t xml:space="preserve"> ed. Karl E. Wiegers, 1999, p. 6.</w:t>
       </w:r>
     </w:p>
     <w:p>
@@ -2036,16 +1925,7 @@
           <w:sz w:val="24"/>
           <w:szCs w:val="24"/>
         </w:rPr>
-        <w:t>The major functions of</w:t>
-      </w:r>
-      <w:r>
-        <w:rPr>
-          <w:rFonts w:ascii="Times New Roman" w:hAnsi="Times New Roman"/>
-          <w:i w:val="0"/>
-          <w:sz w:val="24"/>
-          <w:szCs w:val="24"/>
-        </w:rPr>
-        <w:t xml:space="preserve"> the product are:</w:t>
+        <w:t>The major functions of the product are:</w:t>
       </w:r>
     </w:p>
     <w:p>
@@ -2082,7 +1962,16 @@
           <w:sz w:val="24"/>
           <w:szCs w:val="24"/>
         </w:rPr>
-        <w:t>User shall choose to play either the computer or another human opponent</w:t>
+        <w:t>The game shall allow the user to</w:t>
+      </w:r>
+      <w:r>
+        <w:rPr>
+          <w:rFonts w:ascii="Times New Roman" w:hAnsi="Times New Roman"/>
+          <w:i w:val="0"/>
+          <w:sz w:val="24"/>
+          <w:szCs w:val="24"/>
+        </w:rPr>
+        <w:t xml:space="preserve"> choose to play either the computer or another human opponent</w:t>
       </w:r>
     </w:p>
     <w:p>
@@ -2106,7 +1995,25 @@
           <w:sz w:val="24"/>
           <w:szCs w:val="24"/>
         </w:rPr>
-        <w:t>If user chooses the computer as an opponent, then the user shall choose a difficulty level</w:t>
+        <w:t xml:space="preserve">If user chooses the computer as </w:t>
+      </w:r>
+      <w:r>
+        <w:rPr>
+          <w:rFonts w:ascii="Times New Roman" w:hAnsi="Times New Roman"/>
+          <w:i w:val="0"/>
+          <w:sz w:val="24"/>
+          <w:szCs w:val="24"/>
+        </w:rPr>
+        <w:t>an opponent, then the game shall allow the user to</w:t>
+      </w:r>
+      <w:r>
+        <w:rPr>
+          <w:rFonts w:ascii="Times New Roman" w:hAnsi="Times New Roman"/>
+          <w:i w:val="0"/>
+          <w:sz w:val="24"/>
+          <w:szCs w:val="24"/>
+        </w:rPr>
+        <w:t xml:space="preserve"> choose a difficulty level</w:t>
       </w:r>
     </w:p>
     <w:p>
@@ -2130,16 +2037,25 @@
           <w:sz w:val="24"/>
           <w:szCs w:val="24"/>
         </w:rPr>
-        <w:t>Once the user chooses their opponent and difficulty level, if applicable, t</w:t>
-      </w:r>
-      <w:r>
-        <w:rPr>
-          <w:rFonts w:ascii="Times New Roman" w:hAnsi="Times New Roman"/>
-          <w:i w:val="0"/>
-          <w:sz w:val="24"/>
-          <w:szCs w:val="24"/>
-        </w:rPr>
-        <w:t>hen the user shall begin moving chess pieces and playing the game</w:t>
+        <w:t xml:space="preserve">Once the user chooses their opponent and difficulty level, if applicable, then the </w:t>
+      </w:r>
+      <w:r>
+        <w:rPr>
+          <w:rFonts w:ascii="Times New Roman" w:hAnsi="Times New Roman"/>
+          <w:i w:val="0"/>
+          <w:sz w:val="24"/>
+          <w:szCs w:val="24"/>
+        </w:rPr>
+        <w:t>game shall allow the user to</w:t>
+      </w:r>
+      <w:r>
+        <w:rPr>
+          <w:rFonts w:ascii="Times New Roman" w:hAnsi="Times New Roman"/>
+          <w:i w:val="0"/>
+          <w:sz w:val="24"/>
+          <w:szCs w:val="24"/>
+        </w:rPr>
+        <w:t xml:space="preserve"> begin moving chess pieces and playing the game</w:t>
       </w:r>
     </w:p>
     <w:p>
@@ -2191,16 +2107,7 @@
           <w:sz w:val="24"/>
           <w:szCs w:val="24"/>
         </w:rPr>
-        <w:t>The chess game shall have two user classes. The first user class is the player class, which is a required user class that will handle the human. The second u</w:t>
-      </w:r>
-      <w:r>
-        <w:rPr>
-          <w:rFonts w:ascii="Times New Roman" w:hAnsi="Times New Roman"/>
-          <w:i w:val="0"/>
-          <w:sz w:val="24"/>
-          <w:szCs w:val="24"/>
-        </w:rPr>
-        <w:t>ser class, which is optional, is the AI user class which will handle the side of the AI if that option is selected.</w:t>
+        <w:t>The chess game shall have two user classes. The first user class is the player class, which is a required user class that will handle the human. The second user class, which is optional, is the AI user class which will handle the side of the AI if that option is selected.</w:t>
       </w:r>
     </w:p>
     <w:p>
@@ -2251,16 +2158,25 @@
           <w:sz w:val="24"/>
           <w:szCs w:val="24"/>
         </w:rPr>
-        <w:t>Our chess game shall operate within any operating system because of the platform independent nature of java. The jar s</w:t>
-      </w:r>
-      <w:r>
-        <w:rPr>
-          <w:rFonts w:ascii="Times New Roman" w:hAnsi="Times New Roman"/>
-          <w:i w:val="0"/>
-          <w:sz w:val="24"/>
-          <w:szCs w:val="24"/>
-        </w:rPr>
-        <w:t>hould be able to operate within any operating system (OS) using any hardware version.</w:t>
+        <w:t>Our chess game shall operate within any operating system because of the platform independent nature of java</w:t>
+      </w:r>
+      <w:r>
+        <w:rPr>
+          <w:rFonts w:ascii="Times New Roman" w:hAnsi="Times New Roman"/>
+          <w:i w:val="0"/>
+          <w:sz w:val="24"/>
+          <w:szCs w:val="24"/>
+        </w:rPr>
+        <w:t>, the only exception being ChromeOS</w:t>
+      </w:r>
+      <w:r>
+        <w:rPr>
+          <w:rFonts w:ascii="Times New Roman" w:hAnsi="Times New Roman"/>
+          <w:i w:val="0"/>
+          <w:sz w:val="24"/>
+          <w:szCs w:val="24"/>
+        </w:rPr>
+        <w:t>. The jar should be able to operate within any operating system (OS) using any hardware version.</w:t>
       </w:r>
     </w:p>
     <w:p>
@@ -2311,16 +2227,7 @@
           <w:sz w:val="24"/>
           <w:szCs w:val="24"/>
         </w:rPr>
-        <w:t>Any devices, except a mobile like device (since this is not an app).  The minimum requirements are required in accordance to each ID</w:t>
-      </w:r>
-      <w:r>
-        <w:rPr>
-          <w:rFonts w:ascii="Times New Roman" w:hAnsi="Times New Roman"/>
-          <w:i w:val="0"/>
-          <w:sz w:val="24"/>
-          <w:szCs w:val="24"/>
-        </w:rPr>
-        <w:t xml:space="preserve">E's requirements. </w:t>
+        <w:t xml:space="preserve">Any devices, except a mobile like device (since this is not an app).  The minimum requirements are required in accordance to each IDE's requirements. </w:t>
       </w:r>
     </w:p>
     <w:p>
@@ -2555,16 +2462,7 @@
           <w:sz w:val="24"/>
           <w:szCs w:val="24"/>
         </w:rPr>
-        <w:t xml:space="preserve">Disk Space: 1 GB of free </w:t>
-      </w:r>
-      <w:r>
-        <w:rPr>
-          <w:rFonts w:ascii="Times New Roman" w:hAnsi="Times New Roman"/>
-          <w:i w:val="0"/>
-          <w:sz w:val="24"/>
-          <w:szCs w:val="24"/>
-        </w:rPr>
-        <w:t>disk space or higher</w:t>
+        <w:t>Disk Space: 1 GB of free disk space or higher</w:t>
       </w:r>
     </w:p>
     <w:p>
@@ -2582,7 +2480,6 @@
           <w:szCs w:val="24"/>
         </w:rPr>
       </w:pPr>
-      <w:proofErr w:type="spellStart"/>
       <w:r>
         <w:rPr>
           <w:rFonts w:ascii="Times New Roman" w:hAnsi="Times New Roman"/>
@@ -2592,7 +2489,6 @@
         </w:rPr>
         <w:t>MacOS</w:t>
       </w:r>
-      <w:proofErr w:type="spellEnd"/>
     </w:p>
     <w:p>
       <w:pPr>
@@ -2700,56 +2596,7 @@
           <w:sz w:val="24"/>
           <w:szCs w:val="24"/>
         </w:rPr>
-        <w:t xml:space="preserve">Our chess game shall be developed using java graphical user interfaces and such libraries. To help design and implement the GUI certain graphical </w:t>
-      </w:r>
-      <w:r>
-        <w:rPr>
-          <w:rFonts w:ascii="Times New Roman" w:hAnsi="Times New Roman"/>
-          <w:i w:val="0"/>
-          <w:sz w:val="24"/>
-          <w:szCs w:val="24"/>
-        </w:rPr>
-        <w:t xml:space="preserve">prototyping and </w:t>
-      </w:r>
-      <w:proofErr w:type="spellStart"/>
-      <w:r>
-        <w:rPr>
-          <w:rFonts w:ascii="Times New Roman" w:hAnsi="Times New Roman"/>
-          <w:i w:val="0"/>
-          <w:sz w:val="24"/>
-          <w:szCs w:val="24"/>
-        </w:rPr>
-        <w:t>fxml</w:t>
-      </w:r>
-      <w:proofErr w:type="spellEnd"/>
-      <w:r>
-        <w:rPr>
-          <w:rFonts w:ascii="Times New Roman" w:hAnsi="Times New Roman"/>
-          <w:i w:val="0"/>
-          <w:sz w:val="24"/>
-          <w:szCs w:val="24"/>
-        </w:rPr>
-        <w:t xml:space="preserve"> tools may be used such as scene builder in </w:t>
-      </w:r>
-      <w:proofErr w:type="spellStart"/>
-      <w:r>
-        <w:rPr>
-          <w:rFonts w:ascii="Times New Roman" w:hAnsi="Times New Roman"/>
-          <w:i w:val="0"/>
-          <w:sz w:val="24"/>
-          <w:szCs w:val="24"/>
-        </w:rPr>
-        <w:t>javafx</w:t>
-      </w:r>
-      <w:proofErr w:type="spellEnd"/>
-      <w:r>
-        <w:rPr>
-          <w:rFonts w:ascii="Times New Roman" w:hAnsi="Times New Roman"/>
-          <w:i w:val="0"/>
-          <w:sz w:val="24"/>
-          <w:szCs w:val="24"/>
-        </w:rPr>
-        <w:t>.</w:t>
+        <w:t>Our chess game shall be developed using java graphical user interfaces and such libraries. To help design and implement the GUI certain graphical prototyping and fxml tools may be used such as scene builder in javafx.</w:t>
       </w:r>
     </w:p>
     <w:p>
@@ -2800,16 +2647,7 @@
           <w:sz w:val="24"/>
           <w:szCs w:val="24"/>
         </w:rPr>
-        <w:t>A user manual shall be included within the chess application. This manual will go over the basic controls of the graphical user interface as well as a section to tea</w:t>
-      </w:r>
-      <w:r>
-        <w:rPr>
-          <w:rFonts w:ascii="Times New Roman" w:hAnsi="Times New Roman"/>
-          <w:i w:val="0"/>
-          <w:sz w:val="24"/>
-          <w:szCs w:val="24"/>
-        </w:rPr>
-        <w:t>ch the basics of the game of chess to a user.</w:t>
+        <w:t>A user manual shall be included within the chess application. This manual will go over the basic controls of the graphical user interface as well as a section to teach the basics of the game of chess to a user.</w:t>
       </w:r>
     </w:p>
     <w:p>
@@ -2882,16 +2720,25 @@
           <w:sz w:val="24"/>
           <w:szCs w:val="24"/>
         </w:rPr>
-        <w:t>To allow for uniformity and robustness within the application our Graphical User Interface will be contained within a non-resizable window. The interface will con</w:t>
-      </w:r>
-      <w:r>
-        <w:rPr>
-          <w:rFonts w:ascii="Times New Roman" w:hAnsi="Times New Roman"/>
-          <w:i w:val="0"/>
-          <w:sz w:val="24"/>
-          <w:szCs w:val="24"/>
-        </w:rPr>
-        <w:t>tain 5 main sections</w:t>
+        <w:t>To allow for uniformity and robustness within the application our Graphical User Interface</w:t>
+      </w:r>
+      <w:r>
+        <w:rPr>
+          <w:rFonts w:ascii="Times New Roman" w:hAnsi="Times New Roman"/>
+          <w:i w:val="0"/>
+          <w:sz w:val="24"/>
+          <w:szCs w:val="24"/>
+        </w:rPr>
+        <w:t xml:space="preserve"> (GUI)</w:t>
+      </w:r>
+      <w:r>
+        <w:rPr>
+          <w:rFonts w:ascii="Times New Roman" w:hAnsi="Times New Roman"/>
+          <w:i w:val="0"/>
+          <w:sz w:val="24"/>
+          <w:szCs w:val="24"/>
+        </w:rPr>
+        <w:t xml:space="preserve"> will be contained within a non-resizable window. The interface will contain 5 main sections</w:t>
       </w:r>
     </w:p>
     <w:p>
@@ -2916,16 +2763,7 @@
           <w:sz w:val="24"/>
           <w:szCs w:val="24"/>
         </w:rPr>
-        <w:t>A panel on the left wall that will handle setting up and difficulty selection of the game. Once a game has been started this pane will become a text are that displays the moves that are occurring within the game as well as when a playe</w:t>
-      </w:r>
-      <w:r>
-        <w:rPr>
-          <w:rFonts w:ascii="Times New Roman" w:hAnsi="Times New Roman"/>
-          <w:i w:val="0"/>
-          <w:sz w:val="24"/>
-          <w:szCs w:val="24"/>
-        </w:rPr>
-        <w:t>r wins or loses. Once a game is finished the pane will switch back to set up mode</w:t>
+        <w:t>A panel on the left wall that will handle setting up and difficulty selection of the game. Once a game has been started this pane will become a text are that displays the moves that are occurring within the game as well as when a player wins or loses. Once a game is finished the pane will switch back to set up mode</w:t>
       </w:r>
     </w:p>
     <w:p>
@@ -2950,16 +2788,7 @@
           <w:sz w:val="24"/>
           <w:szCs w:val="24"/>
         </w:rPr>
-        <w:t>A panel that will contain the actual chess game that will take up most of the space in the GUI. This pane will contain the board and the pieces that make up the game of chess</w:t>
-      </w:r>
-      <w:r>
-        <w:rPr>
-          <w:rFonts w:ascii="Times New Roman" w:hAnsi="Times New Roman"/>
-          <w:i w:val="0"/>
-          <w:sz w:val="24"/>
-          <w:szCs w:val="24"/>
-        </w:rPr>
-        <w:t>. This is where players will be able to interact and actually play the game of chess.</w:t>
+        <w:t>A panel that will contain the actual chess game that will take up most of the space in the GUI. This pane will contain the board and the pieces that make up the game of chess. This is where players will be able to interact and actually play the game of chess.</w:t>
       </w:r>
     </w:p>
     <w:p>
@@ -2982,16 +2811,7 @@
           <w:sz w:val="24"/>
           <w:szCs w:val="24"/>
         </w:rPr>
-        <w:t>The timer and tracker panel will be directly above of the chess board and keep track of the game clock as well as an arrow that will indicate which player is currently ta</w:t>
-      </w:r>
-      <w:r>
-        <w:rPr>
-          <w:rFonts w:ascii="Times New Roman" w:hAnsi="Times New Roman"/>
-          <w:i w:val="0"/>
-          <w:sz w:val="24"/>
-          <w:szCs w:val="24"/>
-        </w:rPr>
-        <w:t>king their turn</w:t>
+        <w:t>The timer and tracker panel will be directly above of the chess board and keep track of the game clock as well as an arrow that will indicate which player is currently taking their turn</w:t>
       </w:r>
       <w:r>
         <w:rPr>
@@ -3022,56 +2842,7 @@
           <w:sz w:val="24"/>
           <w:szCs w:val="24"/>
         </w:rPr>
-        <w:t xml:space="preserve">The final two panes will be directly to the left and right of the board panel and be used as the player </w:t>
-      </w:r>
-      <w:proofErr w:type="gramStart"/>
-      <w:r>
-        <w:rPr>
-          <w:rFonts w:ascii="Times New Roman" w:hAnsi="Times New Roman"/>
-          <w:i w:val="0"/>
-          <w:sz w:val="24"/>
-          <w:szCs w:val="24"/>
-        </w:rPr>
-        <w:t>panels(</w:t>
-      </w:r>
-      <w:proofErr w:type="gramEnd"/>
-      <w:r>
-        <w:rPr>
-          <w:rFonts w:ascii="Times New Roman" w:hAnsi="Times New Roman"/>
-          <w:i w:val="0"/>
-          <w:sz w:val="24"/>
-          <w:szCs w:val="24"/>
-        </w:rPr>
-        <w:t xml:space="preserve">One for white and one for black). These panels will also keep track of the corresponding </w:t>
-      </w:r>
-      <w:proofErr w:type="gramStart"/>
-      <w:r>
-        <w:rPr>
-          <w:rFonts w:ascii="Times New Roman" w:hAnsi="Times New Roman"/>
-          <w:i w:val="0"/>
-          <w:sz w:val="24"/>
-          <w:szCs w:val="24"/>
-        </w:rPr>
-        <w:t>players</w:t>
-      </w:r>
-      <w:proofErr w:type="gramEnd"/>
-      <w:r>
-        <w:rPr>
-          <w:rFonts w:ascii="Times New Roman" w:hAnsi="Times New Roman"/>
-          <w:i w:val="0"/>
-          <w:sz w:val="24"/>
-          <w:szCs w:val="24"/>
-        </w:rPr>
-        <w:t xml:space="preserve"> pieces as they become captured</w:t>
-      </w:r>
-      <w:r>
-        <w:rPr>
-          <w:rFonts w:ascii="Times New Roman" w:hAnsi="Times New Roman"/>
-          <w:i w:val="0"/>
-          <w:sz w:val="24"/>
-          <w:szCs w:val="24"/>
-        </w:rPr>
-        <w:t xml:space="preserve"> by the opponent.</w:t>
+        <w:t>The final two panes will be directly to the left and right of the board panel and be used as the player panels(One for white and one for black). These panels will also keep track of the corresponding players pieces as they become captured by the opponent.</w:t>
       </w:r>
       <w:r>
         <w:rPr>
@@ -3262,7 +3033,6 @@
         </w:rPr>
         <w:t xml:space="preserve"> java </w:t>
       </w:r>
-      <w:proofErr w:type="spellStart"/>
       <w:r>
         <w:rPr>
           <w:rFonts w:ascii="Times New Roman" w:hAnsi="Times New Roman"/>
@@ -3272,35 +3042,14 @@
         </w:rPr>
         <w:t>fxml</w:t>
       </w:r>
-      <w:proofErr w:type="spellEnd"/>
-      <w:r>
-        <w:rPr>
-          <w:rFonts w:ascii="Times New Roman" w:hAnsi="Times New Roman"/>
-          <w:i w:val="0"/>
-          <w:sz w:val="24"/>
-          <w:szCs w:val="24"/>
-        </w:rPr>
-        <w:t xml:space="preserve">, </w:t>
-      </w:r>
-      <w:proofErr w:type="spellStart"/>
-      <w:r>
-        <w:rPr>
-          <w:rFonts w:ascii="Times New Roman" w:hAnsi="Times New Roman"/>
-          <w:i w:val="0"/>
-          <w:sz w:val="24"/>
-          <w:szCs w:val="24"/>
-        </w:rPr>
-        <w:t>javafx</w:t>
-      </w:r>
-      <w:proofErr w:type="spellEnd"/>
-      <w:r>
-        <w:rPr>
-          <w:rFonts w:ascii="Times New Roman" w:hAnsi="Times New Roman"/>
-          <w:i w:val="0"/>
-          <w:sz w:val="24"/>
-          <w:szCs w:val="24"/>
-        </w:rPr>
-        <w:t xml:space="preserve">, </w:t>
+      <w:r>
+        <w:rPr>
+          <w:rFonts w:ascii="Times New Roman" w:hAnsi="Times New Roman"/>
+          <w:i w:val="0"/>
+          <w:sz w:val="24"/>
+          <w:szCs w:val="24"/>
+        </w:rPr>
+        <w:t xml:space="preserve">, javafx, </w:t>
       </w:r>
       <w:r>
         <w:rPr>
@@ -3403,17 +3152,7 @@
           <w:sz w:val="24"/>
           <w:szCs w:val="24"/>
         </w:rPr>
-        <w:t xml:space="preserve">Software shall have two forms of AI implementation, a normal difficulty and </w:t>
-      </w:r>
-      <w:r>
-        <w:rPr>
-          <w:rFonts w:ascii="Times New Roman" w:hAnsi="Times New Roman"/>
-          <w:i w:val="0"/>
-          <w:color w:val="000000" w:themeColor="text1"/>
-          <w:sz w:val="24"/>
-          <w:szCs w:val="24"/>
-        </w:rPr>
-        <w:t>a hard difficulty</w:t>
+        <w:t>Software shall have two forms of AI implementation, a normal difficulty and a hard difficulty</w:t>
       </w:r>
     </w:p>
     <w:p>
@@ -3491,17 +3230,7 @@
           <w:sz w:val="24"/>
           <w:szCs w:val="24"/>
         </w:rPr>
-        <w:t>The game shall highlight legal moves for each piece once clicked (Highl</w:t>
-      </w:r>
-      <w:r>
-        <w:rPr>
-          <w:rFonts w:ascii="Times New Roman" w:hAnsi="Times New Roman"/>
-          <w:i w:val="0"/>
-          <w:color w:val="000000" w:themeColor="text1"/>
-          <w:sz w:val="24"/>
-          <w:szCs w:val="24"/>
-        </w:rPr>
-        <w:t xml:space="preserve">ight Legal Moves Feature). </w:t>
+        <w:t xml:space="preserve">The game shall highlight legal moves for each piece once clicked (Highlight Legal Moves Feature). </w:t>
       </w:r>
     </w:p>
     <w:p>
@@ -3599,17 +3328,7 @@
           <w:sz w:val="24"/>
           <w:szCs w:val="24"/>
         </w:rPr>
-        <w:t>The system shall track mov</w:t>
-      </w:r>
-      <w:r>
-        <w:rPr>
-          <w:rFonts w:ascii="Times New Roman" w:hAnsi="Times New Roman"/>
-          <w:i w:val="0"/>
-          <w:color w:val="000000" w:themeColor="text1"/>
-          <w:sz w:val="24"/>
-          <w:szCs w:val="24"/>
-        </w:rPr>
-        <w:t>es and check states of the game in a text field once the game has been started.</w:t>
+        <w:t>The system shall track moves and check states of the game in a text field once the game has been started.</w:t>
       </w:r>
     </w:p>
     <w:p>
@@ -3695,46 +3414,35 @@
         </w:rPr>
         <w:t xml:space="preserve">This system feature is a high </w:t>
       </w:r>
-      <w:proofErr w:type="spellStart"/>
-      <w:r>
-        <w:rPr>
-          <w:rFonts w:ascii="Times New Roman" w:hAnsi="Times New Roman"/>
-          <w:i w:val="0"/>
-          <w:sz w:val="24"/>
-          <w:szCs w:val="24"/>
-        </w:rPr>
-        <w:t>priroty</w:t>
-      </w:r>
-      <w:proofErr w:type="spellEnd"/>
-      <w:r>
-        <w:rPr>
-          <w:rFonts w:ascii="Times New Roman" w:hAnsi="Times New Roman"/>
-          <w:i w:val="0"/>
-          <w:sz w:val="24"/>
-          <w:szCs w:val="24"/>
-        </w:rPr>
-        <w:t xml:space="preserve"> as it will be the central interface that will put everything together and make it</w:t>
-      </w:r>
-      <w:r>
-        <w:rPr>
-          <w:rFonts w:ascii="Times New Roman" w:hAnsi="Times New Roman"/>
-          <w:i w:val="0"/>
-          <w:sz w:val="24"/>
-          <w:szCs w:val="24"/>
-        </w:rPr>
-        <w:t xml:space="preserve"> </w:t>
-      </w:r>
-      <w:proofErr w:type="spellStart"/>
-      <w:r>
-        <w:rPr>
-          <w:rFonts w:ascii="Times New Roman" w:hAnsi="Times New Roman"/>
-          <w:i w:val="0"/>
-          <w:sz w:val="24"/>
-          <w:szCs w:val="24"/>
-        </w:rPr>
-        <w:t>interactable</w:t>
-      </w:r>
-      <w:proofErr w:type="spellEnd"/>
+      <w:r>
+        <w:rPr>
+          <w:rFonts w:ascii="Times New Roman" w:hAnsi="Times New Roman"/>
+          <w:i w:val="0"/>
+          <w:sz w:val="24"/>
+          <w:szCs w:val="24"/>
+        </w:rPr>
+        <w:t>priority</w:t>
+      </w:r>
+      <w:r>
+        <w:rPr>
+          <w:rFonts w:ascii="Times New Roman" w:hAnsi="Times New Roman"/>
+          <w:i w:val="0"/>
+          <w:sz w:val="24"/>
+          <w:szCs w:val="24"/>
+        </w:rPr>
+        <w:t xml:space="preserve"> as it will be the central interface that will put everything t</w:t>
+      </w:r>
+      <w:r>
+        <w:rPr>
+          <w:rFonts w:ascii="Times New Roman" w:hAnsi="Times New Roman"/>
+          <w:i w:val="0"/>
+          <w:sz w:val="24"/>
+          <w:szCs w:val="24"/>
+        </w:rPr>
+        <w:t>ogether and make it interactive</w:t>
+      </w:r>
+      <w:bookmarkStart w:id="38" w:name="_GoBack"/>
+      <w:bookmarkEnd w:id="38"/>
       <w:r>
         <w:rPr>
           <w:rFonts w:ascii="Times New Roman" w:hAnsi="Times New Roman"/>
@@ -3842,16 +3550,7 @@
           <w:sz w:val="24"/>
           <w:szCs w:val="24"/>
         </w:rPr>
-        <w:t>User clicks the start button</w:t>
-      </w:r>
-      <w:r>
-        <w:rPr>
-          <w:rFonts w:ascii="Times New Roman" w:hAnsi="Times New Roman"/>
-          <w:i w:val="0"/>
-          <w:sz w:val="24"/>
-          <w:szCs w:val="24"/>
-        </w:rPr>
-        <w:t xml:space="preserve"> - This sequence shall allow for the game to begin and will switch the settings pane into a play history pane that will track moves made.</w:t>
+        <w:t>User clicks the start button - This sequence shall allow for the game to begin and will switch the settings pane into a play history pane that will track moves made.</w:t>
       </w:r>
     </w:p>
     <w:p>
@@ -3876,16 +3575,7 @@
           <w:sz w:val="24"/>
           <w:szCs w:val="24"/>
         </w:rPr>
-        <w:t>User selects either Player vs Player or Player vs AI radio buttons – This shall toggle the game mode that will be play</w:t>
-      </w:r>
-      <w:r>
-        <w:rPr>
-          <w:rFonts w:ascii="Times New Roman" w:hAnsi="Times New Roman"/>
-          <w:i w:val="0"/>
-          <w:sz w:val="24"/>
-          <w:szCs w:val="24"/>
-        </w:rPr>
-        <w:t>ed once the player clicks the start button</w:t>
+        <w:t>User selects either Player vs Player or Player vs AI radio buttons – This shall toggle the game mode that will be played once the player clicks the start button</w:t>
       </w:r>
     </w:p>
     <w:p>
@@ -3936,16 +3626,7 @@
           <w:sz w:val="24"/>
           <w:szCs w:val="24"/>
         </w:rPr>
-        <w:t xml:space="preserve">User </w:t>
-      </w:r>
-      <w:r>
-        <w:rPr>
-          <w:rFonts w:ascii="Times New Roman" w:hAnsi="Times New Roman"/>
-          <w:i w:val="0"/>
-          <w:sz w:val="24"/>
-          <w:szCs w:val="24"/>
-        </w:rPr>
-        <w:t>chooses either easy or hard AI difficulty button – This shall toggle the difficulty of the AI if the Player vs AI radio button is selected.</w:t>
+        <w:t>User chooses either easy or hard AI difficulty button – This shall toggle the difficulty of the AI if the Player vs AI radio button is selected.</w:t>
       </w:r>
     </w:p>
     <w:p>
@@ -3970,16 +3651,7 @@
           <w:sz w:val="24"/>
           <w:szCs w:val="24"/>
         </w:rPr>
-        <w:t>Player selects a piece of their own color – This sequence shall cause the board to highlight all possible tiles that</w:t>
-      </w:r>
-      <w:r>
-        <w:rPr>
-          <w:rFonts w:ascii="Times New Roman" w:hAnsi="Times New Roman"/>
-          <w:i w:val="0"/>
-          <w:sz w:val="24"/>
-          <w:szCs w:val="24"/>
-        </w:rPr>
-        <w:t xml:space="preserve"> are available for that piece to move to.</w:t>
+        <w:t>Player selects a piece of their own color – This sequence shall cause the board to highlight all possible tiles that are available for that piece to move to.</w:t>
       </w:r>
     </w:p>
     <w:p>
@@ -4004,16 +3676,7 @@
           <w:sz w:val="24"/>
           <w:szCs w:val="24"/>
         </w:rPr>
-        <w:t>Player selects a highlighted space after selecting one of their own pieces- This sequence shall cause for the selected piece to now occupy the selected tile. Then the turn will be passed to either the next user pla</w:t>
-      </w:r>
-      <w:r>
-        <w:rPr>
-          <w:rFonts w:ascii="Times New Roman" w:hAnsi="Times New Roman"/>
-          <w:i w:val="0"/>
-          <w:sz w:val="24"/>
-          <w:szCs w:val="24"/>
-        </w:rPr>
-        <w:t>yer or AI player.</w:t>
+        <w:t>Player selects a highlighted space after selecting one of their own pieces- This sequence shall cause for the selected piece to now occupy the selected tile. Then the turn will be passed to either the next user player or AI player.</w:t>
       </w:r>
     </w:p>
     <w:p>
@@ -4078,10 +3741,7 @@
         <w:spacing w:line="240" w:lineRule="auto"/>
       </w:pPr>
       <w:r>
-        <w:t>REQ-1: When the ap</w:t>
-      </w:r>
-      <w:r>
-        <w:t>plication is started or jar is execut</w:t>
+        <w:t>REQ-1: When the application is started or jar is execut</w:t>
       </w:r>
       <w:r>
         <w:t xml:space="preserve">ed the graphical user interface </w:t>
@@ -4092,13 +3752,8 @@
         <w:pStyle w:val="requirement"/>
         <w:spacing w:line="240" w:lineRule="auto"/>
       </w:pPr>
-      <w:proofErr w:type="gramStart"/>
-      <w:r>
-        <w:t>shall</w:t>
-      </w:r>
-      <w:proofErr w:type="gramEnd"/>
-      <w:r>
-        <w:t xml:space="preserve"> initialize and display.</w:t>
+      <w:r>
+        <w:t>shall initialize and display.</w:t>
       </w:r>
     </w:p>
     <w:p>
@@ -4174,13 +3829,7 @@
         <w:rPr>
           <w:rFonts w:ascii="Times New Roman" w:hAnsi="Times New Roman"/>
         </w:rPr>
-        <w:t>This feature is a high priority because it includes an A.I. for a user to play chess against, including two difficulty l</w:t>
-      </w:r>
-      <w:r>
-        <w:rPr>
-          <w:rFonts w:ascii="Times New Roman" w:hAnsi="Times New Roman"/>
-        </w:rPr>
-        <w:t xml:space="preserve">evels. Since player versus A.I. is our most basic game mode, this will be a 10 on the priority scale. </w:t>
+        <w:t xml:space="preserve">This feature is a high priority because it includes an A.I. for a user to play chess against, including two difficulty levels. Since player versus A.I. is our most basic game mode, this will be a 10 on the priority scale. </w:t>
       </w:r>
     </w:p>
     <w:p>
@@ -4277,16 +3926,7 @@
           <w:sz w:val="24"/>
           <w:szCs w:val="24"/>
         </w:rPr>
-        <w:t xml:space="preserve"> algorithm to </w:t>
-      </w:r>
-      <w:r>
-        <w:rPr>
-          <w:rFonts w:ascii="Times New Roman" w:hAnsi="Times New Roman"/>
-          <w:i w:val="0"/>
-          <w:sz w:val="24"/>
-          <w:szCs w:val="24"/>
-        </w:rPr>
-        <w:t>either 2 or 5. The algorithm will stop at that depth when searching a tree of possible moves, meaning the A.I. will only be able to “think” that many moves ahead.</w:t>
+        <w:t xml:space="preserve"> algorithm to either 2 or 5. The algorithm will stop at that depth when searching a tree of possible moves, meaning the A.I. will only be able to “think” that many moves ahead.</w:t>
       </w:r>
     </w:p>
     <w:p>
@@ -4362,27 +4002,7 @@
         <w:rPr>
           <w:rFonts w:ascii="Times New Roman" w:hAnsi="Times New Roman"/>
         </w:rPr>
-        <w:t>In the game of chess, the user must decide whether to have the input from a ke</w:t>
-      </w:r>
-      <w:r>
-        <w:rPr>
-          <w:rFonts w:ascii="Times New Roman" w:hAnsi="Times New Roman"/>
-        </w:rPr>
-        <w:t xml:space="preserve">yboard or the mouse. It is essential to the gaming itself as the user needs the physical hardware for an input, </w:t>
-      </w:r>
-      <w:proofErr w:type="spellStart"/>
-      <w:r>
-        <w:rPr>
-          <w:rFonts w:ascii="Times New Roman" w:hAnsi="Times New Roman"/>
-        </w:rPr>
-        <w:t>i.e</w:t>
-      </w:r>
-      <w:proofErr w:type="spellEnd"/>
-      <w:r>
-        <w:rPr>
-          <w:rFonts w:ascii="Times New Roman" w:hAnsi="Times New Roman"/>
-        </w:rPr>
-        <w:t xml:space="preserve"> the time clock etc.  </w:t>
+        <w:t xml:space="preserve">In the game of chess, the user must decide whether to have the input from a keyboard or the mouse. It is essential to the gaming itself as the user needs the physical hardware for an input, i.e the time clock etc.  </w:t>
       </w:r>
     </w:p>
     <w:p>
@@ -4442,13 +4062,7 @@
         <w:rPr>
           <w:rFonts w:ascii="Times New Roman" w:hAnsi="Times New Roman"/>
         </w:rPr>
-        <w:t>There will be a pop-up window where the computer asks the user for an input.  Th</w:t>
-      </w:r>
-      <w:r>
-        <w:rPr>
-          <w:rFonts w:ascii="Times New Roman" w:hAnsi="Times New Roman"/>
-        </w:rPr>
-        <w:t xml:space="preserve">e system needs this input and stores where it is necessary.  The system keeps track of the stored data and possibly giving the record in the end of the game play.  </w:t>
+        <w:t xml:space="preserve">There will be a pop-up window where the computer asks the user for an input.  The system needs this input and stores where it is necessary.  The system keeps track of the stored data and possibly giving the record in the end of the game play.  </w:t>
       </w:r>
     </w:p>
     <w:p>
@@ -4508,27 +4122,7 @@
         <w:rPr>
           <w:rFonts w:ascii="Times New Roman" w:hAnsi="Times New Roman"/>
         </w:rPr>
-        <w:t xml:space="preserve">This is the easiest option as the user can use the mouse to move </w:t>
-      </w:r>
-      <w:r>
-        <w:rPr>
-          <w:rFonts w:ascii="Times New Roman" w:hAnsi="Times New Roman"/>
-        </w:rPr>
-        <w:t xml:space="preserve">the piece of the chess on board.  </w:t>
-      </w:r>
-      <w:proofErr w:type="gramStart"/>
-      <w:r>
-        <w:rPr>
-          <w:rFonts w:ascii="Times New Roman" w:hAnsi="Times New Roman"/>
-        </w:rPr>
-        <w:t>it</w:t>
-      </w:r>
-      <w:proofErr w:type="gramEnd"/>
-      <w:r>
-        <w:rPr>
-          <w:rFonts w:ascii="Times New Roman" w:hAnsi="Times New Roman"/>
-        </w:rPr>
-        <w:t xml:space="preserve"> is more of a drag and drop the chess piece on the board.</w:t>
+        <w:t>This is the easiest option as the user can use the mouse to move the piece of the chess on board.  it is more of a drag and drop the chess piece on the board.</w:t>
       </w:r>
     </w:p>
     <w:p>
@@ -4588,13 +4182,7 @@
         <w:rPr>
           <w:rFonts w:ascii="Times New Roman" w:hAnsi="Times New Roman"/>
         </w:rPr>
-        <w:t>This is quite more complex as the user needs to know the short-cut command key on the keyboard to move the chess piece, start, etc. T</w:t>
-      </w:r>
-      <w:r>
-        <w:rPr>
-          <w:rFonts w:ascii="Times New Roman" w:hAnsi="Times New Roman"/>
-        </w:rPr>
-        <w:t>he user should be able to use the arrow key to move in directions and be able to have an input format, as such e2e4 to move the chess pieces. The keyboard may have to be customized for sole purpose of the chess game.</w:t>
+        <w:t>This is quite more complex as the user needs to know the short-cut command key on the keyboard to move the chess piece, start, etc. The user should be able to use the arrow key to move in directions and be able to have an input format, as such e2e4 to move the chess pieces. The keyboard may have to be customized for sole purpose of the chess game.</w:t>
       </w:r>
     </w:p>
     <w:p>
@@ -4634,13 +4222,7 @@
         <w:rPr>
           <w:rFonts w:ascii="Times New Roman" w:hAnsi="Times New Roman"/>
         </w:rPr>
-        <w:t>Handling Game setup and Game Ending</w:t>
-      </w:r>
-      <w:r>
-        <w:rPr>
-          <w:rFonts w:ascii="Times New Roman" w:hAnsi="Times New Roman"/>
-        </w:rPr>
-        <w:t xml:space="preserve">  </w:t>
+        <w:t xml:space="preserve">Handling Game setup and Game Ending  </w:t>
       </w:r>
     </w:p>
     <w:p>
@@ -4691,36 +4273,7 @@
           <w:sz w:val="24"/>
           <w:szCs w:val="24"/>
         </w:rPr>
-        <w:t xml:space="preserve">This system feature is intended to make sure that the game is playable this means that the game will start with a standard chess board setup and finish once a player is put into the position </w:t>
-      </w:r>
-      <w:r>
-        <w:rPr>
-          <w:rFonts w:ascii="Times New Roman" w:hAnsi="Times New Roman"/>
-          <w:i w:val="0"/>
-          <w:sz w:val="24"/>
-          <w:szCs w:val="24"/>
-        </w:rPr>
-        <w:t xml:space="preserve">of checkmate. This system feature is </w:t>
-      </w:r>
-      <w:proofErr w:type="gramStart"/>
-      <w:r>
-        <w:rPr>
-          <w:rFonts w:ascii="Times New Roman" w:hAnsi="Times New Roman"/>
-          <w:i w:val="0"/>
-          <w:sz w:val="24"/>
-          <w:szCs w:val="24"/>
-        </w:rPr>
-        <w:t>a</w:t>
-      </w:r>
-      <w:proofErr w:type="gramEnd"/>
-      <w:r>
-        <w:rPr>
-          <w:rFonts w:ascii="Times New Roman" w:hAnsi="Times New Roman"/>
-          <w:i w:val="0"/>
-          <w:sz w:val="24"/>
-          <w:szCs w:val="24"/>
-        </w:rPr>
-        <w:t xml:space="preserve"> 8 on the priority scale since it makes sure that the game starts and ends properly and that the game is played correctly</w:t>
+        <w:t>This system feature is intended to make sure that the game is playable this means that the game will start with a standard chess board setup and finish once a player is put into the position of checkmate. This system feature is a 8 on the priority scale since it makes sure that the game starts and ends properly and that the game is played correctly</w:t>
       </w:r>
     </w:p>
     <w:p>
@@ -4791,13 +4344,7 @@
         <w:rPr>
           <w:rFonts w:ascii="Times New Roman" w:hAnsi="Times New Roman"/>
         </w:rPr>
-        <w:t xml:space="preserve">When the game has been started the board </w:t>
-      </w:r>
-      <w:r>
-        <w:rPr>
-          <w:rFonts w:ascii="Times New Roman" w:hAnsi="Times New Roman"/>
-        </w:rPr>
-        <w:t>shall load into the starting position.</w:t>
+        <w:t>When the game has been started the board shall load into the starting position.</w:t>
       </w:r>
     </w:p>
     <w:p>
@@ -4868,13 +4415,7 @@
         <w:rPr>
           <w:rFonts w:ascii="Times New Roman" w:hAnsi="Times New Roman"/>
         </w:rPr>
-        <w:t>-1: The game only allows for the movement of pieces to spaces</w:t>
-      </w:r>
-      <w:r>
-        <w:rPr>
-          <w:rFonts w:ascii="Times New Roman" w:hAnsi="Times New Roman"/>
-        </w:rPr>
-        <w:t xml:space="preserve"> that they are legally allowed to move.</w:t>
+        <w:t>-1: The game only allows for the movement of pieces to spaces that they are legally allowed to move.</w:t>
       </w:r>
     </w:p>
     <w:p>
@@ -4967,13 +4508,7 @@
         <w:rPr>
           <w:rFonts w:ascii="Times New Roman" w:hAnsi="Times New Roman"/>
         </w:rPr>
-        <w:t>Description and Pri</w:t>
-      </w:r>
-      <w:r>
-        <w:rPr>
-          <w:rFonts w:ascii="Times New Roman" w:hAnsi="Times New Roman"/>
-        </w:rPr>
-        <w:t>ority of Highlight Legal Moves Feature</w:t>
+        <w:t>Description and Priority of Highlight Legal Moves Feature</w:t>
       </w:r>
     </w:p>
     <w:p>
@@ -5010,13 +4545,7 @@
         <w:rPr>
           <w:rFonts w:ascii="Times New Roman" w:hAnsi="Times New Roman"/>
         </w:rPr>
-        <w:t>4.5</w:t>
-      </w:r>
-      <w:r>
-        <w:rPr>
-          <w:rFonts w:ascii="Times New Roman" w:hAnsi="Times New Roman"/>
-        </w:rPr>
-        <w:t>.2</w:t>
+        <w:t>4.5.2</w:t>
       </w:r>
       <w:r>
         <w:rPr>
@@ -5089,16 +4618,7 @@
           <w:sz w:val="24"/>
           <w:szCs w:val="24"/>
         </w:rPr>
-        <w:t>knight, queen, and k</w:t>
-      </w:r>
-      <w:r>
-        <w:rPr>
-          <w:rFonts w:ascii="Times New Roman" w:hAnsi="Times New Roman"/>
-          <w:i w:val="0"/>
-          <w:sz w:val="24"/>
-          <w:szCs w:val="24"/>
-        </w:rPr>
-        <w:t xml:space="preserve">ing. </w:t>
+        <w:t xml:space="preserve">knight, queen, and king. </w:t>
       </w:r>
     </w:p>
     <w:p>
@@ -5173,16 +4693,7 @@
           <w:sz w:val="24"/>
           <w:szCs w:val="24"/>
         </w:rPr>
-        <w:t>If it’s the pawn’s first move, the pawn may go 2 spaces forwards (syste</w:t>
-      </w:r>
-      <w:r>
-        <w:rPr>
-          <w:rFonts w:ascii="Times New Roman" w:hAnsi="Times New Roman"/>
-          <w:i w:val="0"/>
-          <w:sz w:val="24"/>
-          <w:szCs w:val="24"/>
-        </w:rPr>
-        <w:t>m will highlight the 2</w:t>
+        <w:t>If it’s the pawn’s first move, the pawn may go 2 spaces forwards (system will highlight the 2</w:t>
       </w:r>
       <w:r>
         <w:rPr>
@@ -5270,16 +4781,7 @@
           <w:sz w:val="24"/>
           <w:szCs w:val="24"/>
         </w:rPr>
-        <w:t>If it is not the pawn’s first move an</w:t>
-      </w:r>
-      <w:r>
-        <w:rPr>
-          <w:rFonts w:ascii="Times New Roman" w:hAnsi="Times New Roman"/>
-          <w:i w:val="0"/>
-          <w:sz w:val="24"/>
-          <w:szCs w:val="24"/>
-        </w:rPr>
-        <w:t>d there are available pieces for the pawn to capture, the pawn may move two spaces diagonally to capture the piece (system will highlight the 2</w:t>
+        <w:t>If it is not the pawn’s first move and there are available pieces for the pawn to capture, the pawn may move two spaces diagonally to capture the piece (system will highlight the 2</w:t>
       </w:r>
       <w:r>
         <w:rPr>
@@ -5323,38 +4825,7 @@
           <w:sz w:val="24"/>
           <w:szCs w:val="24"/>
         </w:rPr>
-        <w:t>Rook: the rook can move either forwards, backwards, left or right for 1 to 7 spaces as long</w:t>
-      </w:r>
-      <w:r>
-        <w:rPr>
-          <w:rFonts w:ascii="Times New Roman" w:hAnsi="Times New Roman"/>
-          <w:i w:val="0"/>
-          <w:sz w:val="24"/>
-          <w:szCs w:val="24"/>
-        </w:rPr>
-        <w:t xml:space="preserve"> as there are no other pieces in </w:t>
-      </w:r>
-      <w:proofErr w:type="spellStart"/>
-      <w:proofErr w:type="gramStart"/>
-      <w:r>
-        <w:rPr>
-          <w:rFonts w:ascii="Times New Roman" w:hAnsi="Times New Roman"/>
-          <w:i w:val="0"/>
-          <w:sz w:val="24"/>
-          <w:szCs w:val="24"/>
-        </w:rPr>
-        <w:t>it’s</w:t>
-      </w:r>
-      <w:proofErr w:type="spellEnd"/>
-      <w:proofErr w:type="gramEnd"/>
-      <w:r>
-        <w:rPr>
-          <w:rFonts w:ascii="Times New Roman" w:hAnsi="Times New Roman"/>
-          <w:i w:val="0"/>
-          <w:sz w:val="24"/>
-          <w:szCs w:val="24"/>
-        </w:rPr>
-        <w:t xml:space="preserve"> path (system will highlight all squares directly in front, behind, left or right up to the next taken space in all directions).</w:t>
+        <w:t>Rook: the rook can move either forwards, backwards, left or right for 1 to 7 spaces as long as there are no other pieces in it’s path (system will highlight all squares directly in front, behind, left or right up to the next taken space in all directions).</w:t>
       </w:r>
     </w:p>
     <w:p>
@@ -5379,38 +4850,7 @@
           <w:sz w:val="24"/>
           <w:szCs w:val="24"/>
         </w:rPr>
-        <w:t xml:space="preserve">Bishop: the bishop can move diagonally as long as there are no other pieces in </w:t>
-      </w:r>
-      <w:proofErr w:type="spellStart"/>
-      <w:proofErr w:type="gramStart"/>
-      <w:r>
-        <w:rPr>
-          <w:rFonts w:ascii="Times New Roman" w:hAnsi="Times New Roman"/>
-          <w:i w:val="0"/>
-          <w:sz w:val="24"/>
-          <w:szCs w:val="24"/>
-        </w:rPr>
-        <w:t>it’s</w:t>
-      </w:r>
-      <w:proofErr w:type="spellEnd"/>
-      <w:proofErr w:type="gramEnd"/>
-      <w:r>
-        <w:rPr>
-          <w:rFonts w:ascii="Times New Roman" w:hAnsi="Times New Roman"/>
-          <w:i w:val="0"/>
-          <w:sz w:val="24"/>
-          <w:szCs w:val="24"/>
-        </w:rPr>
-        <w:t xml:space="preserve"> path (</w:t>
-      </w:r>
-      <w:r>
-        <w:rPr>
-          <w:rFonts w:ascii="Times New Roman" w:hAnsi="Times New Roman"/>
-          <w:i w:val="0"/>
-          <w:sz w:val="24"/>
-          <w:szCs w:val="24"/>
-        </w:rPr>
-        <w:t>system will highlight all squares in each diagonal direction up to the next taken space in each direction).</w:t>
+        <w:t>Bishop: the bishop can move diagonally as long as there are no other pieces in it’s path (system will highlight all squares in each diagonal direction up to the next taken space in each direction).</w:t>
       </w:r>
     </w:p>
     <w:p>
@@ -5435,16 +4875,7 @@
           <w:sz w:val="24"/>
           <w:szCs w:val="24"/>
         </w:rPr>
-        <w:t>Knight: a knight can move forwards, backwards, left or right by 2 spaces and then one more space in a perpendicular direction (the system will highl</w:t>
-      </w:r>
-      <w:r>
-        <w:rPr>
-          <w:rFonts w:ascii="Times New Roman" w:hAnsi="Times New Roman"/>
-          <w:i w:val="0"/>
-          <w:sz w:val="24"/>
-          <w:szCs w:val="24"/>
-        </w:rPr>
-        <w:t>ight the squares in these options). The knight may go over spaces that are occupied by other pieces.</w:t>
+        <w:t>Knight: a knight can move forwards, backwards, left or right by 2 spaces and then one more space in a perpendicular direction (the system will highlight the squares in these options). The knight may go over spaces that are occupied by other pieces.</w:t>
       </w:r>
     </w:p>
     <w:p>
@@ -5469,27 +4900,7 @@
           <w:sz w:val="24"/>
           <w:szCs w:val="24"/>
         </w:rPr>
-        <w:t xml:space="preserve">Queen: the queen can move either forwards, backwards, left, right, or any diagonal direction for 1 to 7 spaces as long as there are no other pieces in </w:t>
-      </w:r>
-      <w:proofErr w:type="spellStart"/>
-      <w:r>
-        <w:rPr>
-          <w:rFonts w:ascii="Times New Roman" w:hAnsi="Times New Roman"/>
-          <w:i w:val="0"/>
-          <w:sz w:val="24"/>
-          <w:szCs w:val="24"/>
-        </w:rPr>
-        <w:t>it’s</w:t>
-      </w:r>
-      <w:proofErr w:type="spellEnd"/>
-      <w:r>
-        <w:rPr>
-          <w:rFonts w:ascii="Times New Roman" w:hAnsi="Times New Roman"/>
-          <w:i w:val="0"/>
-          <w:sz w:val="24"/>
-          <w:szCs w:val="24"/>
-        </w:rPr>
-        <w:t xml:space="preserve"> </w:t>
+        <w:t xml:space="preserve">Queen: the queen can move either forwards, backwards, left, right, or any diagonal direction for 1 to 7 spaces as long as there are no other pieces in it’s </w:t>
       </w:r>
       <w:r>
         <w:rPr>
@@ -5524,16 +4935,7 @@
           <w:sz w:val="24"/>
           <w:szCs w:val="24"/>
         </w:rPr>
-        <w:t xml:space="preserve">King: the king can move only one space either forwards, backwards, left, right, or diagonally </w:t>
-      </w:r>
-      <w:r>
-        <w:rPr>
-          <w:rFonts w:ascii="Times New Roman" w:hAnsi="Times New Roman"/>
-          <w:i w:val="0"/>
-          <w:sz w:val="24"/>
-          <w:szCs w:val="24"/>
-        </w:rPr>
-        <w:t>(system will highlight each first square directly in front, behind, left, right, and each diagonal direction).</w:t>
+        <w:t>King: the king can move only one space either forwards, backwards, left, right, or diagonally (system will highlight each first square directly in front, behind, left, right, and each diagonal direction).</w:t>
       </w:r>
     </w:p>
     <w:p>
@@ -5558,16 +4960,7 @@
           <w:sz w:val="24"/>
           <w:szCs w:val="24"/>
         </w:rPr>
-        <w:t>Finally, the user may choose to either move their selected piece to one of the highlighted squares or they may choose to select a different piece</w:t>
-      </w:r>
-      <w:r>
-        <w:rPr>
-          <w:rFonts w:ascii="Times New Roman" w:hAnsi="Times New Roman"/>
-          <w:i w:val="0"/>
-          <w:sz w:val="24"/>
-          <w:szCs w:val="24"/>
-        </w:rPr>
-        <w:t xml:space="preserve"> to view other available options.</w:t>
+        <w:t>Finally, the user may choose to either move their selected piece to one of the highlighted squares or they may choose to select a different piece to view other available options.</w:t>
       </w:r>
     </w:p>
     <w:p>
@@ -5637,16 +5030,7 @@
           <w:sz w:val="24"/>
           <w:szCs w:val="24"/>
         </w:rPr>
-        <w:t>This system feature is of medium priority as it is an extra feature that will allow two people to play against each other instead of onl</w:t>
-      </w:r>
-      <w:r>
-        <w:rPr>
-          <w:rFonts w:ascii="Times New Roman" w:hAnsi="Times New Roman"/>
-          <w:i w:val="0"/>
-          <w:sz w:val="24"/>
-          <w:szCs w:val="24"/>
-        </w:rPr>
-        <w:t xml:space="preserve">y against the AI. On the scale of 1-9, this feature receives a 5 because while without it the game will still function as designed but would add more for the end user. </w:t>
+        <w:t xml:space="preserve">This system feature is of medium priority as it is an extra feature that will allow two people to play against each other instead of only against the AI. On the scale of 1-9, this feature receives a 5 because while without it the game will still function as designed but would add more for the end user. </w:t>
       </w:r>
     </w:p>
     <w:p>
@@ -5690,16 +5074,7 @@
           <w:sz w:val="24"/>
           <w:szCs w:val="24"/>
         </w:rPr>
-        <w:t>The list of sequences fo</w:t>
-      </w:r>
-      <w:r>
-        <w:rPr>
-          <w:rFonts w:ascii="Times New Roman" w:hAnsi="Times New Roman"/>
-          <w:i w:val="0"/>
-          <w:sz w:val="24"/>
-          <w:szCs w:val="24"/>
-        </w:rPr>
-        <w:t>r this feature are as follows:</w:t>
+        <w:t>The list of sequences for this feature are as follows:</w:t>
       </w:r>
     </w:p>
     <w:p>
@@ -5774,19 +5149,8 @@
           <w:sz w:val="24"/>
           <w:szCs w:val="24"/>
         </w:rPr>
-        <w:t>Once “Check-Mate” has been detected the game will</w:t>
-      </w:r>
-      <w:r>
-        <w:rPr>
-          <w:rFonts w:ascii="Times New Roman" w:hAnsi="Times New Roman"/>
-          <w:i w:val="0"/>
-          <w:sz w:val="24"/>
-          <w:szCs w:val="24"/>
-        </w:rPr>
-        <w:t xml:space="preserve"> end. </w:t>
-      </w:r>
-      <w:bookmarkStart w:id="38" w:name="_GoBack"/>
-      <w:bookmarkEnd w:id="38"/>
+        <w:t xml:space="preserve">Once “Check-Mate” has been detected the game will end. </w:t>
+      </w:r>
     </w:p>
     <w:p>
       <w:pPr>
@@ -5833,13 +5197,7 @@
         <w:rPr>
           <w:rFonts w:ascii="Times New Roman" w:hAnsi="Times New Roman"/>
         </w:rPr>
-        <w:t xml:space="preserve">Description and Priority of Player </w:t>
-      </w:r>
-      <w:r>
-        <w:rPr>
-          <w:rFonts w:ascii="Times New Roman" w:hAnsi="Times New Roman"/>
-        </w:rPr>
-        <w:t>Turn Indicator Feature</w:t>
+        <w:t>Description and Priority of Player Turn Indicator Feature</w:t>
       </w:r>
     </w:p>
     <w:p>
@@ -5861,36 +5219,7 @@
           <w:sz w:val="24"/>
           <w:szCs w:val="24"/>
         </w:rPr>
-        <w:t xml:space="preserve">This system feature is a low priority as it an extra feature to assist the user(s) in knowing </w:t>
-      </w:r>
-      <w:proofErr w:type="gramStart"/>
-      <w:r>
-        <w:rPr>
-          <w:rFonts w:ascii="Times New Roman" w:hAnsi="Times New Roman"/>
-          <w:i w:val="0"/>
-          <w:sz w:val="24"/>
-          <w:szCs w:val="24"/>
-        </w:rPr>
-        <w:t>who’s</w:t>
-      </w:r>
-      <w:proofErr w:type="gramEnd"/>
-      <w:r>
-        <w:rPr>
-          <w:rFonts w:ascii="Times New Roman" w:hAnsi="Times New Roman"/>
-          <w:i w:val="0"/>
-          <w:sz w:val="24"/>
-          <w:szCs w:val="24"/>
-        </w:rPr>
-        <w:t xml:space="preserve"> turn it is to move. On the scale of 1-9, this feature receives a 4 because without it, although the player may be confused, the game </w:t>
-      </w:r>
-      <w:r>
-        <w:rPr>
-          <w:rFonts w:ascii="Times New Roman" w:hAnsi="Times New Roman"/>
-          <w:i w:val="0"/>
-          <w:sz w:val="24"/>
-          <w:szCs w:val="24"/>
-        </w:rPr>
-        <w:t xml:space="preserve">would still work. </w:t>
+        <w:t xml:space="preserve">This system feature is a low priority as it an extra feature to assist the user(s) in knowing who’s turn it is to move. On the scale of 1-9, this feature receives a 4 because without it, although the player may be confused, the game would still work. </w:t>
       </w:r>
     </w:p>
     <w:p>
@@ -5959,16 +5288,7 @@
           <w:sz w:val="24"/>
           <w:szCs w:val="24"/>
         </w:rPr>
-        <w:t xml:space="preserve">Once the game begins, an arrow will indicate which player’s turn it is. The options are: the user them self, the </w:t>
-      </w:r>
-      <w:r>
-        <w:rPr>
-          <w:rFonts w:ascii="Times New Roman" w:hAnsi="Times New Roman"/>
-          <w:i w:val="0"/>
-          <w:sz w:val="24"/>
-          <w:szCs w:val="24"/>
-        </w:rPr>
-        <w:t>computer (AI), or the other human opponent (user 2 in PVP).</w:t>
+        <w:t>Once the game begins, an arrow will indicate which player’s turn it is. The options are: the user them self, the computer (AI), or the other human opponent (user 2 in PVP).</w:t>
       </w:r>
     </w:p>
     <w:p>
@@ -6013,14 +5333,7 @@
           <w:color w:val="000000" w:themeColor="text1"/>
         </w:rPr>
         <w:lastRenderedPageBreak/>
-        <w:t>4.8.         Te</w:t>
-      </w:r>
-      <w:r>
-        <w:rPr>
-          <w:rFonts w:ascii="Times New Roman" w:hAnsi="Times New Roman"/>
-          <w:color w:val="000000" w:themeColor="text1"/>
-        </w:rPr>
-        <w:t>xt Field Logging</w:t>
+        <w:t>4.8.         Text Field Logging</w:t>
       </w:r>
     </w:p>
     <w:p>
@@ -6107,13 +5420,7 @@
         <w:rPr>
           <w:rFonts w:ascii="Times New Roman" w:hAnsi="Times New Roman"/>
         </w:rPr>
-        <w:t>Stim</w:t>
-      </w:r>
-      <w:r>
-        <w:rPr>
-          <w:rFonts w:ascii="Times New Roman" w:hAnsi="Times New Roman"/>
-        </w:rPr>
-        <w:t>ulus/Response Sequences</w:t>
+        <w:t>Stimulus/Response Sequences</w:t>
       </w:r>
     </w:p>
     <w:p>
@@ -6141,21 +5448,7 @@
         <w:rPr>
           <w:rFonts w:ascii="Times New Roman" w:hAnsi="Times New Roman"/>
         </w:rPr>
-        <w:t xml:space="preserve">When a user or A.I.  </w:t>
-      </w:r>
-      <w:proofErr w:type="gramStart"/>
-      <w:r>
-        <w:rPr>
-          <w:rFonts w:ascii="Times New Roman" w:hAnsi="Times New Roman"/>
-        </w:rPr>
-        <w:t>makes</w:t>
-      </w:r>
-      <w:proofErr w:type="gramEnd"/>
-      <w:r>
-        <w:rPr>
-          <w:rFonts w:ascii="Times New Roman" w:hAnsi="Times New Roman"/>
-        </w:rPr>
-        <w:t xml:space="preserve"> a move</w:t>
+        <w:t>When a user or A.I.  makes a move</w:t>
       </w:r>
       <w:r>
         <w:rPr>
@@ -6198,7 +5491,7 @@
 </file>
 
 <file path=word/endnotes.xml><?xml version="1.0" encoding="utf-8"?>
-<w:endnotes xmlns:wpc="http://schemas.microsoft.com/office/word/2010/wordprocessingCanvas" xmlns:mc="http://schemas.openxmlformats.org/markup-compatibility/2006" xmlns:o="urn:schemas-microsoft-com:office:office" xmlns:r="http://schemas.openxmlformats.org/officeDocument/2006/relationships" xmlns:m="http://schemas.openxmlformats.org/officeDocument/2006/math" xmlns:v="urn:schemas-microsoft-com:vml" xmlns:wp14="http://schemas.microsoft.com/office/word/2010/wordprocessingDrawing" xmlns:wp="http://schemas.openxmlformats.org/drawingml/2006/wordprocessingDrawing" xmlns:w10="urn:schemas-microsoft-com:office:word" xmlns:w="http://schemas.openxmlformats.org/wordprocessingml/2006/main" xmlns:w14="http://schemas.microsoft.com/office/word/2010/wordml" xmlns:w15="http://schemas.microsoft.com/office/word/2012/wordml" xmlns:wpg="http://schemas.microsoft.com/office/word/2010/wordprocessingGroup" xmlns:wpi="http://schemas.microsoft.com/office/word/2010/wordprocessingInk" xmlns:wne="http://schemas.microsoft.com/office/word/2006/wordml" xmlns:wps="http://schemas.microsoft.com/office/word/2010/wordprocessingShape" mc:Ignorable="w14 w15 wp14">
+<w:endnotes xmlns:wpc="http://schemas.microsoft.com/office/word/2010/wordprocessingCanvas" xmlns:cx="http://schemas.microsoft.com/office/drawing/2014/chartex" xmlns:cx1="http://schemas.microsoft.com/office/drawing/2015/9/8/chartex" xmlns:cx2="http://schemas.microsoft.com/office/drawing/2015/10/21/chartex" xmlns:cx3="http://schemas.microsoft.com/office/drawing/2016/5/9/chartex" xmlns:cx4="http://schemas.microsoft.com/office/drawing/2016/5/10/chartex" xmlns:cx5="http://schemas.microsoft.com/office/drawing/2016/5/11/chartex" xmlns:cx6="http://schemas.microsoft.com/office/drawing/2016/5/12/chartex" xmlns:cx7="http://schemas.microsoft.com/office/drawing/2016/5/13/chartex" xmlns:cx8="http://schemas.microsoft.com/office/drawing/2016/5/14/chartex" xmlns:mc="http://schemas.openxmlformats.org/markup-compatibility/2006" xmlns:aink="http://schemas.microsoft.com/office/drawing/2016/ink" xmlns:am3d="http://schemas.microsoft.com/office/drawing/2017/model3d" xmlns:o="urn:schemas-microsoft-com:office:office" xmlns:r="http://schemas.openxmlformats.org/officeDocument/2006/relationships" xmlns:m="http://schemas.openxmlformats.org/officeDocument/2006/math" xmlns:v="urn:schemas-microsoft-com:vml" xmlns:wp14="http://schemas.microsoft.com/office/word/2010/wordprocessingDrawing" xmlns:wp="http://schemas.openxmlformats.org/drawingml/2006/wordprocessingDrawing" xmlns:w10="urn:schemas-microsoft-com:office:word" xmlns:w="http://schemas.openxmlformats.org/wordprocessingml/2006/main" xmlns:w14="http://schemas.microsoft.com/office/word/2010/wordml" xmlns:w15="http://schemas.microsoft.com/office/word/2012/wordml" xmlns:w16cid="http://schemas.microsoft.com/office/word/2016/wordml/cid" xmlns:w16se="http://schemas.microsoft.com/office/word/2015/wordml/symex" xmlns:wpg="http://schemas.microsoft.com/office/word/2010/wordprocessingGroup" xmlns:wpi="http://schemas.microsoft.com/office/word/2010/wordprocessingInk" xmlns:wne="http://schemas.microsoft.com/office/word/2006/wordml" xmlns:wps="http://schemas.microsoft.com/office/word/2010/wordprocessingShape" mc:Ignorable="w14 w15 w16se w16cid wp14">
   <w:endnote w:type="separator" w:id="-1">
     <w:p>
       <w:pPr>
@@ -6223,7 +5516,7 @@
 </file>
 
 <file path=word/footer1.xml><?xml version="1.0" encoding="utf-8"?>
-<w:ftr xmlns:wpc="http://schemas.microsoft.com/office/word/2010/wordprocessingCanvas" xmlns:mc="http://schemas.openxmlformats.org/markup-compatibility/2006" xmlns:o="urn:schemas-microsoft-com:office:office" xmlns:r="http://schemas.openxmlformats.org/officeDocument/2006/relationships" xmlns:m="http://schemas.openxmlformats.org/officeDocument/2006/math" xmlns:v="urn:schemas-microsoft-com:vml" xmlns:wp14="http://schemas.microsoft.com/office/word/2010/wordprocessingDrawing" xmlns:wp="http://schemas.openxmlformats.org/drawingml/2006/wordprocessingDrawing" xmlns:w10="urn:schemas-microsoft-com:office:word" xmlns:w="http://schemas.openxmlformats.org/wordprocessingml/2006/main" xmlns:w14="http://schemas.microsoft.com/office/word/2010/wordml" xmlns:w15="http://schemas.microsoft.com/office/word/2012/wordml" xmlns:wpg="http://schemas.microsoft.com/office/word/2010/wordprocessingGroup" xmlns:wpi="http://schemas.microsoft.com/office/word/2010/wordprocessingInk" xmlns:wne="http://schemas.microsoft.com/office/word/2006/wordml" xmlns:wps="http://schemas.microsoft.com/office/word/2010/wordprocessingShape" mc:Ignorable="w14 w15 wp14">
+<w:ftr xmlns:wpc="http://schemas.microsoft.com/office/word/2010/wordprocessingCanvas" xmlns:cx="http://schemas.microsoft.com/office/drawing/2014/chartex" xmlns:cx1="http://schemas.microsoft.com/office/drawing/2015/9/8/chartex" xmlns:cx2="http://schemas.microsoft.com/office/drawing/2015/10/21/chartex" xmlns:cx3="http://schemas.microsoft.com/office/drawing/2016/5/9/chartex" xmlns:cx4="http://schemas.microsoft.com/office/drawing/2016/5/10/chartex" xmlns:cx5="http://schemas.microsoft.com/office/drawing/2016/5/11/chartex" xmlns:cx6="http://schemas.microsoft.com/office/drawing/2016/5/12/chartex" xmlns:cx7="http://schemas.microsoft.com/office/drawing/2016/5/13/chartex" xmlns:cx8="http://schemas.microsoft.com/office/drawing/2016/5/14/chartex" xmlns:mc="http://schemas.openxmlformats.org/markup-compatibility/2006" xmlns:aink="http://schemas.microsoft.com/office/drawing/2016/ink" xmlns:am3d="http://schemas.microsoft.com/office/drawing/2017/model3d" xmlns:o="urn:schemas-microsoft-com:office:office" xmlns:r="http://schemas.openxmlformats.org/officeDocument/2006/relationships" xmlns:m="http://schemas.openxmlformats.org/officeDocument/2006/math" xmlns:v="urn:schemas-microsoft-com:vml" xmlns:wp14="http://schemas.microsoft.com/office/word/2010/wordprocessingDrawing" xmlns:wp="http://schemas.openxmlformats.org/drawingml/2006/wordprocessingDrawing" xmlns:w10="urn:schemas-microsoft-com:office:word" xmlns:w="http://schemas.openxmlformats.org/wordprocessingml/2006/main" xmlns:w14="http://schemas.microsoft.com/office/word/2010/wordml" xmlns:w15="http://schemas.microsoft.com/office/word/2012/wordml" xmlns:w16cid="http://schemas.microsoft.com/office/word/2016/wordml/cid" xmlns:w16se="http://schemas.microsoft.com/office/word/2015/wordml/symex" xmlns:wpg="http://schemas.microsoft.com/office/word/2010/wordprocessingGroup" xmlns:wpi="http://schemas.microsoft.com/office/word/2010/wordprocessingInk" xmlns:wne="http://schemas.microsoft.com/office/word/2006/wordml" xmlns:wps="http://schemas.microsoft.com/office/word/2010/wordprocessingShape" mc:Ignorable="w14 w15 w16se w16cid wp14">
   <w:p>
     <w:pPr>
       <w:pStyle w:val="Footer"/>
@@ -6234,7 +5527,7 @@
 </file>
 
 <file path=word/footer2.xml><?xml version="1.0" encoding="utf-8"?>
-<w:ftr xmlns:wpc="http://schemas.microsoft.com/office/word/2010/wordprocessingCanvas" xmlns:mc="http://schemas.openxmlformats.org/markup-compatibility/2006" xmlns:o="urn:schemas-microsoft-com:office:office" xmlns:r="http://schemas.openxmlformats.org/officeDocument/2006/relationships" xmlns:m="http://schemas.openxmlformats.org/officeDocument/2006/math" xmlns:v="urn:schemas-microsoft-com:vml" xmlns:wp14="http://schemas.microsoft.com/office/word/2010/wordprocessingDrawing" xmlns:wp="http://schemas.openxmlformats.org/drawingml/2006/wordprocessingDrawing" xmlns:w10="urn:schemas-microsoft-com:office:word" xmlns:w="http://schemas.openxmlformats.org/wordprocessingml/2006/main" xmlns:w14="http://schemas.microsoft.com/office/word/2010/wordml" xmlns:w15="http://schemas.microsoft.com/office/word/2012/wordml" xmlns:wpg="http://schemas.microsoft.com/office/word/2010/wordprocessingGroup" xmlns:wpi="http://schemas.microsoft.com/office/word/2010/wordprocessingInk" xmlns:wne="http://schemas.microsoft.com/office/word/2006/wordml" xmlns:wps="http://schemas.microsoft.com/office/word/2010/wordprocessingShape" mc:Ignorable="w14 w15 wp14">
+<w:ftr xmlns:wpc="http://schemas.microsoft.com/office/word/2010/wordprocessingCanvas" xmlns:cx="http://schemas.microsoft.com/office/drawing/2014/chartex" xmlns:cx1="http://schemas.microsoft.com/office/drawing/2015/9/8/chartex" xmlns:cx2="http://schemas.microsoft.com/office/drawing/2015/10/21/chartex" xmlns:cx3="http://schemas.microsoft.com/office/drawing/2016/5/9/chartex" xmlns:cx4="http://schemas.microsoft.com/office/drawing/2016/5/10/chartex" xmlns:cx5="http://schemas.microsoft.com/office/drawing/2016/5/11/chartex" xmlns:cx6="http://schemas.microsoft.com/office/drawing/2016/5/12/chartex" xmlns:cx7="http://schemas.microsoft.com/office/drawing/2016/5/13/chartex" xmlns:cx8="http://schemas.microsoft.com/office/drawing/2016/5/14/chartex" xmlns:mc="http://schemas.openxmlformats.org/markup-compatibility/2006" xmlns:aink="http://schemas.microsoft.com/office/drawing/2016/ink" xmlns:am3d="http://schemas.microsoft.com/office/drawing/2017/model3d" xmlns:o="urn:schemas-microsoft-com:office:office" xmlns:r="http://schemas.openxmlformats.org/officeDocument/2006/relationships" xmlns:m="http://schemas.openxmlformats.org/officeDocument/2006/math" xmlns:v="urn:schemas-microsoft-com:vml" xmlns:wp14="http://schemas.microsoft.com/office/word/2010/wordprocessingDrawing" xmlns:wp="http://schemas.openxmlformats.org/drawingml/2006/wordprocessingDrawing" xmlns:w10="urn:schemas-microsoft-com:office:word" xmlns:w="http://schemas.openxmlformats.org/wordprocessingml/2006/main" xmlns:w14="http://schemas.microsoft.com/office/word/2010/wordml" xmlns:w15="http://schemas.microsoft.com/office/word/2012/wordml" xmlns:w16cid="http://schemas.microsoft.com/office/word/2016/wordml/cid" xmlns:w16se="http://schemas.microsoft.com/office/word/2015/wordml/symex" xmlns:wpg="http://schemas.microsoft.com/office/word/2010/wordprocessingGroup" xmlns:wpi="http://schemas.microsoft.com/office/word/2010/wordprocessingInk" xmlns:wne="http://schemas.microsoft.com/office/word/2006/wordml" xmlns:wps="http://schemas.microsoft.com/office/word/2010/wordprocessingShape" mc:Ignorable="w14 w15 w16se w16cid wp14">
   <w:p>
     <w:pPr>
       <w:pStyle w:val="Footer"/>
@@ -6244,7 +5537,7 @@
 </file>
 
 <file path=word/footer3.xml><?xml version="1.0" encoding="utf-8"?>
-<w:ftr xmlns:wpc="http://schemas.microsoft.com/office/word/2010/wordprocessingCanvas" xmlns:mc="http://schemas.openxmlformats.org/markup-compatibility/2006" xmlns:o="urn:schemas-microsoft-com:office:office" xmlns:r="http://schemas.openxmlformats.org/officeDocument/2006/relationships" xmlns:m="http://schemas.openxmlformats.org/officeDocument/2006/math" xmlns:v="urn:schemas-microsoft-com:vml" xmlns:wp14="http://schemas.microsoft.com/office/word/2010/wordprocessingDrawing" xmlns:wp="http://schemas.openxmlformats.org/drawingml/2006/wordprocessingDrawing" xmlns:w10="urn:schemas-microsoft-com:office:word" xmlns:w="http://schemas.openxmlformats.org/wordprocessingml/2006/main" xmlns:w14="http://schemas.microsoft.com/office/word/2010/wordml" xmlns:w15="http://schemas.microsoft.com/office/word/2012/wordml" xmlns:wpg="http://schemas.microsoft.com/office/word/2010/wordprocessingGroup" xmlns:wpi="http://schemas.microsoft.com/office/word/2010/wordprocessingInk" xmlns:wne="http://schemas.microsoft.com/office/word/2006/wordml" xmlns:wps="http://schemas.microsoft.com/office/word/2010/wordprocessingShape" mc:Ignorable="w14 w15 wp14">
+<w:ftr xmlns:wpc="http://schemas.microsoft.com/office/word/2010/wordprocessingCanvas" xmlns:cx="http://schemas.microsoft.com/office/drawing/2014/chartex" xmlns:cx1="http://schemas.microsoft.com/office/drawing/2015/9/8/chartex" xmlns:cx2="http://schemas.microsoft.com/office/drawing/2015/10/21/chartex" xmlns:cx3="http://schemas.microsoft.com/office/drawing/2016/5/9/chartex" xmlns:cx4="http://schemas.microsoft.com/office/drawing/2016/5/10/chartex" xmlns:cx5="http://schemas.microsoft.com/office/drawing/2016/5/11/chartex" xmlns:cx6="http://schemas.microsoft.com/office/drawing/2016/5/12/chartex" xmlns:cx7="http://schemas.microsoft.com/office/drawing/2016/5/13/chartex" xmlns:cx8="http://schemas.microsoft.com/office/drawing/2016/5/14/chartex" xmlns:mc="http://schemas.openxmlformats.org/markup-compatibility/2006" xmlns:aink="http://schemas.microsoft.com/office/drawing/2016/ink" xmlns:am3d="http://schemas.microsoft.com/office/drawing/2017/model3d" xmlns:o="urn:schemas-microsoft-com:office:office" xmlns:r="http://schemas.openxmlformats.org/officeDocument/2006/relationships" xmlns:m="http://schemas.openxmlformats.org/officeDocument/2006/math" xmlns:v="urn:schemas-microsoft-com:vml" xmlns:wp14="http://schemas.microsoft.com/office/word/2010/wordprocessingDrawing" xmlns:wp="http://schemas.openxmlformats.org/drawingml/2006/wordprocessingDrawing" xmlns:w10="urn:schemas-microsoft-com:office:word" xmlns:w="http://schemas.openxmlformats.org/wordprocessingml/2006/main" xmlns:w14="http://schemas.microsoft.com/office/word/2010/wordml" xmlns:w15="http://schemas.microsoft.com/office/word/2012/wordml" xmlns:w16cid="http://schemas.microsoft.com/office/word/2016/wordml/cid" xmlns:w16se="http://schemas.microsoft.com/office/word/2015/wordml/symex" xmlns:wpg="http://schemas.microsoft.com/office/word/2010/wordprocessingGroup" xmlns:wpi="http://schemas.microsoft.com/office/word/2010/wordprocessingInk" xmlns:wne="http://schemas.microsoft.com/office/word/2006/wordml" xmlns:wps="http://schemas.microsoft.com/office/word/2010/wordprocessingShape" mc:Ignorable="w14 w15 w16se w16cid wp14">
   <w:p>
     <w:pPr>
       <w:pStyle w:val="Footer"/>
@@ -6254,7 +5547,7 @@
 </file>
 
 <file path=word/footnotes.xml><?xml version="1.0" encoding="utf-8"?>
-<w:footnotes xmlns:wpc="http://schemas.microsoft.com/office/word/2010/wordprocessingCanvas" xmlns:mc="http://schemas.openxmlformats.org/markup-compatibility/2006" xmlns:o="urn:schemas-microsoft-com:office:office" xmlns:r="http://schemas.openxmlformats.org/officeDocument/2006/relationships" xmlns:m="http://schemas.openxmlformats.org/officeDocument/2006/math" xmlns:v="urn:schemas-microsoft-com:vml" xmlns:wp14="http://schemas.microsoft.com/office/word/2010/wordprocessingDrawing" xmlns:wp="http://schemas.openxmlformats.org/drawingml/2006/wordprocessingDrawing" xmlns:w10="urn:schemas-microsoft-com:office:word" xmlns:w="http://schemas.openxmlformats.org/wordprocessingml/2006/main" xmlns:w14="http://schemas.microsoft.com/office/word/2010/wordml" xmlns:w15="http://schemas.microsoft.com/office/word/2012/wordml" xmlns:wpg="http://schemas.microsoft.com/office/word/2010/wordprocessingGroup" xmlns:wpi="http://schemas.microsoft.com/office/word/2010/wordprocessingInk" xmlns:wne="http://schemas.microsoft.com/office/word/2006/wordml" xmlns:wps="http://schemas.microsoft.com/office/word/2010/wordprocessingShape" mc:Ignorable="w14 w15 wp14">
+<w:footnotes xmlns:wpc="http://schemas.microsoft.com/office/word/2010/wordprocessingCanvas" xmlns:cx="http://schemas.microsoft.com/office/drawing/2014/chartex" xmlns:cx1="http://schemas.microsoft.com/office/drawing/2015/9/8/chartex" xmlns:cx2="http://schemas.microsoft.com/office/drawing/2015/10/21/chartex" xmlns:cx3="http://schemas.microsoft.com/office/drawing/2016/5/9/chartex" xmlns:cx4="http://schemas.microsoft.com/office/drawing/2016/5/10/chartex" xmlns:cx5="http://schemas.microsoft.com/office/drawing/2016/5/11/chartex" xmlns:cx6="http://schemas.microsoft.com/office/drawing/2016/5/12/chartex" xmlns:cx7="http://schemas.microsoft.com/office/drawing/2016/5/13/chartex" xmlns:cx8="http://schemas.microsoft.com/office/drawing/2016/5/14/chartex" xmlns:mc="http://schemas.openxmlformats.org/markup-compatibility/2006" xmlns:aink="http://schemas.microsoft.com/office/drawing/2016/ink" xmlns:am3d="http://schemas.microsoft.com/office/drawing/2017/model3d" xmlns:o="urn:schemas-microsoft-com:office:office" xmlns:r="http://schemas.openxmlformats.org/officeDocument/2006/relationships" xmlns:m="http://schemas.openxmlformats.org/officeDocument/2006/math" xmlns:v="urn:schemas-microsoft-com:vml" xmlns:wp14="http://schemas.microsoft.com/office/word/2010/wordprocessingDrawing" xmlns:wp="http://schemas.openxmlformats.org/drawingml/2006/wordprocessingDrawing" xmlns:w10="urn:schemas-microsoft-com:office:word" xmlns:w="http://schemas.openxmlformats.org/wordprocessingml/2006/main" xmlns:w14="http://schemas.microsoft.com/office/word/2010/wordml" xmlns:w15="http://schemas.microsoft.com/office/word/2012/wordml" xmlns:w16cid="http://schemas.microsoft.com/office/word/2016/wordml/cid" xmlns:w16se="http://schemas.microsoft.com/office/word/2015/wordml/symex" xmlns:wpg="http://schemas.microsoft.com/office/word/2010/wordprocessingGroup" xmlns:wpi="http://schemas.microsoft.com/office/word/2010/wordprocessingInk" xmlns:wne="http://schemas.microsoft.com/office/word/2006/wordml" xmlns:wps="http://schemas.microsoft.com/office/word/2010/wordprocessingShape" mc:Ignorable="w14 w15 w16se w16cid wp14">
   <w:footnote w:type="separator" w:id="-1">
     <w:p>
       <w:pPr>
@@ -6279,7 +5572,7 @@
 </file>
 
 <file path=word/header1.xml><?xml version="1.0" encoding="utf-8"?>
-<w:hdr xmlns:wpc="http://schemas.microsoft.com/office/word/2010/wordprocessingCanvas" xmlns:mc="http://schemas.openxmlformats.org/markup-compatibility/2006" xmlns:o="urn:schemas-microsoft-com:office:office" xmlns:r="http://schemas.openxmlformats.org/officeDocument/2006/relationships" xmlns:m="http://schemas.openxmlformats.org/officeDocument/2006/math" xmlns:v="urn:schemas-microsoft-com:vml" xmlns:wp14="http://schemas.microsoft.com/office/word/2010/wordprocessingDrawing" xmlns:wp="http://schemas.openxmlformats.org/drawingml/2006/wordprocessingDrawing" xmlns:w10="urn:schemas-microsoft-com:office:word" xmlns:w="http://schemas.openxmlformats.org/wordprocessingml/2006/main" xmlns:w14="http://schemas.microsoft.com/office/word/2010/wordml" xmlns:w15="http://schemas.microsoft.com/office/word/2012/wordml" xmlns:wpg="http://schemas.microsoft.com/office/word/2010/wordprocessingGroup" xmlns:wpi="http://schemas.microsoft.com/office/word/2010/wordprocessingInk" xmlns:wne="http://schemas.microsoft.com/office/word/2006/wordml" xmlns:wps="http://schemas.microsoft.com/office/word/2010/wordprocessingShape" mc:Ignorable="w14 w15 wp14">
+<w:hdr xmlns:wpc="http://schemas.microsoft.com/office/word/2010/wordprocessingCanvas" xmlns:cx="http://schemas.microsoft.com/office/drawing/2014/chartex" xmlns:cx1="http://schemas.microsoft.com/office/drawing/2015/9/8/chartex" xmlns:cx2="http://schemas.microsoft.com/office/drawing/2015/10/21/chartex" xmlns:cx3="http://schemas.microsoft.com/office/drawing/2016/5/9/chartex" xmlns:cx4="http://schemas.microsoft.com/office/drawing/2016/5/10/chartex" xmlns:cx5="http://schemas.microsoft.com/office/drawing/2016/5/11/chartex" xmlns:cx6="http://schemas.microsoft.com/office/drawing/2016/5/12/chartex" xmlns:cx7="http://schemas.microsoft.com/office/drawing/2016/5/13/chartex" xmlns:cx8="http://schemas.microsoft.com/office/drawing/2016/5/14/chartex" xmlns:mc="http://schemas.openxmlformats.org/markup-compatibility/2006" xmlns:aink="http://schemas.microsoft.com/office/drawing/2016/ink" xmlns:am3d="http://schemas.microsoft.com/office/drawing/2017/model3d" xmlns:o="urn:schemas-microsoft-com:office:office" xmlns:r="http://schemas.openxmlformats.org/officeDocument/2006/relationships" xmlns:m="http://schemas.openxmlformats.org/officeDocument/2006/math" xmlns:v="urn:schemas-microsoft-com:vml" xmlns:wp14="http://schemas.microsoft.com/office/word/2010/wordprocessingDrawing" xmlns:wp="http://schemas.openxmlformats.org/drawingml/2006/wordprocessingDrawing" xmlns:w10="urn:schemas-microsoft-com:office:word" xmlns:w="http://schemas.openxmlformats.org/wordprocessingml/2006/main" xmlns:w14="http://schemas.microsoft.com/office/word/2010/wordml" xmlns:w15="http://schemas.microsoft.com/office/word/2012/wordml" xmlns:w16cid="http://schemas.microsoft.com/office/word/2016/wordml/cid" xmlns:w16se="http://schemas.microsoft.com/office/word/2015/wordml/symex" xmlns:wpg="http://schemas.microsoft.com/office/word/2010/wordprocessingGroup" xmlns:wpi="http://schemas.microsoft.com/office/word/2010/wordprocessingInk" xmlns:wne="http://schemas.microsoft.com/office/word/2006/wordml" xmlns:wps="http://schemas.microsoft.com/office/word/2010/wordprocessingShape" mc:Ignorable="w14 w15 w16se w16cid wp14">
   <w:p>
     <w:pPr>
       <w:pStyle w:val="Header"/>
@@ -6299,14 +5592,7 @@
     </w:r>
     <w:r>
       <w:tab/>
-    </w:r>
-    <w:proofErr w:type="spellStart"/>
-    <w:r>
-      <w:t>GamePage</w:t>
-    </w:r>
-    <w:proofErr w:type="spellEnd"/>
-    <w:r>
-      <w:t xml:space="preserve"> </w:t>
+      <w:t xml:space="preserve">GamePage </w:t>
     </w:r>
     <w:r>
       <w:fldChar w:fldCharType="begin"/>
@@ -6331,7 +5617,7 @@
 </file>
 
 <file path=word/header2.xml><?xml version="1.0" encoding="utf-8"?>
-<w:hdr xmlns:wpc="http://schemas.microsoft.com/office/word/2010/wordprocessingCanvas" xmlns:mc="http://schemas.openxmlformats.org/markup-compatibility/2006" xmlns:o="urn:schemas-microsoft-com:office:office" xmlns:r="http://schemas.openxmlformats.org/officeDocument/2006/relationships" xmlns:m="http://schemas.openxmlformats.org/officeDocument/2006/math" xmlns:v="urn:schemas-microsoft-com:vml" xmlns:wp14="http://schemas.microsoft.com/office/word/2010/wordprocessingDrawing" xmlns:wp="http://schemas.openxmlformats.org/drawingml/2006/wordprocessingDrawing" xmlns:w10="urn:schemas-microsoft-com:office:word" xmlns:w="http://schemas.openxmlformats.org/wordprocessingml/2006/main" xmlns:w14="http://schemas.microsoft.com/office/word/2010/wordml" xmlns:w15="http://schemas.microsoft.com/office/word/2012/wordml" xmlns:wpg="http://schemas.microsoft.com/office/word/2010/wordprocessingGroup" xmlns:wpi="http://schemas.microsoft.com/office/word/2010/wordprocessingInk" xmlns:wne="http://schemas.microsoft.com/office/word/2006/wordml" xmlns:wps="http://schemas.microsoft.com/office/word/2010/wordprocessingShape" mc:Ignorable="w14 w15 wp14">
+<w:hdr xmlns:wpc="http://schemas.microsoft.com/office/word/2010/wordprocessingCanvas" xmlns:cx="http://schemas.microsoft.com/office/drawing/2014/chartex" xmlns:cx1="http://schemas.microsoft.com/office/drawing/2015/9/8/chartex" xmlns:cx2="http://schemas.microsoft.com/office/drawing/2015/10/21/chartex" xmlns:cx3="http://schemas.microsoft.com/office/drawing/2016/5/9/chartex" xmlns:cx4="http://schemas.microsoft.com/office/drawing/2016/5/10/chartex" xmlns:cx5="http://schemas.microsoft.com/office/drawing/2016/5/11/chartex" xmlns:cx6="http://schemas.microsoft.com/office/drawing/2016/5/12/chartex" xmlns:cx7="http://schemas.microsoft.com/office/drawing/2016/5/13/chartex" xmlns:cx8="http://schemas.microsoft.com/office/drawing/2016/5/14/chartex" xmlns:mc="http://schemas.openxmlformats.org/markup-compatibility/2006" xmlns:aink="http://schemas.microsoft.com/office/drawing/2016/ink" xmlns:am3d="http://schemas.microsoft.com/office/drawing/2017/model3d" xmlns:o="urn:schemas-microsoft-com:office:office" xmlns:r="http://schemas.openxmlformats.org/officeDocument/2006/relationships" xmlns:m="http://schemas.openxmlformats.org/officeDocument/2006/math" xmlns:v="urn:schemas-microsoft-com:vml" xmlns:wp14="http://schemas.microsoft.com/office/word/2010/wordprocessingDrawing" xmlns:wp="http://schemas.openxmlformats.org/drawingml/2006/wordprocessingDrawing" xmlns:w10="urn:schemas-microsoft-com:office:word" xmlns:w="http://schemas.openxmlformats.org/wordprocessingml/2006/main" xmlns:w14="http://schemas.microsoft.com/office/word/2010/wordml" xmlns:w15="http://schemas.microsoft.com/office/word/2012/wordml" xmlns:w16cid="http://schemas.microsoft.com/office/word/2016/wordml/cid" xmlns:w16se="http://schemas.microsoft.com/office/word/2015/wordml/symex" xmlns:wpg="http://schemas.microsoft.com/office/word/2010/wordprocessingGroup" xmlns:wpi="http://schemas.microsoft.com/office/word/2010/wordprocessingInk" xmlns:wne="http://schemas.microsoft.com/office/word/2006/wordml" xmlns:wps="http://schemas.microsoft.com/office/word/2010/wordprocessingShape" mc:Ignorable="w14 w15 w16se w16cid wp14">
   <w:p>
     <w:pPr>
       <w:pStyle w:val="Header"/>
@@ -6379,7 +5665,7 @@
 </file>
 
 <file path=word/numbering.xml><?xml version="1.0" encoding="utf-8"?>
-<w:numbering xmlns:wpc="http://schemas.microsoft.com/office/word/2010/wordprocessingCanvas" xmlns:mc="http://schemas.openxmlformats.org/markup-compatibility/2006" xmlns:o="urn:schemas-microsoft-com:office:office" xmlns:r="http://schemas.openxmlformats.org/officeDocument/2006/relationships" xmlns:m="http://schemas.openxmlformats.org/officeDocument/2006/math" xmlns:v="urn:schemas-microsoft-com:vml" xmlns:wp14="http://schemas.microsoft.com/office/word/2010/wordprocessingDrawing" xmlns:wp="http://schemas.openxmlformats.org/drawingml/2006/wordprocessingDrawing" xmlns:w10="urn:schemas-microsoft-com:office:word" xmlns:w="http://schemas.openxmlformats.org/wordprocessingml/2006/main" xmlns:w14="http://schemas.microsoft.com/office/word/2010/wordml" xmlns:w15="http://schemas.microsoft.com/office/word/2012/wordml" xmlns:wpg="http://schemas.microsoft.com/office/word/2010/wordprocessingGroup" xmlns:wpi="http://schemas.microsoft.com/office/word/2010/wordprocessingInk" xmlns:wne="http://schemas.microsoft.com/office/word/2006/wordml" xmlns:wps="http://schemas.microsoft.com/office/word/2010/wordprocessingShape" mc:Ignorable="w14 w15 wp14">
+<w:numbering xmlns:wpc="http://schemas.microsoft.com/office/word/2010/wordprocessingCanvas" xmlns:cx="http://schemas.microsoft.com/office/drawing/2014/chartex" xmlns:cx1="http://schemas.microsoft.com/office/drawing/2015/9/8/chartex" xmlns:cx2="http://schemas.microsoft.com/office/drawing/2015/10/21/chartex" xmlns:cx3="http://schemas.microsoft.com/office/drawing/2016/5/9/chartex" xmlns:cx4="http://schemas.microsoft.com/office/drawing/2016/5/10/chartex" xmlns:cx5="http://schemas.microsoft.com/office/drawing/2016/5/11/chartex" xmlns:cx6="http://schemas.microsoft.com/office/drawing/2016/5/12/chartex" xmlns:cx7="http://schemas.microsoft.com/office/drawing/2016/5/13/chartex" xmlns:cx8="http://schemas.microsoft.com/office/drawing/2016/5/14/chartex" xmlns:mc="http://schemas.openxmlformats.org/markup-compatibility/2006" xmlns:aink="http://schemas.microsoft.com/office/drawing/2016/ink" xmlns:am3d="http://schemas.microsoft.com/office/drawing/2017/model3d" xmlns:o="urn:schemas-microsoft-com:office:office" xmlns:r="http://schemas.openxmlformats.org/officeDocument/2006/relationships" xmlns:m="http://schemas.openxmlformats.org/officeDocument/2006/math" xmlns:v="urn:schemas-microsoft-com:vml" xmlns:wp14="http://schemas.microsoft.com/office/word/2010/wordprocessingDrawing" xmlns:wp="http://schemas.openxmlformats.org/drawingml/2006/wordprocessingDrawing" xmlns:w10="urn:schemas-microsoft-com:office:word" xmlns:w="http://schemas.openxmlformats.org/wordprocessingml/2006/main" xmlns:w14="http://schemas.microsoft.com/office/word/2010/wordml" xmlns:w15="http://schemas.microsoft.com/office/word/2012/wordml" xmlns:w16cid="http://schemas.microsoft.com/office/word/2016/wordml/cid" xmlns:w16se="http://schemas.microsoft.com/office/word/2015/wordml/symex" xmlns:wpg="http://schemas.microsoft.com/office/word/2010/wordprocessingGroup" xmlns:wpi="http://schemas.microsoft.com/office/word/2010/wordprocessingInk" xmlns:wne="http://schemas.microsoft.com/office/word/2006/wordml" xmlns:wps="http://schemas.microsoft.com/office/word/2010/wordprocessingShape" mc:Ignorable="w14 w15 w16se w16cid wp14">
   <w:abstractNum w:abstractNumId="0" w15:restartNumberingAfterBreak="0">
     <w:nsid w:val="08F603C3"/>
     <w:multiLevelType w:val="multilevel"/>
@@ -7796,7 +7082,7 @@
 </file>
 
 <file path=word/styles.xml><?xml version="1.0" encoding="utf-8"?>
-<w:styles xmlns:mc="http://schemas.openxmlformats.org/markup-compatibility/2006" xmlns:r="http://schemas.openxmlformats.org/officeDocument/2006/relationships" xmlns:w="http://schemas.openxmlformats.org/wordprocessingml/2006/main" xmlns:w14="http://schemas.microsoft.com/office/word/2010/wordml" xmlns:w15="http://schemas.microsoft.com/office/word/2012/wordml" mc:Ignorable="w14 w15">
+<w:styles xmlns:mc="http://schemas.openxmlformats.org/markup-compatibility/2006" xmlns:r="http://schemas.openxmlformats.org/officeDocument/2006/relationships" xmlns:w="http://schemas.openxmlformats.org/wordprocessingml/2006/main" xmlns:w14="http://schemas.microsoft.com/office/word/2010/wordml" xmlns:w15="http://schemas.microsoft.com/office/word/2012/wordml" xmlns:w16cid="http://schemas.microsoft.com/office/word/2016/wordml/cid" xmlns:w16se="http://schemas.microsoft.com/office/word/2015/wordml/symex" mc:Ignorable="w14 w15 w16se w16cid">
   <w:docDefaults>
     <w:rPrDefault>
       <w:rPr>
@@ -7806,7 +7092,7 @@
     </w:rPrDefault>
     <w:pPrDefault/>
   </w:docDefaults>
-  <w:latentStyles w:defLockedState="0" w:defUIPriority="0" w:defSemiHidden="0" w:defUnhideWhenUsed="0" w:defQFormat="0" w:count="371">
+  <w:latentStyles w:defLockedState="0" w:defUIPriority="0" w:defSemiHidden="0" w:defUnhideWhenUsed="0" w:defQFormat="0" w:count="375">
     <w:lsdException w:name="Normal" w:qFormat="1"/>
     <w:lsdException w:name="heading 1" w:qFormat="1"/>
     <w:lsdException w:name="heading 2" w:qFormat="1"/>
@@ -7905,7 +7191,6 @@
     <w:lsdException w:name="HTML Sample" w:semiHidden="1" w:unhideWhenUsed="1"/>
     <w:lsdException w:name="HTML Typewriter" w:semiHidden="1" w:unhideWhenUsed="1"/>
     <w:lsdException w:name="HTML Variable" w:semiHidden="1" w:unhideWhenUsed="1"/>
-    <w:lsdException w:name="Normal Table" w:semiHidden="1" w:unhideWhenUsed="1"/>
     <w:lsdException w:name="annotation subject" w:semiHidden="1" w:unhideWhenUsed="1"/>
     <w:lsdException w:name="No List" w:semiHidden="1" w:unhideWhenUsed="1"/>
     <w:lsdException w:name="Outline List 1" w:semiHidden="1" w:unhideWhenUsed="1"/>
@@ -7949,10 +7234,8 @@
     <w:lsdException w:name="Table Elegant" w:semiHidden="1" w:unhideWhenUsed="1"/>
     <w:lsdException w:name="Table Professional" w:semiHidden="1" w:unhideWhenUsed="1"/>
     <w:lsdException w:name="Table Subtle 1" w:semiHidden="1" w:unhideWhenUsed="1"/>
-    <w:lsdException w:name="Table Subtle 2" w:semiHidden="1" w:unhideWhenUsed="1"/>
     <w:lsdException w:name="Table Web 1" w:semiHidden="1" w:unhideWhenUsed="1"/>
     <w:lsdException w:name="Table Web 2" w:semiHidden="1" w:unhideWhenUsed="1"/>
-    <w:lsdException w:name="Table Web 3" w:semiHidden="1" w:unhideWhenUsed="1"/>
     <w:lsdException w:name="Table Theme" w:semiHidden="1" w:unhideWhenUsed="1"/>
     <w:lsdException w:name="Placeholder Text" w:semiHidden="1" w:uiPriority="99"/>
     <w:lsdException w:name="No Spacing" w:uiPriority="1" w:qFormat="1"/>
@@ -8169,6 +7452,10 @@
     <w:lsdException w:name="List Table 5 Dark Accent 6" w:uiPriority="50"/>
     <w:lsdException w:name="List Table 6 Colorful Accent 6" w:uiPriority="51"/>
     <w:lsdException w:name="List Table 7 Colorful Accent 6" w:uiPriority="52"/>
+    <w:lsdException w:name="Mention" w:semiHidden="1" w:uiPriority="99" w:unhideWhenUsed="1"/>
+    <w:lsdException w:name="Smart Hyperlink" w:semiHidden="1" w:uiPriority="99" w:unhideWhenUsed="1"/>
+    <w:lsdException w:name="Hashtag" w:semiHidden="1" w:uiPriority="99" w:unhideWhenUsed="1"/>
+    <w:lsdException w:name="Unresolved Mention" w:semiHidden="1" w:uiPriority="99" w:unhideWhenUsed="1"/>
   </w:latentStyles>
   <w:style w:type="paragraph" w:default="1" w:styleId="Normal">
     <w:name w:val="Normal"/>
@@ -9338,7 +8625,7 @@
 </file>
 
 <file path=customXml/itemProps1.xml><?xml version="1.0" encoding="utf-8"?>
-<ds:datastoreItem xmlns:ds="http://schemas.openxmlformats.org/officeDocument/2006/customXml" ds:itemID="{D7FA7D03-1F0B-4DCC-8864-EECF1D0BD695}">
+<ds:datastoreItem xmlns:ds="http://schemas.openxmlformats.org/officeDocument/2006/customXml" ds:itemID="{4FA8E055-6294-D242-AA55-9CCFF3230402}">
   <ds:schemaRefs>
     <ds:schemaRef ds:uri="http://schemas.openxmlformats.org/officeDocument/2006/bibliography"/>
   </ds:schemaRefs>

</xml_diff>